<commit_message>
Updated Report Sections Q2.3, Q3 (Geolocation)
</commit_message>
<xml_diff>
--- a/CZ4034 Assignment Report.docx
+++ b/CZ4034 Assignment Report.docx
@@ -2127,7 +2127,7 @@
       <w:r>
         <w:rPr>
           <w:noProof/>
-          <w:lang w:eastAsia="zh-CN"/>
+          <w:lang w:eastAsia="en-SG"/>
         </w:rPr>
         <w:drawing>
           <wp:inline distT="0" distB="0" distL="0" distR="0">
@@ -2150,7 +2150,7 @@
                     <a:blip r:embed="rId9" cstate="print">
                       <a:extLst>
                         <a:ext uri="{28A0092B-C50C-407E-A947-70E740481C1C}">
-                          <a14:useLocalDpi xmlns="" xmlns:wpc="http://schemas.microsoft.com/office/word/2010/wordprocessingCanvas" xmlns:mc="http://schemas.openxmlformats.org/markup-compatibility/2006" xmlns:o="urn:schemas-microsoft-com:office:office" xmlns:v="urn:schemas-microsoft-com:vml" xmlns:wp14="http://schemas.microsoft.com/office/word/2010/wordprocessingDrawing" xmlns:w10="urn:schemas-microsoft-com:office:word" xmlns:w="http://schemas.openxmlformats.org/wordprocessingml/2006/main" xmlns:w14="http://schemas.microsoft.com/office/word/2010/wordml" xmlns:w15="http://schemas.microsoft.com/office/word/2012/wordml" xmlns:wpg="http://schemas.microsoft.com/office/word/2010/wordprocessingGroup" xmlns:wpi="http://schemas.microsoft.com/office/word/2010/wordprocessingInk" xmlns:wps="http://schemas.microsoft.com/office/word/2010/wordprocessingShape" xmlns:a14="http://schemas.microsoft.com/office/drawing/2010/main" val="0"/>
+                          <a14:useLocalDpi xmlns:a14="http://schemas.microsoft.com/office/drawing/2010/main" xmlns:wps="http://schemas.microsoft.com/office/word/2010/wordprocessingShape" xmlns:wpi="http://schemas.microsoft.com/office/word/2010/wordprocessingInk" xmlns:wpg="http://schemas.microsoft.com/office/word/2010/wordprocessingGroup" xmlns:w15="http://schemas.microsoft.com/office/word/2012/wordml" xmlns:w14="http://schemas.microsoft.com/office/word/2010/wordml" xmlns:w="http://schemas.openxmlformats.org/wordprocessingml/2006/main" xmlns:w10="urn:schemas-microsoft-com:office:word" xmlns:wp14="http://schemas.microsoft.com/office/word/2010/wordprocessingDrawing" xmlns:v="urn:schemas-microsoft-com:vml" xmlns:o="urn:schemas-microsoft-com:office:office" xmlns:mc="http://schemas.openxmlformats.org/markup-compatibility/2006" xmlns:wpc="http://schemas.microsoft.com/office/word/2010/wordprocessingCanvas" xmlns="" val="0"/>
                         </a:ext>
                       </a:extLst>
                     </a:blip>
@@ -2896,15 +2896,10 @@
       <w:pPr>
         <w:spacing w:line="240" w:lineRule="auto"/>
       </w:pPr>
-    </w:p>
-    <w:p>
-      <w:pPr>
-        <w:spacing w:line="240" w:lineRule="auto"/>
-      </w:pPr>
       <w:r>
         <w:rPr>
           <w:noProof/>
-          <w:lang w:eastAsia="zh-CN"/>
+          <w:lang w:eastAsia="en-SG"/>
         </w:rPr>
         <w:drawing>
           <wp:inline distT="0" distB="0" distL="0" distR="0">
@@ -2957,11 +2952,6 @@
       <w:pPr>
         <w:spacing w:line="240" w:lineRule="auto"/>
       </w:pPr>
-    </w:p>
-    <w:p>
-      <w:pPr>
-        <w:spacing w:line="240" w:lineRule="auto"/>
-      </w:pPr>
       <w:r>
         <w:object w:dxaOrig="7564" w:dyaOrig="3243">
           <v:shapetype id="_x0000_t75" coordsize="21600,21600" o:spt="75" o:preferrelative="t" path="m@4@5l@4@11@9@11@9@5xe" filled="f" stroked="f">
@@ -2986,14 +2976,9 @@
           <v:shape id="_x0000_i1025" type="#_x0000_t75" style="width:426pt;height:182.25pt" o:ole="">
             <v:imagedata r:id="rId11" o:title=""/>
           </v:shape>
-          <o:OLEObject Type="Embed" ProgID="Unknown" ShapeID="_x0000_i1025" DrawAspect="Content" ObjectID="_1490359042" r:id="rId12"/>
+          <o:OLEObject Type="Embed" ProgID="Unknown" ShapeID="_x0000_i1025" DrawAspect="Content" ObjectID="_1490360562" r:id="rId12"/>
         </w:object>
       </w:r>
-    </w:p>
-    <w:p>
-      <w:pPr>
-        <w:spacing w:line="240" w:lineRule="auto"/>
-      </w:pPr>
     </w:p>
     <w:p>
       <w:pPr>
@@ -3002,13 +2987,12 @@
       <w:r>
         <w:rPr>
           <w:noProof/>
-          <w:lang w:eastAsia="zh-CN"/>
+          <w:lang w:eastAsia="en-SG"/>
         </w:rPr>
-        <w:lastRenderedPageBreak/>
         <w:drawing>
           <wp:inline distT="0" distB="0" distL="0" distR="0">
-            <wp:extent cx="5724525" cy="4124325"/>
-            <wp:effectExtent l="19050" t="0" r="9525" b="0"/>
+            <wp:extent cx="5638800" cy="4062563"/>
+            <wp:effectExtent l="19050" t="0" r="0" b="0"/>
             <wp:docPr id="26" name="Picture 26"/>
             <wp:cNvGraphicFramePr>
               <a:graphicFrameLocks xmlns:a="http://schemas.openxmlformats.org/drawingml/2006/main" noChangeAspect="1"/>
@@ -3032,7 +3016,7 @@
                   <pic:spPr bwMode="auto">
                     <a:xfrm>
                       <a:off x="0" y="0"/>
-                      <a:ext cx="5724525" cy="4124325"/>
+                      <a:ext cx="5638800" cy="4062563"/>
                     </a:xfrm>
                     <a:prstGeom prst="rect">
                       <a:avLst/>
@@ -3057,6 +3041,7 @@
         <w:pStyle w:val="Heading3"/>
       </w:pPr>
       <w:r>
+        <w:lastRenderedPageBreak/>
         <w:t>Q2.2</w:t>
       </w:r>
       <w:r>
@@ -3090,7 +3075,7 @@
       <w:r>
         <w:rPr>
           <w:noProof/>
-          <w:lang w:eastAsia="zh-CN"/>
+          <w:lang w:eastAsia="en-SG"/>
         </w:rPr>
         <w:drawing>
           <wp:inline distT="0" distB="0" distL="0" distR="0">
@@ -3113,7 +3098,7 @@
                     <a:blip r:embed="rId14" cstate="print">
                       <a:extLst>
                         <a:ext uri="{28A0092B-C50C-407E-A947-70E740481C1C}">
-                          <a14:useLocalDpi xmlns="" xmlns:wpc="http://schemas.microsoft.com/office/word/2010/wordprocessingCanvas" xmlns:mc="http://schemas.openxmlformats.org/markup-compatibility/2006" xmlns:o="urn:schemas-microsoft-com:office:office" xmlns:v="urn:schemas-microsoft-com:vml" xmlns:wp14="http://schemas.microsoft.com/office/word/2010/wordprocessingDrawing" xmlns:w10="urn:schemas-microsoft-com:office:word" xmlns:w="http://schemas.openxmlformats.org/wordprocessingml/2006/main" xmlns:w14="http://schemas.microsoft.com/office/word/2010/wordml" xmlns:w15="http://schemas.microsoft.com/office/word/2012/wordml" xmlns:wpg="http://schemas.microsoft.com/office/word/2010/wordprocessingGroup" xmlns:wpi="http://schemas.microsoft.com/office/word/2010/wordprocessingInk" xmlns:wps="http://schemas.microsoft.com/office/word/2010/wordprocessingShape" xmlns:a14="http://schemas.microsoft.com/office/drawing/2010/main" val="0"/>
+                          <a14:useLocalDpi xmlns:a14="http://schemas.microsoft.com/office/drawing/2010/main" xmlns:wps="http://schemas.microsoft.com/office/word/2010/wordprocessingShape" xmlns:wpi="http://schemas.microsoft.com/office/word/2010/wordprocessingInk" xmlns:wpg="http://schemas.microsoft.com/office/word/2010/wordprocessingGroup" xmlns:w15="http://schemas.microsoft.com/office/word/2012/wordml" xmlns:w14="http://schemas.microsoft.com/office/word/2010/wordml" xmlns:w="http://schemas.openxmlformats.org/wordprocessingml/2006/main" xmlns:w10="urn:schemas-microsoft-com:office:word" xmlns:wp14="http://schemas.microsoft.com/office/word/2010/wordprocessingDrawing" xmlns:v="urn:schemas-microsoft-com:vml" xmlns:o="urn:schemas-microsoft-com:office:office" xmlns:mc="http://schemas.openxmlformats.org/markup-compatibility/2006" xmlns:wpc="http://schemas.microsoft.com/office/word/2010/wordprocessingCanvas" xmlns="" val="0"/>
                         </a:ext>
                       </a:extLst>
                     </a:blip>
@@ -3164,7 +3149,7 @@
       <w:r>
         <w:rPr>
           <w:noProof/>
-          <w:lang w:eastAsia="zh-CN"/>
+          <w:lang w:eastAsia="en-SG"/>
         </w:rPr>
         <w:drawing>
           <wp:inline distT="0" distB="0" distL="0" distR="0">
@@ -3187,7 +3172,7 @@
                     <a:blip r:embed="rId15" cstate="print">
                       <a:extLst>
                         <a:ext uri="{28A0092B-C50C-407E-A947-70E740481C1C}">
-                          <a14:useLocalDpi xmlns="" xmlns:wpc="http://schemas.microsoft.com/office/word/2010/wordprocessingCanvas" xmlns:mc="http://schemas.openxmlformats.org/markup-compatibility/2006" xmlns:o="urn:schemas-microsoft-com:office:office" xmlns:v="urn:schemas-microsoft-com:vml" xmlns:wp14="http://schemas.microsoft.com/office/word/2010/wordprocessingDrawing" xmlns:w10="urn:schemas-microsoft-com:office:word" xmlns:w="http://schemas.openxmlformats.org/wordprocessingml/2006/main" xmlns:w14="http://schemas.microsoft.com/office/word/2010/wordml" xmlns:w15="http://schemas.microsoft.com/office/word/2012/wordml" xmlns:wpg="http://schemas.microsoft.com/office/word/2010/wordprocessingGroup" xmlns:wpi="http://schemas.microsoft.com/office/word/2010/wordprocessingInk" xmlns:wps="http://schemas.microsoft.com/office/word/2010/wordprocessingShape" xmlns:a14="http://schemas.microsoft.com/office/drawing/2010/main" val="0"/>
+                          <a14:useLocalDpi xmlns:a14="http://schemas.microsoft.com/office/drawing/2010/main" xmlns:wps="http://schemas.microsoft.com/office/word/2010/wordprocessingShape" xmlns:wpi="http://schemas.microsoft.com/office/word/2010/wordprocessingInk" xmlns:wpg="http://schemas.microsoft.com/office/word/2010/wordprocessingGroup" xmlns:w15="http://schemas.microsoft.com/office/word/2012/wordml" xmlns:w14="http://schemas.microsoft.com/office/word/2010/wordml" xmlns:w="http://schemas.openxmlformats.org/wordprocessingml/2006/main" xmlns:w10="urn:schemas-microsoft-com:office:word" xmlns:wp14="http://schemas.microsoft.com/office/word/2010/wordprocessingDrawing" xmlns:v="urn:schemas-microsoft-com:vml" xmlns:o="urn:schemas-microsoft-com:office:office" xmlns:mc="http://schemas.openxmlformats.org/markup-compatibility/2006" xmlns:wpc="http://schemas.microsoft.com/office/word/2010/wordprocessingCanvas" xmlns="" val="0"/>
                         </a:ext>
                       </a:extLst>
                     </a:blip>
@@ -3309,7 +3294,7 @@
           <v:shape id="_x0000_i1026" type="#_x0000_t75" style="width:450.75pt;height:123pt" o:ole="">
             <v:imagedata r:id="rId16" o:title=""/>
           </v:shape>
-          <o:OLEObject Type="Embed" ProgID="Unknown" ShapeID="_x0000_i1026" DrawAspect="Content" ObjectID="_1490359043" r:id="rId17"/>
+          <o:OLEObject Type="Embed" ProgID="Unknown" ShapeID="_x0000_i1026" DrawAspect="Content" ObjectID="_1490360563" r:id="rId17"/>
         </w:object>
       </w:r>
     </w:p>
@@ -3369,7 +3354,7 @@
           <v:shape id="_x0000_i1027" type="#_x0000_t75" style="width:450.75pt;height:138.75pt" o:ole="">
             <v:imagedata r:id="rId18" o:title=""/>
           </v:shape>
-          <o:OLEObject Type="Embed" ProgID="Unknown" ShapeID="_x0000_i1027" DrawAspect="Content" ObjectID="_1490359044" r:id="rId19"/>
+          <o:OLEObject Type="Embed" ProgID="Unknown" ShapeID="_x0000_i1027" DrawAspect="Content" ObjectID="_1490360564" r:id="rId19"/>
         </w:object>
       </w:r>
     </w:p>
@@ -3438,7 +3423,7 @@
           <v:shape id="_x0000_i1028" type="#_x0000_t75" style="width:450.75pt;height:138.75pt" o:ole="">
             <v:imagedata r:id="rId20" o:title=""/>
           </v:shape>
-          <o:OLEObject Type="Embed" ProgID="Unknown" ShapeID="_x0000_i1028" DrawAspect="Content" ObjectID="_1490359045" r:id="rId21"/>
+          <o:OLEObject Type="Embed" ProgID="Unknown" ShapeID="_x0000_i1028" DrawAspect="Content" ObjectID="_1490360565" r:id="rId21"/>
         </w:object>
       </w:r>
     </w:p>
@@ -3457,10 +3442,20 @@
     </w:p>
     <w:p>
       <w:pPr>
-        <w:spacing w:line="240" w:lineRule="auto"/>
-      </w:pPr>
-      <w:r>
-        <w:t>0.007 seconds taken</w:t>
+        <w:pStyle w:val="ListParagraph"/>
+        <w:numPr>
+          <w:ilvl w:val="1"/>
+          <w:numId w:val="38"/>
+        </w:numPr>
+        <w:spacing w:line="240" w:lineRule="auto"/>
+      </w:pPr>
+      <w:proofErr w:type="spellStart"/>
+      <w:r>
+        <w:t>conds</w:t>
+      </w:r>
+      <w:proofErr w:type="spellEnd"/>
+      <w:r>
+        <w:t xml:space="preserve"> taken</w:t>
       </w:r>
     </w:p>
     <w:p>
@@ -3477,7 +3472,7 @@
         </w:numPr>
       </w:pPr>
       <w:r>
-        <w:t>Search for tweets that originated from the United States</w:t>
+        <w:t>Search for tweets that contain both the terms “US” and “Obama”</w:t>
       </w:r>
     </w:p>
     <w:p>
@@ -3491,10 +3486,10 @@
       </w:pPr>
       <w:r>
         <w:object w:dxaOrig="14047" w:dyaOrig="4323">
-          <v:shape id="_x0000_i1029" type="#_x0000_t75" style="width:450.75pt;height:138.75pt" o:ole="">
+          <v:shape id="_x0000_i1030" type="#_x0000_t75" style="width:450.75pt;height:138.75pt" o:ole="">
             <v:imagedata r:id="rId22" o:title=""/>
           </v:shape>
-          <o:OLEObject Type="Embed" ProgID="Unknown" ShapeID="_x0000_i1029" DrawAspect="Content" ObjectID="_1490359046" r:id="rId23"/>
+          <o:OLEObject Type="Embed" ProgID="Unknown" ShapeID="_x0000_i1030" DrawAspect="Content" ObjectID="_1490360566" r:id="rId23"/>
         </w:object>
       </w:r>
     </w:p>
@@ -3508,15 +3503,20 @@
         <w:spacing w:line="240" w:lineRule="auto"/>
       </w:pPr>
       <w:r>
-        <w:t>38 results found</w:t>
-      </w:r>
-    </w:p>
-    <w:p>
-      <w:pPr>
-        <w:spacing w:line="240" w:lineRule="auto"/>
-      </w:pPr>
-      <w:r>
-        <w:t>0.041 seconds taken</w:t>
+        <w:t>4 results found</w:t>
+      </w:r>
+    </w:p>
+    <w:p>
+      <w:pPr>
+        <w:pStyle w:val="ListParagraph"/>
+        <w:numPr>
+          <w:ilvl w:val="1"/>
+          <w:numId w:val="39"/>
+        </w:numPr>
+        <w:spacing w:line="240" w:lineRule="auto"/>
+      </w:pPr>
+      <w:r>
+        <w:t>seconds taken</w:t>
       </w:r>
     </w:p>
     <w:p>
@@ -3545,10 +3545,10 @@
       </w:pPr>
       <w:r>
         <w:object w:dxaOrig="14047" w:dyaOrig="4323">
-          <v:shape id="_x0000_i1030" type="#_x0000_t75" style="width:450.75pt;height:138.75pt" o:ole="">
+          <v:shape id="_x0000_i1029" type="#_x0000_t75" style="width:450.75pt;height:138.75pt" o:ole="">
             <v:imagedata r:id="rId24" o:title=""/>
           </v:shape>
-          <o:OLEObject Type="Embed" ProgID="Unknown" ShapeID="_x0000_i1030" DrawAspect="Content" ObjectID="_1490359047" r:id="rId25"/>
+          <o:OLEObject Type="Embed" ProgID="Unknown" ShapeID="_x0000_i1029" DrawAspect="Content" ObjectID="_1490360567" r:id="rId25"/>
         </w:object>
       </w:r>
     </w:p>
@@ -3562,6 +3562,7 @@
         <w:spacing w:line="240" w:lineRule="auto"/>
       </w:pPr>
       <w:r>
+        <w:lastRenderedPageBreak/>
         <w:t>690 results found</w:t>
       </w:r>
     </w:p>
@@ -3639,9 +3640,8 @@
       <w:r>
         <w:rPr>
           <w:noProof/>
-          <w:lang w:eastAsia="zh-CN"/>
+          <w:lang w:eastAsia="en-SG"/>
         </w:rPr>
-        <w:lastRenderedPageBreak/>
         <w:drawing>
           <wp:inline distT="0" distB="0" distL="0" distR="0">
             <wp:extent cx="5724525" cy="3057525"/>
@@ -3663,7 +3663,7 @@
                     <a:blip r:embed="rId26" cstate="print">
                       <a:extLst>
                         <a:ext uri="{28A0092B-C50C-407E-A947-70E740481C1C}">
-                          <a14:useLocalDpi xmlns="" xmlns:wpc="http://schemas.microsoft.com/office/word/2010/wordprocessingCanvas" xmlns:mc="http://schemas.openxmlformats.org/markup-compatibility/2006" xmlns:o="urn:schemas-microsoft-com:office:office" xmlns:v="urn:schemas-microsoft-com:vml" xmlns:wp14="http://schemas.microsoft.com/office/word/2010/wordprocessingDrawing" xmlns:w10="urn:schemas-microsoft-com:office:word" xmlns:w="http://schemas.openxmlformats.org/wordprocessingml/2006/main" xmlns:w14="http://schemas.microsoft.com/office/word/2010/wordml" xmlns:w15="http://schemas.microsoft.com/office/word/2012/wordml" xmlns:wpg="http://schemas.microsoft.com/office/word/2010/wordprocessingGroup" xmlns:wpi="http://schemas.microsoft.com/office/word/2010/wordprocessingInk" xmlns:wps="http://schemas.microsoft.com/office/word/2010/wordprocessingShape" xmlns:a14="http://schemas.microsoft.com/office/drawing/2010/main" val="0"/>
+                          <a14:useLocalDpi xmlns:a14="http://schemas.microsoft.com/office/drawing/2010/main" xmlns:wps="http://schemas.microsoft.com/office/word/2010/wordprocessingShape" xmlns:wpi="http://schemas.microsoft.com/office/word/2010/wordprocessingInk" xmlns:wpg="http://schemas.microsoft.com/office/word/2010/wordprocessingGroup" xmlns:w15="http://schemas.microsoft.com/office/word/2012/wordml" xmlns:w14="http://schemas.microsoft.com/office/word/2010/wordml" xmlns:w="http://schemas.openxmlformats.org/wordprocessingml/2006/main" xmlns:w10="urn:schemas-microsoft-com:office:word" xmlns:wp14="http://schemas.microsoft.com/office/word/2010/wordprocessingDrawing" xmlns:v="urn:schemas-microsoft-com:vml" xmlns:o="urn:schemas-microsoft-com:office:office" xmlns:mc="http://schemas.openxmlformats.org/markup-compatibility/2006" xmlns:wpc="http://schemas.microsoft.com/office/word/2010/wordprocessingCanvas" xmlns="" val="0"/>
                         </a:ext>
                       </a:extLst>
                     </a:blip>
@@ -3768,8 +3768,9 @@
       <w:r>
         <w:rPr>
           <w:noProof/>
-          <w:lang w:eastAsia="zh-CN"/>
+          <w:lang w:eastAsia="en-SG"/>
         </w:rPr>
+        <w:lastRenderedPageBreak/>
         <w:drawing>
           <wp:inline distT="0" distB="0" distL="0" distR="0">
             <wp:extent cx="5724525" cy="3648075"/>
@@ -3791,7 +3792,7 @@
                     <a:blip r:embed="rId27" cstate="print">
                       <a:extLst>
                         <a:ext uri="{28A0092B-C50C-407E-A947-70E740481C1C}">
-                          <a14:useLocalDpi xmlns="" xmlns:wpc="http://schemas.microsoft.com/office/word/2010/wordprocessingCanvas" xmlns:mc="http://schemas.openxmlformats.org/markup-compatibility/2006" xmlns:o="urn:schemas-microsoft-com:office:office" xmlns:v="urn:schemas-microsoft-com:vml" xmlns:wp14="http://schemas.microsoft.com/office/word/2010/wordprocessingDrawing" xmlns:w10="urn:schemas-microsoft-com:office:word" xmlns:w="http://schemas.openxmlformats.org/wordprocessingml/2006/main" xmlns:w14="http://schemas.microsoft.com/office/word/2010/wordml" xmlns:w15="http://schemas.microsoft.com/office/word/2012/wordml" xmlns:wpg="http://schemas.microsoft.com/office/word/2010/wordprocessingGroup" xmlns:wpi="http://schemas.microsoft.com/office/word/2010/wordprocessingInk" xmlns:wps="http://schemas.microsoft.com/office/word/2010/wordprocessingShape" xmlns:a14="http://schemas.microsoft.com/office/drawing/2010/main" val="0"/>
+                          <a14:useLocalDpi xmlns:a14="http://schemas.microsoft.com/office/drawing/2010/main" xmlns:wps="http://schemas.microsoft.com/office/word/2010/wordprocessingShape" xmlns:wpi="http://schemas.microsoft.com/office/word/2010/wordprocessingInk" xmlns:wpg="http://schemas.microsoft.com/office/word/2010/wordprocessingGroup" xmlns:w15="http://schemas.microsoft.com/office/word/2012/wordml" xmlns:w14="http://schemas.microsoft.com/office/word/2010/wordml" xmlns:w="http://schemas.openxmlformats.org/wordprocessingml/2006/main" xmlns:w10="urn:schemas-microsoft-com:office:word" xmlns:wp14="http://schemas.microsoft.com/office/word/2010/wordprocessingDrawing" xmlns:v="urn:schemas-microsoft-com:vml" xmlns:o="urn:schemas-microsoft-com:office:office" xmlns:mc="http://schemas.openxmlformats.org/markup-compatibility/2006" xmlns:wpc="http://schemas.microsoft.com/office/word/2010/wordprocessingCanvas" xmlns="" val="0"/>
                         </a:ext>
                       </a:extLst>
                     </a:blip>
@@ -3857,8 +3858,9 @@
       <w:r>
         <w:rPr>
           <w:noProof/>
-          <w:lang w:eastAsia="zh-CN"/>
+          <w:lang w:eastAsia="en-SG"/>
         </w:rPr>
+        <w:lastRenderedPageBreak/>
         <w:drawing>
           <wp:inline distT="0" distB="0" distL="0" distR="0">
             <wp:extent cx="5734050" cy="4448175"/>
@@ -3880,7 +3882,7 @@
                     <a:blip r:embed="rId28" cstate="print">
                       <a:extLst>
                         <a:ext uri="{28A0092B-C50C-407E-A947-70E740481C1C}">
-                          <a14:useLocalDpi xmlns="" xmlns:wpc="http://schemas.microsoft.com/office/word/2010/wordprocessingCanvas" xmlns:mc="http://schemas.openxmlformats.org/markup-compatibility/2006" xmlns:o="urn:schemas-microsoft-com:office:office" xmlns:v="urn:schemas-microsoft-com:vml" xmlns:wp14="http://schemas.microsoft.com/office/word/2010/wordprocessingDrawing" xmlns:w10="urn:schemas-microsoft-com:office:word" xmlns:w="http://schemas.openxmlformats.org/wordprocessingml/2006/main" xmlns:w14="http://schemas.microsoft.com/office/word/2010/wordml" xmlns:w15="http://schemas.microsoft.com/office/word/2012/wordml" xmlns:wpg="http://schemas.microsoft.com/office/word/2010/wordprocessingGroup" xmlns:wpi="http://schemas.microsoft.com/office/word/2010/wordprocessingInk" xmlns:wps="http://schemas.microsoft.com/office/word/2010/wordprocessingShape" xmlns:a14="http://schemas.microsoft.com/office/drawing/2010/main" val="0"/>
+                          <a14:useLocalDpi xmlns:a14="http://schemas.microsoft.com/office/drawing/2010/main" xmlns:wps="http://schemas.microsoft.com/office/word/2010/wordprocessingShape" xmlns:wpi="http://schemas.microsoft.com/office/word/2010/wordprocessingInk" xmlns:wpg="http://schemas.microsoft.com/office/word/2010/wordprocessingGroup" xmlns:w15="http://schemas.microsoft.com/office/word/2012/wordml" xmlns:w14="http://schemas.microsoft.com/office/word/2010/wordml" xmlns:w="http://schemas.openxmlformats.org/wordprocessingml/2006/main" xmlns:w10="urn:schemas-microsoft-com:office:word" xmlns:wp14="http://schemas.microsoft.com/office/word/2010/wordprocessingDrawing" xmlns:v="urn:schemas-microsoft-com:vml" xmlns:o="urn:schemas-microsoft-com:office:office" xmlns:mc="http://schemas.openxmlformats.org/markup-compatibility/2006" xmlns:wpc="http://schemas.microsoft.com/office/word/2010/wordprocessingCanvas" xmlns="" val="0"/>
                         </a:ext>
                       </a:extLst>
                     </a:blip>
@@ -3933,7 +3935,7 @@
       <w:r>
         <w:rPr>
           <w:noProof/>
-          <w:lang w:eastAsia="zh-CN"/>
+          <w:lang w:eastAsia="en-SG"/>
         </w:rPr>
         <w:drawing>
           <wp:inline distT="0" distB="0" distL="0" distR="0">
@@ -3956,7 +3958,7 @@
                     <a:blip r:embed="rId29" cstate="print">
                       <a:extLst>
                         <a:ext uri="{28A0092B-C50C-407E-A947-70E740481C1C}">
-                          <a14:useLocalDpi xmlns="" xmlns:wpc="http://schemas.microsoft.com/office/word/2010/wordprocessingCanvas" xmlns:mc="http://schemas.openxmlformats.org/markup-compatibility/2006" xmlns:o="urn:schemas-microsoft-com:office:office" xmlns:v="urn:schemas-microsoft-com:vml" xmlns:wp14="http://schemas.microsoft.com/office/word/2010/wordprocessingDrawing" xmlns:w10="urn:schemas-microsoft-com:office:word" xmlns:w="http://schemas.openxmlformats.org/wordprocessingml/2006/main" xmlns:w14="http://schemas.microsoft.com/office/word/2010/wordml" xmlns:w15="http://schemas.microsoft.com/office/word/2012/wordml" xmlns:wpg="http://schemas.microsoft.com/office/word/2010/wordprocessingGroup" xmlns:wpi="http://schemas.microsoft.com/office/word/2010/wordprocessingInk" xmlns:wps="http://schemas.microsoft.com/office/word/2010/wordprocessingShape" xmlns:a14="http://schemas.microsoft.com/office/drawing/2010/main" val="0"/>
+                          <a14:useLocalDpi xmlns:a14="http://schemas.microsoft.com/office/drawing/2010/main" xmlns:wps="http://schemas.microsoft.com/office/word/2010/wordprocessingShape" xmlns:wpi="http://schemas.microsoft.com/office/word/2010/wordprocessingInk" xmlns:wpg="http://schemas.microsoft.com/office/word/2010/wordprocessingGroup" xmlns:w15="http://schemas.microsoft.com/office/word/2012/wordml" xmlns:w14="http://schemas.microsoft.com/office/word/2010/wordml" xmlns:w="http://schemas.openxmlformats.org/wordprocessingml/2006/main" xmlns:w10="urn:schemas-microsoft-com:office:word" xmlns:wp14="http://schemas.microsoft.com/office/word/2010/wordprocessingDrawing" xmlns:v="urn:schemas-microsoft-com:vml" xmlns:o="urn:schemas-microsoft-com:office:office" xmlns:mc="http://schemas.openxmlformats.org/markup-compatibility/2006" xmlns:wpc="http://schemas.microsoft.com/office/word/2010/wordprocessingCanvas" xmlns="" val="0"/>
                         </a:ext>
                       </a:extLst>
                     </a:blip>
@@ -4013,9 +4015,8 @@
       <w:r>
         <w:rPr>
           <w:noProof/>
-          <w:lang w:eastAsia="zh-CN"/>
+          <w:lang w:eastAsia="en-SG"/>
         </w:rPr>
-        <w:lastRenderedPageBreak/>
         <w:drawing>
           <wp:inline distT="0" distB="0" distL="0" distR="0">
             <wp:extent cx="4076700" cy="2276475"/>
@@ -4037,7 +4038,7 @@
                     <a:blip r:embed="rId30" cstate="print">
                       <a:extLst>
                         <a:ext uri="{28A0092B-C50C-407E-A947-70E740481C1C}">
-                          <a14:useLocalDpi xmlns="" xmlns:wpc="http://schemas.microsoft.com/office/word/2010/wordprocessingCanvas" xmlns:mc="http://schemas.openxmlformats.org/markup-compatibility/2006" xmlns:o="urn:schemas-microsoft-com:office:office" xmlns:v="urn:schemas-microsoft-com:vml" xmlns:wp14="http://schemas.microsoft.com/office/word/2010/wordprocessingDrawing" xmlns:w10="urn:schemas-microsoft-com:office:word" xmlns:w="http://schemas.openxmlformats.org/wordprocessingml/2006/main" xmlns:w14="http://schemas.microsoft.com/office/word/2010/wordml" xmlns:w15="http://schemas.microsoft.com/office/word/2012/wordml" xmlns:wpg="http://schemas.microsoft.com/office/word/2010/wordprocessingGroup" xmlns:wpi="http://schemas.microsoft.com/office/word/2010/wordprocessingInk" xmlns:wps="http://schemas.microsoft.com/office/word/2010/wordprocessingShape" xmlns:a14="http://schemas.microsoft.com/office/drawing/2010/main" val="0"/>
+                          <a14:useLocalDpi xmlns:a14="http://schemas.microsoft.com/office/drawing/2010/main" xmlns:wps="http://schemas.microsoft.com/office/word/2010/wordprocessingShape" xmlns:wpi="http://schemas.microsoft.com/office/word/2010/wordprocessingInk" xmlns:wpg="http://schemas.microsoft.com/office/word/2010/wordprocessingGroup" xmlns:w15="http://schemas.microsoft.com/office/word/2012/wordml" xmlns:w14="http://schemas.microsoft.com/office/word/2010/wordml" xmlns:w="http://schemas.openxmlformats.org/wordprocessingml/2006/main" xmlns:w10="urn:schemas-microsoft-com:office:word" xmlns:wp14="http://schemas.microsoft.com/office/word/2010/wordprocessingDrawing" xmlns:v="urn:schemas-microsoft-com:vml" xmlns:o="urn:schemas-microsoft-com:office:office" xmlns:mc="http://schemas.openxmlformats.org/markup-compatibility/2006" xmlns:wpc="http://schemas.microsoft.com/office/word/2010/wordprocessingCanvas" xmlns="" val="0"/>
                         </a:ext>
                       </a:extLst>
                     </a:blip>
@@ -4069,6 +4070,7 @@
     <w:p/>
     <w:p>
       <w:r>
+        <w:lastRenderedPageBreak/>
         <w:t xml:space="preserve">Therefore, tweets with images that contains the query term in their hashtags will have a higher ranking than tweets that do not contain the query terms in their hashtags. </w:t>
       </w:r>
       <w:r>
@@ -4091,7 +4093,7 @@
       <w:r>
         <w:rPr>
           <w:noProof/>
-          <w:lang w:eastAsia="zh-CN"/>
+          <w:lang w:eastAsia="en-SG"/>
         </w:rPr>
         <w:drawing>
           <wp:inline distT="0" distB="0" distL="0" distR="0">
@@ -4114,7 +4116,7 @@
                     <a:blip r:embed="rId31" cstate="print">
                       <a:extLst>
                         <a:ext uri="{28A0092B-C50C-407E-A947-70E740481C1C}">
-                          <a14:useLocalDpi xmlns="" xmlns:wpc="http://schemas.microsoft.com/office/word/2010/wordprocessingCanvas" xmlns:mc="http://schemas.openxmlformats.org/markup-compatibility/2006" xmlns:o="urn:schemas-microsoft-com:office:office" xmlns:v="urn:schemas-microsoft-com:vml" xmlns:wp14="http://schemas.microsoft.com/office/word/2010/wordprocessingDrawing" xmlns:w10="urn:schemas-microsoft-com:office:word" xmlns:w="http://schemas.openxmlformats.org/wordprocessingml/2006/main" xmlns:w14="http://schemas.microsoft.com/office/word/2010/wordml" xmlns:w15="http://schemas.microsoft.com/office/word/2012/wordml" xmlns:wpg="http://schemas.microsoft.com/office/word/2010/wordprocessingGroup" xmlns:wpi="http://schemas.microsoft.com/office/word/2010/wordprocessingInk" xmlns:wps="http://schemas.microsoft.com/office/word/2010/wordprocessingShape" xmlns:a14="http://schemas.microsoft.com/office/drawing/2010/main" val="0"/>
+                          <a14:useLocalDpi xmlns:a14="http://schemas.microsoft.com/office/drawing/2010/main" xmlns:wps="http://schemas.microsoft.com/office/word/2010/wordprocessingShape" xmlns:wpi="http://schemas.microsoft.com/office/word/2010/wordprocessingInk" xmlns:wpg="http://schemas.microsoft.com/office/word/2010/wordprocessingGroup" xmlns:w15="http://schemas.microsoft.com/office/word/2012/wordml" xmlns:w14="http://schemas.microsoft.com/office/word/2010/wordml" xmlns:w="http://schemas.openxmlformats.org/wordprocessingml/2006/main" xmlns:w10="urn:schemas-microsoft-com:office:word" xmlns:wp14="http://schemas.microsoft.com/office/word/2010/wordprocessingDrawing" xmlns:v="urn:schemas-microsoft-com:vml" xmlns:o="urn:schemas-microsoft-com:office:office" xmlns:mc="http://schemas.openxmlformats.org/markup-compatibility/2006" xmlns:wpc="http://schemas.microsoft.com/office/word/2010/wordprocessingCanvas" xmlns="" val="0"/>
                         </a:ext>
                       </a:extLst>
                     </a:blip>
@@ -4160,6 +4162,15 @@
     <w:p/>
     <w:p>
       <w:pPr>
+        <w:spacing w:after="160"/>
+        <w:jc w:val="left"/>
+      </w:pPr>
+      <w:r>
+        <w:br w:type="page"/>
+      </w:r>
+    </w:p>
+    <w:p>
+      <w:pPr>
         <w:pStyle w:val="Heading3"/>
         <w:numPr>
           <w:ilvl w:val="0"/>
@@ -4218,10 +4229,10 @@
       </w:pPr>
       <w:r>
         <w:object w:dxaOrig="12966" w:dyaOrig="14051">
-          <v:shape id="_x0000_i1031" type="#_x0000_t75" style="width:451.5pt;height:489pt" o:ole="">
+          <v:shape id="_x0000_i1032" type="#_x0000_t75" style="width:451.5pt;height:489pt" o:ole="">
             <v:imagedata r:id="rId32" o:title=""/>
           </v:shape>
-          <o:OLEObject Type="Embed" ProgID="Unknown" ShapeID="_x0000_i1031" DrawAspect="Content" ObjectID="_1490359048" r:id="rId33"/>
+          <o:OLEObject Type="Embed" ProgID="Unknown" ShapeID="_x0000_i1032" DrawAspect="Content" ObjectID="_1490360568" r:id="rId33"/>
         </w:object>
       </w:r>
     </w:p>
@@ -4235,9 +4246,6 @@
         <w:spacing w:line="240" w:lineRule="auto"/>
         <w:ind w:left="360"/>
       </w:pPr>
-      <w:r>
-        <w:t>To do this, set the query type to sort by “Newest”. Tweets with the latest posting date are shown at the top, and sorted in descending order.</w:t>
-      </w:r>
     </w:p>
     <w:p>
       <w:pPr>
@@ -4247,7 +4255,36 @@
           <w:numId w:val="0"/>
         </w:numPr>
         <w:spacing w:line="240" w:lineRule="auto"/>
-      </w:pPr>
+        <w:ind w:left="360"/>
+      </w:pPr>
+      <w:r>
+        <w:t>To do this, set the query type to sort by “Newest”. Tweets with the latest posting date are shown at the top, and sorted in descending order.</w:t>
+      </w:r>
+    </w:p>
+    <w:p>
+      <w:pPr>
+        <w:pStyle w:val="ListBullet"/>
+        <w:numPr>
+          <w:ilvl w:val="0"/>
+          <w:numId w:val="0"/>
+        </w:numPr>
+        <w:spacing w:line="240" w:lineRule="auto"/>
+      </w:pPr>
+    </w:p>
+    <w:p>
+      <w:pPr>
+        <w:spacing w:after="160"/>
+        <w:jc w:val="left"/>
+        <w:rPr>
+          <w:rFonts w:asciiTheme="majorHAnsi" w:eastAsiaTheme="majorEastAsia" w:hAnsiTheme="majorHAnsi" w:cstheme="majorBidi"/>
+          <w:b/>
+          <w:bCs/>
+          <w:color w:val="5B9BD5" w:themeColor="accent1"/>
+        </w:rPr>
+      </w:pPr>
+      <w:r>
+        <w:br w:type="page"/>
+      </w:r>
     </w:p>
     <w:p>
       <w:pPr>
@@ -4258,6 +4295,7 @@
         </w:numPr>
       </w:pPr>
       <w:r>
+        <w:lastRenderedPageBreak/>
         <w:t>Sort by most popular</w:t>
       </w:r>
     </w:p>
@@ -4282,7 +4320,6 @@
         <w:ind w:left="360"/>
       </w:pPr>
       <w:r>
-        <w:lastRenderedPageBreak/>
         <w:t>Popularity here is defined by the number of "Favourites" and "</w:t>
       </w:r>
       <w:proofErr w:type="spellStart"/>
@@ -4306,10 +4343,10 @@
       </w:pPr>
       <w:r>
         <w:object w:dxaOrig="12966" w:dyaOrig="15132">
-          <v:shape id="_x0000_i1032" type="#_x0000_t75" style="width:451.5pt;height:526.5pt" o:ole="">
+          <v:shape id="_x0000_i1031" type="#_x0000_t75" style="width:451.5pt;height:526.5pt" o:ole="">
             <v:imagedata r:id="rId34" o:title=""/>
           </v:shape>
-          <o:OLEObject Type="Embed" ProgID="Unknown" ShapeID="_x0000_i1032" DrawAspect="Content" ObjectID="_1490359049" r:id="rId35"/>
+          <o:OLEObject Type="Embed" ProgID="Unknown" ShapeID="_x0000_i1031" DrawAspect="Content" ObjectID="_1490360569" r:id="rId35"/>
         </w:object>
       </w:r>
       <w:r>
@@ -4324,6 +4361,12 @@
       <w:r>
         <w:t>” are shown at the top of the list, and results are sorted according to descending order.</w:t>
       </w:r>
+    </w:p>
+    <w:p>
+      <w:pPr>
+        <w:spacing w:after="160"/>
+        <w:jc w:val="left"/>
+      </w:pPr>
     </w:p>
     <w:p>
       <w:pPr>
@@ -4337,6 +4380,100 @@
     </w:p>
     <w:p>
       <w:pPr>
+        <w:pStyle w:val="Heading3"/>
+        <w:numPr>
+          <w:ilvl w:val="0"/>
+          <w:numId w:val="35"/>
+        </w:numPr>
+      </w:pPr>
+      <w:r>
+        <w:t xml:space="preserve">Retrieve tweets by </w:t>
+      </w:r>
+      <w:proofErr w:type="spellStart"/>
+      <w:r>
+        <w:t>geolocation</w:t>
+      </w:r>
+      <w:proofErr w:type="spellEnd"/>
+    </w:p>
+    <w:p>
+      <w:pPr>
+        <w:pStyle w:val="ListBullet"/>
+        <w:numPr>
+          <w:ilvl w:val="0"/>
+          <w:numId w:val="0"/>
+        </w:numPr>
+        <w:spacing w:line="240" w:lineRule="auto"/>
+      </w:pPr>
+    </w:p>
+    <w:p>
+      <w:pPr>
+        <w:spacing w:after="160"/>
+        <w:ind w:left="360"/>
+        <w:jc w:val="left"/>
+      </w:pPr>
+      <w:r>
+        <w:t>Most of the time, users are more interested in things happening near them rather than in a location far away. For example, if a user from Singapore were to query “NTU”, the user would most likely be looking for “</w:t>
+      </w:r>
+      <w:proofErr w:type="spellStart"/>
+      <w:r>
+        <w:t>Nanyang</w:t>
+      </w:r>
+      <w:proofErr w:type="spellEnd"/>
+      <w:r>
+        <w:t xml:space="preserve"> Technological University” rather than “National Taiwan University”. The search engine grants the ability to filter results based on the country of origin, allowing users to find tweets that will likely be more relevant to them. </w:t>
+      </w:r>
+    </w:p>
+    <w:p>
+      <w:pPr>
+        <w:pStyle w:val="ListBullet"/>
+        <w:numPr>
+          <w:ilvl w:val="0"/>
+          <w:numId w:val="0"/>
+        </w:numPr>
+        <w:spacing w:line="240" w:lineRule="auto"/>
+      </w:pPr>
+      <w:r>
+        <w:object w:dxaOrig="12966" w:dyaOrig="14051">
+          <v:shape id="_x0000_i1033" type="#_x0000_t75" style="width:451.5pt;height:489pt" o:ole="">
+            <v:imagedata r:id="rId36" o:title=""/>
+          </v:shape>
+          <o:OLEObject Type="Embed" ProgID="Unknown" ShapeID="_x0000_i1033" DrawAspect="Content" ObjectID="_1490360570" r:id="rId37"/>
+        </w:object>
+      </w:r>
+    </w:p>
+    <w:p>
+      <w:pPr>
+        <w:pStyle w:val="ListBullet"/>
+        <w:numPr>
+          <w:ilvl w:val="0"/>
+          <w:numId w:val="0"/>
+        </w:numPr>
+        <w:spacing w:line="240" w:lineRule="auto"/>
+      </w:pPr>
+    </w:p>
+    <w:p>
+      <w:pPr>
+        <w:pStyle w:val="ListBullet"/>
+        <w:numPr>
+          <w:ilvl w:val="0"/>
+          <w:numId w:val="0"/>
+        </w:numPr>
+        <w:spacing w:line="240" w:lineRule="auto"/>
+      </w:pPr>
+      <w:r>
+        <w:t xml:space="preserve">To do this, select the “County” box and select the country from the drop-down menu. Only the USA and a few Western Countries are listed, as there are very few English results from the rest of EU countries. Results will then only display tweets from that country. This function is presently not implemented with Image search as there are very few tweets with both image and </w:t>
+      </w:r>
+      <w:proofErr w:type="spellStart"/>
+      <w:r>
+        <w:t>geolocation</w:t>
+      </w:r>
+      <w:proofErr w:type="spellEnd"/>
+      <w:r>
+        <w:t xml:space="preserve"> data.</w:t>
+      </w:r>
+    </w:p>
+    <w:p>
+      <w:pPr>
         <w:pStyle w:val="Heading1"/>
       </w:pPr>
       <w:r>
@@ -5105,7 +5242,7 @@
       <w:r>
         <w:rPr>
           <w:noProof/>
-          <w:lang w:eastAsia="zh-CN"/>
+          <w:lang w:eastAsia="en-SG"/>
         </w:rPr>
         <w:lastRenderedPageBreak/>
         <w:drawing>
@@ -5116,7 +5253,7 @@
             <wp:cNvGraphicFramePr/>
             <a:graphic xmlns:a="http://schemas.openxmlformats.org/drawingml/2006/main">
               <a:graphicData uri="http://schemas.openxmlformats.org/drawingml/2006/diagram">
-                <dgm:relIds xmlns:dgm="http://schemas.openxmlformats.org/drawingml/2006/diagram" xmlns:r="http://schemas.openxmlformats.org/officeDocument/2006/relationships" r:dm="rId36" r:lo="rId37" r:qs="rId38" r:cs="rId39"/>
+                <dgm:relIds xmlns:dgm="http://schemas.openxmlformats.org/drawingml/2006/diagram" xmlns:r="http://schemas.openxmlformats.org/officeDocument/2006/relationships" r:dm="rId38" r:lo="rId39" r:qs="rId40" r:cs="rId41"/>
               </a:graphicData>
             </a:graphic>
           </wp:inline>
@@ -5275,7 +5412,7 @@
       <w:r>
         <w:rPr>
           <w:noProof/>
-          <w:lang w:eastAsia="zh-CN"/>
+          <w:lang w:eastAsia="en-SG"/>
         </w:rPr>
         <w:drawing>
           <wp:inline distT="0" distB="0" distL="0" distR="0">
@@ -5295,10 +5432,10 @@
                     </pic:cNvPicPr>
                   </pic:nvPicPr>
                   <pic:blipFill>
-                    <a:blip r:embed="rId41" cstate="print">
+                    <a:blip r:embed="rId43" cstate="print">
                       <a:extLst>
                         <a:ext uri="{28A0092B-C50C-407E-A947-70E740481C1C}">
-                          <a14:useLocalDpi xmlns="" xmlns:wpc="http://schemas.microsoft.com/office/word/2010/wordprocessingCanvas" xmlns:mc="http://schemas.openxmlformats.org/markup-compatibility/2006" xmlns:o="urn:schemas-microsoft-com:office:office" xmlns:v="urn:schemas-microsoft-com:vml" xmlns:wp14="http://schemas.microsoft.com/office/word/2010/wordprocessingDrawing" xmlns:w10="urn:schemas-microsoft-com:office:word" xmlns:w="http://schemas.openxmlformats.org/wordprocessingml/2006/main" xmlns:w14="http://schemas.microsoft.com/office/word/2010/wordml" xmlns:w15="http://schemas.microsoft.com/office/word/2012/wordml" xmlns:wpg="http://schemas.microsoft.com/office/word/2010/wordprocessingGroup" xmlns:wpi="http://schemas.microsoft.com/office/word/2010/wordprocessingInk" xmlns:wps="http://schemas.microsoft.com/office/word/2010/wordprocessingShape" xmlns:a14="http://schemas.microsoft.com/office/drawing/2010/main" val="0"/>
+                          <a14:useLocalDpi xmlns:a14="http://schemas.microsoft.com/office/drawing/2010/main" xmlns:wps="http://schemas.microsoft.com/office/word/2010/wordprocessingShape" xmlns:wpi="http://schemas.microsoft.com/office/word/2010/wordprocessingInk" xmlns:wpg="http://schemas.microsoft.com/office/word/2010/wordprocessingGroup" xmlns:w15="http://schemas.microsoft.com/office/word/2012/wordml" xmlns:w14="http://schemas.microsoft.com/office/word/2010/wordml" xmlns:w="http://schemas.openxmlformats.org/wordprocessingml/2006/main" xmlns:w10="urn:schemas-microsoft-com:office:word" xmlns:wp14="http://schemas.microsoft.com/office/word/2010/wordprocessingDrawing" xmlns:v="urn:schemas-microsoft-com:vml" xmlns:o="urn:schemas-microsoft-com:office:office" xmlns:mc="http://schemas.openxmlformats.org/markup-compatibility/2006" xmlns:wpc="http://schemas.microsoft.com/office/word/2010/wordprocessingCanvas" xmlns="" val="0"/>
                         </a:ext>
                       </a:extLst>
                     </a:blip>
@@ -5352,13 +5489,8 @@
     <w:p/>
     <w:p>
       <w:r>
-        <w:t xml:space="preserve">Three classification techniques were trained and their measures were evaluated on the evaluation </w:t>
-      </w:r>
-      <w:proofErr w:type="gramStart"/>
-      <w:r>
-        <w:t>dataset</w:t>
-      </w:r>
-      <w:proofErr w:type="gramEnd"/>
+        <w:t>Three classification techniques were trained and their measures were evaluated on the evaluation dataset</w:t>
+      </w:r>
       <w:r>
         <w:t xml:space="preserve"> (testing set)</w:t>
       </w:r>
@@ -6898,7 +7030,7 @@
       <w:r>
         <w:rPr>
           <w:noProof/>
-          <w:lang w:eastAsia="zh-CN"/>
+          <w:lang w:eastAsia="en-SG"/>
         </w:rPr>
         <w:lastRenderedPageBreak/>
         <w:drawing>
@@ -6909,7 +7041,7 @@
             <wp:cNvGraphicFramePr/>
             <a:graphic xmlns:a="http://schemas.openxmlformats.org/drawingml/2006/main">
               <a:graphicData uri="http://schemas.openxmlformats.org/drawingml/2006/chart">
-                <c:chart xmlns:c="http://schemas.openxmlformats.org/drawingml/2006/chart" xmlns:r="http://schemas.openxmlformats.org/officeDocument/2006/relationships" r:id="rId42"/>
+                <c:chart xmlns:c="http://schemas.openxmlformats.org/drawingml/2006/chart" xmlns:r="http://schemas.openxmlformats.org/officeDocument/2006/relationships" r:id="rId44"/>
               </a:graphicData>
             </a:graphic>
           </wp:inline>
@@ -7112,7 +7244,7 @@
       <w:r>
         <w:rPr>
           <w:noProof/>
-          <w:lang w:eastAsia="zh-CN"/>
+          <w:lang w:eastAsia="en-SG"/>
         </w:rPr>
         <w:drawing>
           <wp:inline distT="0" distB="0" distL="0" distR="0">
@@ -7132,10 +7264,10 @@
                     </pic:cNvPicPr>
                   </pic:nvPicPr>
                   <pic:blipFill>
-                    <a:blip r:embed="rId43" cstate="print">
+                    <a:blip r:embed="rId45" cstate="print">
                       <a:extLst>
                         <a:ext uri="{28A0092B-C50C-407E-A947-70E740481C1C}">
-                          <a14:useLocalDpi xmlns="" xmlns:wpc="http://schemas.microsoft.com/office/word/2010/wordprocessingCanvas" xmlns:mc="http://schemas.openxmlformats.org/markup-compatibility/2006" xmlns:o="urn:schemas-microsoft-com:office:office" xmlns:v="urn:schemas-microsoft-com:vml" xmlns:wp14="http://schemas.microsoft.com/office/word/2010/wordprocessingDrawing" xmlns:w10="urn:schemas-microsoft-com:office:word" xmlns:w="http://schemas.openxmlformats.org/wordprocessingml/2006/main" xmlns:w14="http://schemas.microsoft.com/office/word/2010/wordml" xmlns:w15="http://schemas.microsoft.com/office/word/2012/wordml" xmlns:wpg="http://schemas.microsoft.com/office/word/2010/wordprocessingGroup" xmlns:wpi="http://schemas.microsoft.com/office/word/2010/wordprocessingInk" xmlns:wps="http://schemas.microsoft.com/office/word/2010/wordprocessingShape" xmlns:a14="http://schemas.microsoft.com/office/drawing/2010/main" val="0"/>
+                          <a14:useLocalDpi xmlns:a14="http://schemas.microsoft.com/office/drawing/2010/main" xmlns:wps="http://schemas.microsoft.com/office/word/2010/wordprocessingShape" xmlns:wpi="http://schemas.microsoft.com/office/word/2010/wordprocessingInk" xmlns:wpg="http://schemas.microsoft.com/office/word/2010/wordprocessingGroup" xmlns:w15="http://schemas.microsoft.com/office/word/2012/wordml" xmlns:w14="http://schemas.microsoft.com/office/word/2010/wordml" xmlns:w="http://schemas.openxmlformats.org/wordprocessingml/2006/main" xmlns:w10="urn:schemas-microsoft-com:office:word" xmlns:wp14="http://schemas.microsoft.com/office/word/2010/wordprocessingDrawing" xmlns:v="urn:schemas-microsoft-com:vml" xmlns:o="urn:schemas-microsoft-com:office:office" xmlns:mc="http://schemas.openxmlformats.org/markup-compatibility/2006" xmlns:wpc="http://schemas.microsoft.com/office/word/2010/wordprocessingCanvas" xmlns="" val="0"/>
                         </a:ext>
                       </a:extLst>
                     </a:blip>
@@ -7233,7 +7365,7 @@
       <w:r>
         <w:rPr>
           <w:noProof/>
-          <w:lang w:eastAsia="zh-CN"/>
+          <w:lang w:eastAsia="en-SG"/>
         </w:rPr>
         <w:drawing>
           <wp:inline distT="0" distB="0" distL="0" distR="0">
@@ -7253,10 +7385,10 @@
                     </pic:cNvPicPr>
                   </pic:nvPicPr>
                   <pic:blipFill>
-                    <a:blip r:embed="rId44" cstate="print">
+                    <a:blip r:embed="rId46" cstate="print">
                       <a:extLst>
                         <a:ext uri="{28A0092B-C50C-407E-A947-70E740481C1C}">
-                          <a14:useLocalDpi xmlns="" xmlns:wpc="http://schemas.microsoft.com/office/word/2010/wordprocessingCanvas" xmlns:mc="http://schemas.openxmlformats.org/markup-compatibility/2006" xmlns:o="urn:schemas-microsoft-com:office:office" xmlns:v="urn:schemas-microsoft-com:vml" xmlns:wp14="http://schemas.microsoft.com/office/word/2010/wordprocessingDrawing" xmlns:w10="urn:schemas-microsoft-com:office:word" xmlns:w="http://schemas.openxmlformats.org/wordprocessingml/2006/main" xmlns:w14="http://schemas.microsoft.com/office/word/2010/wordml" xmlns:w15="http://schemas.microsoft.com/office/word/2012/wordml" xmlns:wpg="http://schemas.microsoft.com/office/word/2010/wordprocessingGroup" xmlns:wpi="http://schemas.microsoft.com/office/word/2010/wordprocessingInk" xmlns:wps="http://schemas.microsoft.com/office/word/2010/wordprocessingShape" xmlns:a14="http://schemas.microsoft.com/office/drawing/2010/main" val="0"/>
+                          <a14:useLocalDpi xmlns:a14="http://schemas.microsoft.com/office/drawing/2010/main" xmlns:wps="http://schemas.microsoft.com/office/word/2010/wordprocessingShape" xmlns:wpi="http://schemas.microsoft.com/office/word/2010/wordprocessingInk" xmlns:wpg="http://schemas.microsoft.com/office/word/2010/wordprocessingGroup" xmlns:w15="http://schemas.microsoft.com/office/word/2012/wordml" xmlns:w14="http://schemas.microsoft.com/office/word/2010/wordml" xmlns:w="http://schemas.openxmlformats.org/wordprocessingml/2006/main" xmlns:w10="urn:schemas-microsoft-com:office:word" xmlns:wp14="http://schemas.microsoft.com/office/word/2010/wordprocessingDrawing" xmlns:v="urn:schemas-microsoft-com:vml" xmlns:o="urn:schemas-microsoft-com:office:office" xmlns:mc="http://schemas.openxmlformats.org/markup-compatibility/2006" xmlns:wpc="http://schemas.microsoft.com/office/word/2010/wordprocessingCanvas" xmlns="" val="0"/>
                         </a:ext>
                       </a:extLst>
                     </a:blip>
@@ -7293,7 +7425,7 @@
       <w:r>
         <w:rPr>
           <w:noProof/>
-          <w:lang w:eastAsia="zh-CN"/>
+          <w:lang w:eastAsia="en-SG"/>
         </w:rPr>
         <w:drawing>
           <wp:inline distT="0" distB="0" distL="0" distR="0">
@@ -7313,10 +7445,10 @@
                     </pic:cNvPicPr>
                   </pic:nvPicPr>
                   <pic:blipFill>
-                    <a:blip r:embed="rId45" cstate="print">
+                    <a:blip r:embed="rId47" cstate="print">
                       <a:extLst>
                         <a:ext uri="{28A0092B-C50C-407E-A947-70E740481C1C}">
-                          <a14:useLocalDpi xmlns="" xmlns:wpc="http://schemas.microsoft.com/office/word/2010/wordprocessingCanvas" xmlns:mc="http://schemas.openxmlformats.org/markup-compatibility/2006" xmlns:o="urn:schemas-microsoft-com:office:office" xmlns:v="urn:schemas-microsoft-com:vml" xmlns:wp14="http://schemas.microsoft.com/office/word/2010/wordprocessingDrawing" xmlns:w10="urn:schemas-microsoft-com:office:word" xmlns:w="http://schemas.openxmlformats.org/wordprocessingml/2006/main" xmlns:w14="http://schemas.microsoft.com/office/word/2010/wordml" xmlns:w15="http://schemas.microsoft.com/office/word/2012/wordml" xmlns:wpg="http://schemas.microsoft.com/office/word/2010/wordprocessingGroup" xmlns:wpi="http://schemas.microsoft.com/office/word/2010/wordprocessingInk" xmlns:wps="http://schemas.microsoft.com/office/word/2010/wordprocessingShape" xmlns:a14="http://schemas.microsoft.com/office/drawing/2010/main" val="0"/>
+                          <a14:useLocalDpi xmlns:a14="http://schemas.microsoft.com/office/drawing/2010/main" xmlns:wps="http://schemas.microsoft.com/office/word/2010/wordprocessingShape" xmlns:wpi="http://schemas.microsoft.com/office/word/2010/wordprocessingInk" xmlns:wpg="http://schemas.microsoft.com/office/word/2010/wordprocessingGroup" xmlns:w15="http://schemas.microsoft.com/office/word/2012/wordml" xmlns:w14="http://schemas.microsoft.com/office/word/2010/wordml" xmlns:w="http://schemas.openxmlformats.org/wordprocessingml/2006/main" xmlns:w10="urn:schemas-microsoft-com:office:word" xmlns:wp14="http://schemas.microsoft.com/office/word/2010/wordprocessingDrawing" xmlns:v="urn:schemas-microsoft-com:vml" xmlns:o="urn:schemas-microsoft-com:office:office" xmlns:mc="http://schemas.openxmlformats.org/markup-compatibility/2006" xmlns:wpc="http://schemas.microsoft.com/office/word/2010/wordprocessingCanvas" xmlns="" val="0"/>
                         </a:ext>
                       </a:extLst>
                     </a:blip>
@@ -8532,8 +8664,8 @@
       </w:r>
     </w:p>
     <w:sectPr>
-      <w:headerReference w:type="default" r:id="rId46"/>
-      <w:footerReference w:type="default" r:id="rId47"/>
+      <w:headerReference w:type="default" r:id="rId48"/>
+      <w:footerReference w:type="default" r:id="rId49"/>
       <w:pgSz w:w="11906" w:h="16838"/>
       <w:pgMar w:top="1440" w:right="1440" w:bottom="1440" w:left="1440" w:header="708" w:footer="708" w:gutter="0"/>
       <w:cols w:space="708"/>
@@ -8598,7 +8730,7 @@
           <w:rPr>
             <w:noProof/>
           </w:rPr>
-          <w:t>18</w:t>
+          <w:t>16</w:t>
         </w:r>
         <w:r>
           <w:rPr>
@@ -8743,6 +8875,118 @@
     </w:lvl>
   </w:abstractNum>
   <w:abstractNum w:abstractNumId="1">
+    <w:nsid w:val="04957C31"/>
+    <w:multiLevelType w:val="multilevel"/>
+    <w:tmpl w:val="4AB8CE06"/>
+    <w:lvl w:ilvl="0">
+      <w:numFmt w:val="decimal"/>
+      <w:lvlText w:val="%1"/>
+      <w:lvlJc w:val="left"/>
+      <w:pPr>
+        <w:ind w:left="480" w:hanging="480"/>
+      </w:pPr>
+      <w:rPr>
+        <w:rFonts w:hint="default"/>
+      </w:rPr>
+    </w:lvl>
+    <w:lvl w:ilvl="1">
+      <w:start w:val="7"/>
+      <w:numFmt w:val="decimalZero"/>
+      <w:lvlText w:val="%1.%2"/>
+      <w:lvlJc w:val="left"/>
+      <w:pPr>
+        <w:ind w:left="480" w:hanging="480"/>
+      </w:pPr>
+      <w:rPr>
+        <w:rFonts w:hint="default"/>
+      </w:rPr>
+    </w:lvl>
+    <w:lvl w:ilvl="2">
+      <w:start w:val="1"/>
+      <w:numFmt w:val="decimal"/>
+      <w:lvlText w:val="%1.%2.%3"/>
+      <w:lvlJc w:val="left"/>
+      <w:pPr>
+        <w:ind w:left="720" w:hanging="720"/>
+      </w:pPr>
+      <w:rPr>
+        <w:rFonts w:hint="default"/>
+      </w:rPr>
+    </w:lvl>
+    <w:lvl w:ilvl="3">
+      <w:start w:val="1"/>
+      <w:numFmt w:val="decimal"/>
+      <w:lvlText w:val="%1.%2.%3.%4"/>
+      <w:lvlJc w:val="left"/>
+      <w:pPr>
+        <w:ind w:left="720" w:hanging="720"/>
+      </w:pPr>
+      <w:rPr>
+        <w:rFonts w:hint="default"/>
+      </w:rPr>
+    </w:lvl>
+    <w:lvl w:ilvl="4">
+      <w:start w:val="1"/>
+      <w:numFmt w:val="decimal"/>
+      <w:lvlText w:val="%1.%2.%3.%4.%5"/>
+      <w:lvlJc w:val="left"/>
+      <w:pPr>
+        <w:ind w:left="1080" w:hanging="1080"/>
+      </w:pPr>
+      <w:rPr>
+        <w:rFonts w:hint="default"/>
+      </w:rPr>
+    </w:lvl>
+    <w:lvl w:ilvl="5">
+      <w:start w:val="1"/>
+      <w:numFmt w:val="decimal"/>
+      <w:lvlText w:val="%1.%2.%3.%4.%5.%6"/>
+      <w:lvlJc w:val="left"/>
+      <w:pPr>
+        <w:ind w:left="1080" w:hanging="1080"/>
+      </w:pPr>
+      <w:rPr>
+        <w:rFonts w:hint="default"/>
+      </w:rPr>
+    </w:lvl>
+    <w:lvl w:ilvl="6">
+      <w:start w:val="1"/>
+      <w:numFmt w:val="decimal"/>
+      <w:lvlText w:val="%1.%2.%3.%4.%5.%6.%7"/>
+      <w:lvlJc w:val="left"/>
+      <w:pPr>
+        <w:ind w:left="1080" w:hanging="1080"/>
+      </w:pPr>
+      <w:rPr>
+        <w:rFonts w:hint="default"/>
+      </w:rPr>
+    </w:lvl>
+    <w:lvl w:ilvl="7">
+      <w:start w:val="1"/>
+      <w:numFmt w:val="decimal"/>
+      <w:lvlText w:val="%1.%2.%3.%4.%5.%6.%7.%8"/>
+      <w:lvlJc w:val="left"/>
+      <w:pPr>
+        <w:ind w:left="1440" w:hanging="1440"/>
+      </w:pPr>
+      <w:rPr>
+        <w:rFonts w:hint="default"/>
+      </w:rPr>
+    </w:lvl>
+    <w:lvl w:ilvl="8">
+      <w:start w:val="1"/>
+      <w:numFmt w:val="decimal"/>
+      <w:lvlText w:val="%1.%2.%3.%4.%5.%6.%7.%8.%9"/>
+      <w:lvlJc w:val="left"/>
+      <w:pPr>
+        <w:ind w:left="1440" w:hanging="1440"/>
+      </w:pPr>
+      <w:rPr>
+        <w:rFonts w:hint="default"/>
+      </w:rPr>
+    </w:lvl>
+  </w:abstractNum>
+  <w:abstractNum w:abstractNumId="2">
     <w:nsid w:val="093C6AE9"/>
     <w:multiLevelType w:val="multilevel"/>
     <w:tmpl w:val="4809001F"/>
@@ -8828,7 +9072,7 @@
       </w:pPr>
     </w:lvl>
   </w:abstractNum>
-  <w:abstractNum w:abstractNumId="2">
+  <w:abstractNum w:abstractNumId="3">
     <w:nsid w:val="0A4A7427"/>
     <w:multiLevelType w:val="hybridMultilevel"/>
     <w:tmpl w:val="77CE7788"/>
@@ -8914,7 +9158,7 @@
       </w:pPr>
     </w:lvl>
   </w:abstractNum>
-  <w:abstractNum w:abstractNumId="3">
+  <w:abstractNum w:abstractNumId="4">
     <w:nsid w:val="0E377E02"/>
     <w:multiLevelType w:val="hybridMultilevel"/>
     <w:tmpl w:val="D4321D8C"/>
@@ -9003,7 +9247,7 @@
       </w:pPr>
     </w:lvl>
   </w:abstractNum>
-  <w:abstractNum w:abstractNumId="4">
+  <w:abstractNum w:abstractNumId="5">
     <w:nsid w:val="111E4C7D"/>
     <w:multiLevelType w:val="multilevel"/>
     <w:tmpl w:val="4809001F"/>
@@ -9089,7 +9333,7 @@
       </w:pPr>
     </w:lvl>
   </w:abstractNum>
-  <w:abstractNum w:abstractNumId="5">
+  <w:abstractNum w:abstractNumId="6">
     <w:nsid w:val="16852732"/>
     <w:multiLevelType w:val="multilevel"/>
     <w:tmpl w:val="4809001F"/>
@@ -9175,7 +9419,7 @@
       </w:pPr>
     </w:lvl>
   </w:abstractNum>
-  <w:abstractNum w:abstractNumId="6">
+  <w:abstractNum w:abstractNumId="7">
     <w:nsid w:val="18D85E9D"/>
     <w:multiLevelType w:val="multilevel"/>
     <w:tmpl w:val="4809001F"/>
@@ -9261,7 +9505,7 @@
       </w:pPr>
     </w:lvl>
   </w:abstractNum>
-  <w:abstractNum w:abstractNumId="7">
+  <w:abstractNum w:abstractNumId="8">
     <w:nsid w:val="1B302E7A"/>
     <w:multiLevelType w:val="hybridMultilevel"/>
     <w:tmpl w:val="8C7ACFDE"/>
@@ -9347,7 +9591,119 @@
       </w:pPr>
     </w:lvl>
   </w:abstractNum>
-  <w:abstractNum w:abstractNumId="8">
+  <w:abstractNum w:abstractNumId="9">
+    <w:nsid w:val="1F6B73AF"/>
+    <w:multiLevelType w:val="multilevel"/>
+    <w:tmpl w:val="B1EE8F7A"/>
+    <w:lvl w:ilvl="0">
+      <w:numFmt w:val="decimal"/>
+      <w:lvlText w:val="%1"/>
+      <w:lvlJc w:val="left"/>
+      <w:pPr>
+        <w:ind w:left="480" w:hanging="480"/>
+      </w:pPr>
+      <w:rPr>
+        <w:rFonts w:hint="default"/>
+      </w:rPr>
+    </w:lvl>
+    <w:lvl w:ilvl="1">
+      <w:start w:val="19"/>
+      <w:numFmt w:val="decimalZero"/>
+      <w:lvlText w:val="%1.%2"/>
+      <w:lvlJc w:val="left"/>
+      <w:pPr>
+        <w:ind w:left="480" w:hanging="480"/>
+      </w:pPr>
+      <w:rPr>
+        <w:rFonts w:hint="default"/>
+      </w:rPr>
+    </w:lvl>
+    <w:lvl w:ilvl="2">
+      <w:start w:val="1"/>
+      <w:numFmt w:val="decimal"/>
+      <w:lvlText w:val="%1.%2.%3"/>
+      <w:lvlJc w:val="left"/>
+      <w:pPr>
+        <w:ind w:left="720" w:hanging="720"/>
+      </w:pPr>
+      <w:rPr>
+        <w:rFonts w:hint="default"/>
+      </w:rPr>
+    </w:lvl>
+    <w:lvl w:ilvl="3">
+      <w:start w:val="1"/>
+      <w:numFmt w:val="decimal"/>
+      <w:lvlText w:val="%1.%2.%3.%4"/>
+      <w:lvlJc w:val="left"/>
+      <w:pPr>
+        <w:ind w:left="720" w:hanging="720"/>
+      </w:pPr>
+      <w:rPr>
+        <w:rFonts w:hint="default"/>
+      </w:rPr>
+    </w:lvl>
+    <w:lvl w:ilvl="4">
+      <w:start w:val="1"/>
+      <w:numFmt w:val="decimal"/>
+      <w:lvlText w:val="%1.%2.%3.%4.%5"/>
+      <w:lvlJc w:val="left"/>
+      <w:pPr>
+        <w:ind w:left="1080" w:hanging="1080"/>
+      </w:pPr>
+      <w:rPr>
+        <w:rFonts w:hint="default"/>
+      </w:rPr>
+    </w:lvl>
+    <w:lvl w:ilvl="5">
+      <w:start w:val="1"/>
+      <w:numFmt w:val="decimal"/>
+      <w:lvlText w:val="%1.%2.%3.%4.%5.%6"/>
+      <w:lvlJc w:val="left"/>
+      <w:pPr>
+        <w:ind w:left="1080" w:hanging="1080"/>
+      </w:pPr>
+      <w:rPr>
+        <w:rFonts w:hint="default"/>
+      </w:rPr>
+    </w:lvl>
+    <w:lvl w:ilvl="6">
+      <w:start w:val="1"/>
+      <w:numFmt w:val="decimal"/>
+      <w:lvlText w:val="%1.%2.%3.%4.%5.%6.%7"/>
+      <w:lvlJc w:val="left"/>
+      <w:pPr>
+        <w:ind w:left="1080" w:hanging="1080"/>
+      </w:pPr>
+      <w:rPr>
+        <w:rFonts w:hint="default"/>
+      </w:rPr>
+    </w:lvl>
+    <w:lvl w:ilvl="7">
+      <w:start w:val="1"/>
+      <w:numFmt w:val="decimal"/>
+      <w:lvlText w:val="%1.%2.%3.%4.%5.%6.%7.%8"/>
+      <w:lvlJc w:val="left"/>
+      <w:pPr>
+        <w:ind w:left="1440" w:hanging="1440"/>
+      </w:pPr>
+      <w:rPr>
+        <w:rFonts w:hint="default"/>
+      </w:rPr>
+    </w:lvl>
+    <w:lvl w:ilvl="8">
+      <w:start w:val="1"/>
+      <w:numFmt w:val="decimal"/>
+      <w:lvlText w:val="%1.%2.%3.%4.%5.%6.%7.%8.%9"/>
+      <w:lvlJc w:val="left"/>
+      <w:pPr>
+        <w:ind w:left="1440" w:hanging="1440"/>
+      </w:pPr>
+      <w:rPr>
+        <w:rFonts w:hint="default"/>
+      </w:rPr>
+    </w:lvl>
+  </w:abstractNum>
+  <w:abstractNum w:abstractNumId="10">
     <w:nsid w:val="267E72AF"/>
     <w:multiLevelType w:val="multilevel"/>
     <w:tmpl w:val="F8AEC380"/>
@@ -9496,7 +9852,7 @@
       </w:rPr>
     </w:lvl>
   </w:abstractNum>
-  <w:abstractNum w:abstractNumId="9">
+  <w:abstractNum w:abstractNumId="11">
     <w:nsid w:val="28E4632C"/>
     <w:multiLevelType w:val="hybridMultilevel"/>
     <w:tmpl w:val="4C6ADFBE"/>
@@ -9582,7 +9938,7 @@
       </w:pPr>
     </w:lvl>
   </w:abstractNum>
-  <w:abstractNum w:abstractNumId="10">
+  <w:abstractNum w:abstractNumId="12">
     <w:nsid w:val="29060970"/>
     <w:multiLevelType w:val="multilevel"/>
     <w:tmpl w:val="72BE769E"/>
@@ -9731,7 +10087,7 @@
       </w:rPr>
     </w:lvl>
   </w:abstractNum>
-  <w:abstractNum w:abstractNumId="11">
+  <w:abstractNum w:abstractNumId="13">
     <w:nsid w:val="2BA931EB"/>
     <w:multiLevelType w:val="hybridMultilevel"/>
     <w:tmpl w:val="C76E67CE"/>
@@ -9843,7 +10199,7 @@
       </w:rPr>
     </w:lvl>
   </w:abstractNum>
-  <w:abstractNum w:abstractNumId="12">
+  <w:abstractNum w:abstractNumId="14">
     <w:nsid w:val="2BE82913"/>
     <w:multiLevelType w:val="hybridMultilevel"/>
     <w:tmpl w:val="499C5328"/>
@@ -9932,7 +10288,7 @@
       </w:pPr>
     </w:lvl>
   </w:abstractNum>
-  <w:abstractNum w:abstractNumId="13">
+  <w:abstractNum w:abstractNumId="15">
     <w:nsid w:val="33BE4B0D"/>
     <w:multiLevelType w:val="multilevel"/>
     <w:tmpl w:val="1332D11A"/>
@@ -10044,7 +10400,7 @@
       </w:rPr>
     </w:lvl>
   </w:abstractNum>
-  <w:abstractNum w:abstractNumId="14">
+  <w:abstractNum w:abstractNumId="16">
     <w:nsid w:val="3E49289C"/>
     <w:multiLevelType w:val="hybridMultilevel"/>
     <w:tmpl w:val="50FC2958"/>
@@ -10157,7 +10513,7 @@
       </w:rPr>
     </w:lvl>
   </w:abstractNum>
-  <w:abstractNum w:abstractNumId="15">
+  <w:abstractNum w:abstractNumId="17">
     <w:nsid w:val="3F364CE3"/>
     <w:multiLevelType w:val="hybridMultilevel"/>
     <w:tmpl w:val="C7940F3A"/>
@@ -10243,7 +10599,7 @@
       </w:pPr>
     </w:lvl>
   </w:abstractNum>
-  <w:abstractNum w:abstractNumId="16">
+  <w:abstractNum w:abstractNumId="18">
     <w:nsid w:val="4048526A"/>
     <w:multiLevelType w:val="hybridMultilevel"/>
     <w:tmpl w:val="E5B28E3A"/>
@@ -10356,7 +10712,7 @@
       </w:rPr>
     </w:lvl>
   </w:abstractNum>
-  <w:abstractNum w:abstractNumId="17">
+  <w:abstractNum w:abstractNumId="19">
     <w:nsid w:val="447E6243"/>
     <w:multiLevelType w:val="multilevel"/>
     <w:tmpl w:val="4809001F"/>
@@ -10442,7 +10798,7 @@
       </w:pPr>
     </w:lvl>
   </w:abstractNum>
-  <w:abstractNum w:abstractNumId="18">
+  <w:abstractNum w:abstractNumId="20">
     <w:nsid w:val="45BB567B"/>
     <w:multiLevelType w:val="hybridMultilevel"/>
     <w:tmpl w:val="AF3884F6"/>
@@ -10531,7 +10887,7 @@
       </w:pPr>
     </w:lvl>
   </w:abstractNum>
-  <w:abstractNum w:abstractNumId="19">
+  <w:abstractNum w:abstractNumId="21">
     <w:nsid w:val="4CE357E7"/>
     <w:multiLevelType w:val="hybridMultilevel"/>
     <w:tmpl w:val="77CE7788"/>
@@ -10617,7 +10973,7 @@
       </w:pPr>
     </w:lvl>
   </w:abstractNum>
-  <w:abstractNum w:abstractNumId="20">
+  <w:abstractNum w:abstractNumId="22">
     <w:nsid w:val="4E026620"/>
     <w:multiLevelType w:val="hybridMultilevel"/>
     <w:tmpl w:val="29FE633A"/>
@@ -10703,7 +11059,7 @@
       </w:pPr>
     </w:lvl>
   </w:abstractNum>
-  <w:abstractNum w:abstractNumId="21">
+  <w:abstractNum w:abstractNumId="23">
     <w:nsid w:val="524A1553"/>
     <w:multiLevelType w:val="hybridMultilevel"/>
     <w:tmpl w:val="F45AA1B8"/>
@@ -10792,7 +11148,7 @@
       </w:pPr>
     </w:lvl>
   </w:abstractNum>
-  <w:abstractNum w:abstractNumId="22">
+  <w:abstractNum w:abstractNumId="24">
     <w:nsid w:val="543F2DE5"/>
     <w:multiLevelType w:val="multilevel"/>
     <w:tmpl w:val="C234E0BC"/>
@@ -10904,7 +11260,7 @@
       </w:rPr>
     </w:lvl>
   </w:abstractNum>
-  <w:abstractNum w:abstractNumId="23">
+  <w:abstractNum w:abstractNumId="25">
     <w:nsid w:val="577B5631"/>
     <w:multiLevelType w:val="multilevel"/>
     <w:tmpl w:val="4809001F"/>
@@ -10990,7 +11346,7 @@
       </w:pPr>
     </w:lvl>
   </w:abstractNum>
-  <w:abstractNum w:abstractNumId="24">
+  <w:abstractNum w:abstractNumId="26">
     <w:nsid w:val="5ADB5EC1"/>
     <w:multiLevelType w:val="hybridMultilevel"/>
     <w:tmpl w:val="8C400312"/>
@@ -11079,7 +11435,7 @@
       </w:pPr>
     </w:lvl>
   </w:abstractNum>
-  <w:abstractNum w:abstractNumId="25">
+  <w:abstractNum w:abstractNumId="27">
     <w:nsid w:val="5C5D2E93"/>
     <w:multiLevelType w:val="multilevel"/>
     <w:tmpl w:val="0F00F744"/>
@@ -11228,7 +11584,7 @@
       </w:rPr>
     </w:lvl>
   </w:abstractNum>
-  <w:abstractNum w:abstractNumId="26">
+  <w:abstractNum w:abstractNumId="28">
     <w:nsid w:val="629F47A1"/>
     <w:multiLevelType w:val="hybridMultilevel"/>
     <w:tmpl w:val="E13E87CC"/>
@@ -11314,7 +11670,7 @@
       </w:pPr>
     </w:lvl>
   </w:abstractNum>
-  <w:abstractNum w:abstractNumId="27">
+  <w:abstractNum w:abstractNumId="29">
     <w:nsid w:val="645C643C"/>
     <w:multiLevelType w:val="hybridMultilevel"/>
     <w:tmpl w:val="1D10435C"/>
@@ -11427,7 +11783,7 @@
       </w:rPr>
     </w:lvl>
   </w:abstractNum>
-  <w:abstractNum w:abstractNumId="28">
+  <w:abstractNum w:abstractNumId="30">
     <w:nsid w:val="677301A0"/>
     <w:multiLevelType w:val="multilevel"/>
     <w:tmpl w:val="4809001F"/>
@@ -11513,7 +11869,7 @@
       </w:pPr>
     </w:lvl>
   </w:abstractNum>
-  <w:abstractNum w:abstractNumId="29">
+  <w:abstractNum w:abstractNumId="31">
     <w:nsid w:val="680554E3"/>
     <w:multiLevelType w:val="multilevel"/>
     <w:tmpl w:val="4809001F"/>
@@ -11599,7 +11955,7 @@
       </w:pPr>
     </w:lvl>
   </w:abstractNum>
-  <w:abstractNum w:abstractNumId="30">
+  <w:abstractNum w:abstractNumId="32">
     <w:nsid w:val="69D31E25"/>
     <w:multiLevelType w:val="multilevel"/>
     <w:tmpl w:val="59D8242C"/>
@@ -11748,7 +12104,7 @@
       </w:rPr>
     </w:lvl>
   </w:abstractNum>
-  <w:abstractNum w:abstractNumId="31">
+  <w:abstractNum w:abstractNumId="33">
     <w:nsid w:val="6BE75DFA"/>
     <w:multiLevelType w:val="hybridMultilevel"/>
     <w:tmpl w:val="08BED6FE"/>
@@ -11861,7 +12217,7 @@
       </w:rPr>
     </w:lvl>
   </w:abstractNum>
-  <w:abstractNum w:abstractNumId="32">
+  <w:abstractNum w:abstractNumId="34">
     <w:nsid w:val="6FE919ED"/>
     <w:multiLevelType w:val="multilevel"/>
     <w:tmpl w:val="B33CB064"/>
@@ -12010,7 +12366,7 @@
       </w:rPr>
     </w:lvl>
   </w:abstractNum>
-  <w:abstractNum w:abstractNumId="33">
+  <w:abstractNum w:abstractNumId="35">
     <w:nsid w:val="71DA7CF9"/>
     <w:multiLevelType w:val="hybridMultilevel"/>
     <w:tmpl w:val="3F56172A"/>
@@ -12096,7 +12452,93 @@
       </w:pPr>
     </w:lvl>
   </w:abstractNum>
-  <w:abstractNum w:abstractNumId="34">
+  <w:abstractNum w:abstractNumId="36">
+    <w:nsid w:val="7CED5B1C"/>
+    <w:multiLevelType w:val="hybridMultilevel"/>
+    <w:tmpl w:val="77CE7788"/>
+    <w:lvl w:ilvl="0" w:tplc="48090019">
+      <w:start w:val="1"/>
+      <w:numFmt w:val="lowerLetter"/>
+      <w:lvlText w:val="%1."/>
+      <w:lvlJc w:val="left"/>
+      <w:pPr>
+        <w:ind w:left="720" w:hanging="360"/>
+      </w:pPr>
+    </w:lvl>
+    <w:lvl w:ilvl="1" w:tplc="48090019" w:tentative="1">
+      <w:start w:val="1"/>
+      <w:numFmt w:val="lowerLetter"/>
+      <w:lvlText w:val="%2."/>
+      <w:lvlJc w:val="left"/>
+      <w:pPr>
+        <w:ind w:left="1440" w:hanging="360"/>
+      </w:pPr>
+    </w:lvl>
+    <w:lvl w:ilvl="2" w:tplc="4809001B" w:tentative="1">
+      <w:start w:val="1"/>
+      <w:numFmt w:val="lowerRoman"/>
+      <w:lvlText w:val="%3."/>
+      <w:lvlJc w:val="right"/>
+      <w:pPr>
+        <w:ind w:left="2160" w:hanging="180"/>
+      </w:pPr>
+    </w:lvl>
+    <w:lvl w:ilvl="3" w:tplc="4809000F" w:tentative="1">
+      <w:start w:val="1"/>
+      <w:numFmt w:val="decimal"/>
+      <w:lvlText w:val="%4."/>
+      <w:lvlJc w:val="left"/>
+      <w:pPr>
+        <w:ind w:left="2880" w:hanging="360"/>
+      </w:pPr>
+    </w:lvl>
+    <w:lvl w:ilvl="4" w:tplc="48090019" w:tentative="1">
+      <w:start w:val="1"/>
+      <w:numFmt w:val="lowerLetter"/>
+      <w:lvlText w:val="%5."/>
+      <w:lvlJc w:val="left"/>
+      <w:pPr>
+        <w:ind w:left="3600" w:hanging="360"/>
+      </w:pPr>
+    </w:lvl>
+    <w:lvl w:ilvl="5" w:tplc="4809001B" w:tentative="1">
+      <w:start w:val="1"/>
+      <w:numFmt w:val="lowerRoman"/>
+      <w:lvlText w:val="%6."/>
+      <w:lvlJc w:val="right"/>
+      <w:pPr>
+        <w:ind w:left="4320" w:hanging="180"/>
+      </w:pPr>
+    </w:lvl>
+    <w:lvl w:ilvl="6" w:tplc="4809000F" w:tentative="1">
+      <w:start w:val="1"/>
+      <w:numFmt w:val="decimal"/>
+      <w:lvlText w:val="%7."/>
+      <w:lvlJc w:val="left"/>
+      <w:pPr>
+        <w:ind w:left="5040" w:hanging="360"/>
+      </w:pPr>
+    </w:lvl>
+    <w:lvl w:ilvl="7" w:tplc="48090019" w:tentative="1">
+      <w:start w:val="1"/>
+      <w:numFmt w:val="lowerLetter"/>
+      <w:lvlText w:val="%8."/>
+      <w:lvlJc w:val="left"/>
+      <w:pPr>
+        <w:ind w:left="5760" w:hanging="360"/>
+      </w:pPr>
+    </w:lvl>
+    <w:lvl w:ilvl="8" w:tplc="4809001B" w:tentative="1">
+      <w:start w:val="1"/>
+      <w:numFmt w:val="lowerRoman"/>
+      <w:lvlText w:val="%9."/>
+      <w:lvlJc w:val="right"/>
+      <w:pPr>
+        <w:ind w:left="6480" w:hanging="180"/>
+      </w:pPr>
+    </w:lvl>
+  </w:abstractNum>
+  <w:abstractNum w:abstractNumId="37">
     <w:nsid w:val="7D0620CB"/>
     <w:multiLevelType w:val="hybridMultilevel"/>
     <w:tmpl w:val="3F56172A"/>
@@ -12186,109 +12628,118 @@
     <w:abstractNumId w:val="0"/>
   </w:num>
   <w:num w:numId="2">
+    <w:abstractNumId w:val="17"/>
+  </w:num>
+  <w:num w:numId="3">
+    <w:abstractNumId w:val="22"/>
+  </w:num>
+  <w:num w:numId="4">
+    <w:abstractNumId w:val="8"/>
+  </w:num>
+  <w:num w:numId="5">
+    <w:abstractNumId w:val="35"/>
+  </w:num>
+  <w:num w:numId="6">
+    <w:abstractNumId w:val="37"/>
+  </w:num>
+  <w:num w:numId="7">
+    <w:abstractNumId w:val="28"/>
+  </w:num>
+  <w:num w:numId="8">
+    <w:abstractNumId w:val="2"/>
+  </w:num>
+  <w:num w:numId="9">
+    <w:abstractNumId w:val="25"/>
+  </w:num>
+  <w:num w:numId="10">
+    <w:abstractNumId w:val="31"/>
+  </w:num>
+  <w:num w:numId="11">
+    <w:abstractNumId w:val="19"/>
+  </w:num>
+  <w:num w:numId="12">
+    <w:abstractNumId w:val="5"/>
+  </w:num>
+  <w:num w:numId="13">
+    <w:abstractNumId w:val="30"/>
+  </w:num>
+  <w:num w:numId="14">
+    <w:abstractNumId w:val="6"/>
+  </w:num>
+  <w:num w:numId="15">
+    <w:abstractNumId w:val="7"/>
+  </w:num>
+  <w:num w:numId="16">
+    <w:abstractNumId w:val="23"/>
+  </w:num>
+  <w:num w:numId="17">
+    <w:abstractNumId w:val="32"/>
+  </w:num>
+  <w:num w:numId="18">
+    <w:abstractNumId w:val="33"/>
+  </w:num>
+  <w:num w:numId="19">
+    <w:abstractNumId w:val="34"/>
+  </w:num>
+  <w:num w:numId="20">
+    <w:abstractNumId w:val="29"/>
+  </w:num>
+  <w:num w:numId="21">
+    <w:abstractNumId w:val="10"/>
+  </w:num>
+  <w:num w:numId="22">
+    <w:abstractNumId w:val="18"/>
+  </w:num>
+  <w:num w:numId="23">
+    <w:abstractNumId w:val="12"/>
+  </w:num>
+  <w:num w:numId="24">
+    <w:abstractNumId w:val="16"/>
+  </w:num>
+  <w:num w:numId="25">
+    <w:abstractNumId w:val="27"/>
+  </w:num>
+  <w:num w:numId="26">
+    <w:abstractNumId w:val="21"/>
+  </w:num>
+  <w:num w:numId="27">
+    <w:abstractNumId w:val="13"/>
+  </w:num>
+  <w:num w:numId="28">
+    <w:abstractNumId w:val="29"/>
+  </w:num>
+  <w:num w:numId="29">
+    <w:abstractNumId w:val="4"/>
+  </w:num>
+  <w:num w:numId="30">
+    <w:abstractNumId w:val="26"/>
+  </w:num>
+  <w:num w:numId="31">
+    <w:abstractNumId w:val="14"/>
+  </w:num>
+  <w:num w:numId="32">
     <w:abstractNumId w:val="15"/>
   </w:num>
-  <w:num w:numId="3">
+  <w:num w:numId="33">
+    <w:abstractNumId w:val="24"/>
+  </w:num>
+  <w:num w:numId="34">
+    <w:abstractNumId w:val="3"/>
+  </w:num>
+  <w:num w:numId="35">
+    <w:abstractNumId w:val="11"/>
+  </w:num>
+  <w:num w:numId="36">
     <w:abstractNumId w:val="20"/>
   </w:num>
-  <w:num w:numId="4">
-    <w:abstractNumId w:val="7"/>
+  <w:num w:numId="37">
+    <w:abstractNumId w:val="36"/>
   </w:num>
-  <w:num w:numId="5">
-    <w:abstractNumId w:val="33"/>
-  </w:num>
-  <w:num w:numId="6">
-    <w:abstractNumId w:val="34"/>
-  </w:num>
-  <w:num w:numId="7">
-    <w:abstractNumId w:val="26"/>
-  </w:num>
-  <w:num w:numId="8">
+  <w:num w:numId="38">
     <w:abstractNumId w:val="1"/>
   </w:num>
-  <w:num w:numId="9">
-    <w:abstractNumId w:val="23"/>
-  </w:num>
-  <w:num w:numId="10">
-    <w:abstractNumId w:val="29"/>
-  </w:num>
-  <w:num w:numId="11">
-    <w:abstractNumId w:val="17"/>
-  </w:num>
-  <w:num w:numId="12">
-    <w:abstractNumId w:val="4"/>
-  </w:num>
-  <w:num w:numId="13">
-    <w:abstractNumId w:val="28"/>
-  </w:num>
-  <w:num w:numId="14">
-    <w:abstractNumId w:val="5"/>
-  </w:num>
-  <w:num w:numId="15">
-    <w:abstractNumId w:val="6"/>
-  </w:num>
-  <w:num w:numId="16">
-    <w:abstractNumId w:val="21"/>
-  </w:num>
-  <w:num w:numId="17">
-    <w:abstractNumId w:val="30"/>
-  </w:num>
-  <w:num w:numId="18">
-    <w:abstractNumId w:val="31"/>
-  </w:num>
-  <w:num w:numId="19">
-    <w:abstractNumId w:val="32"/>
-  </w:num>
-  <w:num w:numId="20">
-    <w:abstractNumId w:val="27"/>
-  </w:num>
-  <w:num w:numId="21">
-    <w:abstractNumId w:val="8"/>
-  </w:num>
-  <w:num w:numId="22">
-    <w:abstractNumId w:val="16"/>
-  </w:num>
-  <w:num w:numId="23">
-    <w:abstractNumId w:val="10"/>
-  </w:num>
-  <w:num w:numId="24">
-    <w:abstractNumId w:val="14"/>
-  </w:num>
-  <w:num w:numId="25">
-    <w:abstractNumId w:val="25"/>
-  </w:num>
-  <w:num w:numId="26">
-    <w:abstractNumId w:val="19"/>
-  </w:num>
-  <w:num w:numId="27">
-    <w:abstractNumId w:val="11"/>
-  </w:num>
-  <w:num w:numId="28">
-    <w:abstractNumId w:val="27"/>
-  </w:num>
-  <w:num w:numId="29">
-    <w:abstractNumId w:val="3"/>
-  </w:num>
-  <w:num w:numId="30">
-    <w:abstractNumId w:val="24"/>
-  </w:num>
-  <w:num w:numId="31">
-    <w:abstractNumId w:val="12"/>
-  </w:num>
-  <w:num w:numId="32">
-    <w:abstractNumId w:val="13"/>
-  </w:num>
-  <w:num w:numId="33">
-    <w:abstractNumId w:val="22"/>
-  </w:num>
-  <w:num w:numId="34">
-    <w:abstractNumId w:val="2"/>
-  </w:num>
-  <w:num w:numId="35">
+  <w:num w:numId="39">
     <w:abstractNumId w:val="9"/>
-  </w:num>
-  <w:num w:numId="36">
-    <w:abstractNumId w:val="18"/>
   </w:num>
 </w:numbering>
 </file>
@@ -13767,11 +14218,11 @@
           </c:val>
         </c:ser>
         <c:marker val="1"/>
-        <c:axId val="71796224"/>
-        <c:axId val="71797760"/>
+        <c:axId val="171202816"/>
+        <c:axId val="173547520"/>
       </c:lineChart>
       <c:catAx>
-        <c:axId val="71796224"/>
+        <c:axId val="171202816"/>
         <c:scaling>
           <c:orientation val="minMax"/>
         </c:scaling>
@@ -13808,14 +14259,14 @@
             <a:endParaRPr lang="en-US"/>
           </a:p>
         </c:txPr>
-        <c:crossAx val="71797760"/>
+        <c:crossAx val="173547520"/>
         <c:crosses val="autoZero"/>
         <c:auto val="1"/>
         <c:lblAlgn val="ctr"/>
         <c:lblOffset val="100"/>
       </c:catAx>
       <c:valAx>
-        <c:axId val="71797760"/>
+        <c:axId val="173547520"/>
         <c:scaling>
           <c:orientation val="minMax"/>
         </c:scaling>
@@ -13861,7 +14312,7 @@
             <a:endParaRPr lang="en-US"/>
           </a:p>
         </c:txPr>
-        <c:crossAx val="71796224"/>
+        <c:crossAx val="171202816"/>
         <c:crosses val="autoZero"/>
         <c:crossBetween val="between"/>
       </c:valAx>
@@ -15818,92 +16269,92 @@
     </dgm:pt>
   </dgm:ptLst>
   <dgm:cxnLst>
-    <dgm:cxn modelId="{48125BD1-5425-43E2-8EE7-436045DD2479}" type="presOf" srcId="{D43CAEDB-BF7A-4534-B981-A93C1FAE8E54}" destId="{B9AFD3A2-DC36-4C37-B973-47F2AC89A063}" srcOrd="0" destOrd="0" presId="urn:microsoft.com/office/officeart/2005/8/layout/chevron2"/>
+    <dgm:cxn modelId="{F66C3BE7-F70B-4DE6-BEDC-12B14079E8DF}" type="presOf" srcId="{3BEC5A84-BED4-4CD7-81BA-8BD03F1184DD}" destId="{842C2584-FD87-4010-A02A-327375CD1415}" srcOrd="0" destOrd="0" presId="urn:microsoft.com/office/officeart/2005/8/layout/chevron2"/>
+    <dgm:cxn modelId="{F09D6C11-1A2D-40D2-8E59-43E23F9E62FE}" type="presOf" srcId="{6D316338-25D0-4122-8F5E-DE551F27FADD}" destId="{ECD4E5DB-1F6D-4E8F-AE49-52C4458C0B2A}" srcOrd="0" destOrd="0" presId="urn:microsoft.com/office/officeart/2005/8/layout/chevron2"/>
     <dgm:cxn modelId="{CF5040E0-3622-427F-8CB1-B8D42DECAA8D}" srcId="{EA548DB6-747F-4423-9C85-52459A87F0EF}" destId="{D43CAEDB-BF7A-4534-B981-A93C1FAE8E54}" srcOrd="3" destOrd="0" parTransId="{6B2AC933-06CB-4BBF-AE16-ABA18E403B43}" sibTransId="{28654EC9-293A-485F-B700-F435FEC96B11}"/>
     <dgm:cxn modelId="{393169F1-7DFA-4962-BA45-1B6ACCD35E74}" srcId="{0BA8D8AA-8887-43D5-9476-FCF17D3EBB9D}" destId="{A983548C-D463-4D8A-BA81-7338E8A4C7F2}" srcOrd="0" destOrd="0" parTransId="{8BE13156-5C39-4A3E-AF7C-0B6B189ACF6F}" sibTransId="{15DE9D6A-CE7C-4AAF-9808-30A5F0367B2F}"/>
-    <dgm:cxn modelId="{A9B9D34B-B81C-4340-A2F3-CB997B08A204}" type="presOf" srcId="{495F2489-1641-4FF6-9AC8-6B3487E5DF58}" destId="{634B80EA-43BB-498E-9897-BDAE3C924935}" srcOrd="0" destOrd="0" presId="urn:microsoft.com/office/officeart/2005/8/layout/chevron2"/>
-    <dgm:cxn modelId="{7A46C97A-877B-47B6-B9AA-EE0AEC2A7DE0}" type="presOf" srcId="{A983548C-D463-4D8A-BA81-7338E8A4C7F2}" destId="{CDBF27F6-1F7B-4C8B-B0CA-F41A6CC024B2}" srcOrd="0" destOrd="0" presId="urn:microsoft.com/office/officeart/2005/8/layout/chevron2"/>
+    <dgm:cxn modelId="{DDDAB8E2-35E7-49CE-BB24-8C2068E59AA0}" type="presOf" srcId="{F653DF73-CDF9-4ED3-9B68-2A4819D118DD}" destId="{9D67F5B5-6A7C-4F81-B746-6C6423E7F105}" srcOrd="0" destOrd="0" presId="urn:microsoft.com/office/officeart/2005/8/layout/chevron2"/>
     <dgm:cxn modelId="{F2A98A7F-6B0B-4ABB-8C5B-9D7647698CA4}" srcId="{EA548DB6-747F-4423-9C85-52459A87F0EF}" destId="{0BA8D8AA-8887-43D5-9476-FCF17D3EBB9D}" srcOrd="2" destOrd="0" parTransId="{68047A9B-A76D-460A-8BFB-8218D0019683}" sibTransId="{5F96A382-F7E3-402E-AC40-920396C09AF9}"/>
     <dgm:cxn modelId="{BFA2DD7E-988B-4EC1-8196-ECACD9E37AC2}" srcId="{B6055879-5F18-49E1-A4F0-01B21DEB0176}" destId="{6D316338-25D0-4122-8F5E-DE551F27FADD}" srcOrd="0" destOrd="0" parTransId="{7AF40890-9D2A-4CC9-8670-5CBE52DB87AE}" sibTransId="{FCF56918-981B-4370-87FC-F1AE18D56817}"/>
-    <dgm:cxn modelId="{536C2B04-B63E-4651-A8C6-E0D654AEFA44}" type="presOf" srcId="{3275B9B1-6945-4779-BA3F-0BD013985BCA}" destId="{B4A8FB59-0F46-4EB9-97DA-172884AA59E1}" srcOrd="0" destOrd="0" presId="urn:microsoft.com/office/officeart/2005/8/layout/chevron2"/>
+    <dgm:cxn modelId="{7759E126-E583-47B0-B67A-347ADB389D1A}" type="presOf" srcId="{D43CAEDB-BF7A-4534-B981-A93C1FAE8E54}" destId="{B9AFD3A2-DC36-4C37-B973-47F2AC89A063}" srcOrd="0" destOrd="0" presId="urn:microsoft.com/office/officeart/2005/8/layout/chevron2"/>
+    <dgm:cxn modelId="{3A96BD80-BA3E-47F2-B6AF-EBBA060C457B}" type="presOf" srcId="{3275B9B1-6945-4779-BA3F-0BD013985BCA}" destId="{B4A8FB59-0F46-4EB9-97DA-172884AA59E1}" srcOrd="0" destOrd="0" presId="urn:microsoft.com/office/officeart/2005/8/layout/chevron2"/>
     <dgm:cxn modelId="{B5428768-A54C-448D-908F-783B45D6B0D8}" srcId="{EA548DB6-747F-4423-9C85-52459A87F0EF}" destId="{B6055879-5F18-49E1-A4F0-01B21DEB0176}" srcOrd="4" destOrd="0" parTransId="{114E39DC-932C-42AF-8DB5-A20CD18F2044}" sibTransId="{64A324A3-7D77-4167-AB62-0960859CA0F4}"/>
+    <dgm:cxn modelId="{2396B92E-8804-48CF-8FDD-BC25860CD81A}" type="presOf" srcId="{9247D414-2003-4905-BAC7-FA7F5E43EEC8}" destId="{4DB94300-8730-4EE0-87D0-A2F7914F267E}" srcOrd="0" destOrd="0" presId="urn:microsoft.com/office/officeart/2005/8/layout/chevron2"/>
     <dgm:cxn modelId="{77787EDC-22CA-4601-94E0-95B2CE1D3979}" srcId="{A3A5BB85-A22A-41FF-BC11-6E7F88518ED8}" destId="{FA524A64-F599-4927-9EC6-AA782CBEC205}" srcOrd="0" destOrd="0" parTransId="{8EE9097E-F6B7-4123-B86C-07FD289D315B}" sibTransId="{10DBCC03-07FE-4AAD-A62B-FF1864C567B7}"/>
-    <dgm:cxn modelId="{27040806-E9E6-4989-A9BF-F85851E091EA}" type="presOf" srcId="{9247D414-2003-4905-BAC7-FA7F5E43EEC8}" destId="{4DB94300-8730-4EE0-87D0-A2F7914F267E}" srcOrd="0" destOrd="0" presId="urn:microsoft.com/office/officeart/2005/8/layout/chevron2"/>
     <dgm:cxn modelId="{D4FC6644-D553-4001-A820-3ED481B7EA91}" srcId="{EA548DB6-747F-4423-9C85-52459A87F0EF}" destId="{A3A5BB85-A22A-41FF-BC11-6E7F88518ED8}" srcOrd="1" destOrd="0" parTransId="{DA70F3EB-3E60-403A-9B43-25D80C0D760C}" sibTransId="{124E7D5E-555B-4D6C-B93F-2FA91CA9224D}"/>
     <dgm:cxn modelId="{71F83922-742A-4C72-A35A-E4FFDD4AAC13}" srcId="{120ADE97-9DAB-4A6F-A8E8-421A455D0F78}" destId="{3BEC5A84-BED4-4CD7-81BA-8BD03F1184DD}" srcOrd="0" destOrd="0" parTransId="{04FD74D1-DD91-41EA-BC90-BF83CF952EAD}" sibTransId="{D7AF2E24-788B-46E7-B0ED-70CB0550EF67}"/>
     <dgm:cxn modelId="{18148EF5-05AC-4E4F-806F-3D4F58EED053}" srcId="{D43CAEDB-BF7A-4534-B981-A93C1FAE8E54}" destId="{4534B45A-1116-4034-9F6D-47312EAF50AC}" srcOrd="0" destOrd="0" parTransId="{8413676C-BA88-4C31-BD5B-C25D9E8618E1}" sibTransId="{38D5372D-C0F8-4075-AEAD-A89FD4663A98}"/>
-    <dgm:cxn modelId="{B9F300DC-01A4-4F7B-B259-54E84A2A1BEC}" type="presOf" srcId="{3F2C6EE3-13A6-4B50-AAB2-1D7CF47FB25A}" destId="{8AE36B08-B67A-46AC-8569-BD5C89A80D46}" srcOrd="0" destOrd="0" presId="urn:microsoft.com/office/officeart/2005/8/layout/chevron2"/>
+    <dgm:cxn modelId="{972C3205-8649-4D3D-BC6F-D73C769A0427}" type="presOf" srcId="{2132EC3C-0B8D-4DD2-9E7B-BDBAB85E9D8E}" destId="{EEABDC37-FA5F-4EF5-BA36-CCBF07DF5538}" srcOrd="0" destOrd="0" presId="urn:microsoft.com/office/officeart/2005/8/layout/chevron2"/>
+    <dgm:cxn modelId="{D8223E20-94B0-4870-97E7-6638770BDB48}" type="presOf" srcId="{3F2C6EE3-13A6-4B50-AAB2-1D7CF47FB25A}" destId="{8AE36B08-B67A-46AC-8569-BD5C89A80D46}" srcOrd="0" destOrd="0" presId="urn:microsoft.com/office/officeart/2005/8/layout/chevron2"/>
     <dgm:cxn modelId="{547FAFE4-BF30-4E77-8E12-35DD46C76E1F}" srcId="{9247D414-2003-4905-BAC7-FA7F5E43EEC8}" destId="{58E0BC25-71E3-4742-985A-F4B55AC5C67F}" srcOrd="0" destOrd="0" parTransId="{7D147E26-2538-4244-9C20-E71154EC4E2F}" sibTransId="{9CCCAD87-276A-45E8-9A83-1E19BCE972D4}"/>
     <dgm:cxn modelId="{6E6A720C-96AC-4B1E-AFB1-23E994105B0A}" srcId="{EA548DB6-747F-4423-9C85-52459A87F0EF}" destId="{F653DF73-CDF9-4ED3-9B68-2A4819D118DD}" srcOrd="0" destOrd="0" parTransId="{7F8A3122-A0A2-4B0B-A30D-2AB8C7A1F92D}" sibTransId="{18466E2E-6A12-4604-BC62-97B7968C7082}"/>
-    <dgm:cxn modelId="{F4CE0B89-B4EB-4EEE-AD70-BB0E7666B007}" type="presOf" srcId="{4534B45A-1116-4034-9F6D-47312EAF50AC}" destId="{D7FDD6E3-521D-425D-AF32-2680653FE298}" srcOrd="0" destOrd="0" presId="urn:microsoft.com/office/officeart/2005/8/layout/chevron2"/>
-    <dgm:cxn modelId="{606D3496-E75A-45E6-8C98-E81E35D78869}" type="presOf" srcId="{D0AC12E5-C808-4C63-97A8-99B97920424B}" destId="{61910C51-8C89-45D8-AACF-EF1AF38615BC}" srcOrd="0" destOrd="0" presId="urn:microsoft.com/office/officeart/2005/8/layout/chevron2"/>
-    <dgm:cxn modelId="{9BFB5EBE-67BD-4446-9CEA-CEC2EB9563B7}" type="presOf" srcId="{EA548DB6-747F-4423-9C85-52459A87F0EF}" destId="{15F89B4C-984B-4796-A094-3C0D24F3E0F3}" srcOrd="0" destOrd="0" presId="urn:microsoft.com/office/officeart/2005/8/layout/chevron2"/>
-    <dgm:cxn modelId="{6C41C82C-89B3-45CC-AE68-096AD43B0859}" type="presOf" srcId="{58E0BC25-71E3-4742-985A-F4B55AC5C67F}" destId="{FA74C5F8-2249-4148-B63D-0299B10574EE}" srcOrd="0" destOrd="0" presId="urn:microsoft.com/office/officeart/2005/8/layout/chevron2"/>
+    <dgm:cxn modelId="{EFF961D5-E46B-4931-AB8B-85D98FBF6006}" type="presOf" srcId="{B6055879-5F18-49E1-A4F0-01B21DEB0176}" destId="{D3B12AF1-313B-4FE9-BA00-8C2D4632DA9A}" srcOrd="0" destOrd="0" presId="urn:microsoft.com/office/officeart/2005/8/layout/chevron2"/>
     <dgm:cxn modelId="{3BA9ADA9-6C3B-4DE1-9B76-EE5EEA25BB4E}" srcId="{D0AC12E5-C808-4C63-97A8-99B97920424B}" destId="{039C1F9D-C436-4ED0-A15E-A80B29C804A0}" srcOrd="0" destOrd="0" parTransId="{8C8597C0-7746-4F98-A9C1-E729037786AE}" sibTransId="{D65FF5C6-6976-46F2-BDFE-ECBEDEA17004}"/>
-    <dgm:cxn modelId="{2CD3A439-194A-46C9-AFB9-9A1D00D49F05}" type="presOf" srcId="{120ADE97-9DAB-4A6F-A8E8-421A455D0F78}" destId="{9C52EEE9-D53E-4A20-9389-51357F965296}" srcOrd="0" destOrd="0" presId="urn:microsoft.com/office/officeart/2005/8/layout/chevron2"/>
     <dgm:cxn modelId="{DDB00F49-4531-4249-977E-8380AA952C2C}" srcId="{EA548DB6-747F-4423-9C85-52459A87F0EF}" destId="{D0AC12E5-C808-4C63-97A8-99B97920424B}" srcOrd="9" destOrd="0" parTransId="{D75D06C2-7667-4A9B-AB20-EA13A6C3BBD6}" sibTransId="{A29D6C13-5344-4BB8-BFA4-86E6A44DD0F8}"/>
     <dgm:cxn modelId="{41CD225F-40BC-4EE0-8D47-562F74BF7095}" srcId="{F653DF73-CDF9-4ED3-9B68-2A4819D118DD}" destId="{3275B9B1-6945-4779-BA3F-0BD013985BCA}" srcOrd="0" destOrd="0" parTransId="{80490A42-70F5-4D56-9BBD-460DA911215E}" sibTransId="{DCC63623-24AC-40F8-A24F-AA20B40BE7DD}"/>
-    <dgm:cxn modelId="{48ADF860-E00E-4163-A7BF-D3E45751C136}" type="presOf" srcId="{A3A5BB85-A22A-41FF-BC11-6E7F88518ED8}" destId="{4DC8B6DD-BB7A-4FEC-AF32-81D27E1B0335}" srcOrd="0" destOrd="0" presId="urn:microsoft.com/office/officeart/2005/8/layout/chevron2"/>
-    <dgm:cxn modelId="{CE22EA7B-0A3F-47AA-823B-836737F4DF53}" type="presOf" srcId="{2132EC3C-0B8D-4DD2-9E7B-BDBAB85E9D8E}" destId="{EEABDC37-FA5F-4EF5-BA36-CCBF07DF5538}" srcOrd="0" destOrd="0" presId="urn:microsoft.com/office/officeart/2005/8/layout/chevron2"/>
-    <dgm:cxn modelId="{AC1ED6D1-4035-4143-AA8E-316C6DFE9CAE}" type="presOf" srcId="{0BA8D8AA-8887-43D5-9476-FCF17D3EBB9D}" destId="{00C55525-E119-4844-9A08-C3217B99CF56}" srcOrd="0" destOrd="0" presId="urn:microsoft.com/office/officeart/2005/8/layout/chevron2"/>
-    <dgm:cxn modelId="{61B00612-E234-4905-BC3A-E5C76B4C1861}" type="presOf" srcId="{F653DF73-CDF9-4ED3-9B68-2A4819D118DD}" destId="{9D67F5B5-6A7C-4F81-B746-6C6423E7F105}" srcOrd="0" destOrd="0" presId="urn:microsoft.com/office/officeart/2005/8/layout/chevron2"/>
+    <dgm:cxn modelId="{7934BDA3-9F26-408B-890A-3E6539B49A7A}" type="presOf" srcId="{120ADE97-9DAB-4A6F-A8E8-421A455D0F78}" destId="{9C52EEE9-D53E-4A20-9389-51357F965296}" srcOrd="0" destOrd="0" presId="urn:microsoft.com/office/officeart/2005/8/layout/chevron2"/>
+    <dgm:cxn modelId="{425E5B9E-65EF-40A4-8590-AD4E2F224AAF}" type="presOf" srcId="{A983548C-D463-4D8A-BA81-7338E8A4C7F2}" destId="{CDBF27F6-1F7B-4C8B-B0CA-F41A6CC024B2}" srcOrd="0" destOrd="0" presId="urn:microsoft.com/office/officeart/2005/8/layout/chevron2"/>
     <dgm:cxn modelId="{D31C0902-1597-4EB2-B28F-4B7475FD1676}" srcId="{EA548DB6-747F-4423-9C85-52459A87F0EF}" destId="{9247D414-2003-4905-BAC7-FA7F5E43EEC8}" srcOrd="5" destOrd="0" parTransId="{7966475D-D041-4E2E-AA3D-CF31F92933EC}" sibTransId="{92614730-BDE1-49C1-B989-65FD8F7A9D17}"/>
-    <dgm:cxn modelId="{DD87A87F-3047-4BA7-8135-7A0B0A64619C}" type="presOf" srcId="{3BEC5A84-BED4-4CD7-81BA-8BD03F1184DD}" destId="{842C2584-FD87-4010-A02A-327375CD1415}" srcOrd="0" destOrd="0" presId="urn:microsoft.com/office/officeart/2005/8/layout/chevron2"/>
-    <dgm:cxn modelId="{A18C4A8B-CA9B-4F80-98A4-8399BC26A0C5}" type="presOf" srcId="{6D316338-25D0-4122-8F5E-DE551F27FADD}" destId="{ECD4E5DB-1F6D-4E8F-AE49-52C4458C0B2A}" srcOrd="0" destOrd="0" presId="urn:microsoft.com/office/officeart/2005/8/layout/chevron2"/>
-    <dgm:cxn modelId="{D648E1CB-0B72-4565-B802-76CC6D1CFE73}" type="presOf" srcId="{039C1F9D-C436-4ED0-A15E-A80B29C804A0}" destId="{7BF0F498-BBE8-4D32-B525-A3A894EF45DD}" srcOrd="0" destOrd="0" presId="urn:microsoft.com/office/officeart/2005/8/layout/chevron2"/>
+    <dgm:cxn modelId="{C9BD441D-3487-442A-9608-4BF57620BD58}" type="presOf" srcId="{203B9D1F-FE0B-425F-ABAE-D4E1D4425CF2}" destId="{C46C7663-50E4-40FD-A483-BBE3A4BC1507}" srcOrd="0" destOrd="0" presId="urn:microsoft.com/office/officeart/2005/8/layout/chevron2"/>
     <dgm:cxn modelId="{F9BD824D-66DE-4AB0-A720-522457843129}" srcId="{EA548DB6-747F-4423-9C85-52459A87F0EF}" destId="{495F2489-1641-4FF6-9AC8-6B3487E5DF58}" srcOrd="6" destOrd="0" parTransId="{6A7FB941-47C8-4CAD-B553-54A11A8D6C90}" sibTransId="{D6DD125C-C73A-4420-83C1-BC8BA6573B05}"/>
-    <dgm:cxn modelId="{397C5DE8-85F2-4874-8D18-121DE4FC1613}" type="presOf" srcId="{B6055879-5F18-49E1-A4F0-01B21DEB0176}" destId="{D3B12AF1-313B-4FE9-BA00-8C2D4632DA9A}" srcOrd="0" destOrd="0" presId="urn:microsoft.com/office/officeart/2005/8/layout/chevron2"/>
+    <dgm:cxn modelId="{24E63437-B0E2-48D6-9A63-7A9F380192B4}" type="presOf" srcId="{FA524A64-F599-4927-9EC6-AA782CBEC205}" destId="{01E87952-0489-45BE-A74C-7F9BF1C03F10}" srcOrd="0" destOrd="0" presId="urn:microsoft.com/office/officeart/2005/8/layout/chevron2"/>
     <dgm:cxn modelId="{F685C741-C16E-4A83-A366-3D90D54B3C5A}" srcId="{495F2489-1641-4FF6-9AC8-6B3487E5DF58}" destId="{2132EC3C-0B8D-4DD2-9E7B-BDBAB85E9D8E}" srcOrd="0" destOrd="0" parTransId="{BD653219-7307-4A8D-9B20-69C32146FFB6}" sibTransId="{4F898638-D661-4ABE-B2A1-9A48A83BCA87}"/>
+    <dgm:cxn modelId="{FDB4719C-3142-43AE-8C3F-4E42EF79BBCC}" type="presOf" srcId="{EA548DB6-747F-4423-9C85-52459A87F0EF}" destId="{15F89B4C-984B-4796-A094-3C0D24F3E0F3}" srcOrd="0" destOrd="0" presId="urn:microsoft.com/office/officeart/2005/8/layout/chevron2"/>
     <dgm:cxn modelId="{C7CCA4C4-E5FE-4D6C-ABBF-12D3E3202620}" srcId="{EA548DB6-747F-4423-9C85-52459A87F0EF}" destId="{120ADE97-9DAB-4A6F-A8E8-421A455D0F78}" srcOrd="7" destOrd="0" parTransId="{60F90779-B416-49DC-8FDB-4EDFA70C2F23}" sibTransId="{B5AF01F1-A09B-4645-A040-85D506351C1C}"/>
-    <dgm:cxn modelId="{0048F8B0-0CAF-421F-BC0D-6BE88C9A7A37}" type="presOf" srcId="{FA524A64-F599-4927-9EC6-AA782CBEC205}" destId="{01E87952-0489-45BE-A74C-7F9BF1C03F10}" srcOrd="0" destOrd="0" presId="urn:microsoft.com/office/officeart/2005/8/layout/chevron2"/>
-    <dgm:cxn modelId="{0F024454-4549-4D97-9812-5473983CC0B1}" type="presOf" srcId="{203B9D1F-FE0B-425F-ABAE-D4E1D4425CF2}" destId="{C46C7663-50E4-40FD-A483-BBE3A4BC1507}" srcOrd="0" destOrd="0" presId="urn:microsoft.com/office/officeart/2005/8/layout/chevron2"/>
+    <dgm:cxn modelId="{A477045D-1ED8-4BBB-BCA1-0690247803B2}" type="presOf" srcId="{D0AC12E5-C808-4C63-97A8-99B97920424B}" destId="{61910C51-8C89-45D8-AACF-EF1AF38615BC}" srcOrd="0" destOrd="0" presId="urn:microsoft.com/office/officeart/2005/8/layout/chevron2"/>
+    <dgm:cxn modelId="{3670E490-4648-41EE-B8AE-16D21F8C675B}" type="presOf" srcId="{58E0BC25-71E3-4742-985A-F4B55AC5C67F}" destId="{FA74C5F8-2249-4148-B63D-0299B10574EE}" srcOrd="0" destOrd="0" presId="urn:microsoft.com/office/officeart/2005/8/layout/chevron2"/>
+    <dgm:cxn modelId="{86417FA4-0A65-4DB1-A883-CDD62F2BBD78}" type="presOf" srcId="{0BA8D8AA-8887-43D5-9476-FCF17D3EBB9D}" destId="{00C55525-E119-4844-9A08-C3217B99CF56}" srcOrd="0" destOrd="0" presId="urn:microsoft.com/office/officeart/2005/8/layout/chevron2"/>
+    <dgm:cxn modelId="{3F243F20-7219-460E-921B-FFD8D44B84E0}" type="presOf" srcId="{4534B45A-1116-4034-9F6D-47312EAF50AC}" destId="{D7FDD6E3-521D-425D-AF32-2680653FE298}" srcOrd="0" destOrd="0" presId="urn:microsoft.com/office/officeart/2005/8/layout/chevron2"/>
+    <dgm:cxn modelId="{8E56F46F-FB05-4C03-95A5-5DD4D8CB65C0}" type="presOf" srcId="{039C1F9D-C436-4ED0-A15E-A80B29C804A0}" destId="{7BF0F498-BBE8-4D32-B525-A3A894EF45DD}" srcOrd="0" destOrd="0" presId="urn:microsoft.com/office/officeart/2005/8/layout/chevron2"/>
+    <dgm:cxn modelId="{5A3B522C-15FB-49E5-8775-033D10EE6828}" type="presOf" srcId="{495F2489-1641-4FF6-9AC8-6B3487E5DF58}" destId="{634B80EA-43BB-498E-9897-BDAE3C924935}" srcOrd="0" destOrd="0" presId="urn:microsoft.com/office/officeart/2005/8/layout/chevron2"/>
     <dgm:cxn modelId="{A2D74C97-B727-47E1-8F8C-6F2ECF7B6E26}" srcId="{3F2C6EE3-13A6-4B50-AAB2-1D7CF47FB25A}" destId="{203B9D1F-FE0B-425F-ABAE-D4E1D4425CF2}" srcOrd="0" destOrd="0" parTransId="{617B1E6B-AA06-4E43-BFF7-AA0C7B7AD490}" sibTransId="{5B2E52D2-09A9-4AF2-900B-682BAF6AAC16}"/>
+    <dgm:cxn modelId="{686B8FA2-AA65-4B90-9E5E-6923C2EE5BAB}" type="presOf" srcId="{A3A5BB85-A22A-41FF-BC11-6E7F88518ED8}" destId="{4DC8B6DD-BB7A-4FEC-AF32-81D27E1B0335}" srcOrd="0" destOrd="0" presId="urn:microsoft.com/office/officeart/2005/8/layout/chevron2"/>
     <dgm:cxn modelId="{D9F51F71-AD4C-40A3-96AA-4A2FEFBBE222}" srcId="{EA548DB6-747F-4423-9C85-52459A87F0EF}" destId="{3F2C6EE3-13A6-4B50-AAB2-1D7CF47FB25A}" srcOrd="8" destOrd="0" parTransId="{23C65F29-043F-4109-9DCD-A3681B4D6D62}" sibTransId="{0B7D3A6C-4E06-4CBA-B268-218C6B17C257}"/>
-    <dgm:cxn modelId="{608979D4-FDD7-4256-A105-1F4212646390}" type="presParOf" srcId="{15F89B4C-984B-4796-A094-3C0D24F3E0F3}" destId="{8EFA4AB0-425B-4C7C-BACB-53E2F54306B8}" srcOrd="0" destOrd="0" presId="urn:microsoft.com/office/officeart/2005/8/layout/chevron2"/>
-    <dgm:cxn modelId="{BA2F717D-8918-40DF-8E63-61FCDEC38521}" type="presParOf" srcId="{8EFA4AB0-425B-4C7C-BACB-53E2F54306B8}" destId="{9D67F5B5-6A7C-4F81-B746-6C6423E7F105}" srcOrd="0" destOrd="0" presId="urn:microsoft.com/office/officeart/2005/8/layout/chevron2"/>
-    <dgm:cxn modelId="{EF6D8300-A050-4825-B189-3516D77C3FC3}" type="presParOf" srcId="{8EFA4AB0-425B-4C7C-BACB-53E2F54306B8}" destId="{B4A8FB59-0F46-4EB9-97DA-172884AA59E1}" srcOrd="1" destOrd="0" presId="urn:microsoft.com/office/officeart/2005/8/layout/chevron2"/>
-    <dgm:cxn modelId="{F8EA2BB5-A250-414C-8BC2-D0E5B7F44F28}" type="presParOf" srcId="{15F89B4C-984B-4796-A094-3C0D24F3E0F3}" destId="{518688D2-8072-488A-987D-57CB85D425F8}" srcOrd="1" destOrd="0" presId="urn:microsoft.com/office/officeart/2005/8/layout/chevron2"/>
-    <dgm:cxn modelId="{4BDE2531-5C69-408B-9DA5-0C6280FE5F39}" type="presParOf" srcId="{15F89B4C-984B-4796-A094-3C0D24F3E0F3}" destId="{3BB682F1-E3CE-4E6D-85C1-2BBD9C04370B}" srcOrd="2" destOrd="0" presId="urn:microsoft.com/office/officeart/2005/8/layout/chevron2"/>
-    <dgm:cxn modelId="{A0C2A654-475C-4D61-A1F0-1FF376E0FC2F}" type="presParOf" srcId="{3BB682F1-E3CE-4E6D-85C1-2BBD9C04370B}" destId="{4DC8B6DD-BB7A-4FEC-AF32-81D27E1B0335}" srcOrd="0" destOrd="0" presId="urn:microsoft.com/office/officeart/2005/8/layout/chevron2"/>
-    <dgm:cxn modelId="{69F7453D-5807-4701-B16B-237A062C3F24}" type="presParOf" srcId="{3BB682F1-E3CE-4E6D-85C1-2BBD9C04370B}" destId="{01E87952-0489-45BE-A74C-7F9BF1C03F10}" srcOrd="1" destOrd="0" presId="urn:microsoft.com/office/officeart/2005/8/layout/chevron2"/>
-    <dgm:cxn modelId="{ED35A718-6E1C-4991-8612-A59FE9158D8B}" type="presParOf" srcId="{15F89B4C-984B-4796-A094-3C0D24F3E0F3}" destId="{AC9FEAC7-52C4-4997-A010-07F06AB41979}" srcOrd="3" destOrd="0" presId="urn:microsoft.com/office/officeart/2005/8/layout/chevron2"/>
-    <dgm:cxn modelId="{B1D6CD88-C36C-49AA-8D8E-577DFEC9E2DB}" type="presParOf" srcId="{15F89B4C-984B-4796-A094-3C0D24F3E0F3}" destId="{E2305742-09BF-4DA6-806A-3C2B4EE4A267}" srcOrd="4" destOrd="0" presId="urn:microsoft.com/office/officeart/2005/8/layout/chevron2"/>
-    <dgm:cxn modelId="{C49655D5-733B-4C67-8064-E52F1E79882F}" type="presParOf" srcId="{E2305742-09BF-4DA6-806A-3C2B4EE4A267}" destId="{00C55525-E119-4844-9A08-C3217B99CF56}" srcOrd="0" destOrd="0" presId="urn:microsoft.com/office/officeart/2005/8/layout/chevron2"/>
-    <dgm:cxn modelId="{0C3E8709-DFE0-4D72-A9FE-6A194705D114}" type="presParOf" srcId="{E2305742-09BF-4DA6-806A-3C2B4EE4A267}" destId="{CDBF27F6-1F7B-4C8B-B0CA-F41A6CC024B2}" srcOrd="1" destOrd="0" presId="urn:microsoft.com/office/officeart/2005/8/layout/chevron2"/>
-    <dgm:cxn modelId="{A563D3F2-4B65-42DA-B079-E333BF2F6EBD}" type="presParOf" srcId="{15F89B4C-984B-4796-A094-3C0D24F3E0F3}" destId="{02D7F10B-8CFD-4EFA-8413-91569EDDB515}" srcOrd="5" destOrd="0" presId="urn:microsoft.com/office/officeart/2005/8/layout/chevron2"/>
-    <dgm:cxn modelId="{A1B1922E-4DF7-4943-A71E-A8BA506EA687}" type="presParOf" srcId="{15F89B4C-984B-4796-A094-3C0D24F3E0F3}" destId="{9B3ED61E-CAFF-49AB-9950-E48E24FC2A73}" srcOrd="6" destOrd="0" presId="urn:microsoft.com/office/officeart/2005/8/layout/chevron2"/>
-    <dgm:cxn modelId="{ED0109E2-9D78-48FD-9880-079F00BC373D}" type="presParOf" srcId="{9B3ED61E-CAFF-49AB-9950-E48E24FC2A73}" destId="{B9AFD3A2-DC36-4C37-B973-47F2AC89A063}" srcOrd="0" destOrd="0" presId="urn:microsoft.com/office/officeart/2005/8/layout/chevron2"/>
-    <dgm:cxn modelId="{ABA2A0CD-4157-4FB8-A91D-FFE2EC228EE0}" type="presParOf" srcId="{9B3ED61E-CAFF-49AB-9950-E48E24FC2A73}" destId="{D7FDD6E3-521D-425D-AF32-2680653FE298}" srcOrd="1" destOrd="0" presId="urn:microsoft.com/office/officeart/2005/8/layout/chevron2"/>
-    <dgm:cxn modelId="{1E2DB317-57C6-45D8-B630-A4EEA0C179E8}" type="presParOf" srcId="{15F89B4C-984B-4796-A094-3C0D24F3E0F3}" destId="{8C37EBB1-95ED-4D0E-A20E-E07B8353CE8D}" srcOrd="7" destOrd="0" presId="urn:microsoft.com/office/officeart/2005/8/layout/chevron2"/>
-    <dgm:cxn modelId="{B52D7602-C269-40E5-8EDC-DF27C9B4A14B}" type="presParOf" srcId="{15F89B4C-984B-4796-A094-3C0D24F3E0F3}" destId="{CDCEB319-990F-4FF0-AE08-A40C620C8B2D}" srcOrd="8" destOrd="0" presId="urn:microsoft.com/office/officeart/2005/8/layout/chevron2"/>
-    <dgm:cxn modelId="{05890F45-C3B3-47D6-BFF1-6BBA2FDC3300}" type="presParOf" srcId="{CDCEB319-990F-4FF0-AE08-A40C620C8B2D}" destId="{D3B12AF1-313B-4FE9-BA00-8C2D4632DA9A}" srcOrd="0" destOrd="0" presId="urn:microsoft.com/office/officeart/2005/8/layout/chevron2"/>
-    <dgm:cxn modelId="{FD2FA460-7F15-49A8-89B9-36DA962C4166}" type="presParOf" srcId="{CDCEB319-990F-4FF0-AE08-A40C620C8B2D}" destId="{ECD4E5DB-1F6D-4E8F-AE49-52C4458C0B2A}" srcOrd="1" destOrd="0" presId="urn:microsoft.com/office/officeart/2005/8/layout/chevron2"/>
-    <dgm:cxn modelId="{B52CDE45-3FFE-41D8-8E7B-6C5A0D76504C}" type="presParOf" srcId="{15F89B4C-984B-4796-A094-3C0D24F3E0F3}" destId="{2118DC2F-5719-4EA6-8D78-BBE38A15FCB9}" srcOrd="9" destOrd="0" presId="urn:microsoft.com/office/officeart/2005/8/layout/chevron2"/>
-    <dgm:cxn modelId="{B7DC210B-93CC-4641-96DE-30E3268D9FF4}" type="presParOf" srcId="{15F89B4C-984B-4796-A094-3C0D24F3E0F3}" destId="{268F2456-B6FE-4F7B-9B7D-13ACE1024C27}" srcOrd="10" destOrd="0" presId="urn:microsoft.com/office/officeart/2005/8/layout/chevron2"/>
-    <dgm:cxn modelId="{224BC0AE-4C2E-4716-A437-25F5DD62D4A1}" type="presParOf" srcId="{268F2456-B6FE-4F7B-9B7D-13ACE1024C27}" destId="{4DB94300-8730-4EE0-87D0-A2F7914F267E}" srcOrd="0" destOrd="0" presId="urn:microsoft.com/office/officeart/2005/8/layout/chevron2"/>
-    <dgm:cxn modelId="{B7FF60A9-45A9-43C6-97FA-7189F8C9B452}" type="presParOf" srcId="{268F2456-B6FE-4F7B-9B7D-13ACE1024C27}" destId="{FA74C5F8-2249-4148-B63D-0299B10574EE}" srcOrd="1" destOrd="0" presId="urn:microsoft.com/office/officeart/2005/8/layout/chevron2"/>
-    <dgm:cxn modelId="{4B2E573E-8CC6-41BC-A583-8E53BF2F7E8E}" type="presParOf" srcId="{15F89B4C-984B-4796-A094-3C0D24F3E0F3}" destId="{838278E5-FE4A-4477-BDEB-CFFCD4440219}" srcOrd="11" destOrd="0" presId="urn:microsoft.com/office/officeart/2005/8/layout/chevron2"/>
-    <dgm:cxn modelId="{7F000B5A-9E96-42FF-A092-EF89BB54CF25}" type="presParOf" srcId="{15F89B4C-984B-4796-A094-3C0D24F3E0F3}" destId="{0D2E16E2-3756-4D18-8A14-7E3B260788F3}" srcOrd="12" destOrd="0" presId="urn:microsoft.com/office/officeart/2005/8/layout/chevron2"/>
-    <dgm:cxn modelId="{E2516A28-5C81-41EF-BB9B-82780005C146}" type="presParOf" srcId="{0D2E16E2-3756-4D18-8A14-7E3B260788F3}" destId="{634B80EA-43BB-498E-9897-BDAE3C924935}" srcOrd="0" destOrd="0" presId="urn:microsoft.com/office/officeart/2005/8/layout/chevron2"/>
-    <dgm:cxn modelId="{C03247AA-0C47-4670-9592-1349DF1D0EF7}" type="presParOf" srcId="{0D2E16E2-3756-4D18-8A14-7E3B260788F3}" destId="{EEABDC37-FA5F-4EF5-BA36-CCBF07DF5538}" srcOrd="1" destOrd="0" presId="urn:microsoft.com/office/officeart/2005/8/layout/chevron2"/>
-    <dgm:cxn modelId="{F019ADD2-B538-4628-88BB-99F84061E8FD}" type="presParOf" srcId="{15F89B4C-984B-4796-A094-3C0D24F3E0F3}" destId="{2787567D-460C-4F4B-B85D-6D7EA4D5A201}" srcOrd="13" destOrd="0" presId="urn:microsoft.com/office/officeart/2005/8/layout/chevron2"/>
-    <dgm:cxn modelId="{D4D76E53-1BB2-400A-A33D-8C215E07BBDA}" type="presParOf" srcId="{15F89B4C-984B-4796-A094-3C0D24F3E0F3}" destId="{46B8D50B-1CB2-4C55-AF50-E2211C889770}" srcOrd="14" destOrd="0" presId="urn:microsoft.com/office/officeart/2005/8/layout/chevron2"/>
-    <dgm:cxn modelId="{C5C8DCAF-BE6E-4DE2-97F9-D48369676E2D}" type="presParOf" srcId="{46B8D50B-1CB2-4C55-AF50-E2211C889770}" destId="{9C52EEE9-D53E-4A20-9389-51357F965296}" srcOrd="0" destOrd="0" presId="urn:microsoft.com/office/officeart/2005/8/layout/chevron2"/>
-    <dgm:cxn modelId="{5D944980-5A0C-47CC-A133-A3D7BF2D7D0C}" type="presParOf" srcId="{46B8D50B-1CB2-4C55-AF50-E2211C889770}" destId="{842C2584-FD87-4010-A02A-327375CD1415}" srcOrd="1" destOrd="0" presId="urn:microsoft.com/office/officeart/2005/8/layout/chevron2"/>
-    <dgm:cxn modelId="{043BDCD0-367C-48CE-B702-857F4E590B4F}" type="presParOf" srcId="{15F89B4C-984B-4796-A094-3C0D24F3E0F3}" destId="{33DBA5BD-7703-4622-B870-CEE31091D5E3}" srcOrd="15" destOrd="0" presId="urn:microsoft.com/office/officeart/2005/8/layout/chevron2"/>
-    <dgm:cxn modelId="{36D828AF-4AA8-4B59-AA74-5266C69B37DD}" type="presParOf" srcId="{15F89B4C-984B-4796-A094-3C0D24F3E0F3}" destId="{05302471-3E79-4067-8E88-7F46DE889418}" srcOrd="16" destOrd="0" presId="urn:microsoft.com/office/officeart/2005/8/layout/chevron2"/>
-    <dgm:cxn modelId="{68C74F2B-056B-475A-8B61-AE2B0DFB0C7E}" type="presParOf" srcId="{05302471-3E79-4067-8E88-7F46DE889418}" destId="{8AE36B08-B67A-46AC-8569-BD5C89A80D46}" srcOrd="0" destOrd="0" presId="urn:microsoft.com/office/officeart/2005/8/layout/chevron2"/>
-    <dgm:cxn modelId="{093D823D-36A3-4BBB-A1B5-7DCC87B0EA2C}" type="presParOf" srcId="{05302471-3E79-4067-8E88-7F46DE889418}" destId="{C46C7663-50E4-40FD-A483-BBE3A4BC1507}" srcOrd="1" destOrd="0" presId="urn:microsoft.com/office/officeart/2005/8/layout/chevron2"/>
-    <dgm:cxn modelId="{ED3CE68A-39D6-4B73-A1B4-4D6606073C98}" type="presParOf" srcId="{15F89B4C-984B-4796-A094-3C0D24F3E0F3}" destId="{A2E20A2E-D3CA-4DB1-8D3E-2412C0431F19}" srcOrd="17" destOrd="0" presId="urn:microsoft.com/office/officeart/2005/8/layout/chevron2"/>
-    <dgm:cxn modelId="{503DCFCB-D724-4BF1-9874-44AD7F06B67E}" type="presParOf" srcId="{15F89B4C-984B-4796-A094-3C0D24F3E0F3}" destId="{BF350E92-FF38-4F79-B4F8-E7AB09E54B79}" srcOrd="18" destOrd="0" presId="urn:microsoft.com/office/officeart/2005/8/layout/chevron2"/>
-    <dgm:cxn modelId="{DEB289E2-54A8-4070-B908-AB2345F41E9D}" type="presParOf" srcId="{BF350E92-FF38-4F79-B4F8-E7AB09E54B79}" destId="{61910C51-8C89-45D8-AACF-EF1AF38615BC}" srcOrd="0" destOrd="0" presId="urn:microsoft.com/office/officeart/2005/8/layout/chevron2"/>
-    <dgm:cxn modelId="{71BE2F1E-5177-4B29-8FF5-66760B4FA90A}" type="presParOf" srcId="{BF350E92-FF38-4F79-B4F8-E7AB09E54B79}" destId="{7BF0F498-BBE8-4D32-B525-A3A894EF45DD}" srcOrd="1" destOrd="0" presId="urn:microsoft.com/office/officeart/2005/8/layout/chevron2"/>
+    <dgm:cxn modelId="{DDEDD302-CE60-4B85-85C0-BB6E6217FE9F}" type="presParOf" srcId="{15F89B4C-984B-4796-A094-3C0D24F3E0F3}" destId="{8EFA4AB0-425B-4C7C-BACB-53E2F54306B8}" srcOrd="0" destOrd="0" presId="urn:microsoft.com/office/officeart/2005/8/layout/chevron2"/>
+    <dgm:cxn modelId="{53222E62-168E-4727-90B9-596547F05FCA}" type="presParOf" srcId="{8EFA4AB0-425B-4C7C-BACB-53E2F54306B8}" destId="{9D67F5B5-6A7C-4F81-B746-6C6423E7F105}" srcOrd="0" destOrd="0" presId="urn:microsoft.com/office/officeart/2005/8/layout/chevron2"/>
+    <dgm:cxn modelId="{FF9AD8CA-3FB1-436B-8571-E827E60F754B}" type="presParOf" srcId="{8EFA4AB0-425B-4C7C-BACB-53E2F54306B8}" destId="{B4A8FB59-0F46-4EB9-97DA-172884AA59E1}" srcOrd="1" destOrd="0" presId="urn:microsoft.com/office/officeart/2005/8/layout/chevron2"/>
+    <dgm:cxn modelId="{9B248DF4-6C5B-4104-BE13-C7FC90E238B5}" type="presParOf" srcId="{15F89B4C-984B-4796-A094-3C0D24F3E0F3}" destId="{518688D2-8072-488A-987D-57CB85D425F8}" srcOrd="1" destOrd="0" presId="urn:microsoft.com/office/officeart/2005/8/layout/chevron2"/>
+    <dgm:cxn modelId="{D5BECA70-2536-4687-9E8E-BBD6AEE001B7}" type="presParOf" srcId="{15F89B4C-984B-4796-A094-3C0D24F3E0F3}" destId="{3BB682F1-E3CE-4E6D-85C1-2BBD9C04370B}" srcOrd="2" destOrd="0" presId="urn:microsoft.com/office/officeart/2005/8/layout/chevron2"/>
+    <dgm:cxn modelId="{E07F8643-1E30-4483-89E8-09F89D1E96B2}" type="presParOf" srcId="{3BB682F1-E3CE-4E6D-85C1-2BBD9C04370B}" destId="{4DC8B6DD-BB7A-4FEC-AF32-81D27E1B0335}" srcOrd="0" destOrd="0" presId="urn:microsoft.com/office/officeart/2005/8/layout/chevron2"/>
+    <dgm:cxn modelId="{8C3B870E-4B14-4AE6-B94D-B730075836AD}" type="presParOf" srcId="{3BB682F1-E3CE-4E6D-85C1-2BBD9C04370B}" destId="{01E87952-0489-45BE-A74C-7F9BF1C03F10}" srcOrd="1" destOrd="0" presId="urn:microsoft.com/office/officeart/2005/8/layout/chevron2"/>
+    <dgm:cxn modelId="{2E4B14BE-FD61-4840-9E29-226C6F7CC6E4}" type="presParOf" srcId="{15F89B4C-984B-4796-A094-3C0D24F3E0F3}" destId="{AC9FEAC7-52C4-4997-A010-07F06AB41979}" srcOrd="3" destOrd="0" presId="urn:microsoft.com/office/officeart/2005/8/layout/chevron2"/>
+    <dgm:cxn modelId="{6E66FC11-1F85-41A6-B783-83DEF8608034}" type="presParOf" srcId="{15F89B4C-984B-4796-A094-3C0D24F3E0F3}" destId="{E2305742-09BF-4DA6-806A-3C2B4EE4A267}" srcOrd="4" destOrd="0" presId="urn:microsoft.com/office/officeart/2005/8/layout/chevron2"/>
+    <dgm:cxn modelId="{BD3169EE-F677-41D5-A666-9B1A3A5CD2B5}" type="presParOf" srcId="{E2305742-09BF-4DA6-806A-3C2B4EE4A267}" destId="{00C55525-E119-4844-9A08-C3217B99CF56}" srcOrd="0" destOrd="0" presId="urn:microsoft.com/office/officeart/2005/8/layout/chevron2"/>
+    <dgm:cxn modelId="{7A71DFAC-00D6-460C-ABEE-0E9C8C9E6CBF}" type="presParOf" srcId="{E2305742-09BF-4DA6-806A-3C2B4EE4A267}" destId="{CDBF27F6-1F7B-4C8B-B0CA-F41A6CC024B2}" srcOrd="1" destOrd="0" presId="urn:microsoft.com/office/officeart/2005/8/layout/chevron2"/>
+    <dgm:cxn modelId="{7862BDB3-2EDE-4298-B0BF-7B6AE13E76BB}" type="presParOf" srcId="{15F89B4C-984B-4796-A094-3C0D24F3E0F3}" destId="{02D7F10B-8CFD-4EFA-8413-91569EDDB515}" srcOrd="5" destOrd="0" presId="urn:microsoft.com/office/officeart/2005/8/layout/chevron2"/>
+    <dgm:cxn modelId="{5CC0BA9D-23EF-45CD-9041-6032B2D53630}" type="presParOf" srcId="{15F89B4C-984B-4796-A094-3C0D24F3E0F3}" destId="{9B3ED61E-CAFF-49AB-9950-E48E24FC2A73}" srcOrd="6" destOrd="0" presId="urn:microsoft.com/office/officeart/2005/8/layout/chevron2"/>
+    <dgm:cxn modelId="{C7AFA775-EAEF-43BA-95B1-FA40D304A3C9}" type="presParOf" srcId="{9B3ED61E-CAFF-49AB-9950-E48E24FC2A73}" destId="{B9AFD3A2-DC36-4C37-B973-47F2AC89A063}" srcOrd="0" destOrd="0" presId="urn:microsoft.com/office/officeart/2005/8/layout/chevron2"/>
+    <dgm:cxn modelId="{D11DF92F-7232-4C3A-A050-F81ECABF62D9}" type="presParOf" srcId="{9B3ED61E-CAFF-49AB-9950-E48E24FC2A73}" destId="{D7FDD6E3-521D-425D-AF32-2680653FE298}" srcOrd="1" destOrd="0" presId="urn:microsoft.com/office/officeart/2005/8/layout/chevron2"/>
+    <dgm:cxn modelId="{2A18999E-A9E7-4D46-B7FF-AC42E09E3295}" type="presParOf" srcId="{15F89B4C-984B-4796-A094-3C0D24F3E0F3}" destId="{8C37EBB1-95ED-4D0E-A20E-E07B8353CE8D}" srcOrd="7" destOrd="0" presId="urn:microsoft.com/office/officeart/2005/8/layout/chevron2"/>
+    <dgm:cxn modelId="{ED7770C8-9CB2-4ED2-9AAB-5341B92FD667}" type="presParOf" srcId="{15F89B4C-984B-4796-A094-3C0D24F3E0F3}" destId="{CDCEB319-990F-4FF0-AE08-A40C620C8B2D}" srcOrd="8" destOrd="0" presId="urn:microsoft.com/office/officeart/2005/8/layout/chevron2"/>
+    <dgm:cxn modelId="{2DF1E631-6226-43B9-B144-A7CF2599CE48}" type="presParOf" srcId="{CDCEB319-990F-4FF0-AE08-A40C620C8B2D}" destId="{D3B12AF1-313B-4FE9-BA00-8C2D4632DA9A}" srcOrd="0" destOrd="0" presId="urn:microsoft.com/office/officeart/2005/8/layout/chevron2"/>
+    <dgm:cxn modelId="{BFB6D594-A537-476E-B046-E7551D441FDF}" type="presParOf" srcId="{CDCEB319-990F-4FF0-AE08-A40C620C8B2D}" destId="{ECD4E5DB-1F6D-4E8F-AE49-52C4458C0B2A}" srcOrd="1" destOrd="0" presId="urn:microsoft.com/office/officeart/2005/8/layout/chevron2"/>
+    <dgm:cxn modelId="{22F6FE20-EEC1-4148-920F-9935A24DA848}" type="presParOf" srcId="{15F89B4C-984B-4796-A094-3C0D24F3E0F3}" destId="{2118DC2F-5719-4EA6-8D78-BBE38A15FCB9}" srcOrd="9" destOrd="0" presId="urn:microsoft.com/office/officeart/2005/8/layout/chevron2"/>
+    <dgm:cxn modelId="{F37E5AFE-629D-46AD-BB8D-0544FACE3474}" type="presParOf" srcId="{15F89B4C-984B-4796-A094-3C0D24F3E0F3}" destId="{268F2456-B6FE-4F7B-9B7D-13ACE1024C27}" srcOrd="10" destOrd="0" presId="urn:microsoft.com/office/officeart/2005/8/layout/chevron2"/>
+    <dgm:cxn modelId="{657DAFC6-1006-4EB0-90CC-1B0859D2C4E7}" type="presParOf" srcId="{268F2456-B6FE-4F7B-9B7D-13ACE1024C27}" destId="{4DB94300-8730-4EE0-87D0-A2F7914F267E}" srcOrd="0" destOrd="0" presId="urn:microsoft.com/office/officeart/2005/8/layout/chevron2"/>
+    <dgm:cxn modelId="{30269379-623C-4484-B877-6F146C0F798B}" type="presParOf" srcId="{268F2456-B6FE-4F7B-9B7D-13ACE1024C27}" destId="{FA74C5F8-2249-4148-B63D-0299B10574EE}" srcOrd="1" destOrd="0" presId="urn:microsoft.com/office/officeart/2005/8/layout/chevron2"/>
+    <dgm:cxn modelId="{C29A9508-1C2C-4FB2-87DD-F0F19C68A4CF}" type="presParOf" srcId="{15F89B4C-984B-4796-A094-3C0D24F3E0F3}" destId="{838278E5-FE4A-4477-BDEB-CFFCD4440219}" srcOrd="11" destOrd="0" presId="urn:microsoft.com/office/officeart/2005/8/layout/chevron2"/>
+    <dgm:cxn modelId="{31571AF7-DE60-4DB7-BA3A-A31B95D7B77D}" type="presParOf" srcId="{15F89B4C-984B-4796-A094-3C0D24F3E0F3}" destId="{0D2E16E2-3756-4D18-8A14-7E3B260788F3}" srcOrd="12" destOrd="0" presId="urn:microsoft.com/office/officeart/2005/8/layout/chevron2"/>
+    <dgm:cxn modelId="{D8294CA2-13D7-420F-834F-E3F5723450A6}" type="presParOf" srcId="{0D2E16E2-3756-4D18-8A14-7E3B260788F3}" destId="{634B80EA-43BB-498E-9897-BDAE3C924935}" srcOrd="0" destOrd="0" presId="urn:microsoft.com/office/officeart/2005/8/layout/chevron2"/>
+    <dgm:cxn modelId="{B6B73186-6C51-4FCB-B8C5-EC4D807A425A}" type="presParOf" srcId="{0D2E16E2-3756-4D18-8A14-7E3B260788F3}" destId="{EEABDC37-FA5F-4EF5-BA36-CCBF07DF5538}" srcOrd="1" destOrd="0" presId="urn:microsoft.com/office/officeart/2005/8/layout/chevron2"/>
+    <dgm:cxn modelId="{5A10D4FC-01F2-4C1E-810E-A5C04C6246D7}" type="presParOf" srcId="{15F89B4C-984B-4796-A094-3C0D24F3E0F3}" destId="{2787567D-460C-4F4B-B85D-6D7EA4D5A201}" srcOrd="13" destOrd="0" presId="urn:microsoft.com/office/officeart/2005/8/layout/chevron2"/>
+    <dgm:cxn modelId="{1143E1EF-AF90-4AE3-8C9A-F339CC811CBB}" type="presParOf" srcId="{15F89B4C-984B-4796-A094-3C0D24F3E0F3}" destId="{46B8D50B-1CB2-4C55-AF50-E2211C889770}" srcOrd="14" destOrd="0" presId="urn:microsoft.com/office/officeart/2005/8/layout/chevron2"/>
+    <dgm:cxn modelId="{668A9250-BD7E-4F4C-9EA2-132C8F81CBEC}" type="presParOf" srcId="{46B8D50B-1CB2-4C55-AF50-E2211C889770}" destId="{9C52EEE9-D53E-4A20-9389-51357F965296}" srcOrd="0" destOrd="0" presId="urn:microsoft.com/office/officeart/2005/8/layout/chevron2"/>
+    <dgm:cxn modelId="{38EC5FAC-9D87-4AAE-8D38-977426D06A12}" type="presParOf" srcId="{46B8D50B-1CB2-4C55-AF50-E2211C889770}" destId="{842C2584-FD87-4010-A02A-327375CD1415}" srcOrd="1" destOrd="0" presId="urn:microsoft.com/office/officeart/2005/8/layout/chevron2"/>
+    <dgm:cxn modelId="{9D94F74B-BCEA-4D33-830F-EDB26D407638}" type="presParOf" srcId="{15F89B4C-984B-4796-A094-3C0D24F3E0F3}" destId="{33DBA5BD-7703-4622-B870-CEE31091D5E3}" srcOrd="15" destOrd="0" presId="urn:microsoft.com/office/officeart/2005/8/layout/chevron2"/>
+    <dgm:cxn modelId="{3B650FC0-31EC-4F5C-9C6C-47B7119287C4}" type="presParOf" srcId="{15F89B4C-984B-4796-A094-3C0D24F3E0F3}" destId="{05302471-3E79-4067-8E88-7F46DE889418}" srcOrd="16" destOrd="0" presId="urn:microsoft.com/office/officeart/2005/8/layout/chevron2"/>
+    <dgm:cxn modelId="{ED7B0198-1D17-4323-8BE5-57C6ED42DC86}" type="presParOf" srcId="{05302471-3E79-4067-8E88-7F46DE889418}" destId="{8AE36B08-B67A-46AC-8569-BD5C89A80D46}" srcOrd="0" destOrd="0" presId="urn:microsoft.com/office/officeart/2005/8/layout/chevron2"/>
+    <dgm:cxn modelId="{4A0C3753-ED56-4797-9E53-2436BC269E95}" type="presParOf" srcId="{05302471-3E79-4067-8E88-7F46DE889418}" destId="{C46C7663-50E4-40FD-A483-BBE3A4BC1507}" srcOrd="1" destOrd="0" presId="urn:microsoft.com/office/officeart/2005/8/layout/chevron2"/>
+    <dgm:cxn modelId="{9EFA6B9B-8655-4A15-B359-C18070779E7B}" type="presParOf" srcId="{15F89B4C-984B-4796-A094-3C0D24F3E0F3}" destId="{A2E20A2E-D3CA-4DB1-8D3E-2412C0431F19}" srcOrd="17" destOrd="0" presId="urn:microsoft.com/office/officeart/2005/8/layout/chevron2"/>
+    <dgm:cxn modelId="{5C8F2617-07B5-47D4-9FB6-3B371A630CD9}" type="presParOf" srcId="{15F89B4C-984B-4796-A094-3C0D24F3E0F3}" destId="{BF350E92-FF38-4F79-B4F8-E7AB09E54B79}" srcOrd="18" destOrd="0" presId="urn:microsoft.com/office/officeart/2005/8/layout/chevron2"/>
+    <dgm:cxn modelId="{DC09004B-0848-421E-82EB-F02E39163472}" type="presParOf" srcId="{BF350E92-FF38-4F79-B4F8-E7AB09E54B79}" destId="{61910C51-8C89-45D8-AACF-EF1AF38615BC}" srcOrd="0" destOrd="0" presId="urn:microsoft.com/office/officeart/2005/8/layout/chevron2"/>
+    <dgm:cxn modelId="{17A7686D-A1E4-4995-9499-E555DAB424CC}" type="presParOf" srcId="{BF350E92-FF38-4F79-B4F8-E7AB09E54B79}" destId="{7BF0F498-BBE8-4D32-B525-A3A894EF45DD}" srcOrd="1" destOrd="0" presId="urn:microsoft.com/office/officeart/2005/8/layout/chevron2"/>
   </dgm:cxnLst>
   <dgm:bg/>
   <dgm:whole/>
   <dgm:extLst>
     <a:ext uri="http://schemas.microsoft.com/office/drawing/2008/diagram">
-      <dsp:dataModelExt xmlns:dsp="http://schemas.microsoft.com/office/drawing/2008/diagram" xmlns="" relId="rId40" minVer="http://schemas.openxmlformats.org/drawingml/2006/diagram"/>
+      <dsp:dataModelExt xmlns:dsp="http://schemas.microsoft.com/office/drawing/2008/diagram" xmlns="" relId="rId42" minVer="http://schemas.openxmlformats.org/drawingml/2006/diagram"/>
     </a:ext>
   </dgm:extLst>
 </dgm:dataModel>
@@ -19006,7 +19457,7 @@
   <a:extraClrSchemeLst/>
   <a:extLst>
     <a:ext uri="{05A4C25C-085E-4340-85A3-A5531E510DB2}">
-      <thm15:themeFamily xmlns="" xmlns:thm15="http://schemas.microsoft.com/office/thememl/2012/main" name="Office Theme" id="{62F939B6-93AF-4DB8-9C6B-D6C7DFDC589F}" vid="{4A3C46E8-61CC-4603-A589-7422A47A8E4A}"/>
+      <thm15:themeFamily xmlns:thm15="http://schemas.microsoft.com/office/thememl/2012/main" xmlns="" name="Office Theme" id="{62F939B6-93AF-4DB8-9C6B-D6C7DFDC589F}" vid="{4A3C46E8-61CC-4603-A589-7422A47A8E4A}"/>
     </a:ext>
   </a:extLst>
 </a:theme>
@@ -19036,7 +19487,7 @@
 </file>
 
 <file path=customXml/itemProps2.xml><?xml version="1.0" encoding="utf-8"?>
-<ds:datastoreItem xmlns:ds="http://schemas.openxmlformats.org/officeDocument/2006/customXml" ds:itemID="{4414E65E-FA4D-491D-9414-6DE08E5CAA94}">
+<ds:datastoreItem xmlns:ds="http://schemas.openxmlformats.org/officeDocument/2006/customXml" ds:itemID="{C9B5BCC2-531E-4BB6-BFF7-825BEABF87FE}">
   <ds:schemaRefs>
     <ds:schemaRef ds:uri="http://schemas.openxmlformats.org/officeDocument/2006/bibliography"/>
   </ds:schemaRefs>

</xml_diff>

<commit_message>
tidied up the report
</commit_message>
<xml_diff>
--- a/CZ4034 Assignment Report.docx
+++ b/CZ4034 Assignment Report.docx
@@ -96,7 +96,6 @@
                 <w:dataBinding w:prefixMappings="xmlns:ns0='http://schemas.openxmlformats.org/package/2006/metadata/core-properties' xmlns:ns1='http://purl.org/dc/elements/1.1/'" w:xpath="/ns0:coreProperties[1]/ns1:title[1]" w:storeItemID="{6C3C8BC8-F283-45AE-878A-BAB7291924A1}"/>
                 <w:text/>
               </w:sdtPr>
-              <w:sdtEndPr/>
               <w:sdtContent>
                 <w:tc>
                   <w:tcPr>
@@ -154,7 +153,6 @@
                 <w:dataBinding w:prefixMappings="xmlns:ns0='http://schemas.openxmlformats.org/package/2006/metadata/core-properties' xmlns:ns1='http://purl.org/dc/elements/1.1/'" w:xpath="/ns0:coreProperties[1]/ns1:subject[1]" w:storeItemID="{6C3C8BC8-F283-45AE-878A-BAB7291924A1}"/>
                 <w:text/>
               </w:sdtPr>
-              <w:sdtEndPr/>
               <w:sdtContent>
                 <w:tc>
                   <w:tcPr>
@@ -415,7 +413,6 @@
                 <w:dataBinding w:prefixMappings="xmlns:ns0='http://schemas.microsoft.com/office/2006/coverPageProps'" w:xpath="/ns0:CoverPageProperties[1]/ns0:Abstract[1]" w:storeItemID="{55AF091B-3C7A-41E3-B477-F2FDAA23CFDA}"/>
                 <w:text/>
               </w:sdtPr>
-              <w:sdtEndPr/>
               <w:sdtContent>
                 <w:tc>
                   <w:tcPr>
@@ -448,493 +445,6 @@
     </w:sdt>
     <w:p>
       <w:pPr>
-        <w:spacing w:line="240" w:lineRule="auto"/>
-        <w:rPr>
-          <w:rFonts w:asciiTheme="majorHAnsi" w:eastAsiaTheme="majorEastAsia" w:hAnsiTheme="majorHAnsi" w:cstheme="majorBidi"/>
-          <w:color w:val="2E74B5" w:themeColor="accent1" w:themeShade="BF"/>
-          <w:sz w:val="32"/>
-          <w:szCs w:val="32"/>
-        </w:rPr>
-      </w:pPr>
-      <w:r>
-        <w:rPr>
-          <w:noProof/>
-          <w:lang w:val="en-US" w:eastAsia="zh-TW"/>
-        </w:rPr>
-        <w:lastRenderedPageBreak/>
-        <w:pict>
-          <v:shapetype id="_x0000_t202" coordsize="21600,21600" o:spt="202" path="m,l,21600r21600,l21600,xe">
-            <v:stroke joinstyle="miter"/>
-            <v:path gradientshapeok="t" o:connecttype="rect"/>
-          </v:shapetype>
-          <v:shape id="_x0000_s1028" type="#_x0000_t202" style="position:absolute;left:0;text-align:left;margin-left:6.15pt;margin-top:227.6pt;width:432.9pt;height:426.3pt;z-index:251662336;mso-width-percent:1000;mso-height-percent:200;mso-width-percent:1000;mso-height-percent:200;mso-width-relative:margin;mso-height-relative:margin">
-            <v:textbox style="mso-fit-shape-to-text:t">
-              <w:txbxContent>
-                <w:p>
-                  <w:pPr>
-                    <w:spacing w:line="240" w:lineRule="auto"/>
-                  </w:pPr>
-                  <w:r>
-                    <w:t>5 Submission</w:t>
-                  </w:r>
-                </w:p>
-                <w:p>
-                  <w:pPr>
-                    <w:spacing w:line="240" w:lineRule="auto"/>
-                  </w:pPr>
-                </w:p>
-                <w:p>
-                  <w:pPr>
-                    <w:spacing w:line="240" w:lineRule="auto"/>
-                    <w:rPr>
-                      <w:rFonts w:ascii="CMR10" w:hAnsi="CMR10" w:cs="CMR10"/>
-                      <w:sz w:val="20"/>
-                      <w:szCs w:val="20"/>
-                    </w:rPr>
-                  </w:pPr>
-                  <w:r>
-                    <w:rPr>
-                      <w:rFonts w:ascii="CMR10" w:hAnsi="CMR10" w:cs="CMR10"/>
-                      <w:sz w:val="20"/>
-                      <w:szCs w:val="20"/>
-                    </w:rPr>
-                    <w:t>You should submit the following items via the course site, where instructions will be given in due course:</w:t>
-                  </w:r>
-                </w:p>
-                <w:p>
-                  <w:pPr>
-                    <w:spacing w:line="240" w:lineRule="auto"/>
-                    <w:rPr>
-                      <w:rFonts w:ascii="CMSY10" w:hAnsi="CMSY10" w:cs="CMSY10"/>
-                      <w:sz w:val="20"/>
-                      <w:szCs w:val="20"/>
-                    </w:rPr>
-                  </w:pPr>
-                </w:p>
-                <w:p>
-                  <w:pPr>
-                    <w:spacing w:line="240" w:lineRule="auto"/>
-                    <w:rPr>
-                      <w:rFonts w:ascii="CMR10" w:hAnsi="CMR10" w:cs="CMR10"/>
-                      <w:sz w:val="20"/>
-                      <w:szCs w:val="20"/>
-                    </w:rPr>
-                  </w:pPr>
-                  <w:r>
-                    <w:rPr>
-                      <w:rFonts w:ascii="CMSY10" w:hAnsi="CMSY10" w:cs="CMSY10"/>
-                      <w:sz w:val="20"/>
-                      <w:szCs w:val="20"/>
-                    </w:rPr>
-                    <w:t xml:space="preserve">_ </w:t>
-                  </w:r>
-                  <w:r>
-                    <w:rPr>
-                      <w:rFonts w:ascii="CMR10" w:hAnsi="CMR10" w:cs="CMR10"/>
-                      <w:sz w:val="20"/>
-                      <w:szCs w:val="20"/>
-                    </w:rPr>
-                    <w:t xml:space="preserve">A </w:t>
-                  </w:r>
-                  <w:r>
-                    <w:rPr>
-                      <w:rFonts w:ascii="CMR10" w:hAnsi="CMR10" w:cs="CMR10"/>
-                      <w:sz w:val="20"/>
-                      <w:szCs w:val="20"/>
-                      <w:highlight w:val="yellow"/>
-                    </w:rPr>
-                    <w:t>video presentation up to 5 minutes</w:t>
-                  </w:r>
-                  <w:r>
-                    <w:rPr>
-                      <w:rFonts w:ascii="CMR10" w:hAnsi="CMR10" w:cs="CMR10"/>
-                      <w:sz w:val="20"/>
-                      <w:szCs w:val="20"/>
-                    </w:rPr>
-                    <w:t xml:space="preserve">, uploaded to </w:t>
-                  </w:r>
-                  <w:r>
-                    <w:rPr>
-                      <w:rFonts w:ascii="CMR10" w:hAnsi="CMR10" w:cs="CMR10"/>
-                      <w:sz w:val="20"/>
-                      <w:szCs w:val="20"/>
-                      <w:highlight w:val="yellow"/>
-                    </w:rPr>
-                    <w:t>YouTube</w:t>
-                  </w:r>
-                  <w:r>
-                    <w:rPr>
-                      <w:rFonts w:ascii="CMR10" w:hAnsi="CMR10" w:cs="CMR10"/>
-                      <w:sz w:val="20"/>
-                      <w:szCs w:val="20"/>
-                    </w:rPr>
-                    <w:t xml:space="preserve">. In the video, introduce your </w:t>
-                  </w:r>
-                  <w:r>
-                    <w:rPr>
-                      <w:rFonts w:ascii="CMR10" w:hAnsi="CMR10" w:cs="CMR10"/>
-                      <w:sz w:val="20"/>
-                      <w:szCs w:val="20"/>
-                      <w:highlight w:val="yellow"/>
-                    </w:rPr>
-                    <w:t>group members and their roles</w:t>
-                  </w:r>
-                  <w:r>
-                    <w:rPr>
-                      <w:rFonts w:ascii="CMR10" w:hAnsi="CMR10" w:cs="CMR10"/>
-                      <w:sz w:val="20"/>
-                      <w:szCs w:val="20"/>
-                    </w:rPr>
-                    <w:t xml:space="preserve">, explain the </w:t>
-                  </w:r>
-                  <w:r>
-                    <w:rPr>
-                      <w:rFonts w:ascii="CMR10" w:hAnsi="CMR10" w:cs="CMR10"/>
-                      <w:sz w:val="20"/>
-                      <w:szCs w:val="20"/>
-                      <w:highlight w:val="yellow"/>
-                    </w:rPr>
-                    <w:t>applications</w:t>
-                  </w:r>
-                  <w:r>
-                    <w:rPr>
-                      <w:rFonts w:ascii="CMR10" w:hAnsi="CMR10" w:cs="CMR10"/>
-                      <w:sz w:val="20"/>
-                      <w:szCs w:val="20"/>
-                    </w:rPr>
-                    <w:t xml:space="preserve"> of your works and their </w:t>
-                  </w:r>
-                  <w:r>
-                    <w:rPr>
-                      <w:rFonts w:ascii="CMR10" w:hAnsi="CMR10" w:cs="CMR10"/>
-                      <w:sz w:val="20"/>
-                      <w:szCs w:val="20"/>
-                      <w:highlight w:val="yellow"/>
-                    </w:rPr>
-                    <w:t>impact</w:t>
-                  </w:r>
-                  <w:r>
-                    <w:rPr>
-                      <w:rFonts w:ascii="CMR10" w:hAnsi="CMR10" w:cs="CMR10"/>
-                      <w:sz w:val="20"/>
-                      <w:szCs w:val="20"/>
-                    </w:rPr>
-                    <w:t xml:space="preserve">, and highlight, if any, </w:t>
-                  </w:r>
-                  <w:r>
-                    <w:rPr>
-                      <w:rFonts w:ascii="CMR10" w:hAnsi="CMR10" w:cs="CMR10"/>
-                      <w:sz w:val="20"/>
-                      <w:szCs w:val="20"/>
-                      <w:highlight w:val="yellow"/>
-                    </w:rPr>
-                    <w:t>creative parts</w:t>
-                  </w:r>
-                  <w:r>
-                    <w:rPr>
-                      <w:rFonts w:ascii="CMR10" w:hAnsi="CMR10" w:cs="CMR10"/>
-                      <w:sz w:val="20"/>
-                      <w:szCs w:val="20"/>
-                    </w:rPr>
-                    <w:t xml:space="preserve"> of your works.</w:t>
-                  </w:r>
-                </w:p>
-                <w:p>
-                  <w:pPr>
-                    <w:spacing w:line="240" w:lineRule="auto"/>
-                    <w:rPr>
-                      <w:rFonts w:ascii="CMSY10" w:hAnsi="CMSY10" w:cs="CMSY10"/>
-                      <w:sz w:val="20"/>
-                      <w:szCs w:val="20"/>
-                    </w:rPr>
-                  </w:pPr>
-                </w:p>
-                <w:p>
-                  <w:pPr>
-                    <w:spacing w:line="240" w:lineRule="auto"/>
-                    <w:rPr>
-                      <w:rFonts w:ascii="CMR10" w:hAnsi="CMR10" w:cs="CMR10"/>
-                      <w:sz w:val="20"/>
-                      <w:szCs w:val="20"/>
-                    </w:rPr>
-                  </w:pPr>
-                  <w:r>
-                    <w:rPr>
-                      <w:rFonts w:ascii="CMSY10" w:hAnsi="CMSY10" w:cs="CMSY10"/>
-                      <w:sz w:val="20"/>
-                      <w:szCs w:val="20"/>
-                    </w:rPr>
-                    <w:t xml:space="preserve">_ </w:t>
-                  </w:r>
-                  <w:r>
-                    <w:rPr>
-                      <w:rFonts w:ascii="CMR10" w:hAnsi="CMR10" w:cs="CMR10"/>
-                      <w:sz w:val="20"/>
-                      <w:szCs w:val="20"/>
-                    </w:rPr>
-                    <w:t>A document that contains your answers for all the questions above. Note that you do not have to give all the answers in the video presentation.</w:t>
-                  </w:r>
-                </w:p>
-                <w:p>
-                  <w:pPr>
-                    <w:spacing w:line="240" w:lineRule="auto"/>
-                    <w:rPr>
-                      <w:rFonts w:ascii="CMSY10" w:hAnsi="CMSY10" w:cs="CMSY10"/>
-                      <w:sz w:val="20"/>
-                      <w:szCs w:val="20"/>
-                    </w:rPr>
-                  </w:pPr>
-                </w:p>
-                <w:p>
-                  <w:pPr>
-                    <w:spacing w:line="240" w:lineRule="auto"/>
-                    <w:rPr>
-                      <w:rFonts w:ascii="CMR10" w:hAnsi="CMR10" w:cs="CMR10"/>
-                      <w:sz w:val="20"/>
-                      <w:szCs w:val="20"/>
-                    </w:rPr>
-                  </w:pPr>
-                  <w:r>
-                    <w:rPr>
-                      <w:rFonts w:ascii="CMSY10" w:hAnsi="CMSY10" w:cs="CMSY10"/>
-                      <w:sz w:val="20"/>
-                      <w:szCs w:val="20"/>
-                    </w:rPr>
-                    <w:t xml:space="preserve">_ </w:t>
-                  </w:r>
-                  <w:r>
-                    <w:rPr>
-                      <w:rFonts w:ascii="CMR10" w:hAnsi="CMR10" w:cs="CMR10"/>
-                      <w:sz w:val="20"/>
-                      <w:szCs w:val="20"/>
-                    </w:rPr>
-                    <w:t xml:space="preserve">A zip (or gzip) file with </w:t>
-                  </w:r>
-                  <w:r>
-                    <w:rPr>
-                      <w:rFonts w:ascii="CMR10" w:hAnsi="CMR10" w:cs="CMR10"/>
-                      <w:sz w:val="20"/>
-                      <w:szCs w:val="20"/>
-                      <w:highlight w:val="yellow"/>
-                    </w:rPr>
-                    <w:t>crawled text data, queries and their results, manual classifications, automatic classification results, and any other data for Questions 3 and 5</w:t>
-                  </w:r>
-                  <w:r>
-                    <w:rPr>
-                      <w:rFonts w:ascii="CMR10" w:hAnsi="CMR10" w:cs="CMR10"/>
-                      <w:sz w:val="20"/>
-                      <w:szCs w:val="20"/>
-                    </w:rPr>
-                    <w:t>.</w:t>
-                  </w:r>
-                </w:p>
-                <w:p>
-                  <w:pPr>
-                    <w:spacing w:line="240" w:lineRule="auto"/>
-                    <w:rPr>
-                      <w:rFonts w:ascii="CMSY10" w:hAnsi="CMSY10" w:cs="CMSY10"/>
-                      <w:sz w:val="20"/>
-                      <w:szCs w:val="20"/>
-                    </w:rPr>
-                  </w:pPr>
-                </w:p>
-                <w:p>
-                  <w:pPr>
-                    <w:spacing w:line="240" w:lineRule="auto"/>
-                    <w:rPr>
-                      <w:rFonts w:ascii="CMR10" w:hAnsi="CMR10" w:cs="CMR10"/>
-                      <w:sz w:val="20"/>
-                      <w:szCs w:val="20"/>
-                    </w:rPr>
-                  </w:pPr>
-                  <w:r>
-                    <w:rPr>
-                      <w:rFonts w:ascii="CMSY10" w:hAnsi="CMSY10" w:cs="CMSY10"/>
-                      <w:sz w:val="20"/>
-                      <w:szCs w:val="20"/>
-                    </w:rPr>
-                    <w:t xml:space="preserve">_ </w:t>
-                  </w:r>
-                  <w:r>
-                    <w:rPr>
-                      <w:rFonts w:ascii="CMR10" w:hAnsi="CMR10" w:cs="CMR10"/>
-                      <w:sz w:val="20"/>
-                      <w:szCs w:val="20"/>
-                    </w:rPr>
-                    <w:t xml:space="preserve">A zip (or gzip) file with all your </w:t>
-                  </w:r>
-                  <w:r>
-                    <w:rPr>
-                      <w:rFonts w:ascii="CMR10" w:hAnsi="CMR10" w:cs="CMR10"/>
-                      <w:sz w:val="20"/>
-                      <w:szCs w:val="20"/>
-                      <w:highlight w:val="yellow"/>
-                    </w:rPr>
-                    <w:t>source codes and libraries</w:t>
-                  </w:r>
-                  <w:r>
-                    <w:rPr>
-                      <w:rFonts w:ascii="CMR10" w:hAnsi="CMR10" w:cs="CMR10"/>
-                      <w:sz w:val="20"/>
-                      <w:szCs w:val="20"/>
-                    </w:rPr>
-                    <w:t xml:space="preserve">, with a </w:t>
-                  </w:r>
-                  <w:r>
-                    <w:rPr>
-                      <w:rFonts w:ascii="CMR10" w:hAnsi="CMR10" w:cs="CMR10"/>
-                      <w:sz w:val="20"/>
-                      <w:szCs w:val="20"/>
-                      <w:highlight w:val="yellow"/>
-                    </w:rPr>
-                    <w:t>readme file</w:t>
-                  </w:r>
-                  <w:r>
-                    <w:rPr>
-                      <w:rFonts w:ascii="CMR10" w:hAnsi="CMR10" w:cs="CMR10"/>
-                      <w:sz w:val="20"/>
-                      <w:szCs w:val="20"/>
-                    </w:rPr>
-                    <w:t xml:space="preserve"> that explains how to compile and run the source codes. If the file is too big to be uploaded to the course site, you can upload it to any other site (e.g., dropbox) and share the link with us.</w:t>
-                  </w:r>
-                </w:p>
-                <w:p>
-                  <w:pPr>
-                    <w:spacing w:line="240" w:lineRule="auto"/>
-                    <w:rPr>
-                      <w:rFonts w:ascii="CMR10" w:hAnsi="CMR10" w:cs="CMR10"/>
-                      <w:sz w:val="20"/>
-                      <w:szCs w:val="20"/>
-                    </w:rPr>
-                  </w:pPr>
-                </w:p>
-                <w:p>
-                  <w:pPr>
-                    <w:spacing w:line="240" w:lineRule="auto"/>
-                  </w:pPr>
-                  <w:r>
-                    <w:rPr>
-                      <w:rFonts w:ascii="CMR10" w:hAnsi="CMR10" w:cs="CMR10"/>
-                      <w:sz w:val="20"/>
-                      <w:szCs w:val="20"/>
-                    </w:rPr>
-                    <w:t>In the case of multiple submissions, only the latest submission will be graded and time-stamped.</w:t>
-                  </w:r>
-                </w:p>
-              </w:txbxContent>
-            </v:textbox>
-          </v:shape>
-        </w:pict>
-      </w:r>
-      <w:r>
-        <w:rPr>
-          <w:noProof/>
-          <w:lang w:val="en-US" w:eastAsia="zh-TW"/>
-        </w:rPr>
-        <w:pict>
-          <v:shape id="_x0000_s1026" type="#_x0000_t202" style="position:absolute;left:0;text-align:left;margin-left:0;margin-top:0;width:439.1pt;height:262.3pt;z-index:251660288;mso-width-percent:1000;mso-height-percent:200;mso-position-horizontal:center;mso-width-percent:1000;mso-height-percent:200;mso-width-relative:margin;mso-height-relative:margin" fillcolor="white [3212]">
-            <v:textbox style="mso-fit-shape-to-text:t">
-              <w:txbxContent>
-                <w:p>
-                  <w:r>
-                    <w:t>Motivations and goals are too general.</w:t>
-                  </w:r>
-                  <w:r>
-                    <w:br/>
-                    <w:t xml:space="preserve">Please list and better explain specific motivations and goals of your project, e.g., </w:t>
-                  </w:r>
-                  <w:r>
-                    <w:rPr>
-                      <w:shd w:val="pct15" w:color="auto" w:fill="FFFFFF"/>
-                    </w:rPr>
-                    <w:t>why are you doing</w:t>
-                  </w:r>
-                  <w:r>
-                    <w:t xml:space="preserve"> what you are doing? what is a </w:t>
-                  </w:r>
-                  <w:r>
-                    <w:rPr>
-                      <w:shd w:val="pct15" w:color="auto" w:fill="FFFFFF"/>
-                    </w:rPr>
-                    <w:t>possible marketable application</w:t>
-                  </w:r>
-                  <w:r>
-                    <w:t xml:space="preserve"> for it? how is your proposed system different from or </w:t>
-                  </w:r>
-                  <w:r>
-                    <w:rPr>
-                      <w:shd w:val="pct15" w:color="auto" w:fill="FFFFFF"/>
-                    </w:rPr>
-                    <w:t>better than available COTS</w:t>
-                  </w:r>
-                  <w:r>
-                    <w:t xml:space="preserve"> systems? etc.</w:t>
-                  </w:r>
-                  <w:r>
-                    <w:br/>
-                  </w:r>
-                  <w:r>
-                    <w:br/>
-                    <w:t>No implementation details, no UI, no preprocessing, no classification, no evaluation, no innovations.</w:t>
-                  </w:r>
-                  <w:r>
-                    <w:br/>
-                  </w:r>
-                  <w:r>
-                    <w:br/>
-                    <w:t xml:space="preserve">Please take a more scientific approach to the project you are developing, i.e., (1) motivate every choice you make (e.g., why did you </w:t>
-                  </w:r>
-                  <w:r>
-                    <w:rPr>
-                      <w:shd w:val="pct15" w:color="auto" w:fill="FFFFFF"/>
-                    </w:rPr>
-                    <w:t>choose that specific keyword</w:t>
-                  </w:r>
-                  <w:r>
-                    <w:t>? why did you go fo</w:t>
-                  </w:r>
-                  <w:r>
-                    <w:t xml:space="preserve">r that </w:t>
-                  </w:r>
-                  <w:r>
-                    <w:rPr>
-                      <w:shd w:val="pct15" w:color="auto" w:fill="FFFFFF"/>
-                    </w:rPr>
-                    <w:t>classification method instead of another</w:t>
-                  </w:r>
-                  <w:r>
-                    <w:t xml:space="preserve">? etc.) and (2) prove that you were right in making such choices (e.g., </w:t>
-                  </w:r>
-                  <w:r>
-                    <w:rPr>
-                      <w:shd w:val="pct15" w:color="auto" w:fill="FFFFFF"/>
-                    </w:rPr>
-                    <w:t>calculate F-measure and compare</w:t>
-                  </w:r>
-                  <w:r>
-                    <w:t xml:space="preserve"> obtained results with other possible choices and/or </w:t>
-                  </w:r>
-                  <w:r>
-                    <w:rPr>
-                      <w:shd w:val="pct15" w:color="auto" w:fill="FFFFFF"/>
-                    </w:rPr>
-                    <w:t>baseline</w:t>
-                  </w:r>
-                  <w:r>
-                    <w:t xml:space="preserve"> methods).</w:t>
-                  </w:r>
-                </w:p>
-              </w:txbxContent>
-            </v:textbox>
-          </v:shape>
-        </w:pict>
-      </w:r>
-      <w:r>
-        <w:br w:type="page"/>
-      </w:r>
-    </w:p>
-    <w:p>
-      <w:pPr>
         <w:pStyle w:val="Heading1"/>
       </w:pPr>
       <w:r>
@@ -962,6 +472,11 @@
       <w:r>
         <w:t>Objective</w:t>
       </w:r>
+    </w:p>
+    <w:p>
+      <w:pPr>
+        <w:spacing w:line="240" w:lineRule="auto"/>
+      </w:pPr>
     </w:p>
     <w:p>
       <w:pPr>
@@ -1028,6 +543,11 @@
       <w:r>
         <w:t>Group</w:t>
       </w:r>
+    </w:p>
+    <w:p>
+      <w:pPr>
+        <w:spacing w:line="240" w:lineRule="auto"/>
+      </w:pPr>
     </w:p>
     <w:p>
       <w:pPr>
@@ -1294,6 +814,11 @@
       <w:pPr>
         <w:spacing w:line="240" w:lineRule="auto"/>
       </w:pPr>
+    </w:p>
+    <w:p>
+      <w:pPr>
+        <w:spacing w:line="240" w:lineRule="auto"/>
+      </w:pPr>
       <w:r>
         <w:t>The recent years have been tumultuous for the European Union. Various happenings and events are occurring throughout the European Union including the Eurozone debt crisis, political tensions, fightings and war, etc.</w:t>
       </w:r>
@@ -1567,6 +1092,11 @@
       <w:pPr>
         <w:spacing w:line="240" w:lineRule="auto"/>
       </w:pPr>
+    </w:p>
+    <w:p>
+      <w:pPr>
+        <w:spacing w:line="240" w:lineRule="auto"/>
+      </w:pPr>
       <w:r>
         <w:t>There are three goals and milestones to be achieved.</w:t>
       </w:r>
@@ -1584,6 +1114,11 @@
       <w:r>
         <w:t>Crawling a text corpus of interest</w:t>
       </w:r>
+    </w:p>
+    <w:p>
+      <w:pPr>
+        <w:spacing w:line="240" w:lineRule="auto"/>
+      </w:pPr>
     </w:p>
     <w:p>
       <w:pPr>
@@ -1638,6 +1173,11 @@
       <w:pPr>
         <w:spacing w:line="240" w:lineRule="auto"/>
       </w:pPr>
+    </w:p>
+    <w:p>
+      <w:pPr>
+        <w:spacing w:line="240" w:lineRule="auto"/>
+      </w:pPr>
       <w:r>
         <w:t>The second goal is to create a web search engine based on the information stored in the index.</w:t>
       </w:r>
@@ -1670,6 +1210,11 @@
       <w:r>
         <w:t>Performing text classification and clustering</w:t>
       </w:r>
+    </w:p>
+    <w:p>
+      <w:pPr>
+        <w:spacing w:line="240" w:lineRule="auto"/>
+      </w:pPr>
     </w:p>
     <w:p>
       <w:pPr>
@@ -1851,6 +1396,11 @@
     </w:p>
     <w:p>
       <w:pPr>
+        <w:spacing w:line="240" w:lineRule="auto"/>
+      </w:pPr>
+    </w:p>
+    <w:p>
+      <w:pPr>
         <w:pStyle w:val="Heading1"/>
       </w:pPr>
       <w:r>
@@ -1899,92 +1449,272 @@
         <w:t xml:space="preserve"> record ID)</w:t>
       </w:r>
     </w:p>
-    <w:p>
-      <w:pPr>
-        <w:spacing w:line="240" w:lineRule="auto"/>
-      </w:pPr>
-    </w:p>
-    <w:p>
-      <w:pPr>
-        <w:spacing w:line="240" w:lineRule="auto"/>
-      </w:pPr>
-      <w:r>
-        <w:rPr>
-          <w:highlight w:val="red"/>
-        </w:rPr>
-        <w:t>[+]</w:t>
-      </w:r>
-    </w:p>
     <w:p/>
     <w:p>
       <w:pPr>
-        <w:rPr>
-          <w:rFonts w:eastAsia="Times New Roman" w:cs="Times New Roman"/>
-          <w:lang w:eastAsia="zh-CN"/>
-        </w:rPr>
-      </w:pPr>
-      <w:r>
         <w:rPr>
           <w:rFonts w:eastAsia="Times New Roman" w:cs="Arial"/>
           <w:color w:val="000000"/>
           <w:lang w:eastAsia="zh-CN"/>
         </w:rPr>
-        <w:t>First we created a Java program using eclipse and use the libraries from twitter4j.</w:t>
-      </w:r>
-    </w:p>
-    <w:p>
-      <w:pPr>
-        <w:rPr>
-          <w:rFonts w:eastAsia="Times New Roman" w:cs="Times New Roman"/>
-          <w:lang w:eastAsia="zh-CN"/>
-        </w:rPr>
-      </w:pPr>
-    </w:p>
-    <w:p>
-      <w:pPr>
-        <w:rPr>
-          <w:rFonts w:eastAsia="Times New Roman" w:cs="Times New Roman"/>
-          <w:lang w:eastAsia="zh-CN"/>
-        </w:rPr>
-      </w:pPr>
+      </w:pPr>
+      <w:r>
+        <w:t xml:space="preserve">A program, CrawlTwitter, was written and uses </w:t>
+      </w:r>
+      <w:r>
+        <w:t>Twitter4j to crawl Twitter for tweets with th</w:t>
+      </w:r>
+      <w:r>
+        <w:t xml:space="preserve">e search key “European Union”. </w:t>
+      </w:r>
       <w:r>
         <w:rPr>
           <w:rFonts w:eastAsia="Times New Roman" w:cs="Arial"/>
           <w:color w:val="000000"/>
           <w:lang w:eastAsia="zh-CN"/>
         </w:rPr>
-        <w:t>After obtaining the authentication consumer key and access token, we proceed to crawl the twitter by searching 10000 records of the keyword “European Union”. Then we store the results in corpus.txt with json format and how one tweet is considered as a record.</w:t>
-      </w:r>
-    </w:p>
-    <w:p>
-      <w:pPr>
-        <w:rPr>
-          <w:rFonts w:eastAsia="Times New Roman" w:cs="Times New Roman"/>
-          <w:lang w:eastAsia="zh-CN"/>
-        </w:rPr>
-      </w:pPr>
-    </w:p>
-    <w:p>
-      <w:pPr>
-        <w:rPr>
-          <w:rFonts w:eastAsia="Times New Roman" w:cs="Times New Roman"/>
-          <w:lang w:eastAsia="zh-CN"/>
-        </w:rPr>
-      </w:pPr>
+        <w:t>After obtaining the authentication consumer key and access token, we proceed to crawl the twitter by searching 10000 records of the keyword “European Union”. Then we store the results</w:t>
+      </w:r>
       <w:r>
         <w:rPr>
           <w:rFonts w:eastAsia="Times New Roman" w:cs="Arial"/>
           <w:color w:val="000000"/>
           <w:lang w:eastAsia="zh-CN"/>
         </w:rPr>
-        <w:t xml:space="preserve">To validate whether the results obtained is the expected data, we print the results according to the meta information required. </w:t>
-      </w:r>
-    </w:p>
-    <w:p/>
-    <w:p>
-      <w:pPr>
-        <w:spacing w:line="240" w:lineRule="auto"/>
-      </w:pPr>
+        <w:t xml:space="preserve"> in corpus.txt in json format.</w:t>
+      </w:r>
+    </w:p>
+    <w:p>
+      <w:pPr>
+        <w:rPr>
+          <w:rFonts w:eastAsia="Times New Roman" w:cs="Arial"/>
+          <w:color w:val="000000"/>
+          <w:lang w:eastAsia="zh-CN"/>
+        </w:rPr>
+      </w:pPr>
+    </w:p>
+    <w:p>
+      <w:pPr>
+        <w:rPr>
+          <w:rFonts w:eastAsia="Times New Roman" w:cs="Arial"/>
+          <w:color w:val="000000"/>
+          <w:lang w:eastAsia="zh-CN"/>
+        </w:rPr>
+      </w:pPr>
+      <w:r>
+        <w:rPr>
+          <w:rFonts w:eastAsia="Times New Roman" w:cs="Arial"/>
+          <w:color w:val="000000"/>
+          <w:lang w:eastAsia="zh-CN"/>
+        </w:rPr>
+        <w:t>Each record corresponds to a line with the format as shown in the figure below.</w:t>
+      </w:r>
+      <w:r>
+        <w:rPr>
+          <w:rFonts w:eastAsia="Times New Roman" w:cs="Arial"/>
+          <w:color w:val="000000"/>
+          <w:lang w:eastAsia="zh-CN"/>
+        </w:rPr>
+        <w:t xml:space="preserve"> Each record is an JSONArray entry in the JSONArray called Documents. </w:t>
+      </w:r>
+    </w:p>
+    <w:p>
+      <w:r>
+        <w:rPr>
+          <w:noProof/>
+          <w:lang w:eastAsia="en-SG"/>
+        </w:rPr>
+        <w:drawing>
+          <wp:inline distT="0" distB="0" distL="0" distR="0">
+            <wp:extent cx="5724525" cy="1047750"/>
+            <wp:effectExtent l="0" t="0" r="0" b="0"/>
+            <wp:docPr id="15" name="Picture 15"/>
+            <wp:cNvGraphicFramePr>
+              <a:graphicFrameLocks xmlns:a="http://schemas.openxmlformats.org/drawingml/2006/main" noChangeAspect="1"/>
+            </wp:cNvGraphicFramePr>
+            <a:graphic xmlns:a="http://schemas.openxmlformats.org/drawingml/2006/main">
+              <a:graphicData uri="http://schemas.openxmlformats.org/drawingml/2006/picture">
+                <pic:pic xmlns:pic="http://schemas.openxmlformats.org/drawingml/2006/picture">
+                  <pic:nvPicPr>
+                    <pic:cNvPr id="0" name="Picture 10"/>
+                    <pic:cNvPicPr>
+                      <a:picLocks noChangeAspect="1" noChangeArrowheads="1"/>
+                    </pic:cNvPicPr>
+                  </pic:nvPicPr>
+                  <pic:blipFill>
+                    <a:blip r:embed="rId10">
+                      <a:extLst>
+                        <a:ext uri="{28A0092B-C50C-407E-A947-70E740481C1C}">
+                          <a14:useLocalDpi xmlns:a14="http://schemas.microsoft.com/office/drawing/2010/main" val="0"/>
+                        </a:ext>
+                      </a:extLst>
+                    </a:blip>
+                    <a:srcRect/>
+                    <a:stretch>
+                      <a:fillRect/>
+                    </a:stretch>
+                  </pic:blipFill>
+                  <pic:spPr bwMode="auto">
+                    <a:xfrm>
+                      <a:off x="0" y="0"/>
+                      <a:ext cx="5724525" cy="1047750"/>
+                    </a:xfrm>
+                    <a:prstGeom prst="rect">
+                      <a:avLst/>
+                    </a:prstGeom>
+                    <a:noFill/>
+                    <a:ln>
+                      <a:noFill/>
+                    </a:ln>
+                  </pic:spPr>
+                </pic:pic>
+              </a:graphicData>
+            </a:graphic>
+          </wp:inline>
+        </w:drawing>
+      </w:r>
+    </w:p>
+    <w:p>
+      <w:pPr>
+        <w:spacing w:line="240" w:lineRule="auto"/>
+        <w:rPr>
+          <w:rFonts w:eastAsia="Times New Roman" w:cs="Times New Roman"/>
+          <w:lang w:eastAsia="zh-CN"/>
+        </w:rPr>
+      </w:pPr>
+      <w:r>
+        <w:rPr>
+          <w:rFonts w:eastAsia="Times New Roman" w:cs="Times New Roman"/>
+          <w:lang w:eastAsia="zh-CN"/>
+        </w:rPr>
+        <w:t>The information of a tweet that is stored are:</w:t>
+      </w:r>
+    </w:p>
+    <w:p>
+      <w:pPr>
+        <w:pStyle w:val="ListParagraph"/>
+        <w:numPr>
+          <w:ilvl w:val="0"/>
+          <w:numId w:val="40"/>
+        </w:numPr>
+        <w:spacing w:line="240" w:lineRule="auto"/>
+      </w:pPr>
+      <w:r>
+        <w:rPr>
+          <w:rFonts w:eastAsia="Times New Roman" w:cs="Times New Roman"/>
+          <w:lang w:eastAsia="zh-CN"/>
+        </w:rPr>
+        <w:t>Favourite Counts</w:t>
+      </w:r>
+      <w:r>
+        <w:rPr>
+          <w:rFonts w:eastAsia="Times New Roman" w:cs="Times New Roman"/>
+          <w:lang w:eastAsia="zh-CN"/>
+        </w:rPr>
+        <w:t xml:space="preserve"> </w:t>
+      </w:r>
+    </w:p>
+    <w:p>
+      <w:pPr>
+        <w:pStyle w:val="ListParagraph"/>
+        <w:numPr>
+          <w:ilvl w:val="0"/>
+          <w:numId w:val="40"/>
+        </w:numPr>
+        <w:spacing w:line="240" w:lineRule="auto"/>
+      </w:pPr>
+      <w:r>
+        <w:rPr>
+          <w:rFonts w:eastAsia="Times New Roman" w:cs="Times New Roman"/>
+          <w:lang w:eastAsia="zh-CN"/>
+        </w:rPr>
+        <w:t>Author</w:t>
+      </w:r>
+    </w:p>
+    <w:p>
+      <w:pPr>
+        <w:pStyle w:val="ListParagraph"/>
+        <w:numPr>
+          <w:ilvl w:val="0"/>
+          <w:numId w:val="40"/>
+        </w:numPr>
+        <w:spacing w:line="240" w:lineRule="auto"/>
+      </w:pPr>
+      <w:r>
+        <w:rPr>
+          <w:rFonts w:eastAsia="Times New Roman" w:cs="Times New Roman"/>
+          <w:lang w:eastAsia="zh-CN"/>
+        </w:rPr>
+        <w:t>URL of the User Profile Picture</w:t>
+      </w:r>
+    </w:p>
+    <w:p>
+      <w:pPr>
+        <w:pStyle w:val="ListParagraph"/>
+        <w:numPr>
+          <w:ilvl w:val="0"/>
+          <w:numId w:val="40"/>
+        </w:numPr>
+        <w:spacing w:line="240" w:lineRule="auto"/>
+      </w:pPr>
+      <w:r>
+        <w:rPr>
+          <w:rFonts w:eastAsia="Times New Roman" w:cs="Times New Roman"/>
+          <w:lang w:eastAsia="zh-CN"/>
+        </w:rPr>
+        <w:t xml:space="preserve">ID </w:t>
+      </w:r>
+    </w:p>
+    <w:p>
+      <w:pPr>
+        <w:pStyle w:val="ListParagraph"/>
+        <w:numPr>
+          <w:ilvl w:val="0"/>
+          <w:numId w:val="40"/>
+        </w:numPr>
+        <w:spacing w:line="240" w:lineRule="auto"/>
+      </w:pPr>
+      <w:r>
+        <w:rPr>
+          <w:rFonts w:eastAsia="Times New Roman" w:cs="Times New Roman"/>
+          <w:lang w:eastAsia="zh-CN"/>
+        </w:rPr>
+        <w:t>Content</w:t>
+      </w:r>
+    </w:p>
+    <w:p>
+      <w:pPr>
+        <w:pStyle w:val="ListParagraph"/>
+        <w:numPr>
+          <w:ilvl w:val="0"/>
+          <w:numId w:val="40"/>
+        </w:numPr>
+        <w:spacing w:line="240" w:lineRule="auto"/>
+      </w:pPr>
+      <w:r>
+        <w:rPr>
+          <w:rFonts w:eastAsia="Times New Roman" w:cs="Times New Roman"/>
+          <w:lang w:eastAsia="zh-CN"/>
+        </w:rPr>
+        <w:t>URL posted in the tweet</w:t>
+      </w:r>
+    </w:p>
+    <w:p>
+      <w:pPr>
+        <w:pStyle w:val="ListParagraph"/>
+        <w:numPr>
+          <w:ilvl w:val="0"/>
+          <w:numId w:val="40"/>
+        </w:numPr>
+        <w:spacing w:line="240" w:lineRule="auto"/>
+      </w:pPr>
+      <w:r>
+        <w:rPr>
+          <w:rFonts w:eastAsia="Times New Roman" w:cs="Times New Roman"/>
+          <w:lang w:eastAsia="zh-CN"/>
+        </w:rPr>
+        <w:t>Retweet Counts</w:t>
+      </w:r>
     </w:p>
     <w:p>
       <w:pPr>
@@ -2017,13 +1747,136 @@
         <w:spacing w:line="240" w:lineRule="auto"/>
       </w:pPr>
       <w:r>
-        <w:t>Users will most likely be interested in being able to search the tweets by the content, tweets based on hashtags, or search tweets posted by specific authors. Other possible queries they might include would be to search tweets based on the date (eg. last 30 days) or filter tweets based on the country.</w:t>
-      </w:r>
-    </w:p>
-    <w:p>
-      <w:pPr>
-        <w:spacing w:line="240" w:lineRule="auto"/>
-      </w:pPr>
+        <w:t xml:space="preserve">Users would want to retrieve information </w:t>
+      </w:r>
+      <w:r>
+        <w:t xml:space="preserve">such as the content of the tweet to find out about the happenings related to European Union. </w:t>
+      </w:r>
+      <w:r>
+        <w:t>So for example, an user might query for “obama” to retrieve tweets which report on the Obama administration and what they are currently working on.</w:t>
+      </w:r>
+    </w:p>
+    <w:p>
+      <w:pPr>
+        <w:spacing w:line="240" w:lineRule="auto"/>
+      </w:pPr>
+    </w:p>
+    <w:p>
+      <w:pPr>
+        <w:spacing w:line="240" w:lineRule="auto"/>
+      </w:pPr>
+      <w:r>
+        <w:t xml:space="preserve">Besides just the content of the tweets, users might also be interested in the creation date of the tweet as they wish to look at the latest happenings. Users might also be interested in knowing who the user who posted the tweet. For example, user A </w:t>
+      </w:r>
+      <w:r>
+        <w:t xml:space="preserve">searches for “yemen war” and finds tweets related to that. User A </w:t>
+      </w:r>
+      <w:r>
+        <w:t>might want to follow user B because</w:t>
+      </w:r>
+      <w:r>
+        <w:t xml:space="preserve"> </w:t>
+      </w:r>
+      <w:r>
+        <w:t>user B posted a tweet which coincides with user A’s</w:t>
+      </w:r>
+      <w:r>
+        <w:t xml:space="preserve"> interest</w:t>
+      </w:r>
+      <w:r>
+        <w:t xml:space="preserve"> or search query</w:t>
+      </w:r>
+      <w:r>
+        <w:t>.</w:t>
+      </w:r>
+      <w:r>
+        <w:t xml:space="preserve">  </w:t>
+      </w:r>
+      <w:r>
+        <w:t xml:space="preserve">Users might also be interested in finding out more information regarding the tweet by accessing the URL links posted in the tweet. </w:t>
+      </w:r>
+      <w:r>
+        <w:t xml:space="preserve">For example, the user might query for “putin” and find tweets with URL links to websites that contain more information regarding “putin”. </w:t>
+      </w:r>
+    </w:p>
+    <w:p>
+      <w:pPr>
+        <w:spacing w:line="240" w:lineRule="auto"/>
+      </w:pPr>
+    </w:p>
+    <w:p>
+      <w:pPr>
+        <w:spacing w:line="240" w:lineRule="auto"/>
+      </w:pPr>
+      <w:r>
+        <w:t xml:space="preserve">Last but not least, users would also want to search for images posted in the tweet. For example, an user might like to know how Obama looks like so the user can search for </w:t>
+      </w:r>
+      <w:r>
+        <w:t>“</w:t>
+      </w:r>
+      <w:r>
+        <w:t>Obama</w:t>
+      </w:r>
+      <w:r>
+        <w:t>”</w:t>
+      </w:r>
+      <w:r>
+        <w:t xml:space="preserve"> and retrieve the image, if any. </w:t>
+      </w:r>
+    </w:p>
+    <w:p>
+      <w:pPr>
+        <w:spacing w:line="240" w:lineRule="auto"/>
+      </w:pPr>
+    </w:p>
+    <w:p>
+      <w:pPr>
+        <w:spacing w:line="240" w:lineRule="auto"/>
+      </w:pPr>
+      <w:r>
+        <w:lastRenderedPageBreak/>
+        <w:t xml:space="preserve">Hashtags are used to link the tweets to a particular keyword. Therefore, users might be interested to find out tweets regarding a particular hashtag. </w:t>
+      </w:r>
+      <w:r>
+        <w:t xml:space="preserve">For example, an user wishes to find out what are the kind of tweets that are linked to hashtag #obama. </w:t>
+      </w:r>
+    </w:p>
+    <w:p>
+      <w:pPr>
+        <w:spacing w:line="240" w:lineRule="auto"/>
+      </w:pPr>
+    </w:p>
+    <w:p>
+      <w:pPr>
+        <w:spacing w:line="240" w:lineRule="auto"/>
+      </w:pPr>
+      <w:r>
+        <w:t>Users are als</w:t>
+      </w:r>
+      <w:r>
+        <w:t>o interested in finding out tweets that are happening within their country</w:t>
+      </w:r>
+      <w:r>
+        <w:t xml:space="preserve">. For example, an user wishes to </w:t>
+      </w:r>
+      <w:r>
+        <w:t>search “debt” and find out</w:t>
+      </w:r>
+      <w:r>
+        <w:t xml:space="preserve"> </w:t>
+      </w:r>
+      <w:r>
+        <w:t xml:space="preserve">debt related </w:t>
+      </w:r>
+      <w:r>
+        <w:t>tweets within a particular country that the user lives in</w:t>
+      </w:r>
+      <w:r>
+        <w:t>.</w:t>
+      </w:r>
+      <w:r>
+        <w:t xml:space="preserve"> </w:t>
+      </w:r>
     </w:p>
     <w:p>
       <w:pPr>
@@ -2043,11 +1896,13 @@
         <w:t>, and types (i.e. unique words) in the corpus</w:t>
       </w:r>
     </w:p>
+    <w:p/>
     <w:p>
       <w:r>
         <w:t>The table below represents the number of words for records, words and unique words.</w:t>
       </w:r>
     </w:p>
+    <w:p/>
     <w:tbl>
       <w:tblPr>
         <w:tblStyle w:val="TableGrid"/>
@@ -2141,6 +1996,7 @@
         <w:t xml:space="preserve">The table below represents some of the most common words and the number of it found in the corpus. </w:t>
       </w:r>
     </w:p>
+    <w:p/>
     <w:tbl>
       <w:tblPr>
         <w:tblStyle w:val="TableGrid"/>
@@ -2320,9 +2176,30 @@
     </w:p>
     <w:p>
       <w:pPr>
+        <w:spacing w:line="240" w:lineRule="auto"/>
+      </w:pPr>
+    </w:p>
+    <w:p>
+      <w:pPr>
+        <w:spacing w:line="240" w:lineRule="auto"/>
+      </w:pPr>
+    </w:p>
+    <w:p>
+      <w:pPr>
+        <w:spacing w:line="240" w:lineRule="auto"/>
+      </w:pPr>
+    </w:p>
+    <w:p>
+      <w:pPr>
+        <w:spacing w:line="240" w:lineRule="auto"/>
+      </w:pPr>
+    </w:p>
+    <w:p>
+      <w:pPr>
         <w:pStyle w:val="Heading1"/>
       </w:pPr>
       <w:r>
+        <w:lastRenderedPageBreak/>
         <w:t>2</w:t>
       </w:r>
       <w:r>
@@ -2356,11 +2233,6 @@
       <w:r>
         <w:t>Build a simple Web interface for the search engine (e.g. Google)</w:t>
       </w:r>
-    </w:p>
-    <w:p>
-      <w:pPr>
-        <w:spacing w:line="240" w:lineRule="auto"/>
-      </w:pPr>
     </w:p>
     <w:p>
       <w:pPr>
@@ -2389,7 +2261,7 @@
                     </pic:cNvPicPr>
                   </pic:nvPicPr>
                   <pic:blipFill>
-                    <a:blip r:embed="rId10" cstate="print"/>
+                    <a:blip r:embed="rId11" cstate="print"/>
                     <a:srcRect/>
                     <a:stretch>
                       <a:fillRect/>
@@ -2422,11 +2294,6 @@
       <w:pPr>
         <w:spacing w:line="240" w:lineRule="auto"/>
       </w:pPr>
-    </w:p>
-    <w:p>
-      <w:pPr>
-        <w:spacing w:line="240" w:lineRule="auto"/>
-      </w:pPr>
       <w:r>
         <w:object w:dxaOrig="7564" w:dyaOrig="3243">
           <v:shapetype id="_x0000_t75" coordsize="21600,21600" o:spt="75" o:preferrelative="t" path="m@4@5l@4@11@9@11@9@5xe" filled="f" stroked="f">
@@ -2449,16 +2316,11 @@
             <o:lock v:ext="edit" aspectratio="t"/>
           </v:shapetype>
           <v:shape id="_x0000_i1025" type="#_x0000_t75" style="width:426pt;height:182.25pt" o:ole="">
-            <v:imagedata r:id="rId11" o:title=""/>
+            <v:imagedata r:id="rId12" o:title=""/>
           </v:shape>
-          <o:OLEObject Type="Embed" ProgID="Unknown" ShapeID="_x0000_i1025" DrawAspect="Content" ObjectID="_1490358538" r:id="rId12"/>
+          <o:OLEObject Type="Embed" ProgID="Unknown" ShapeID="_x0000_i1025" DrawAspect="Content" ObjectID="_1490366331" r:id="rId13"/>
         </w:object>
       </w:r>
-    </w:p>
-    <w:p>
-      <w:pPr>
-        <w:spacing w:line="240" w:lineRule="auto"/>
-      </w:pPr>
     </w:p>
     <w:p>
       <w:pPr>
@@ -2469,11 +2331,10 @@
           <w:noProof/>
           <w:lang w:eastAsia="en-SG"/>
         </w:rPr>
-        <w:lastRenderedPageBreak/>
         <w:drawing>
           <wp:inline distT="0" distB="0" distL="0" distR="0">
-            <wp:extent cx="5724525" cy="4124325"/>
-            <wp:effectExtent l="19050" t="0" r="9525" b="0"/>
+            <wp:extent cx="5638800" cy="4062563"/>
+            <wp:effectExtent l="19050" t="0" r="0" b="0"/>
             <wp:docPr id="26" name="Picture 26"/>
             <wp:cNvGraphicFramePr>
               <a:graphicFrameLocks xmlns:a="http://schemas.openxmlformats.org/drawingml/2006/main" noChangeAspect="1"/>
@@ -2488,7 +2349,7 @@
                     </pic:cNvPicPr>
                   </pic:nvPicPr>
                   <pic:blipFill>
-                    <a:blip r:embed="rId13" cstate="print"/>
+                    <a:blip r:embed="rId14" cstate="print"/>
                     <a:srcRect/>
                     <a:stretch>
                       <a:fillRect/>
@@ -2497,7 +2358,7 @@
                   <pic:spPr bwMode="auto">
                     <a:xfrm>
                       <a:off x="0" y="0"/>
-                      <a:ext cx="5724525" cy="4124325"/>
+                      <a:ext cx="5638800" cy="4062563"/>
                     </a:xfrm>
                     <a:prstGeom prst="rect">
                       <a:avLst/>
@@ -2522,6 +2383,7 @@
         <w:pStyle w:val="Heading3"/>
       </w:pPr>
       <w:r>
+        <w:lastRenderedPageBreak/>
         <w:t>Q2.2</w:t>
       </w:r>
       <w:r>
@@ -2531,6 +2393,7 @@
         <w:t>A simple UI for crawling and incremental indexing of new data would be a bonus (but not compulsory)</w:t>
       </w:r>
     </w:p>
+    <w:p/>
     <w:p>
       <w:r>
         <w:t>To crawl for new twe</w:t>
@@ -2569,7 +2432,7 @@
                     </pic:cNvPicPr>
                   </pic:nvPicPr>
                   <pic:blipFill>
-                    <a:blip r:embed="rId14" cstate="print">
+                    <a:blip r:embed="rId15" cstate="print">
                       <a:extLst>
                         <a:ext uri="{28A0092B-C50C-407E-A947-70E740481C1C}">
                           <a14:useLocalDpi xmlns:a14="http://schemas.microsoft.com/office/drawing/2010/main" val="0"/>
@@ -2643,7 +2506,7 @@
                     </pic:cNvPicPr>
                   </pic:nvPicPr>
                   <pic:blipFill>
-                    <a:blip r:embed="rId15" cstate="print">
+                    <a:blip r:embed="rId16" cstate="print">
                       <a:extLst>
                         <a:ext uri="{28A0092B-C50C-407E-A947-70E740481C1C}">
                           <a14:useLocalDpi xmlns:a14="http://schemas.microsoft.com/office/drawing/2010/main" val="0"/>
@@ -2749,13 +2612,14 @@
     <w:p>
       <w:pPr>
         <w:spacing w:line="240" w:lineRule="auto"/>
+        <w:jc w:val="center"/>
       </w:pPr>
       <w:r>
         <w:object w:dxaOrig="11886" w:dyaOrig="3243">
           <v:shape id="_x0000_i1026" type="#_x0000_t75" style="width:450.75pt;height:123pt" o:ole="">
-            <v:imagedata r:id="rId16" o:title=""/>
+            <v:imagedata r:id="rId17" o:title=""/>
           </v:shape>
-          <o:OLEObject Type="Embed" ProgID="Unknown" ShapeID="_x0000_i1026" DrawAspect="Content" ObjectID="_1490358539" r:id="rId17"/>
+          <o:OLEObject Type="Embed" ProgID="Unknown" ShapeID="_x0000_i1026" DrawAspect="Content" ObjectID="_1490366332" r:id="rId18"/>
         </w:object>
       </w:r>
     </w:p>
@@ -2787,11 +2651,6 @@
     </w:p>
     <w:p>
       <w:pPr>
-        <w:spacing w:line="240" w:lineRule="auto"/>
-      </w:pPr>
-    </w:p>
-    <w:p>
-      <w:pPr>
         <w:spacing w:after="160"/>
         <w:jc w:val="left"/>
         <w:rPr>
@@ -2818,9 +2677,9 @@
       <w:r>
         <w:object w:dxaOrig="14047" w:dyaOrig="4323">
           <v:shape id="_x0000_i1027" type="#_x0000_t75" style="width:450.75pt;height:138.75pt" o:ole="">
-            <v:imagedata r:id="rId18" o:title=""/>
+            <v:imagedata r:id="rId19" o:title=""/>
           </v:shape>
-          <o:OLEObject Type="Embed" ProgID="Unknown" ShapeID="_x0000_i1027" DrawAspect="Content" ObjectID="_1490358540" r:id="rId19"/>
+          <o:OLEObject Type="Embed" ProgID="Unknown" ShapeID="_x0000_i1027" DrawAspect="Content" ObjectID="_1490366333" r:id="rId20"/>
         </w:object>
       </w:r>
     </w:p>
@@ -2879,9 +2738,9 @@
       <w:r>
         <w:object w:dxaOrig="14047" w:dyaOrig="4323">
           <v:shape id="_x0000_i1028" type="#_x0000_t75" style="width:450.75pt;height:138.75pt" o:ole="">
-            <v:imagedata r:id="rId20" o:title=""/>
+            <v:imagedata r:id="rId21" o:title=""/>
           </v:shape>
-          <o:OLEObject Type="Embed" ProgID="Unknown" ShapeID="_x0000_i1028" DrawAspect="Content" ObjectID="_1490358541" r:id="rId21"/>
+          <o:OLEObject Type="Embed" ProgID="Unknown" ShapeID="_x0000_i1028" DrawAspect="Content" ObjectID="_1490366334" r:id="rId22"/>
         </w:object>
       </w:r>
     </w:p>
@@ -2900,10 +2759,15 @@
     </w:p>
     <w:p>
       <w:pPr>
-        <w:spacing w:line="240" w:lineRule="auto"/>
-      </w:pPr>
-      <w:r>
-        <w:t>0.007 seconds taken</w:t>
+        <w:pStyle w:val="ListParagraph"/>
+        <w:numPr>
+          <w:ilvl w:val="1"/>
+          <w:numId w:val="38"/>
+        </w:numPr>
+        <w:spacing w:line="240" w:lineRule="auto"/>
+      </w:pPr>
+      <w:r>
+        <w:t>conds taken</w:t>
       </w:r>
     </w:p>
     <w:p>
@@ -2920,7 +2784,7 @@
         </w:numPr>
       </w:pPr>
       <w:r>
-        <w:t>Search for tweets that originated from the United States</w:t>
+        <w:t>Search for tweets that contain both the terms “US” and “Obama”</w:t>
       </w:r>
     </w:p>
     <w:p>
@@ -2935,9 +2799,9 @@
       <w:r>
         <w:object w:dxaOrig="14047" w:dyaOrig="4323">
           <v:shape id="_x0000_i1029" type="#_x0000_t75" style="width:450.75pt;height:138.75pt" o:ole="">
-            <v:imagedata r:id="rId22" o:title=""/>
+            <v:imagedata r:id="rId23" o:title=""/>
           </v:shape>
-          <o:OLEObject Type="Embed" ProgID="Unknown" ShapeID="_x0000_i1029" DrawAspect="Content" ObjectID="_1490358542" r:id="rId23"/>
+          <o:OLEObject Type="Embed" ProgID="Unknown" ShapeID="_x0000_i1029" DrawAspect="Content" ObjectID="_1490366335" r:id="rId24"/>
         </w:object>
       </w:r>
     </w:p>
@@ -2951,15 +2815,20 @@
         <w:spacing w:line="240" w:lineRule="auto"/>
       </w:pPr>
       <w:r>
-        <w:t>38 results found</w:t>
-      </w:r>
-    </w:p>
-    <w:p>
-      <w:pPr>
-        <w:spacing w:line="240" w:lineRule="auto"/>
-      </w:pPr>
-      <w:r>
-        <w:t>0.041 seconds taken</w:t>
+        <w:t>4 results found</w:t>
+      </w:r>
+    </w:p>
+    <w:p>
+      <w:pPr>
+        <w:pStyle w:val="ListParagraph"/>
+        <w:numPr>
+          <w:ilvl w:val="1"/>
+          <w:numId w:val="39"/>
+        </w:numPr>
+        <w:spacing w:line="240" w:lineRule="auto"/>
+      </w:pPr>
+      <w:r>
+        <w:t>seconds taken</w:t>
       </w:r>
     </w:p>
     <w:p>
@@ -2989,9 +2858,9 @@
       <w:r>
         <w:object w:dxaOrig="14047" w:dyaOrig="4323">
           <v:shape id="_x0000_i1030" type="#_x0000_t75" style="width:450.75pt;height:138.75pt" o:ole="">
-            <v:imagedata r:id="rId24" o:title=""/>
+            <v:imagedata r:id="rId25" o:title=""/>
           </v:shape>
-          <o:OLEObject Type="Embed" ProgID="Unknown" ShapeID="_x0000_i1030" DrawAspect="Content" ObjectID="_1490358543" r:id="rId25"/>
+          <o:OLEObject Type="Embed" ProgID="Unknown" ShapeID="_x0000_i1030" DrawAspect="Content" ObjectID="_1490366336" r:id="rId26"/>
         </w:object>
       </w:r>
     </w:p>
@@ -3005,6 +2874,7 @@
         <w:spacing w:line="240" w:lineRule="auto"/>
       </w:pPr>
       <w:r>
+        <w:lastRenderedPageBreak/>
         <w:t>690 results found</w:t>
       </w:r>
     </w:p>
@@ -3035,7 +2905,7 @@
         <w:t>with examples</w:t>
       </w:r>
       <w:r>
-        <w:t>. Possible innovations include (but are not limited to) the following:</w:t>
+        <w:t xml:space="preserve">. </w:t>
       </w:r>
     </w:p>
     <w:p>
@@ -3054,6 +2924,11 @@
       <w:pPr>
         <w:ind w:left="360"/>
       </w:pPr>
+    </w:p>
+    <w:p>
+      <w:pPr>
+        <w:ind w:left="360"/>
+      </w:pPr>
       <w:r>
         <w:t xml:space="preserve">As some users wish to search for images based on the keywords in the content or hashtags, </w:t>
       </w:r>
@@ -3079,7 +2954,6 @@
           <w:noProof/>
           <w:lang w:eastAsia="en-SG"/>
         </w:rPr>
-        <w:lastRenderedPageBreak/>
         <w:drawing>
           <wp:inline distT="0" distB="0" distL="0" distR="0">
             <wp:extent cx="5724525" cy="3057525"/>
@@ -3098,7 +2972,7 @@
                     </pic:cNvPicPr>
                   </pic:nvPicPr>
                   <pic:blipFill>
-                    <a:blip r:embed="rId26" cstate="print">
+                    <a:blip r:embed="rId27" cstate="print">
                       <a:extLst>
                         <a:ext uri="{28A0092B-C50C-407E-A947-70E740481C1C}">
                           <a14:useLocalDpi xmlns:a14="http://schemas.microsoft.com/office/drawing/2010/main" val="0"/>
@@ -3200,6 +3074,7 @@
           <w:noProof/>
           <w:lang w:eastAsia="en-SG"/>
         </w:rPr>
+        <w:lastRenderedPageBreak/>
         <w:drawing>
           <wp:inline distT="0" distB="0" distL="0" distR="0">
             <wp:extent cx="5724525" cy="3648075"/>
@@ -3218,7 +3093,7 @@
                     </pic:cNvPicPr>
                   </pic:nvPicPr>
                   <pic:blipFill>
-                    <a:blip r:embed="rId27" cstate="print">
+                    <a:blip r:embed="rId28" cstate="print">
                       <a:extLst>
                         <a:ext uri="{28A0092B-C50C-407E-A947-70E740481C1C}">
                           <a14:useLocalDpi xmlns:a14="http://schemas.microsoft.com/office/drawing/2010/main" val="0"/>
@@ -3269,6 +3144,11 @@
     <w:p>
       <w:pPr>
         <w:pStyle w:val="ListParagraph"/>
+      </w:pPr>
+    </w:p>
+    <w:p>
+      <w:pPr>
+        <w:pStyle w:val="ListParagraph"/>
         <w:jc w:val="center"/>
       </w:pPr>
       <w:r>
@@ -3278,7 +3158,7 @@
         </w:rPr>
         <w:drawing>
           <wp:inline distT="0" distB="0" distL="0" distR="0">
-            <wp:extent cx="5734050" cy="4448175"/>
+            <wp:extent cx="5734050" cy="3629025"/>
             <wp:effectExtent l="0" t="0" r="0" b="0"/>
             <wp:docPr id="10" name="Picture 10"/>
             <wp:cNvGraphicFramePr>
@@ -3294,7 +3174,7 @@
                     </pic:cNvPicPr>
                   </pic:nvPicPr>
                   <pic:blipFill>
-                    <a:blip r:embed="rId28" cstate="print">
+                    <a:blip r:embed="rId29" cstate="print">
                       <a:extLst>
                         <a:ext uri="{28A0092B-C50C-407E-A947-70E740481C1C}">
                           <a14:useLocalDpi xmlns:a14="http://schemas.microsoft.com/office/drawing/2010/main" val="0"/>
@@ -3309,7 +3189,7 @@
                   <pic:spPr bwMode="auto">
                     <a:xfrm>
                       <a:off x="0" y="0"/>
-                      <a:ext cx="5734050" cy="4448175"/>
+                      <a:ext cx="5734050" cy="3629025"/>
                     </a:xfrm>
                     <a:prstGeom prst="rect">
                       <a:avLst/>
@@ -3327,9 +3207,9 @@
       </w:r>
     </w:p>
     <w:p/>
-    <w:p/>
-    <w:p>
-      <w:r>
+    <w:p>
+      <w:r>
+        <w:lastRenderedPageBreak/>
         <w:t xml:space="preserve">To implement this enhancement, besides just indexing the contents of tweets, the hashtags of the tweets are collected and indexed as well. </w:t>
       </w:r>
       <w:r>
@@ -3363,7 +3243,7 @@
                     </pic:cNvPicPr>
                   </pic:nvPicPr>
                   <pic:blipFill>
-                    <a:blip r:embed="rId29" cstate="print">
+                    <a:blip r:embed="rId30" cstate="print">
                       <a:extLst>
                         <a:ext uri="{28A0092B-C50C-407E-A947-70E740481C1C}">
                           <a14:useLocalDpi xmlns:a14="http://schemas.microsoft.com/office/drawing/2010/main" val="0"/>
@@ -3425,7 +3305,6 @@
           <w:noProof/>
           <w:lang w:eastAsia="en-SG"/>
         </w:rPr>
-        <w:lastRenderedPageBreak/>
         <w:drawing>
           <wp:inline distT="0" distB="0" distL="0" distR="0">
             <wp:extent cx="4076700" cy="2276475"/>
@@ -3444,7 +3323,7 @@
                     </pic:cNvPicPr>
                   </pic:nvPicPr>
                   <pic:blipFill>
-                    <a:blip r:embed="rId30" cstate="print">
+                    <a:blip r:embed="rId31" cstate="print">
                       <a:extLst>
                         <a:ext uri="{28A0092B-C50C-407E-A947-70E740481C1C}">
                           <a14:useLocalDpi xmlns:a14="http://schemas.microsoft.com/office/drawing/2010/main" val="0"/>
@@ -3476,6 +3355,7 @@
         </w:drawing>
       </w:r>
     </w:p>
+    <w:p/>
     <w:p>
       <w:r>
         <w:t xml:space="preserve">Therefore, tweets with images that contains the query term in their hashtags will have a higher ranking than tweets that do not contain the query terms in their hashtags. </w:t>
@@ -3488,15 +3368,16 @@
       <w:pPr>
         <w:jc w:val="center"/>
       </w:pPr>
-      <w:bookmarkStart w:id="0" w:name="_GoBack"/>
+    </w:p>
+    <w:p>
       <w:r>
         <w:rPr>
           <w:noProof/>
           <w:lang w:eastAsia="en-SG"/>
         </w:rPr>
         <w:drawing>
-          <wp:inline distT="0" distB="0" distL="0" distR="0">
-            <wp:extent cx="5760720" cy="4663440"/>
+          <wp:inline distT="0" distB="0" distL="0" distR="0" wp14:anchorId="4C385711" wp14:editId="2871121A">
+            <wp:extent cx="5730432" cy="3695700"/>
             <wp:effectExtent l="0" t="0" r="0" b="0"/>
             <wp:docPr id="9" name="Picture 9"/>
             <wp:cNvGraphicFramePr>
@@ -3512,7 +3393,7 @@
                     </pic:cNvPicPr>
                   </pic:nvPicPr>
                   <pic:blipFill>
-                    <a:blip r:embed="rId31" cstate="print">
+                    <a:blip r:embed="rId32" cstate="print">
                       <a:extLst>
                         <a:ext uri="{28A0092B-C50C-407E-A947-70E740481C1C}">
                           <a14:useLocalDpi xmlns:a14="http://schemas.microsoft.com/office/drawing/2010/main" val="0"/>
@@ -3527,7 +3408,7 @@
                   <pic:spPr bwMode="auto">
                     <a:xfrm>
                       <a:off x="0" y="0"/>
-                      <a:ext cx="5760720" cy="4663440"/>
+                      <a:ext cx="5735350" cy="3698872"/>
                     </a:xfrm>
                     <a:prstGeom prst="rect">
                       <a:avLst/>
@@ -3543,17 +3424,23 @@
           </wp:inline>
         </w:drawing>
       </w:r>
-      <w:bookmarkEnd w:id="0"/>
     </w:p>
     <w:p>
       <w:r>
         <w:t xml:space="preserve">As shown in the figure above, the tweet with #MQM is ranked higher than the tweet without #MQM but has the term “mqm” in the content. </w:t>
       </w:r>
     </w:p>
-    <w:p/>
-    <w:p>
-      <w:r>
-        <w:tab/>
+    <w:p>
+      <w:pPr>
+        <w:pStyle w:val="Heading3"/>
+        <w:numPr>
+          <w:ilvl w:val="0"/>
+          <w:numId w:val="35"/>
+        </w:numPr>
+      </w:pPr>
+      <w:r>
+        <w:lastRenderedPageBreak/>
+        <w:t>Sort by latest</w:t>
       </w:r>
     </w:p>
     <w:p>
@@ -3568,6 +3455,100 @@
     </w:p>
     <w:p>
       <w:pPr>
+        <w:pStyle w:val="ListBullet"/>
+        <w:numPr>
+          <w:ilvl w:val="0"/>
+          <w:numId w:val="0"/>
+        </w:numPr>
+        <w:spacing w:line="240" w:lineRule="auto"/>
+        <w:ind w:left="360"/>
+      </w:pPr>
+      <w:r>
+        <w:t>Often, people looking to search up on a topic are only interested in retrieving more recent results as these are more relevant to the current situation happening today, rather than something which happened years ago. The ability to sort results based on the time allows the user to retrieve up-to-date information.</w:t>
+      </w:r>
+    </w:p>
+    <w:p>
+      <w:pPr>
+        <w:pStyle w:val="ListBullet"/>
+        <w:numPr>
+          <w:ilvl w:val="0"/>
+          <w:numId w:val="0"/>
+        </w:numPr>
+        <w:spacing w:line="240" w:lineRule="auto"/>
+        <w:ind w:left="360"/>
+      </w:pPr>
+    </w:p>
+    <w:p>
+      <w:pPr>
+        <w:pStyle w:val="ListBullet"/>
+        <w:numPr>
+          <w:ilvl w:val="0"/>
+          <w:numId w:val="0"/>
+        </w:numPr>
+        <w:spacing w:line="240" w:lineRule="auto"/>
+        <w:ind w:left="360"/>
+      </w:pPr>
+      <w:r>
+        <w:object w:dxaOrig="12966" w:dyaOrig="14051">
+          <v:shape id="_x0000_i1031" type="#_x0000_t75" style="width:451.5pt;height:489pt" o:ole="">
+            <v:imagedata r:id="rId33" o:title=""/>
+          </v:shape>
+          <o:OLEObject Type="Embed" ProgID="Unknown" ShapeID="_x0000_i1031" DrawAspect="Content" ObjectID="_1490366337" r:id="rId34"/>
+        </w:object>
+      </w:r>
+    </w:p>
+    <w:p>
+      <w:pPr>
+        <w:pStyle w:val="ListBullet"/>
+        <w:numPr>
+          <w:ilvl w:val="0"/>
+          <w:numId w:val="0"/>
+        </w:numPr>
+        <w:spacing w:line="240" w:lineRule="auto"/>
+        <w:ind w:left="360"/>
+      </w:pPr>
+    </w:p>
+    <w:p>
+      <w:pPr>
+        <w:pStyle w:val="ListBullet"/>
+        <w:numPr>
+          <w:ilvl w:val="0"/>
+          <w:numId w:val="0"/>
+        </w:numPr>
+        <w:spacing w:line="240" w:lineRule="auto"/>
+        <w:ind w:left="360"/>
+      </w:pPr>
+      <w:r>
+        <w:t>To do this, set the query type to sort by “Newest”. Tweets with the latest posting date are shown at the top, and sorted in descending order.</w:t>
+      </w:r>
+    </w:p>
+    <w:p>
+      <w:pPr>
+        <w:pStyle w:val="ListBullet"/>
+        <w:numPr>
+          <w:ilvl w:val="0"/>
+          <w:numId w:val="0"/>
+        </w:numPr>
+        <w:spacing w:line="240" w:lineRule="auto"/>
+      </w:pPr>
+    </w:p>
+    <w:p>
+      <w:pPr>
+        <w:spacing w:after="160"/>
+        <w:jc w:val="left"/>
+        <w:rPr>
+          <w:rFonts w:asciiTheme="majorHAnsi" w:eastAsiaTheme="majorEastAsia" w:hAnsiTheme="majorHAnsi" w:cstheme="majorBidi"/>
+          <w:b/>
+          <w:bCs/>
+          <w:color w:val="5B9BD5" w:themeColor="accent1"/>
+        </w:rPr>
+      </w:pPr>
+      <w:r>
+        <w:br w:type="page"/>
+      </w:r>
+    </w:p>
+    <w:p>
+      <w:pPr>
         <w:pStyle w:val="Heading3"/>
         <w:numPr>
           <w:ilvl w:val="0"/>
@@ -3576,7 +3557,7 @@
       </w:pPr>
       <w:r>
         <w:lastRenderedPageBreak/>
-        <w:t>Sort by latest</w:t>
+        <w:t>Sort by most popular</w:t>
       </w:r>
     </w:p>
     <w:p>
@@ -3600,7 +3581,7 @@
         <w:ind w:left="360"/>
       </w:pPr>
       <w:r>
-        <w:t>Often, people looking to search up on a topic are only interested in retrieving more recent results as these are more relevant to the current situation happening today, rather than something which happened years ago. The ability to sort results based on the time allows the user to retrieve up-to-date information.</w:t>
+        <w:t>Popularity here is defined by the number of "Favourites" and "Retweets" that a post gets. Most people are not interested in viewing content that has a low popularity, as it is indicative that the content is low in quality or posted by someone who is relatively unknown. By being able to sort results based on their popularity, tweets which are interesting and posted by reputable sources are more likely to appear on the front page.</w:t>
       </w:r>
     </w:p>
     <w:p>
@@ -3613,6 +3594,18 @@
         <w:spacing w:line="240" w:lineRule="auto"/>
         <w:ind w:left="360"/>
       </w:pPr>
+      <w:r>
+        <w:object w:dxaOrig="12966" w:dyaOrig="15132">
+          <v:shape id="_x0000_i1032" type="#_x0000_t75" style="width:451.5pt;height:526.5pt" o:ole="">
+            <v:imagedata r:id="rId35" o:title=""/>
+          </v:shape>
+          <o:OLEObject Type="Embed" ProgID="Unknown" ShapeID="_x0000_i1032" DrawAspect="Content" ObjectID="_1490366338" r:id="rId36"/>
+        </w:object>
+      </w:r>
+      <w:r>
+        <w:br/>
+        <w:t>To do this, set the query type to sort by “Popular”. Tweets with the highest number of “Favourites” + “Retweets” are shown at the top of the list, and results are sorted according to descending order.</w:t>
+      </w:r>
     </w:p>
     <w:p>
       <w:pPr>
@@ -3622,15 +3615,19 @@
           <w:numId w:val="0"/>
         </w:numPr>
         <w:spacing w:line="240" w:lineRule="auto"/>
-        <w:ind w:left="360"/>
-      </w:pPr>
-      <w:r>
-        <w:object w:dxaOrig="12966" w:dyaOrig="14051">
-          <v:shape id="_x0000_i1031" type="#_x0000_t75" style="width:451.5pt;height:489pt" o:ole="">
-            <v:imagedata r:id="rId32" o:title=""/>
-          </v:shape>
-          <o:OLEObject Type="Embed" ProgID="Unknown" ShapeID="_x0000_i1031" DrawAspect="Content" ObjectID="_1490358544" r:id="rId33"/>
-        </w:object>
+      </w:pPr>
+    </w:p>
+    <w:p>
+      <w:pPr>
+        <w:pStyle w:val="Heading3"/>
+        <w:numPr>
+          <w:ilvl w:val="0"/>
+          <w:numId w:val="35"/>
+        </w:numPr>
+      </w:pPr>
+      <w:r>
+        <w:lastRenderedPageBreak/>
+        <w:t>Retrieve tweets by geolocation</w:t>
       </w:r>
     </w:p>
     <w:p>
@@ -3641,8 +3638,17 @@
           <w:numId w:val="0"/>
         </w:numPr>
         <w:spacing w:line="240" w:lineRule="auto"/>
+      </w:pPr>
+    </w:p>
+    <w:p>
+      <w:pPr>
+        <w:spacing w:after="160"/>
         <w:ind w:left="360"/>
-      </w:pPr>
+        <w:jc w:val="left"/>
+      </w:pPr>
+      <w:r>
+        <w:t xml:space="preserve">Most of the time, users are more interested in things happening near them rather than in a location far away. For example, if a user from Singapore were to query “NTU”, the user would most likely be looking for “Nanyang Technological University” rather than “National Taiwan University”. The search engine grants the ability to filter results based on the country of origin, allowing users to find tweets that will likely be more relevant to them. </w:t>
+      </w:r>
     </w:p>
     <w:p>
       <w:pPr>
@@ -3652,10 +3658,14 @@
           <w:numId w:val="0"/>
         </w:numPr>
         <w:spacing w:line="240" w:lineRule="auto"/>
-        <w:ind w:left="360"/>
-      </w:pPr>
-      <w:r>
-        <w:t>To do this, set the query type to sort by “Newest”. Tweets with the latest posting date are shown at the top, and sorted in descending order.</w:t>
+      </w:pPr>
+      <w:r>
+        <w:object w:dxaOrig="12966" w:dyaOrig="14051">
+          <v:shape id="_x0000_i1033" type="#_x0000_t75" style="width:451.5pt;height:489pt" o:ole="">
+            <v:imagedata r:id="rId37" o:title=""/>
+          </v:shape>
+          <o:OLEObject Type="Embed" ProgID="Unknown" ShapeID="_x0000_i1033" DrawAspect="Content" ObjectID="_1490366339" r:id="rId38"/>
+        </w:object>
       </w:r>
     </w:p>
     <w:p>
@@ -3670,18 +3680,6 @@
     </w:p>
     <w:p>
       <w:pPr>
-        <w:pStyle w:val="Heading3"/>
-        <w:numPr>
-          <w:ilvl w:val="0"/>
-          <w:numId w:val="35"/>
-        </w:numPr>
-      </w:pPr>
-      <w:r>
-        <w:t>Sort by most popular</w:t>
-      </w:r>
-    </w:p>
-    <w:p>
-      <w:pPr>
         <w:pStyle w:val="ListBullet"/>
         <w:numPr>
           <w:ilvl w:val="0"/>
@@ -3689,347 +3687,110 @@
         </w:numPr>
         <w:spacing w:line="240" w:lineRule="auto"/>
       </w:pPr>
-    </w:p>
-    <w:p>
-      <w:pPr>
-        <w:pStyle w:val="ListBullet"/>
+      <w:r>
+        <w:t>To do this, select the “County” box and select the country from the drop-down menu. Only the USA and a few Western Countries are listed, as there are very few English results from the rest of EU countries. Results will then only display tweets from that country. This function is presently not implemented with Image search as there are very few tweets with both image and geolocation data.</w:t>
+      </w:r>
+    </w:p>
+    <w:p>
+      <w:pPr>
+        <w:pStyle w:val="Heading1"/>
+      </w:pPr>
+      <w:r>
+        <w:lastRenderedPageBreak/>
+        <w:t>3</w:t>
+      </w:r>
+      <w:r>
+        <w:tab/>
+      </w:r>
+      <w:r>
+        <w:t>Classification</w:t>
+      </w:r>
+    </w:p>
+    <w:p>
+      <w:pPr>
+        <w:spacing w:line="240" w:lineRule="auto"/>
+      </w:pPr>
+    </w:p>
+    <w:p>
+      <w:pPr>
+        <w:spacing w:line="240" w:lineRule="auto"/>
+      </w:pPr>
+      <w:r>
+        <w:t>The collected data will be classified into four different categories:</w:t>
+      </w:r>
+    </w:p>
+    <w:p>
+      <w:pPr>
+        <w:spacing w:line="240" w:lineRule="auto"/>
+      </w:pPr>
+    </w:p>
+    <w:p>
+      <w:pPr>
+        <w:pStyle w:val="ListParagraph"/>
         <w:numPr>
           <w:ilvl w:val="0"/>
-          <w:numId w:val="0"/>
+          <w:numId w:val="36"/>
         </w:numPr>
         <w:spacing w:line="240" w:lineRule="auto"/>
-        <w:ind w:left="360"/>
-      </w:pPr>
-      <w:r>
-        <w:lastRenderedPageBreak/>
-        <w:t>Popularity here is defined by the number of "Favourites" and "Retweets" that a post gets. Most people are not interested in viewing content that has a low popularity, as it is indicative that the content is low in quality or posted by someone who is relatively unknown. By being able to sort results based on their popularity, tweets which are interesting and posted by reputable sources are more likely to appear on the front page.</w:t>
-      </w:r>
-    </w:p>
-    <w:p>
-      <w:pPr>
-        <w:pStyle w:val="ListBullet"/>
+      </w:pPr>
+      <w:r>
+        <w:t>Politics</w:t>
+      </w:r>
+    </w:p>
+    <w:p>
+      <w:pPr>
+        <w:pStyle w:val="ListParagraph"/>
         <w:numPr>
           <w:ilvl w:val="0"/>
-          <w:numId w:val="0"/>
+          <w:numId w:val="36"/>
         </w:numPr>
         <w:spacing w:line="240" w:lineRule="auto"/>
-        <w:ind w:left="360"/>
-      </w:pPr>
-      <w:r>
-        <w:object w:dxaOrig="12966" w:dyaOrig="15132">
-          <v:shape id="_x0000_i1032" type="#_x0000_t75" style="width:451.5pt;height:526.5pt" o:ole="">
-            <v:imagedata r:id="rId34" o:title=""/>
-          </v:shape>
-          <o:OLEObject Type="Embed" ProgID="Unknown" ShapeID="_x0000_i1032" DrawAspect="Content" ObjectID="_1490358545" r:id="rId35"/>
-        </w:object>
-      </w:r>
-      <w:r>
-        <w:br/>
-        <w:t>To do this, set the query type to sort by “Popular”. Tweets with the highest number of “Favourites” + “Retweets” are shown at the top of the list, and results are sorted according to descending order.</w:t>
-      </w:r>
-    </w:p>
-    <w:p>
-      <w:pPr>
-        <w:pStyle w:val="ListBullet"/>
+      </w:pPr>
+      <w:r>
+        <w:t>Economy</w:t>
+      </w:r>
+    </w:p>
+    <w:p>
+      <w:pPr>
+        <w:pStyle w:val="ListParagraph"/>
         <w:numPr>
           <w:ilvl w:val="0"/>
-          <w:numId w:val="0"/>
+          <w:numId w:val="36"/>
         </w:numPr>
         <w:spacing w:line="240" w:lineRule="auto"/>
       </w:pPr>
-    </w:p>
-    <w:p>
-      <w:pPr>
-        <w:pStyle w:val="Heading1"/>
-      </w:pPr>
-      <w:r>
-        <w:lastRenderedPageBreak/>
-        <w:t>3</w:t>
-      </w:r>
-      <w:r>
-        <w:tab/>
-      </w:r>
-      <w:r>
-        <w:t>Classification</w:t>
-      </w:r>
-    </w:p>
-    <w:p>
-      <w:pPr>
-        <w:spacing w:line="240" w:lineRule="auto"/>
-      </w:pPr>
-      <w:r>
-        <w:t>Define a set of categories (minimum three) the collected data could belong to and perform automatic classification on them (e.g. auto-categorization into specific topics, sentiment analysis):</w:t>
-      </w:r>
-    </w:p>
-    <w:p>
-      <w:pPr>
-        <w:spacing w:line="240" w:lineRule="auto"/>
-      </w:pPr>
-    </w:p>
-    <w:p>
-      <w:pPr>
-        <w:pStyle w:val="ListBullet"/>
-        <w:spacing w:line="240" w:lineRule="auto"/>
-        <w:rPr>
-          <w:highlight w:val="red"/>
-        </w:rPr>
-      </w:pPr>
-      <w:r>
-        <w:rPr>
-          <w:highlight w:val="red"/>
-        </w:rPr>
-        <w:t>Knowledge based e.g. semantic networks and ontologies</w:t>
-      </w:r>
-    </w:p>
-    <w:p>
-      <w:pPr>
-        <w:pStyle w:val="ListBullet"/>
-        <w:spacing w:line="240" w:lineRule="auto"/>
-        <w:rPr>
-          <w:highlight w:val="red"/>
-        </w:rPr>
-      </w:pPr>
-      <w:r>
-        <w:rPr>
-          <w:highlight w:val="red"/>
-        </w:rPr>
-        <w:t>Rule based e.g. linguistic patterns and POS tagging</w:t>
-      </w:r>
-    </w:p>
-    <w:p>
-      <w:pPr>
-        <w:pStyle w:val="ListBullet"/>
-        <w:spacing w:line="240" w:lineRule="auto"/>
-        <w:rPr>
-          <w:highlight w:val="red"/>
-        </w:rPr>
-      </w:pPr>
-      <w:r>
-        <w:rPr>
-          <w:highlight w:val="red"/>
-        </w:rPr>
-        <w:t>Machine learning based e.g. SVM and ANN</w:t>
-      </w:r>
-    </w:p>
-    <w:p>
-      <w:pPr>
-        <w:pStyle w:val="ListBullet"/>
-        <w:spacing w:line="240" w:lineRule="auto"/>
-        <w:rPr>
-          <w:highlight w:val="red"/>
-        </w:rPr>
-      </w:pPr>
-      <w:r>
-        <w:rPr>
-          <w:highlight w:val="red"/>
-        </w:rPr>
-        <w:t>Hybrid</w:t>
-      </w:r>
-    </w:p>
-    <w:p>
-      <w:pPr>
-        <w:pStyle w:val="ListBullet"/>
+      <w:r>
+        <w:t>Social</w:t>
+      </w:r>
+    </w:p>
+    <w:p>
+      <w:pPr>
+        <w:pStyle w:val="ListParagraph"/>
         <w:numPr>
           <w:ilvl w:val="0"/>
-          <w:numId w:val="0"/>
+          <w:numId w:val="36"/>
         </w:numPr>
         <w:spacing w:line="240" w:lineRule="auto"/>
-        <w:ind w:left="360"/>
-        <w:rPr>
-          <w:highlight w:val="red"/>
-        </w:rPr>
-      </w:pPr>
-    </w:p>
-    <w:p>
-      <w:pPr>
-        <w:pStyle w:val="ListBullet"/>
-        <w:spacing w:line="240" w:lineRule="auto"/>
-        <w:rPr>
-          <w:highlight w:val="red"/>
-        </w:rPr>
-      </w:pPr>
-      <w:r>
-        <w:rPr>
-          <w:highlight w:val="red"/>
-        </w:rPr>
-        <w:t>Categories</w:t>
-      </w:r>
-    </w:p>
-    <w:p>
-      <w:pPr>
-        <w:pStyle w:val="ListBullet"/>
-        <w:tabs>
-          <w:tab w:val="clear" w:pos="360"/>
-          <w:tab w:val="num" w:pos="720"/>
-        </w:tabs>
-        <w:spacing w:line="240" w:lineRule="auto"/>
-        <w:ind w:left="720"/>
-        <w:rPr>
-          <w:highlight w:val="red"/>
-        </w:rPr>
-      </w:pPr>
-      <w:r>
-        <w:rPr>
-          <w:highlight w:val="red"/>
-        </w:rPr>
-        <w:t>Economic</w:t>
-      </w:r>
-    </w:p>
-    <w:p>
-      <w:pPr>
-        <w:pStyle w:val="ListBullet"/>
-        <w:tabs>
-          <w:tab w:val="clear" w:pos="360"/>
-          <w:tab w:val="num" w:pos="720"/>
-        </w:tabs>
-        <w:spacing w:line="240" w:lineRule="auto"/>
-        <w:ind w:left="720"/>
-        <w:rPr>
-          <w:highlight w:val="red"/>
-        </w:rPr>
-      </w:pPr>
-      <w:r>
-        <w:rPr>
-          <w:highlight w:val="red"/>
-        </w:rPr>
+      </w:pPr>
+      <w:r>
         <w:t>Technology</w:t>
       </w:r>
     </w:p>
     <w:p>
       <w:pPr>
-        <w:pStyle w:val="ListBullet"/>
-        <w:tabs>
-          <w:tab w:val="clear" w:pos="360"/>
-          <w:tab w:val="num" w:pos="720"/>
-        </w:tabs>
-        <w:spacing w:line="240" w:lineRule="auto"/>
-        <w:ind w:left="720"/>
-        <w:rPr>
-          <w:highlight w:val="red"/>
-        </w:rPr>
-      </w:pPr>
-      <w:r>
-        <w:rPr>
-          <w:highlight w:val="red"/>
-        </w:rPr>
-        <w:t>Politics</w:t>
-      </w:r>
-    </w:p>
-    <w:p>
-      <w:pPr>
-        <w:pStyle w:val="ListBullet"/>
-        <w:tabs>
-          <w:tab w:val="clear" w:pos="360"/>
-          <w:tab w:val="num" w:pos="720"/>
-        </w:tabs>
-        <w:spacing w:line="240" w:lineRule="auto"/>
-        <w:ind w:left="720"/>
-        <w:rPr>
-          <w:highlight w:val="red"/>
-        </w:rPr>
-      </w:pPr>
-      <w:r>
-        <w:rPr>
-          <w:highlight w:val="red"/>
-        </w:rPr>
-        <w:t>Social</w:t>
-      </w:r>
-    </w:p>
-    <w:p>
-      <w:pPr>
-        <w:pStyle w:val="ListBullet"/>
-        <w:numPr>
-          <w:ilvl w:val="0"/>
-          <w:numId w:val="0"/>
-        </w:numPr>
-        <w:spacing w:line="240" w:lineRule="auto"/>
-        <w:ind w:left="360" w:hanging="360"/>
-        <w:rPr>
-          <w:highlight w:val="red"/>
-        </w:rPr>
-      </w:pPr>
-    </w:p>
-    <w:p>
-      <w:pPr>
-        <w:pStyle w:val="ListBullet"/>
-        <w:spacing w:line="240" w:lineRule="auto"/>
-        <w:rPr>
-          <w:highlight w:val="red"/>
-        </w:rPr>
-      </w:pPr>
-      <w:r>
-        <w:rPr>
-          <w:highlight w:val="red"/>
-        </w:rPr>
-        <w:t>Auto-categorization Techniques</w:t>
-      </w:r>
-    </w:p>
-    <w:p>
-      <w:pPr>
-        <w:pStyle w:val="ListBullet"/>
-        <w:tabs>
-          <w:tab w:val="clear" w:pos="360"/>
-          <w:tab w:val="num" w:pos="720"/>
-        </w:tabs>
-        <w:spacing w:line="240" w:lineRule="auto"/>
-        <w:ind w:left="720"/>
-        <w:rPr>
-          <w:highlight w:val="red"/>
-        </w:rPr>
-      </w:pPr>
-      <w:r>
-        <w:rPr>
-          <w:highlight w:val="red"/>
-        </w:rPr>
-        <w:t>SVM</w:t>
-      </w:r>
-    </w:p>
-    <w:p>
-      <w:pPr>
-        <w:pStyle w:val="ListBullet"/>
-        <w:tabs>
-          <w:tab w:val="clear" w:pos="360"/>
-          <w:tab w:val="num" w:pos="720"/>
-        </w:tabs>
-        <w:spacing w:line="240" w:lineRule="auto"/>
-        <w:ind w:left="720"/>
-        <w:rPr>
-          <w:highlight w:val="red"/>
-        </w:rPr>
-      </w:pPr>
-      <w:r>
-        <w:rPr>
-          <w:highlight w:val="red"/>
-        </w:rPr>
-        <w:t>Naive Bayes</w:t>
-      </w:r>
-    </w:p>
-    <w:p>
-      <w:pPr>
-        <w:pStyle w:val="ListBullet"/>
-        <w:tabs>
-          <w:tab w:val="clear" w:pos="360"/>
-          <w:tab w:val="num" w:pos="720"/>
-        </w:tabs>
-        <w:spacing w:line="240" w:lineRule="auto"/>
-        <w:ind w:left="720"/>
-      </w:pPr>
-      <w:r>
-        <w:rPr>
-          <w:highlight w:val="red"/>
-        </w:rPr>
-        <w:t>Weka</w:t>
-      </w:r>
-    </w:p>
-    <w:p>
-      <w:pPr>
-        <w:pStyle w:val="ListBullet"/>
-        <w:numPr>
-          <w:ilvl w:val="0"/>
-          <w:numId w:val="0"/>
-        </w:numPr>
-        <w:spacing w:line="240" w:lineRule="auto"/>
-      </w:pPr>
+        <w:spacing w:line="240" w:lineRule="auto"/>
+      </w:pPr>
+    </w:p>
+    <w:p>
+      <w:pPr>
+        <w:spacing w:line="240" w:lineRule="auto"/>
+      </w:pPr>
+      <w:r>
+        <w:t>These four categories give a broad coverage of various aspect</w:t>
+      </w:r>
+      <w:r>
+        <w:t>s of different news and tweets.</w:t>
+      </w:r>
     </w:p>
     <w:p>
       <w:pPr>
@@ -4050,6 +3811,11 @@
         <w:tab/>
         <w:t>Motivate the choice of your classification approach in relation with the state of the art</w:t>
       </w:r>
+    </w:p>
+    <w:p>
+      <w:pPr>
+        <w:spacing w:line="240" w:lineRule="auto"/>
+      </w:pPr>
     </w:p>
     <w:p>
       <w:pPr>
@@ -4105,11 +3871,6 @@
     </w:p>
     <w:p>
       <w:pPr>
-        <w:spacing w:line="240" w:lineRule="auto"/>
-      </w:pPr>
-    </w:p>
-    <w:p>
-      <w:pPr>
         <w:pStyle w:val="Heading4"/>
       </w:pPr>
       <w:r>
@@ -4124,6 +3885,11 @@
       <w:pPr>
         <w:spacing w:line="240" w:lineRule="auto"/>
       </w:pPr>
+    </w:p>
+    <w:p>
+      <w:pPr>
+        <w:spacing w:line="240" w:lineRule="auto"/>
+      </w:pPr>
       <w:r>
         <w:t>Naïve Bayes classifier is a simple probability classifier based on the application of Bayes’ Theorem. An important assumption behind the Naïve Bayes classifier is the strong independence assumption between the probabilities of individual elements. This means that Naïve Bayes classification assumes that there exists no correlation between the individual elements.</w:t>
       </w:r>
@@ -4157,6 +3923,11 @@
       <w:pPr>
         <w:spacing w:line="240" w:lineRule="auto"/>
       </w:pPr>
+    </w:p>
+    <w:p>
+      <w:pPr>
+        <w:spacing w:line="240" w:lineRule="auto"/>
+      </w:pPr>
       <w:r>
         <w:t>Naïve Bayes Multinomial classifier is an alternative form of the previous Naïve Bayes classifier. Naïve Bayes Multinomial classifier specifies the distribution of the classification to be multinomial, instead of Gaussian Normal distribution.</w:t>
       </w:r>
@@ -4179,7 +3950,6 @@
         <w:pStyle w:val="Heading4"/>
       </w:pPr>
       <w:r>
-        <w:lastRenderedPageBreak/>
         <w:t>4.1.3</w:t>
       </w:r>
       <w:r>
@@ -4191,6 +3961,11 @@
       <w:pPr>
         <w:spacing w:line="240" w:lineRule="auto"/>
       </w:pPr>
+    </w:p>
+    <w:p>
+      <w:pPr>
+        <w:spacing w:line="240" w:lineRule="auto"/>
+      </w:pPr>
       <w:r>
         <w:t>Support Vector Machine is a non-probabilistic classifier. The Support Vector Machine classifier maps data as points in space and separates these data points into different categories, such that there are clear gaps between groups of data points belonging to different categories.</w:t>
       </w:r>
@@ -4205,13 +3980,12 @@
         <w:spacing w:line="240" w:lineRule="auto"/>
       </w:pPr>
       <w:r>
-        <w:t>In order to explore both probabilistic and non-probabilistic classifiers, the non-probabilistic Support Vector Machine is identified. With this, we can perform a general comparison between the effectiveness of a non-probabilistic classifier against the previous two Bayesian probabilistic classifiers.</w:t>
-      </w:r>
-    </w:p>
-    <w:p>
-      <w:pPr>
-        <w:spacing w:line="240" w:lineRule="auto"/>
-      </w:pPr>
+        <w:t xml:space="preserve">In order to explore both probabilistic and non-probabilistic classifiers, the non-probabilistic Support Vector Machine is identified. With this, we can perform a general comparison between the </w:t>
+      </w:r>
+      <w:r>
+        <w:lastRenderedPageBreak/>
+        <w:t>effectiveness of a non-probabilistic classifier against the previous two Bayesian probabilistic classifiers.</w:t>
+      </w:r>
     </w:p>
     <w:p>
       <w:pPr>
@@ -4224,6 +3998,11 @@
         <w:tab/>
         <w:t>Discuss whether you had to preprocess data and why</w:t>
       </w:r>
+    </w:p>
+    <w:p>
+      <w:pPr>
+        <w:spacing w:line="240" w:lineRule="auto"/>
+      </w:pPr>
     </w:p>
     <w:p>
       <w:pPr>
@@ -4352,11 +4131,6 @@
     </w:p>
     <w:p>
       <w:pPr>
-        <w:spacing w:line="240" w:lineRule="auto"/>
-      </w:pPr>
-    </w:p>
-    <w:p>
-      <w:pPr>
         <w:pStyle w:val="Heading4"/>
       </w:pPr>
       <w:r>
@@ -4371,14 +4145,17 @@
       <w:pPr>
         <w:spacing w:line="240" w:lineRule="auto"/>
       </w:pPr>
-      <w:r>
-        <w:t>Escape characters, such as newline “\n” and carriage return “\r”, will be removed to prevent complications when the data content is being processed by the Java software programs during processing and classification.</w:t>
-      </w:r>
-    </w:p>
-    <w:p>
-      <w:pPr>
-        <w:spacing w:line="240" w:lineRule="auto"/>
-      </w:pPr>
+    </w:p>
+    <w:p>
+      <w:pPr>
+        <w:spacing w:line="240" w:lineRule="auto"/>
+      </w:pPr>
+      <w:r>
+        <w:t>Escape characters, such as newline “\n” and carriage return “\r”, will be removed to prevent complications when the data content is being processed by the Java software programs during processing and</w:t>
+      </w:r>
+      <w:r>
+        <w:t xml:space="preserve"> classification.</w:t>
+      </w:r>
     </w:p>
     <w:p>
       <w:pPr>
@@ -4396,14 +4173,17 @@
       <w:pPr>
         <w:spacing w:line="240" w:lineRule="auto"/>
       </w:pPr>
-      <w:r>
-        <w:t>All characters in the data content will be translated to lower case to simplify processing and classification as well as avoid complications due to the difference in upper or lower case of the text data content.</w:t>
-      </w:r>
-    </w:p>
-    <w:p>
-      <w:pPr>
-        <w:spacing w:line="240" w:lineRule="auto"/>
-      </w:pPr>
+    </w:p>
+    <w:p>
+      <w:pPr>
+        <w:spacing w:line="240" w:lineRule="auto"/>
+      </w:pPr>
+      <w:r>
+        <w:t>All characters in the data content will be translated to lower case to simplify processing and classification as well as avoid complications due to the difference in upper or lower case of t</w:t>
+      </w:r>
+      <w:r>
+        <w:t>he text data content.</w:t>
+      </w:r>
     </w:p>
     <w:p>
       <w:pPr>
@@ -4421,14 +4201,17 @@
       <w:pPr>
         <w:spacing w:line="240" w:lineRule="auto"/>
       </w:pPr>
-      <w:r>
-        <w:t>URLs will be removed from the data content as they are not considered proper text content and do not provide meaningful significance to processing and classification.</w:t>
-      </w:r>
-    </w:p>
-    <w:p>
-      <w:pPr>
-        <w:spacing w:line="240" w:lineRule="auto"/>
-      </w:pPr>
+    </w:p>
+    <w:p>
+      <w:pPr>
+        <w:spacing w:line="240" w:lineRule="auto"/>
+      </w:pPr>
+      <w:r>
+        <w:t>URLs will be removed from the data content as they are not considered proper text content and do not provide meaningful significance to</w:t>
+      </w:r>
+      <w:r>
+        <w:t xml:space="preserve"> processing and classification.</w:t>
+      </w:r>
     </w:p>
     <w:p>
       <w:pPr>
@@ -4446,6 +4229,11 @@
       <w:pPr>
         <w:spacing w:line="240" w:lineRule="auto"/>
       </w:pPr>
+    </w:p>
+    <w:p>
+      <w:pPr>
+        <w:spacing w:line="240" w:lineRule="auto"/>
+      </w:pPr>
       <w:r>
         <w:t>Punctuations and symbols will be removed to simplify the data content to facilitate data content processing and classification. Furthermore, punctuations and symbols provide little meaningful significance to processing and classification.</w:t>
       </w:r>
@@ -4460,13 +4248,11 @@
         <w:spacing w:line="240" w:lineRule="auto"/>
       </w:pPr>
       <w:r>
-        <w:t>The “@” symbol is not removed at this point in order to facilitate the removal of tweet user tags later. Tweet user tags begin with the “@” symbol.</w:t>
-      </w:r>
-    </w:p>
-    <w:p>
-      <w:pPr>
-        <w:spacing w:line="240" w:lineRule="auto"/>
-      </w:pPr>
+        <w:t xml:space="preserve">The “@” symbol is not removed at this point in order to facilitate the removal of tweet user tags later. Tweet user </w:t>
+      </w:r>
+      <w:r>
+        <w:t>tags begin with the “@” symbol.</w:t>
+      </w:r>
     </w:p>
     <w:p>
       <w:pPr>
@@ -4484,6 +4270,11 @@
       <w:pPr>
         <w:spacing w:line="240" w:lineRule="auto"/>
       </w:pPr>
+    </w:p>
+    <w:p>
+      <w:pPr>
+        <w:spacing w:line="240" w:lineRule="auto"/>
+      </w:pPr>
       <w:r>
         <w:t>Tweet user tags, for example “@ExampleUser”, will be removed as they are not considered proper text content and do not provide meaningful significance to processing and classification.</w:t>
       </w:r>
@@ -4498,6 +4289,7 @@
         <w:pStyle w:val="Heading4"/>
       </w:pPr>
       <w:r>
+        <w:lastRenderedPageBreak/>
         <w:t>4.2.6</w:t>
       </w:r>
       <w:r>
@@ -4509,14 +4301,17 @@
       <w:pPr>
         <w:spacing w:line="240" w:lineRule="auto"/>
       </w:pPr>
-      <w:r>
-        <w:t>Stop words, such as “the” and “is”, will be removed in order to facilitate proper processing and classification of the data content. If such stop words are not removed, indexing and classification performed may be adversely affected.</w:t>
-      </w:r>
-    </w:p>
-    <w:p>
-      <w:pPr>
-        <w:spacing w:line="240" w:lineRule="auto"/>
-      </w:pPr>
+    </w:p>
+    <w:p>
+      <w:pPr>
+        <w:spacing w:line="240" w:lineRule="auto"/>
+      </w:pPr>
+      <w:r>
+        <w:t>Stop words, such as “the” and “is”, will be removed in order to facilitate proper processing and classification of the data content. If such stop words are not removed, indexing and classification perfo</w:t>
+      </w:r>
+      <w:r>
+        <w:t>rmed may be adversely affected.</w:t>
+      </w:r>
     </w:p>
     <w:p>
       <w:pPr>
@@ -4534,14 +4329,17 @@
       <w:pPr>
         <w:spacing w:line="240" w:lineRule="auto"/>
       </w:pPr>
-      <w:r>
-        <w:t>Word tokens of the data content will be stemmed into their common base forms to improve on indexing and classification. If stemming is not performed, the same word in different derivative forms will be considered as different words instead of the same word, having an adverse effect on indexing and classification.</w:t>
-      </w:r>
-    </w:p>
-    <w:p>
-      <w:pPr>
-        <w:spacing w:line="240" w:lineRule="auto"/>
-      </w:pPr>
+    </w:p>
+    <w:p>
+      <w:pPr>
+        <w:spacing w:line="240" w:lineRule="auto"/>
+      </w:pPr>
+      <w:r>
+        <w:t xml:space="preserve">Word tokens of the data content will be stemmed into their common base forms to improve on indexing and classification. If stemming is not performed, the same word in different derivative forms will be considered as different words instead of the same word, having an adverse effect </w:t>
+      </w:r>
+      <w:r>
+        <w:t>on indexing and classification.</w:t>
+      </w:r>
     </w:p>
     <w:p>
       <w:pPr>
@@ -4554,6 +4352,11 @@
         <w:tab/>
         <w:t>Removal of duplicate content</w:t>
       </w:r>
+    </w:p>
+    <w:p>
+      <w:pPr>
+        <w:spacing w:line="240" w:lineRule="auto"/>
+      </w:pPr>
     </w:p>
     <w:p>
       <w:pPr>
@@ -4591,7 +4394,7 @@
             <wp:cNvGraphicFramePr/>
             <a:graphic xmlns:a="http://schemas.openxmlformats.org/drawingml/2006/main">
               <a:graphicData uri="http://schemas.openxmlformats.org/drawingml/2006/diagram">
-                <dgm:relIds xmlns:dgm="http://schemas.openxmlformats.org/drawingml/2006/diagram" xmlns:r="http://schemas.openxmlformats.org/officeDocument/2006/relationships" r:dm="rId36" r:lo="rId37" r:qs="rId38" r:cs="rId39"/>
+                <dgm:relIds xmlns:dgm="http://schemas.openxmlformats.org/drawingml/2006/diagram" xmlns:r="http://schemas.openxmlformats.org/officeDocument/2006/relationships" r:dm="rId39" r:lo="rId40" r:qs="rId41" r:cs="rId42"/>
               </a:graphicData>
             </a:graphic>
           </wp:inline>
@@ -4600,14 +4403,10 @@
     </w:p>
     <w:p>
       <w:pPr>
-        <w:spacing w:line="240" w:lineRule="auto"/>
-      </w:pPr>
-    </w:p>
-    <w:p>
-      <w:pPr>
         <w:pStyle w:val="Heading3"/>
       </w:pPr>
       <w:r>
+        <w:lastRenderedPageBreak/>
         <w:t>Q4.3</w:t>
       </w:r>
       <w:r>
@@ -4615,6 +4414,7 @@
         <w:t>Build an evaluation dataset by manually labeling 10% of the collected data (at least 1,000 records) with an inter-annotator agreement of at least 80%</w:t>
       </w:r>
     </w:p>
+    <w:p/>
     <w:p>
       <w:r>
         <w:t>An evaluation dataset</w:t>
@@ -4748,7 +4548,7 @@
                     </pic:cNvPicPr>
                   </pic:nvPicPr>
                   <pic:blipFill>
-                    <a:blip r:embed="rId41" cstate="print">
+                    <a:blip r:embed="rId44" cstate="print">
                       <a:extLst>
                         <a:ext uri="{28A0092B-C50C-407E-A947-70E740481C1C}">
                           <a14:useLocalDpi xmlns:a14="http://schemas.microsoft.com/office/drawing/2010/main" val="0"/>
@@ -4780,33 +4580,14 @@
         </w:drawing>
       </w:r>
     </w:p>
+    <w:p/>
     <w:p>
       <w:r>
         <w:t>An agreement of 86.2% was ac</w:t>
       </w:r>
       <w:r>
-        <w:t xml:space="preserve">hieved between the two members on the 1025 records. </w:t>
-      </w:r>
-    </w:p>
-    <w:p>
-      <w:pPr>
-        <w:spacing w:line="240" w:lineRule="auto"/>
-      </w:pPr>
-    </w:p>
-    <w:p>
-      <w:pPr>
-        <w:spacing w:line="240" w:lineRule="auto"/>
-      </w:pPr>
-    </w:p>
-    <w:p>
-      <w:pPr>
-        <w:pStyle w:val="ListBullet"/>
-        <w:numPr>
-          <w:ilvl w:val="0"/>
-          <w:numId w:val="0"/>
-        </w:numPr>
-        <w:ind w:left="360" w:hanging="360"/>
-      </w:pPr>
+        <w:t>hieved between the two members on the 1025 records.</w:t>
+      </w:r>
     </w:p>
     <w:p>
       <w:pPr>
@@ -4820,6 +4601,7 @@
         <w:t>Provide evaluation metrics such as precision, recall, and F-measure and discuss results</w:t>
       </w:r>
     </w:p>
+    <w:p/>
     <w:p>
       <w:r>
         <w:t>Three classification techniques were trained and their measures were evaluated on the evaluation dataset</w:t>
@@ -4864,9 +4646,10 @@
         <w:t>table</w:t>
       </w:r>
       <w:r>
-        <w:t xml:space="preserve"> below represents the results. </w:t>
-      </w:r>
-    </w:p>
+        <w:t xml:space="preserve"> below represents the results.</w:t>
+      </w:r>
+    </w:p>
+    <w:p/>
     <w:tbl>
       <w:tblPr>
         <w:tblStyle w:val="PlainTable51"/>
@@ -6307,34 +6090,8 @@
         <w:t>, SVM is the best classifie</w:t>
       </w:r>
       <w:r>
-        <w:t xml:space="preserve">r out of the three classifiers in terms of the measures. </w:t>
-      </w:r>
-    </w:p>
-    <w:p>
-      <w:pPr>
-        <w:spacing w:line="240" w:lineRule="auto"/>
-      </w:pPr>
-    </w:p>
-    <w:p>
-      <w:pPr>
-        <w:spacing w:line="240" w:lineRule="auto"/>
-      </w:pPr>
-      <w:r>
-        <w:rPr>
-          <w:highlight w:val="red"/>
-        </w:rPr>
-        <w:t>[+]</w:t>
-      </w:r>
-    </w:p>
-    <w:p>
-      <w:pPr>
-        <w:spacing w:line="240" w:lineRule="auto"/>
-      </w:pPr>
-    </w:p>
-    <w:p>
-      <w:pPr>
-        <w:spacing w:line="240" w:lineRule="auto"/>
-      </w:pPr>
+        <w:t>r out of the three classifiers in terms of the measures.</w:t>
+      </w:r>
     </w:p>
     <w:p>
       <w:pPr>
@@ -6347,6 +6104,11 @@
         <w:tab/>
         <w:t>Discuss performance metrics e.g. records classified per second and scalability of the system</w:t>
       </w:r>
+    </w:p>
+    <w:p>
+      <w:pPr>
+        <w:spacing w:line="240" w:lineRule="auto"/>
+      </w:pPr>
     </w:p>
     <w:p>
       <w:pPr>
@@ -6381,7 +6143,7 @@
             <wp:cNvGraphicFramePr/>
             <a:graphic xmlns:a="http://schemas.openxmlformats.org/drawingml/2006/main">
               <a:graphicData uri="http://schemas.openxmlformats.org/drawingml/2006/chart">
-                <c:chart xmlns:c="http://schemas.openxmlformats.org/drawingml/2006/chart" xmlns:r="http://schemas.openxmlformats.org/officeDocument/2006/relationships" r:id="rId42"/>
+                <c:chart xmlns:c="http://schemas.openxmlformats.org/drawingml/2006/chart" xmlns:r="http://schemas.openxmlformats.org/officeDocument/2006/relationships" r:id="rId45"/>
               </a:graphicData>
             </a:graphic>
           </wp:inline>
@@ -6392,6 +6154,11 @@
       <w:pPr>
         <w:spacing w:line="240" w:lineRule="auto"/>
       </w:pPr>
+    </w:p>
+    <w:p>
+      <w:pPr>
+        <w:spacing w:line="240" w:lineRule="auto"/>
+      </w:pPr>
       <w:r>
         <w:t xml:space="preserve">It can be seen that growth of the line in the graph is linearly, which indicates that the time taken to build the SVM classifier will grow in a linear fashion. </w:t>
       </w:r>
@@ -6547,6 +6314,7 @@
         <w:t>for visualizing classified data</w:t>
       </w:r>
     </w:p>
+    <w:p/>
     <w:p>
       <w:r>
         <w:t>As shown in the figure below, the red highlighted boxes indicate the category the particular tweet</w:t>
@@ -6596,7 +6364,7 @@
                     </pic:cNvPicPr>
                   </pic:nvPicPr>
                   <pic:blipFill>
-                    <a:blip r:embed="rId43" cstate="print">
+                    <a:blip r:embed="rId46" cstate="print">
                       <a:extLst>
                         <a:ext uri="{28A0092B-C50C-407E-A947-70E740481C1C}">
                           <a14:useLocalDpi xmlns:a14="http://schemas.microsoft.com/office/drawing/2010/main" val="0"/>
@@ -6657,6 +6425,11 @@
       <w:pPr>
         <w:spacing w:line="240" w:lineRule="auto"/>
       </w:pPr>
+    </w:p>
+    <w:p>
+      <w:pPr>
+        <w:spacing w:line="240" w:lineRule="auto"/>
+      </w:pPr>
       <w:r>
         <w:t xml:space="preserve">To further improve the accuracy and F-measure of the aforementioned classifiers, one of the ensemble methods, boosting, was used. </w:t>
       </w:r>
@@ -6678,6 +6451,11 @@
       <w:r>
         <w:t xml:space="preserve"> For example, the two images shown below were previously wrongly classified by the SVM classifier. However, by using boosting, the new classifier was able to correctly classify them to their categories which are economy and social in this case.</w:t>
       </w:r>
+    </w:p>
+    <w:p>
+      <w:pPr>
+        <w:spacing w:line="240" w:lineRule="auto"/>
+      </w:pPr>
     </w:p>
     <w:p>
       <w:pPr>
@@ -6707,7 +6485,7 @@
                     </pic:cNvPicPr>
                   </pic:nvPicPr>
                   <pic:blipFill>
-                    <a:blip r:embed="rId44" cstate="print">
+                    <a:blip r:embed="rId47" cstate="print">
                       <a:extLst>
                         <a:ext uri="{28A0092B-C50C-407E-A947-70E740481C1C}">
                           <a14:useLocalDpi xmlns:a14="http://schemas.microsoft.com/office/drawing/2010/main" val="0"/>
@@ -6767,7 +6545,7 @@
                     </pic:cNvPicPr>
                   </pic:nvPicPr>
                   <pic:blipFill>
-                    <a:blip r:embed="rId45" cstate="print">
+                    <a:blip r:embed="rId48" cstate="print">
                       <a:extLst>
                         <a:ext uri="{28A0092B-C50C-407E-A947-70E740481C1C}">
                           <a14:useLocalDpi xmlns:a14="http://schemas.microsoft.com/office/drawing/2010/main" val="0"/>
@@ -6809,7 +6587,6 @@
         <w:spacing w:line="240" w:lineRule="auto"/>
       </w:pPr>
       <w:r>
-        <w:lastRenderedPageBreak/>
         <w:t xml:space="preserve">The classifiers with the top two results were selected to be used with Boosting. The implementation of boosting was Adaboost which is available in Weka. </w:t>
       </w:r>
       <w:r>
@@ -7933,6 +7710,8 @@
       <w:pPr>
         <w:spacing w:line="240" w:lineRule="auto"/>
       </w:pPr>
+      <w:bookmarkStart w:id="0" w:name="_GoBack"/>
+      <w:bookmarkEnd w:id="0"/>
       <w:r>
         <w:t xml:space="preserve">As shown in the table, the improvements for Naïve Bayes Multinomial with boosting was up to 5% more. </w:t>
       </w:r>
@@ -7944,6 +7723,11 @@
       <w:pPr>
         <w:spacing w:line="240" w:lineRule="auto"/>
       </w:pPr>
+    </w:p>
+    <w:p>
+      <w:pPr>
+        <w:spacing w:line="240" w:lineRule="auto"/>
+      </w:pPr>
       <w:r>
         <w:t xml:space="preserve">As for SVM with boosting, the improvements were up to 2% more as compared to SVM without boosting. </w:t>
       </w:r>
@@ -7974,8 +7758,8 @@
       </w:r>
     </w:p>
     <w:sectPr>
-      <w:headerReference w:type="default" r:id="rId46"/>
-      <w:footerReference w:type="default" r:id="rId47"/>
+      <w:headerReference w:type="default" r:id="rId49"/>
+      <w:footerReference w:type="default" r:id="rId50"/>
       <w:pgSz w:w="11906" w:h="16838"/>
       <w:pgMar w:top="1440" w:right="1440" w:bottom="1440" w:left="1440" w:header="708" w:footer="708" w:gutter="0"/>
       <w:cols w:space="708"/>
@@ -8021,7 +7805,6 @@
         <w:docPartUnique/>
       </w:docPartObj>
     </w:sdtPr>
-    <w:sdtEndPr/>
     <w:sdtContent>
       <w:p>
         <w:pPr>
@@ -8041,7 +7824,7 @@
           <w:rPr>
             <w:noProof/>
           </w:rPr>
-          <w:t>13</w:t>
+          <w:t>24</w:t>
         </w:r>
         <w:r>
           <w:rPr>
@@ -8186,6 +7969,118 @@
     </w:lvl>
   </w:abstractNum>
   <w:abstractNum w:abstractNumId="1">
+    <w:nsid w:val="04957C31"/>
+    <w:multiLevelType w:val="multilevel"/>
+    <w:tmpl w:val="4AB8CE06"/>
+    <w:lvl w:ilvl="0">
+      <w:numFmt w:val="decimal"/>
+      <w:lvlText w:val="%1"/>
+      <w:lvlJc w:val="left"/>
+      <w:pPr>
+        <w:ind w:left="480" w:hanging="480"/>
+      </w:pPr>
+      <w:rPr>
+        <w:rFonts w:hint="default"/>
+      </w:rPr>
+    </w:lvl>
+    <w:lvl w:ilvl="1">
+      <w:start w:val="7"/>
+      <w:numFmt w:val="decimalZero"/>
+      <w:lvlText w:val="%1.%2"/>
+      <w:lvlJc w:val="left"/>
+      <w:pPr>
+        <w:ind w:left="480" w:hanging="480"/>
+      </w:pPr>
+      <w:rPr>
+        <w:rFonts w:hint="default"/>
+      </w:rPr>
+    </w:lvl>
+    <w:lvl w:ilvl="2">
+      <w:start w:val="1"/>
+      <w:numFmt w:val="decimal"/>
+      <w:lvlText w:val="%1.%2.%3"/>
+      <w:lvlJc w:val="left"/>
+      <w:pPr>
+        <w:ind w:left="720" w:hanging="720"/>
+      </w:pPr>
+      <w:rPr>
+        <w:rFonts w:hint="default"/>
+      </w:rPr>
+    </w:lvl>
+    <w:lvl w:ilvl="3">
+      <w:start w:val="1"/>
+      <w:numFmt w:val="decimal"/>
+      <w:lvlText w:val="%1.%2.%3.%4"/>
+      <w:lvlJc w:val="left"/>
+      <w:pPr>
+        <w:ind w:left="720" w:hanging="720"/>
+      </w:pPr>
+      <w:rPr>
+        <w:rFonts w:hint="default"/>
+      </w:rPr>
+    </w:lvl>
+    <w:lvl w:ilvl="4">
+      <w:start w:val="1"/>
+      <w:numFmt w:val="decimal"/>
+      <w:lvlText w:val="%1.%2.%3.%4.%5"/>
+      <w:lvlJc w:val="left"/>
+      <w:pPr>
+        <w:ind w:left="1080" w:hanging="1080"/>
+      </w:pPr>
+      <w:rPr>
+        <w:rFonts w:hint="default"/>
+      </w:rPr>
+    </w:lvl>
+    <w:lvl w:ilvl="5">
+      <w:start w:val="1"/>
+      <w:numFmt w:val="decimal"/>
+      <w:lvlText w:val="%1.%2.%3.%4.%5.%6"/>
+      <w:lvlJc w:val="left"/>
+      <w:pPr>
+        <w:ind w:left="1080" w:hanging="1080"/>
+      </w:pPr>
+      <w:rPr>
+        <w:rFonts w:hint="default"/>
+      </w:rPr>
+    </w:lvl>
+    <w:lvl w:ilvl="6">
+      <w:start w:val="1"/>
+      <w:numFmt w:val="decimal"/>
+      <w:lvlText w:val="%1.%2.%3.%4.%5.%6.%7"/>
+      <w:lvlJc w:val="left"/>
+      <w:pPr>
+        <w:ind w:left="1080" w:hanging="1080"/>
+      </w:pPr>
+      <w:rPr>
+        <w:rFonts w:hint="default"/>
+      </w:rPr>
+    </w:lvl>
+    <w:lvl w:ilvl="7">
+      <w:start w:val="1"/>
+      <w:numFmt w:val="decimal"/>
+      <w:lvlText w:val="%1.%2.%3.%4.%5.%6.%7.%8"/>
+      <w:lvlJc w:val="left"/>
+      <w:pPr>
+        <w:ind w:left="1440" w:hanging="1440"/>
+      </w:pPr>
+      <w:rPr>
+        <w:rFonts w:hint="default"/>
+      </w:rPr>
+    </w:lvl>
+    <w:lvl w:ilvl="8">
+      <w:start w:val="1"/>
+      <w:numFmt w:val="decimal"/>
+      <w:lvlText w:val="%1.%2.%3.%4.%5.%6.%7.%8.%9"/>
+      <w:lvlJc w:val="left"/>
+      <w:pPr>
+        <w:ind w:left="1440" w:hanging="1440"/>
+      </w:pPr>
+      <w:rPr>
+        <w:rFonts w:hint="default"/>
+      </w:rPr>
+    </w:lvl>
+  </w:abstractNum>
+  <w:abstractNum w:abstractNumId="2">
     <w:nsid w:val="093C6AE9"/>
     <w:multiLevelType w:val="multilevel"/>
     <w:tmpl w:val="4809001F"/>
@@ -8271,7 +8166,7 @@
       </w:pPr>
     </w:lvl>
   </w:abstractNum>
-  <w:abstractNum w:abstractNumId="2">
+  <w:abstractNum w:abstractNumId="3">
     <w:nsid w:val="0A4A7427"/>
     <w:multiLevelType w:val="hybridMultilevel"/>
     <w:tmpl w:val="77CE7788"/>
@@ -8357,7 +8252,7 @@
       </w:pPr>
     </w:lvl>
   </w:abstractNum>
-  <w:abstractNum w:abstractNumId="3">
+  <w:abstractNum w:abstractNumId="4">
     <w:nsid w:val="0E377E02"/>
     <w:multiLevelType w:val="hybridMultilevel"/>
     <w:tmpl w:val="D4321D8C"/>
@@ -8446,7 +8341,7 @@
       </w:pPr>
     </w:lvl>
   </w:abstractNum>
-  <w:abstractNum w:abstractNumId="4">
+  <w:abstractNum w:abstractNumId="5">
     <w:nsid w:val="111E4C7D"/>
     <w:multiLevelType w:val="multilevel"/>
     <w:tmpl w:val="4809001F"/>
@@ -8532,7 +8427,7 @@
       </w:pPr>
     </w:lvl>
   </w:abstractNum>
-  <w:abstractNum w:abstractNumId="5">
+  <w:abstractNum w:abstractNumId="6">
     <w:nsid w:val="16852732"/>
     <w:multiLevelType w:val="multilevel"/>
     <w:tmpl w:val="4809001F"/>
@@ -8618,7 +8513,7 @@
       </w:pPr>
     </w:lvl>
   </w:abstractNum>
-  <w:abstractNum w:abstractNumId="6">
+  <w:abstractNum w:abstractNumId="7">
     <w:nsid w:val="18D85E9D"/>
     <w:multiLevelType w:val="multilevel"/>
     <w:tmpl w:val="4809001F"/>
@@ -8704,7 +8599,7 @@
       </w:pPr>
     </w:lvl>
   </w:abstractNum>
-  <w:abstractNum w:abstractNumId="7">
+  <w:abstractNum w:abstractNumId="8">
     <w:nsid w:val="1B302E7A"/>
     <w:multiLevelType w:val="hybridMultilevel"/>
     <w:tmpl w:val="8C7ACFDE"/>
@@ -8790,7 +8685,119 @@
       </w:pPr>
     </w:lvl>
   </w:abstractNum>
-  <w:abstractNum w:abstractNumId="8">
+  <w:abstractNum w:abstractNumId="9">
+    <w:nsid w:val="1F6B73AF"/>
+    <w:multiLevelType w:val="multilevel"/>
+    <w:tmpl w:val="B1EE8F7A"/>
+    <w:lvl w:ilvl="0">
+      <w:numFmt w:val="decimal"/>
+      <w:lvlText w:val="%1"/>
+      <w:lvlJc w:val="left"/>
+      <w:pPr>
+        <w:ind w:left="480" w:hanging="480"/>
+      </w:pPr>
+      <w:rPr>
+        <w:rFonts w:hint="default"/>
+      </w:rPr>
+    </w:lvl>
+    <w:lvl w:ilvl="1">
+      <w:start w:val="19"/>
+      <w:numFmt w:val="decimalZero"/>
+      <w:lvlText w:val="%1.%2"/>
+      <w:lvlJc w:val="left"/>
+      <w:pPr>
+        <w:ind w:left="480" w:hanging="480"/>
+      </w:pPr>
+      <w:rPr>
+        <w:rFonts w:hint="default"/>
+      </w:rPr>
+    </w:lvl>
+    <w:lvl w:ilvl="2">
+      <w:start w:val="1"/>
+      <w:numFmt w:val="decimal"/>
+      <w:lvlText w:val="%1.%2.%3"/>
+      <w:lvlJc w:val="left"/>
+      <w:pPr>
+        <w:ind w:left="720" w:hanging="720"/>
+      </w:pPr>
+      <w:rPr>
+        <w:rFonts w:hint="default"/>
+      </w:rPr>
+    </w:lvl>
+    <w:lvl w:ilvl="3">
+      <w:start w:val="1"/>
+      <w:numFmt w:val="decimal"/>
+      <w:lvlText w:val="%1.%2.%3.%4"/>
+      <w:lvlJc w:val="left"/>
+      <w:pPr>
+        <w:ind w:left="720" w:hanging="720"/>
+      </w:pPr>
+      <w:rPr>
+        <w:rFonts w:hint="default"/>
+      </w:rPr>
+    </w:lvl>
+    <w:lvl w:ilvl="4">
+      <w:start w:val="1"/>
+      <w:numFmt w:val="decimal"/>
+      <w:lvlText w:val="%1.%2.%3.%4.%5"/>
+      <w:lvlJc w:val="left"/>
+      <w:pPr>
+        <w:ind w:left="1080" w:hanging="1080"/>
+      </w:pPr>
+      <w:rPr>
+        <w:rFonts w:hint="default"/>
+      </w:rPr>
+    </w:lvl>
+    <w:lvl w:ilvl="5">
+      <w:start w:val="1"/>
+      <w:numFmt w:val="decimal"/>
+      <w:lvlText w:val="%1.%2.%3.%4.%5.%6"/>
+      <w:lvlJc w:val="left"/>
+      <w:pPr>
+        <w:ind w:left="1080" w:hanging="1080"/>
+      </w:pPr>
+      <w:rPr>
+        <w:rFonts w:hint="default"/>
+      </w:rPr>
+    </w:lvl>
+    <w:lvl w:ilvl="6">
+      <w:start w:val="1"/>
+      <w:numFmt w:val="decimal"/>
+      <w:lvlText w:val="%1.%2.%3.%4.%5.%6.%7"/>
+      <w:lvlJc w:val="left"/>
+      <w:pPr>
+        <w:ind w:left="1080" w:hanging="1080"/>
+      </w:pPr>
+      <w:rPr>
+        <w:rFonts w:hint="default"/>
+      </w:rPr>
+    </w:lvl>
+    <w:lvl w:ilvl="7">
+      <w:start w:val="1"/>
+      <w:numFmt w:val="decimal"/>
+      <w:lvlText w:val="%1.%2.%3.%4.%5.%6.%7.%8"/>
+      <w:lvlJc w:val="left"/>
+      <w:pPr>
+        <w:ind w:left="1440" w:hanging="1440"/>
+      </w:pPr>
+      <w:rPr>
+        <w:rFonts w:hint="default"/>
+      </w:rPr>
+    </w:lvl>
+    <w:lvl w:ilvl="8">
+      <w:start w:val="1"/>
+      <w:numFmt w:val="decimal"/>
+      <w:lvlText w:val="%1.%2.%3.%4.%5.%6.%7.%8.%9"/>
+      <w:lvlJc w:val="left"/>
+      <w:pPr>
+        <w:ind w:left="1440" w:hanging="1440"/>
+      </w:pPr>
+      <w:rPr>
+        <w:rFonts w:hint="default"/>
+      </w:rPr>
+    </w:lvl>
+  </w:abstractNum>
+  <w:abstractNum w:abstractNumId="10">
     <w:nsid w:val="267E72AF"/>
     <w:multiLevelType w:val="multilevel"/>
     <w:tmpl w:val="F8AEC380"/>
@@ -8939,7 +8946,93 @@
       </w:rPr>
     </w:lvl>
   </w:abstractNum>
-  <w:abstractNum w:abstractNumId="9">
+  <w:abstractNum w:abstractNumId="11">
+    <w:nsid w:val="28E4632C"/>
+    <w:multiLevelType w:val="hybridMultilevel"/>
+    <w:tmpl w:val="4C6ADFBE"/>
+    <w:lvl w:ilvl="0" w:tplc="48090019">
+      <w:start w:val="1"/>
+      <w:numFmt w:val="lowerLetter"/>
+      <w:lvlText w:val="%1."/>
+      <w:lvlJc w:val="left"/>
+      <w:pPr>
+        <w:ind w:left="720" w:hanging="360"/>
+      </w:pPr>
+    </w:lvl>
+    <w:lvl w:ilvl="1" w:tplc="48090019" w:tentative="1">
+      <w:start w:val="1"/>
+      <w:numFmt w:val="lowerLetter"/>
+      <w:lvlText w:val="%2."/>
+      <w:lvlJc w:val="left"/>
+      <w:pPr>
+        <w:ind w:left="1440" w:hanging="360"/>
+      </w:pPr>
+    </w:lvl>
+    <w:lvl w:ilvl="2" w:tplc="4809001B" w:tentative="1">
+      <w:start w:val="1"/>
+      <w:numFmt w:val="lowerRoman"/>
+      <w:lvlText w:val="%3."/>
+      <w:lvlJc w:val="right"/>
+      <w:pPr>
+        <w:ind w:left="2160" w:hanging="180"/>
+      </w:pPr>
+    </w:lvl>
+    <w:lvl w:ilvl="3" w:tplc="4809000F" w:tentative="1">
+      <w:start w:val="1"/>
+      <w:numFmt w:val="decimal"/>
+      <w:lvlText w:val="%4."/>
+      <w:lvlJc w:val="left"/>
+      <w:pPr>
+        <w:ind w:left="2880" w:hanging="360"/>
+      </w:pPr>
+    </w:lvl>
+    <w:lvl w:ilvl="4" w:tplc="48090019" w:tentative="1">
+      <w:start w:val="1"/>
+      <w:numFmt w:val="lowerLetter"/>
+      <w:lvlText w:val="%5."/>
+      <w:lvlJc w:val="left"/>
+      <w:pPr>
+        <w:ind w:left="3600" w:hanging="360"/>
+      </w:pPr>
+    </w:lvl>
+    <w:lvl w:ilvl="5" w:tplc="4809001B" w:tentative="1">
+      <w:start w:val="1"/>
+      <w:numFmt w:val="lowerRoman"/>
+      <w:lvlText w:val="%6."/>
+      <w:lvlJc w:val="right"/>
+      <w:pPr>
+        <w:ind w:left="4320" w:hanging="180"/>
+      </w:pPr>
+    </w:lvl>
+    <w:lvl w:ilvl="6" w:tplc="4809000F" w:tentative="1">
+      <w:start w:val="1"/>
+      <w:numFmt w:val="decimal"/>
+      <w:lvlText w:val="%7."/>
+      <w:lvlJc w:val="left"/>
+      <w:pPr>
+        <w:ind w:left="5040" w:hanging="360"/>
+      </w:pPr>
+    </w:lvl>
+    <w:lvl w:ilvl="7" w:tplc="48090019" w:tentative="1">
+      <w:start w:val="1"/>
+      <w:numFmt w:val="lowerLetter"/>
+      <w:lvlText w:val="%8."/>
+      <w:lvlJc w:val="left"/>
+      <w:pPr>
+        <w:ind w:left="5760" w:hanging="360"/>
+      </w:pPr>
+    </w:lvl>
+    <w:lvl w:ilvl="8" w:tplc="4809001B" w:tentative="1">
+      <w:start w:val="1"/>
+      <w:numFmt w:val="lowerRoman"/>
+      <w:lvlText w:val="%9."/>
+      <w:lvlJc w:val="right"/>
+      <w:pPr>
+        <w:ind w:left="6480" w:hanging="180"/>
+      </w:pPr>
+    </w:lvl>
+  </w:abstractNum>
+  <w:abstractNum w:abstractNumId="12">
     <w:nsid w:val="29060970"/>
     <w:multiLevelType w:val="multilevel"/>
     <w:tmpl w:val="72BE769E"/>
@@ -9088,7 +9181,7 @@
       </w:rPr>
     </w:lvl>
   </w:abstractNum>
-  <w:abstractNum w:abstractNumId="10">
+  <w:abstractNum w:abstractNumId="13">
     <w:nsid w:val="2BA931EB"/>
     <w:multiLevelType w:val="hybridMultilevel"/>
     <w:tmpl w:val="C76E67CE"/>
@@ -9200,7 +9293,7 @@
       </w:rPr>
     </w:lvl>
   </w:abstractNum>
-  <w:abstractNum w:abstractNumId="11">
+  <w:abstractNum w:abstractNumId="14">
     <w:nsid w:val="2BE82913"/>
     <w:multiLevelType w:val="hybridMultilevel"/>
     <w:tmpl w:val="499C5328"/>
@@ -9289,7 +9382,7 @@
       </w:pPr>
     </w:lvl>
   </w:abstractNum>
-  <w:abstractNum w:abstractNumId="12">
+  <w:abstractNum w:abstractNumId="15">
     <w:nsid w:val="33BE4B0D"/>
     <w:multiLevelType w:val="multilevel"/>
     <w:tmpl w:val="1332D11A"/>
@@ -9401,7 +9494,7 @@
       </w:rPr>
     </w:lvl>
   </w:abstractNum>
-  <w:abstractNum w:abstractNumId="13">
+  <w:abstractNum w:abstractNumId="16">
     <w:nsid w:val="3E49289C"/>
     <w:multiLevelType w:val="hybridMultilevel"/>
     <w:tmpl w:val="50FC2958"/>
@@ -9514,7 +9607,7 @@
       </w:rPr>
     </w:lvl>
   </w:abstractNum>
-  <w:abstractNum w:abstractNumId="14">
+  <w:abstractNum w:abstractNumId="17">
     <w:nsid w:val="3F364CE3"/>
     <w:multiLevelType w:val="hybridMultilevel"/>
     <w:tmpl w:val="C7940F3A"/>
@@ -9600,7 +9693,7 @@
       </w:pPr>
     </w:lvl>
   </w:abstractNum>
-  <w:abstractNum w:abstractNumId="15">
+  <w:abstractNum w:abstractNumId="18">
     <w:nsid w:val="4048526A"/>
     <w:multiLevelType w:val="hybridMultilevel"/>
     <w:tmpl w:val="E5B28E3A"/>
@@ -9713,7 +9806,7 @@
       </w:rPr>
     </w:lvl>
   </w:abstractNum>
-  <w:abstractNum w:abstractNumId="16">
+  <w:abstractNum w:abstractNumId="19">
     <w:nsid w:val="447E6243"/>
     <w:multiLevelType w:val="multilevel"/>
     <w:tmpl w:val="4809001F"/>
@@ -9799,7 +9892,96 @@
       </w:pPr>
     </w:lvl>
   </w:abstractNum>
-  <w:abstractNum w:abstractNumId="17">
+  <w:abstractNum w:abstractNumId="20">
+    <w:nsid w:val="45BB567B"/>
+    <w:multiLevelType w:val="hybridMultilevel"/>
+    <w:tmpl w:val="AF3884F6"/>
+    <w:lvl w:ilvl="0" w:tplc="ECCCE206">
+      <w:start w:val="1"/>
+      <w:numFmt w:val="decimal"/>
+      <w:lvlText w:val="(%1)"/>
+      <w:lvlJc w:val="left"/>
+      <w:pPr>
+        <w:ind w:left="720" w:hanging="360"/>
+      </w:pPr>
+      <w:rPr>
+        <w:rFonts w:hint="default"/>
+      </w:rPr>
+    </w:lvl>
+    <w:lvl w:ilvl="1" w:tplc="48090019" w:tentative="1">
+      <w:start w:val="1"/>
+      <w:numFmt w:val="lowerLetter"/>
+      <w:lvlText w:val="%2."/>
+      <w:lvlJc w:val="left"/>
+      <w:pPr>
+        <w:ind w:left="1440" w:hanging="360"/>
+      </w:pPr>
+    </w:lvl>
+    <w:lvl w:ilvl="2" w:tplc="4809001B" w:tentative="1">
+      <w:start w:val="1"/>
+      <w:numFmt w:val="lowerRoman"/>
+      <w:lvlText w:val="%3."/>
+      <w:lvlJc w:val="right"/>
+      <w:pPr>
+        <w:ind w:left="2160" w:hanging="180"/>
+      </w:pPr>
+    </w:lvl>
+    <w:lvl w:ilvl="3" w:tplc="4809000F" w:tentative="1">
+      <w:start w:val="1"/>
+      <w:numFmt w:val="decimal"/>
+      <w:lvlText w:val="%4."/>
+      <w:lvlJc w:val="left"/>
+      <w:pPr>
+        <w:ind w:left="2880" w:hanging="360"/>
+      </w:pPr>
+    </w:lvl>
+    <w:lvl w:ilvl="4" w:tplc="48090019" w:tentative="1">
+      <w:start w:val="1"/>
+      <w:numFmt w:val="lowerLetter"/>
+      <w:lvlText w:val="%5."/>
+      <w:lvlJc w:val="left"/>
+      <w:pPr>
+        <w:ind w:left="3600" w:hanging="360"/>
+      </w:pPr>
+    </w:lvl>
+    <w:lvl w:ilvl="5" w:tplc="4809001B" w:tentative="1">
+      <w:start w:val="1"/>
+      <w:numFmt w:val="lowerRoman"/>
+      <w:lvlText w:val="%6."/>
+      <w:lvlJc w:val="right"/>
+      <w:pPr>
+        <w:ind w:left="4320" w:hanging="180"/>
+      </w:pPr>
+    </w:lvl>
+    <w:lvl w:ilvl="6" w:tplc="4809000F" w:tentative="1">
+      <w:start w:val="1"/>
+      <w:numFmt w:val="decimal"/>
+      <w:lvlText w:val="%7."/>
+      <w:lvlJc w:val="left"/>
+      <w:pPr>
+        <w:ind w:left="5040" w:hanging="360"/>
+      </w:pPr>
+    </w:lvl>
+    <w:lvl w:ilvl="7" w:tplc="48090019" w:tentative="1">
+      <w:start w:val="1"/>
+      <w:numFmt w:val="lowerLetter"/>
+      <w:lvlText w:val="%8."/>
+      <w:lvlJc w:val="left"/>
+      <w:pPr>
+        <w:ind w:left="5760" w:hanging="360"/>
+      </w:pPr>
+    </w:lvl>
+    <w:lvl w:ilvl="8" w:tplc="4809001B" w:tentative="1">
+      <w:start w:val="1"/>
+      <w:numFmt w:val="lowerRoman"/>
+      <w:lvlText w:val="%9."/>
+      <w:lvlJc w:val="right"/>
+      <w:pPr>
+        <w:ind w:left="6480" w:hanging="180"/>
+      </w:pPr>
+    </w:lvl>
+  </w:abstractNum>
+  <w:abstractNum w:abstractNumId="21">
     <w:nsid w:val="4CE357E7"/>
     <w:multiLevelType w:val="hybridMultilevel"/>
     <w:tmpl w:val="77CE7788"/>
@@ -9885,7 +10067,7 @@
       </w:pPr>
     </w:lvl>
   </w:abstractNum>
-  <w:abstractNum w:abstractNumId="18">
+  <w:abstractNum w:abstractNumId="22">
     <w:nsid w:val="4E026620"/>
     <w:multiLevelType w:val="hybridMultilevel"/>
     <w:tmpl w:val="29FE633A"/>
@@ -9971,7 +10153,7 @@
       </w:pPr>
     </w:lvl>
   </w:abstractNum>
-  <w:abstractNum w:abstractNumId="19">
+  <w:abstractNum w:abstractNumId="23">
     <w:nsid w:val="524A1553"/>
     <w:multiLevelType w:val="hybridMultilevel"/>
     <w:tmpl w:val="F45AA1B8"/>
@@ -10060,7 +10242,7 @@
       </w:pPr>
     </w:lvl>
   </w:abstractNum>
-  <w:abstractNum w:abstractNumId="20">
+  <w:abstractNum w:abstractNumId="24">
     <w:nsid w:val="543F2DE5"/>
     <w:multiLevelType w:val="multilevel"/>
     <w:tmpl w:val="C234E0BC"/>
@@ -10172,7 +10354,7 @@
       </w:rPr>
     </w:lvl>
   </w:abstractNum>
-  <w:abstractNum w:abstractNumId="21">
+  <w:abstractNum w:abstractNumId="25">
     <w:nsid w:val="577B5631"/>
     <w:multiLevelType w:val="multilevel"/>
     <w:tmpl w:val="4809001F"/>
@@ -10258,7 +10440,7 @@
       </w:pPr>
     </w:lvl>
   </w:abstractNum>
-  <w:abstractNum w:abstractNumId="22">
+  <w:abstractNum w:abstractNumId="26">
     <w:nsid w:val="5ADB5EC1"/>
     <w:multiLevelType w:val="hybridMultilevel"/>
     <w:tmpl w:val="8C400312"/>
@@ -10347,7 +10529,7 @@
       </w:pPr>
     </w:lvl>
   </w:abstractNum>
-  <w:abstractNum w:abstractNumId="23">
+  <w:abstractNum w:abstractNumId="27">
     <w:nsid w:val="5C5D2E93"/>
     <w:multiLevelType w:val="multilevel"/>
     <w:tmpl w:val="0F00F744"/>
@@ -10496,7 +10678,7 @@
       </w:rPr>
     </w:lvl>
   </w:abstractNum>
-  <w:abstractNum w:abstractNumId="24">
+  <w:abstractNum w:abstractNumId="28">
     <w:nsid w:val="629F47A1"/>
     <w:multiLevelType w:val="hybridMultilevel"/>
     <w:tmpl w:val="E13E87CC"/>
@@ -10582,7 +10764,7 @@
       </w:pPr>
     </w:lvl>
   </w:abstractNum>
-  <w:abstractNum w:abstractNumId="25">
+  <w:abstractNum w:abstractNumId="29">
     <w:nsid w:val="645C643C"/>
     <w:multiLevelType w:val="hybridMultilevel"/>
     <w:tmpl w:val="1D10435C"/>
@@ -10695,7 +10877,119 @@
       </w:rPr>
     </w:lvl>
   </w:abstractNum>
-  <w:abstractNum w:abstractNumId="26">
+  <w:abstractNum w:abstractNumId="30">
+    <w:nsid w:val="65664E40"/>
+    <w:multiLevelType w:val="hybridMultilevel"/>
+    <w:tmpl w:val="F632995A"/>
+    <w:lvl w:ilvl="0" w:tplc="47481B98">
+      <w:numFmt w:val="bullet"/>
+      <w:lvlText w:val="-"/>
+      <w:lvlJc w:val="left"/>
+      <w:pPr>
+        <w:ind w:left="720" w:hanging="360"/>
+      </w:pPr>
+      <w:rPr>
+        <w:rFonts w:ascii="Calibri" w:eastAsia="Times New Roman" w:hAnsi="Calibri" w:cs="Times New Roman" w:hint="default"/>
+      </w:rPr>
+    </w:lvl>
+    <w:lvl w:ilvl="1" w:tplc="48090003" w:tentative="1">
+      <w:start w:val="1"/>
+      <w:numFmt w:val="bullet"/>
+      <w:lvlText w:val="o"/>
+      <w:lvlJc w:val="left"/>
+      <w:pPr>
+        <w:ind w:left="1440" w:hanging="360"/>
+      </w:pPr>
+      <w:rPr>
+        <w:rFonts w:ascii="Courier New" w:hAnsi="Courier New" w:cs="Courier New" w:hint="default"/>
+      </w:rPr>
+    </w:lvl>
+    <w:lvl w:ilvl="2" w:tplc="48090005" w:tentative="1">
+      <w:start w:val="1"/>
+      <w:numFmt w:val="bullet"/>
+      <w:lvlText w:val=""/>
+      <w:lvlJc w:val="left"/>
+      <w:pPr>
+        <w:ind w:left="2160" w:hanging="360"/>
+      </w:pPr>
+      <w:rPr>
+        <w:rFonts w:ascii="Wingdings" w:hAnsi="Wingdings" w:hint="default"/>
+      </w:rPr>
+    </w:lvl>
+    <w:lvl w:ilvl="3" w:tplc="48090001" w:tentative="1">
+      <w:start w:val="1"/>
+      <w:numFmt w:val="bullet"/>
+      <w:lvlText w:val=""/>
+      <w:lvlJc w:val="left"/>
+      <w:pPr>
+        <w:ind w:left="2880" w:hanging="360"/>
+      </w:pPr>
+      <w:rPr>
+        <w:rFonts w:ascii="Symbol" w:hAnsi="Symbol" w:hint="default"/>
+      </w:rPr>
+    </w:lvl>
+    <w:lvl w:ilvl="4" w:tplc="48090003" w:tentative="1">
+      <w:start w:val="1"/>
+      <w:numFmt w:val="bullet"/>
+      <w:lvlText w:val="o"/>
+      <w:lvlJc w:val="left"/>
+      <w:pPr>
+        <w:ind w:left="3600" w:hanging="360"/>
+      </w:pPr>
+      <w:rPr>
+        <w:rFonts w:ascii="Courier New" w:hAnsi="Courier New" w:cs="Courier New" w:hint="default"/>
+      </w:rPr>
+    </w:lvl>
+    <w:lvl w:ilvl="5" w:tplc="48090005" w:tentative="1">
+      <w:start w:val="1"/>
+      <w:numFmt w:val="bullet"/>
+      <w:lvlText w:val=""/>
+      <w:lvlJc w:val="left"/>
+      <w:pPr>
+        <w:ind w:left="4320" w:hanging="360"/>
+      </w:pPr>
+      <w:rPr>
+        <w:rFonts w:ascii="Wingdings" w:hAnsi="Wingdings" w:hint="default"/>
+      </w:rPr>
+    </w:lvl>
+    <w:lvl w:ilvl="6" w:tplc="48090001" w:tentative="1">
+      <w:start w:val="1"/>
+      <w:numFmt w:val="bullet"/>
+      <w:lvlText w:val=""/>
+      <w:lvlJc w:val="left"/>
+      <w:pPr>
+        <w:ind w:left="5040" w:hanging="360"/>
+      </w:pPr>
+      <w:rPr>
+        <w:rFonts w:ascii="Symbol" w:hAnsi="Symbol" w:hint="default"/>
+      </w:rPr>
+    </w:lvl>
+    <w:lvl w:ilvl="7" w:tplc="48090003" w:tentative="1">
+      <w:start w:val="1"/>
+      <w:numFmt w:val="bullet"/>
+      <w:lvlText w:val="o"/>
+      <w:lvlJc w:val="left"/>
+      <w:pPr>
+        <w:ind w:left="5760" w:hanging="360"/>
+      </w:pPr>
+      <w:rPr>
+        <w:rFonts w:ascii="Courier New" w:hAnsi="Courier New" w:cs="Courier New" w:hint="default"/>
+      </w:rPr>
+    </w:lvl>
+    <w:lvl w:ilvl="8" w:tplc="48090005" w:tentative="1">
+      <w:start w:val="1"/>
+      <w:numFmt w:val="bullet"/>
+      <w:lvlText w:val=""/>
+      <w:lvlJc w:val="left"/>
+      <w:pPr>
+        <w:ind w:left="6480" w:hanging="360"/>
+      </w:pPr>
+      <w:rPr>
+        <w:rFonts w:ascii="Wingdings" w:hAnsi="Wingdings" w:hint="default"/>
+      </w:rPr>
+    </w:lvl>
+  </w:abstractNum>
+  <w:abstractNum w:abstractNumId="31">
     <w:nsid w:val="677301A0"/>
     <w:multiLevelType w:val="multilevel"/>
     <w:tmpl w:val="4809001F"/>
@@ -10781,7 +11075,7 @@
       </w:pPr>
     </w:lvl>
   </w:abstractNum>
-  <w:abstractNum w:abstractNumId="27">
+  <w:abstractNum w:abstractNumId="32">
     <w:nsid w:val="680554E3"/>
     <w:multiLevelType w:val="multilevel"/>
     <w:tmpl w:val="4809001F"/>
@@ -10867,7 +11161,7 @@
       </w:pPr>
     </w:lvl>
   </w:abstractNum>
-  <w:abstractNum w:abstractNumId="28">
+  <w:abstractNum w:abstractNumId="33">
     <w:nsid w:val="69D31E25"/>
     <w:multiLevelType w:val="multilevel"/>
     <w:tmpl w:val="59D8242C"/>
@@ -11016,7 +11310,7 @@
       </w:rPr>
     </w:lvl>
   </w:abstractNum>
-  <w:abstractNum w:abstractNumId="29">
+  <w:abstractNum w:abstractNumId="34">
     <w:nsid w:val="6BE75DFA"/>
     <w:multiLevelType w:val="hybridMultilevel"/>
     <w:tmpl w:val="08BED6FE"/>
@@ -11129,7 +11423,7 @@
       </w:rPr>
     </w:lvl>
   </w:abstractNum>
-  <w:abstractNum w:abstractNumId="30">
+  <w:abstractNum w:abstractNumId="35">
     <w:nsid w:val="6FE919ED"/>
     <w:multiLevelType w:val="multilevel"/>
     <w:tmpl w:val="B33CB064"/>
@@ -11278,96 +11572,7 @@
       </w:rPr>
     </w:lvl>
   </w:abstractNum>
-  <w:abstractNum w:abstractNumId="31">
-    <w:nsid w:val="70D974E0"/>
-    <w:multiLevelType w:val="hybridMultilevel"/>
-    <w:tmpl w:val="F03E3EC0"/>
-    <w:lvl w:ilvl="0" w:tplc="48090017">
-      <w:start w:val="1"/>
-      <w:numFmt w:val="lowerLetter"/>
-      <w:lvlText w:val="%1)"/>
-      <w:lvlJc w:val="left"/>
-      <w:pPr>
-        <w:ind w:left="720" w:hanging="360"/>
-      </w:pPr>
-      <w:rPr>
-        <w:rFonts w:hint="default"/>
-      </w:rPr>
-    </w:lvl>
-    <w:lvl w:ilvl="1" w:tplc="48090019" w:tentative="1">
-      <w:start w:val="1"/>
-      <w:numFmt w:val="lowerLetter"/>
-      <w:lvlText w:val="%2."/>
-      <w:lvlJc w:val="left"/>
-      <w:pPr>
-        <w:ind w:left="1440" w:hanging="360"/>
-      </w:pPr>
-    </w:lvl>
-    <w:lvl w:ilvl="2" w:tplc="4809001B" w:tentative="1">
-      <w:start w:val="1"/>
-      <w:numFmt w:val="lowerRoman"/>
-      <w:lvlText w:val="%3."/>
-      <w:lvlJc w:val="right"/>
-      <w:pPr>
-        <w:ind w:left="2160" w:hanging="180"/>
-      </w:pPr>
-    </w:lvl>
-    <w:lvl w:ilvl="3" w:tplc="4809000F" w:tentative="1">
-      <w:start w:val="1"/>
-      <w:numFmt w:val="decimal"/>
-      <w:lvlText w:val="%4."/>
-      <w:lvlJc w:val="left"/>
-      <w:pPr>
-        <w:ind w:left="2880" w:hanging="360"/>
-      </w:pPr>
-    </w:lvl>
-    <w:lvl w:ilvl="4" w:tplc="48090019" w:tentative="1">
-      <w:start w:val="1"/>
-      <w:numFmt w:val="lowerLetter"/>
-      <w:lvlText w:val="%5."/>
-      <w:lvlJc w:val="left"/>
-      <w:pPr>
-        <w:ind w:left="3600" w:hanging="360"/>
-      </w:pPr>
-    </w:lvl>
-    <w:lvl w:ilvl="5" w:tplc="4809001B" w:tentative="1">
-      <w:start w:val="1"/>
-      <w:numFmt w:val="lowerRoman"/>
-      <w:lvlText w:val="%6."/>
-      <w:lvlJc w:val="right"/>
-      <w:pPr>
-        <w:ind w:left="4320" w:hanging="180"/>
-      </w:pPr>
-    </w:lvl>
-    <w:lvl w:ilvl="6" w:tplc="4809000F" w:tentative="1">
-      <w:start w:val="1"/>
-      <w:numFmt w:val="decimal"/>
-      <w:lvlText w:val="%7."/>
-      <w:lvlJc w:val="left"/>
-      <w:pPr>
-        <w:ind w:left="5040" w:hanging="360"/>
-      </w:pPr>
-    </w:lvl>
-    <w:lvl w:ilvl="7" w:tplc="48090019" w:tentative="1">
-      <w:start w:val="1"/>
-      <w:numFmt w:val="lowerLetter"/>
-      <w:lvlText w:val="%8."/>
-      <w:lvlJc w:val="left"/>
-      <w:pPr>
-        <w:ind w:left="5760" w:hanging="360"/>
-      </w:pPr>
-    </w:lvl>
-    <w:lvl w:ilvl="8" w:tplc="4809001B" w:tentative="1">
-      <w:start w:val="1"/>
-      <w:numFmt w:val="lowerRoman"/>
-      <w:lvlText w:val="%9."/>
-      <w:lvlJc w:val="right"/>
-      <w:pPr>
-        <w:ind w:left="6480" w:hanging="180"/>
-      </w:pPr>
-    </w:lvl>
-  </w:abstractNum>
-  <w:abstractNum w:abstractNumId="32">
+  <w:abstractNum w:abstractNumId="36">
     <w:nsid w:val="71DA7CF9"/>
     <w:multiLevelType w:val="hybridMultilevel"/>
     <w:tmpl w:val="3F56172A"/>
@@ -11453,7 +11658,93 @@
       </w:pPr>
     </w:lvl>
   </w:abstractNum>
-  <w:abstractNum w:abstractNumId="33">
+  <w:abstractNum w:abstractNumId="37">
+    <w:nsid w:val="7CED5B1C"/>
+    <w:multiLevelType w:val="hybridMultilevel"/>
+    <w:tmpl w:val="77CE7788"/>
+    <w:lvl w:ilvl="0" w:tplc="48090019">
+      <w:start w:val="1"/>
+      <w:numFmt w:val="lowerLetter"/>
+      <w:lvlText w:val="%1."/>
+      <w:lvlJc w:val="left"/>
+      <w:pPr>
+        <w:ind w:left="720" w:hanging="360"/>
+      </w:pPr>
+    </w:lvl>
+    <w:lvl w:ilvl="1" w:tplc="48090019" w:tentative="1">
+      <w:start w:val="1"/>
+      <w:numFmt w:val="lowerLetter"/>
+      <w:lvlText w:val="%2."/>
+      <w:lvlJc w:val="left"/>
+      <w:pPr>
+        <w:ind w:left="1440" w:hanging="360"/>
+      </w:pPr>
+    </w:lvl>
+    <w:lvl w:ilvl="2" w:tplc="4809001B" w:tentative="1">
+      <w:start w:val="1"/>
+      <w:numFmt w:val="lowerRoman"/>
+      <w:lvlText w:val="%3."/>
+      <w:lvlJc w:val="right"/>
+      <w:pPr>
+        <w:ind w:left="2160" w:hanging="180"/>
+      </w:pPr>
+    </w:lvl>
+    <w:lvl w:ilvl="3" w:tplc="4809000F" w:tentative="1">
+      <w:start w:val="1"/>
+      <w:numFmt w:val="decimal"/>
+      <w:lvlText w:val="%4."/>
+      <w:lvlJc w:val="left"/>
+      <w:pPr>
+        <w:ind w:left="2880" w:hanging="360"/>
+      </w:pPr>
+    </w:lvl>
+    <w:lvl w:ilvl="4" w:tplc="48090019" w:tentative="1">
+      <w:start w:val="1"/>
+      <w:numFmt w:val="lowerLetter"/>
+      <w:lvlText w:val="%5."/>
+      <w:lvlJc w:val="left"/>
+      <w:pPr>
+        <w:ind w:left="3600" w:hanging="360"/>
+      </w:pPr>
+    </w:lvl>
+    <w:lvl w:ilvl="5" w:tplc="4809001B" w:tentative="1">
+      <w:start w:val="1"/>
+      <w:numFmt w:val="lowerRoman"/>
+      <w:lvlText w:val="%6."/>
+      <w:lvlJc w:val="right"/>
+      <w:pPr>
+        <w:ind w:left="4320" w:hanging="180"/>
+      </w:pPr>
+    </w:lvl>
+    <w:lvl w:ilvl="6" w:tplc="4809000F" w:tentative="1">
+      <w:start w:val="1"/>
+      <w:numFmt w:val="decimal"/>
+      <w:lvlText w:val="%7."/>
+      <w:lvlJc w:val="left"/>
+      <w:pPr>
+        <w:ind w:left="5040" w:hanging="360"/>
+      </w:pPr>
+    </w:lvl>
+    <w:lvl w:ilvl="7" w:tplc="48090019" w:tentative="1">
+      <w:start w:val="1"/>
+      <w:numFmt w:val="lowerLetter"/>
+      <w:lvlText w:val="%8."/>
+      <w:lvlJc w:val="left"/>
+      <w:pPr>
+        <w:ind w:left="5760" w:hanging="360"/>
+      </w:pPr>
+    </w:lvl>
+    <w:lvl w:ilvl="8" w:tplc="4809001B" w:tentative="1">
+      <w:start w:val="1"/>
+      <w:numFmt w:val="lowerRoman"/>
+      <w:lvlText w:val="%9."/>
+      <w:lvlJc w:val="right"/>
+      <w:pPr>
+        <w:ind w:left="6480" w:hanging="180"/>
+      </w:pPr>
+    </w:lvl>
+  </w:abstractNum>
+  <w:abstractNum w:abstractNumId="38">
     <w:nsid w:val="7D0620CB"/>
     <w:multiLevelType w:val="hybridMultilevel"/>
     <w:tmpl w:val="3F56172A"/>
@@ -11543,106 +11834,121 @@
     <w:abstractNumId w:val="0"/>
   </w:num>
   <w:num w:numId="2">
+    <w:abstractNumId w:val="17"/>
+  </w:num>
+  <w:num w:numId="3">
+    <w:abstractNumId w:val="22"/>
+  </w:num>
+  <w:num w:numId="4">
+    <w:abstractNumId w:val="8"/>
+  </w:num>
+  <w:num w:numId="5">
+    <w:abstractNumId w:val="36"/>
+  </w:num>
+  <w:num w:numId="6">
+    <w:abstractNumId w:val="38"/>
+  </w:num>
+  <w:num w:numId="7">
+    <w:abstractNumId w:val="28"/>
+  </w:num>
+  <w:num w:numId="8">
+    <w:abstractNumId w:val="2"/>
+  </w:num>
+  <w:num w:numId="9">
+    <w:abstractNumId w:val="25"/>
+  </w:num>
+  <w:num w:numId="10">
+    <w:abstractNumId w:val="32"/>
+  </w:num>
+  <w:num w:numId="11">
+    <w:abstractNumId w:val="19"/>
+  </w:num>
+  <w:num w:numId="12">
+    <w:abstractNumId w:val="5"/>
+  </w:num>
+  <w:num w:numId="13">
+    <w:abstractNumId w:val="31"/>
+  </w:num>
+  <w:num w:numId="14">
+    <w:abstractNumId w:val="6"/>
+  </w:num>
+  <w:num w:numId="15">
+    <w:abstractNumId w:val="7"/>
+  </w:num>
+  <w:num w:numId="16">
+    <w:abstractNumId w:val="23"/>
+  </w:num>
+  <w:num w:numId="17">
+    <w:abstractNumId w:val="33"/>
+  </w:num>
+  <w:num w:numId="18">
+    <w:abstractNumId w:val="34"/>
+  </w:num>
+  <w:num w:numId="19">
+    <w:abstractNumId w:val="35"/>
+  </w:num>
+  <w:num w:numId="20">
+    <w:abstractNumId w:val="29"/>
+  </w:num>
+  <w:num w:numId="21">
+    <w:abstractNumId w:val="10"/>
+  </w:num>
+  <w:num w:numId="22">
+    <w:abstractNumId w:val="18"/>
+  </w:num>
+  <w:num w:numId="23">
+    <w:abstractNumId w:val="12"/>
+  </w:num>
+  <w:num w:numId="24">
+    <w:abstractNumId w:val="16"/>
+  </w:num>
+  <w:num w:numId="25">
+    <w:abstractNumId w:val="27"/>
+  </w:num>
+  <w:num w:numId="26">
+    <w:abstractNumId w:val="21"/>
+  </w:num>
+  <w:num w:numId="27">
+    <w:abstractNumId w:val="13"/>
+  </w:num>
+  <w:num w:numId="28">
+    <w:abstractNumId w:val="29"/>
+  </w:num>
+  <w:num w:numId="29">
+    <w:abstractNumId w:val="4"/>
+  </w:num>
+  <w:num w:numId="30">
+    <w:abstractNumId w:val="26"/>
+  </w:num>
+  <w:num w:numId="31">
     <w:abstractNumId w:val="14"/>
   </w:num>
-  <w:num w:numId="3">
-    <w:abstractNumId w:val="18"/>
+  <w:num w:numId="32">
+    <w:abstractNumId w:val="15"/>
   </w:num>
-  <w:num w:numId="4">
-    <w:abstractNumId w:val="7"/>
-  </w:num>
-  <w:num w:numId="5">
-    <w:abstractNumId w:val="32"/>
-  </w:num>
-  <w:num w:numId="6">
-    <w:abstractNumId w:val="33"/>
-  </w:num>
-  <w:num w:numId="7">
+  <w:num w:numId="33">
     <w:abstractNumId w:val="24"/>
   </w:num>
-  <w:num w:numId="8">
+  <w:num w:numId="34">
+    <w:abstractNumId w:val="3"/>
+  </w:num>
+  <w:num w:numId="35">
+    <w:abstractNumId w:val="11"/>
+  </w:num>
+  <w:num w:numId="36">
+    <w:abstractNumId w:val="20"/>
+  </w:num>
+  <w:num w:numId="37">
+    <w:abstractNumId w:val="37"/>
+  </w:num>
+  <w:num w:numId="38">
     <w:abstractNumId w:val="1"/>
   </w:num>
-  <w:num w:numId="9">
-    <w:abstractNumId w:val="21"/>
-  </w:num>
-  <w:num w:numId="10">
-    <w:abstractNumId w:val="27"/>
-  </w:num>
-  <w:num w:numId="11">
-    <w:abstractNumId w:val="16"/>
-  </w:num>
-  <w:num w:numId="12">
-    <w:abstractNumId w:val="4"/>
-  </w:num>
-  <w:num w:numId="13">
-    <w:abstractNumId w:val="26"/>
-  </w:num>
-  <w:num w:numId="14">
-    <w:abstractNumId w:val="5"/>
-  </w:num>
-  <w:num w:numId="15">
-    <w:abstractNumId w:val="6"/>
-  </w:num>
-  <w:num w:numId="16">
-    <w:abstractNumId w:val="19"/>
-  </w:num>
-  <w:num w:numId="17">
-    <w:abstractNumId w:val="28"/>
-  </w:num>
-  <w:num w:numId="18">
-    <w:abstractNumId w:val="29"/>
-  </w:num>
-  <w:num w:numId="19">
-    <w:abstractNumId w:val="30"/>
-  </w:num>
-  <w:num w:numId="20">
-    <w:abstractNumId w:val="25"/>
-  </w:num>
-  <w:num w:numId="21">
-    <w:abstractNumId w:val="8"/>
-  </w:num>
-  <w:num w:numId="22">
-    <w:abstractNumId w:val="15"/>
-  </w:num>
-  <w:num w:numId="23">
+  <w:num w:numId="39">
     <w:abstractNumId w:val="9"/>
   </w:num>
-  <w:num w:numId="24">
-    <w:abstractNumId w:val="13"/>
-  </w:num>
-  <w:num w:numId="25">
-    <w:abstractNumId w:val="23"/>
-  </w:num>
-  <w:num w:numId="26">
-    <w:abstractNumId w:val="17"/>
-  </w:num>
-  <w:num w:numId="27">
-    <w:abstractNumId w:val="10"/>
-  </w:num>
-  <w:num w:numId="28">
-    <w:abstractNumId w:val="25"/>
-  </w:num>
-  <w:num w:numId="29">
-    <w:abstractNumId w:val="3"/>
-  </w:num>
-  <w:num w:numId="30">
-    <w:abstractNumId w:val="22"/>
-  </w:num>
-  <w:num w:numId="31">
-    <w:abstractNumId w:val="11"/>
-  </w:num>
-  <w:num w:numId="32">
-    <w:abstractNumId w:val="12"/>
-  </w:num>
-  <w:num w:numId="33">
-    <w:abstractNumId w:val="20"/>
-  </w:num>
-  <w:num w:numId="34">
-    <w:abstractNumId w:val="2"/>
-  </w:num>
-  <w:num w:numId="35">
-    <w:abstractNumId w:val="31"/>
+  <w:num w:numId="40">
+    <w:abstractNumId w:val="30"/>
   </w:num>
 </w:numbering>
 </file>
@@ -13319,11 +13625,11 @@
           <c:showBubbleSize val="0"/>
         </c:dLbls>
         <c:smooth val="0"/>
-        <c:axId val="738310256"/>
-        <c:axId val="738310816"/>
+        <c:axId val="693002448"/>
+        <c:axId val="647918832"/>
       </c:lineChart>
       <c:catAx>
-        <c:axId val="738310256"/>
+        <c:axId val="693002448"/>
         <c:scaling>
           <c:orientation val="minMax"/>
         </c:scaling>
@@ -13363,7 +13669,7 @@
             <a:endParaRPr lang="en-US"/>
           </a:p>
         </c:txPr>
-        <c:crossAx val="738310816"/>
+        <c:crossAx val="647918832"/>
         <c:crosses val="autoZero"/>
         <c:auto val="1"/>
         <c:lblAlgn val="ctr"/>
@@ -13371,7 +13677,7 @@
         <c:noMultiLvlLbl val="0"/>
       </c:catAx>
       <c:valAx>
-        <c:axId val="738310816"/>
+        <c:axId val="647918832"/>
         <c:scaling>
           <c:orientation val="minMax"/>
         </c:scaling>
@@ -13419,7 +13725,7 @@
             <a:endParaRPr lang="en-US"/>
           </a:p>
         </c:txPr>
-        <c:crossAx val="738310256"/>
+        <c:crossAx val="693002448"/>
         <c:crosses val="autoZero"/>
         <c:crossBetween val="between"/>
       </c:valAx>
@@ -15380,92 +15686,92 @@
     </dgm:pt>
   </dgm:ptLst>
   <dgm:cxnLst>
-    <dgm:cxn modelId="{D206FBEC-C6A1-42DB-AD5B-B8D43C4CDFA4}" type="presOf" srcId="{3275B9B1-6945-4779-BA3F-0BD013985BCA}" destId="{B4A8FB59-0F46-4EB9-97DA-172884AA59E1}" srcOrd="0" destOrd="0" presId="urn:microsoft.com/office/officeart/2005/8/layout/chevron2"/>
     <dgm:cxn modelId="{F2A98A7F-6B0B-4ABB-8C5B-9D7647698CA4}" srcId="{EA548DB6-747F-4423-9C85-52459A87F0EF}" destId="{0BA8D8AA-8887-43D5-9476-FCF17D3EBB9D}" srcOrd="2" destOrd="0" parTransId="{68047A9B-A76D-460A-8BFB-8218D0019683}" sibTransId="{5F96A382-F7E3-402E-AC40-920396C09AF9}"/>
+    <dgm:cxn modelId="{D4BB8265-D1DB-443A-B89B-E9171C0A9BEE}" type="presOf" srcId="{EA548DB6-747F-4423-9C85-52459A87F0EF}" destId="{15F89B4C-984B-4796-A094-3C0D24F3E0F3}" srcOrd="0" destOrd="0" presId="urn:microsoft.com/office/officeart/2005/8/layout/chevron2"/>
     <dgm:cxn modelId="{547FAFE4-BF30-4E77-8E12-35DD46C76E1F}" srcId="{9247D414-2003-4905-BAC7-FA7F5E43EEC8}" destId="{58E0BC25-71E3-4742-985A-F4B55AC5C67F}" srcOrd="0" destOrd="0" parTransId="{7D147E26-2538-4244-9C20-E71154EC4E2F}" sibTransId="{9CCCAD87-276A-45E8-9A83-1E19BCE972D4}"/>
-    <dgm:cxn modelId="{1D330C48-24EF-4233-9DEA-5768F935B022}" type="presOf" srcId="{B6055879-5F18-49E1-A4F0-01B21DEB0176}" destId="{D3B12AF1-313B-4FE9-BA00-8C2D4632DA9A}" srcOrd="0" destOrd="0" presId="urn:microsoft.com/office/officeart/2005/8/layout/chevron2"/>
-    <dgm:cxn modelId="{0DDC3286-CDCE-4BC4-9845-282BBC0C3692}" type="presOf" srcId="{9247D414-2003-4905-BAC7-FA7F5E43EEC8}" destId="{4DB94300-8730-4EE0-87D0-A2F7914F267E}" srcOrd="0" destOrd="0" presId="urn:microsoft.com/office/officeart/2005/8/layout/chevron2"/>
+    <dgm:cxn modelId="{0AA6276D-28BB-45F3-A841-5E2E5DDF6C15}" type="presOf" srcId="{A983548C-D463-4D8A-BA81-7338E8A4C7F2}" destId="{CDBF27F6-1F7B-4C8B-B0CA-F41A6CC024B2}" srcOrd="0" destOrd="0" presId="urn:microsoft.com/office/officeart/2005/8/layout/chevron2"/>
+    <dgm:cxn modelId="{E69FB307-314A-4F50-B565-2D063E6707B2}" type="presOf" srcId="{3275B9B1-6945-4779-BA3F-0BD013985BCA}" destId="{B4A8FB59-0F46-4EB9-97DA-172884AA59E1}" srcOrd="0" destOrd="0" presId="urn:microsoft.com/office/officeart/2005/8/layout/chevron2"/>
     <dgm:cxn modelId="{C7CCA4C4-E5FE-4D6C-ABBF-12D3E3202620}" srcId="{EA548DB6-747F-4423-9C85-52459A87F0EF}" destId="{120ADE97-9DAB-4A6F-A8E8-421A455D0F78}" srcOrd="7" destOrd="0" parTransId="{60F90779-B416-49DC-8FDB-4EDFA70C2F23}" sibTransId="{B5AF01F1-A09B-4645-A040-85D506351C1C}"/>
-    <dgm:cxn modelId="{1727FC5C-191F-486C-B350-FA71F3165EE8}" type="presOf" srcId="{FA524A64-F599-4927-9EC6-AA782CBEC205}" destId="{01E87952-0489-45BE-A74C-7F9BF1C03F10}" srcOrd="0" destOrd="0" presId="urn:microsoft.com/office/officeart/2005/8/layout/chevron2"/>
     <dgm:cxn modelId="{BFA2DD7E-988B-4EC1-8196-ECACD9E37AC2}" srcId="{B6055879-5F18-49E1-A4F0-01B21DEB0176}" destId="{6D316338-25D0-4122-8F5E-DE551F27FADD}" srcOrd="0" destOrd="0" parTransId="{7AF40890-9D2A-4CC9-8670-5CBE52DB87AE}" sibTransId="{FCF56918-981B-4370-87FC-F1AE18D56817}"/>
     <dgm:cxn modelId="{CF5040E0-3622-427F-8CB1-B8D42DECAA8D}" srcId="{EA548DB6-747F-4423-9C85-52459A87F0EF}" destId="{D43CAEDB-BF7A-4534-B981-A93C1FAE8E54}" srcOrd="3" destOrd="0" parTransId="{6B2AC933-06CB-4BBF-AE16-ABA18E403B43}" sibTransId="{28654EC9-293A-485F-B700-F435FEC96B11}"/>
-    <dgm:cxn modelId="{7DB41291-5ECC-4D40-9E7D-1D906A60168F}" type="presOf" srcId="{039C1F9D-C436-4ED0-A15E-A80B29C804A0}" destId="{7BF0F498-BBE8-4D32-B525-A3A894EF45DD}" srcOrd="0" destOrd="0" presId="urn:microsoft.com/office/officeart/2005/8/layout/chevron2"/>
     <dgm:cxn modelId="{D4FC6644-D553-4001-A820-3ED481B7EA91}" srcId="{EA548DB6-747F-4423-9C85-52459A87F0EF}" destId="{A3A5BB85-A22A-41FF-BC11-6E7F88518ED8}" srcOrd="1" destOrd="0" parTransId="{DA70F3EB-3E60-403A-9B43-25D80C0D760C}" sibTransId="{124E7D5E-555B-4D6C-B93F-2FA91CA9224D}"/>
-    <dgm:cxn modelId="{AE91F222-A8EF-4A96-8B81-BC02A7B3801A}" type="presOf" srcId="{D43CAEDB-BF7A-4534-B981-A93C1FAE8E54}" destId="{B9AFD3A2-DC36-4C37-B973-47F2AC89A063}" srcOrd="0" destOrd="0" presId="urn:microsoft.com/office/officeart/2005/8/layout/chevron2"/>
     <dgm:cxn modelId="{A2D74C97-B727-47E1-8F8C-6F2ECF7B6E26}" srcId="{3F2C6EE3-13A6-4B50-AAB2-1D7CF47FB25A}" destId="{203B9D1F-FE0B-425F-ABAE-D4E1D4425CF2}" srcOrd="0" destOrd="0" parTransId="{617B1E6B-AA06-4E43-BFF7-AA0C7B7AD490}" sibTransId="{5B2E52D2-09A9-4AF2-900B-682BAF6AAC16}"/>
-    <dgm:cxn modelId="{6D57A534-27D6-4415-ACAB-C76674B22AD2}" type="presOf" srcId="{6D316338-25D0-4122-8F5E-DE551F27FADD}" destId="{ECD4E5DB-1F6D-4E8F-AE49-52C4458C0B2A}" srcOrd="0" destOrd="0" presId="urn:microsoft.com/office/officeart/2005/8/layout/chevron2"/>
-    <dgm:cxn modelId="{2561DDF6-EC07-4501-A560-9EBA8E73F49D}" type="presOf" srcId="{A983548C-D463-4D8A-BA81-7338E8A4C7F2}" destId="{CDBF27F6-1F7B-4C8B-B0CA-F41A6CC024B2}" srcOrd="0" destOrd="0" presId="urn:microsoft.com/office/officeart/2005/8/layout/chevron2"/>
-    <dgm:cxn modelId="{938E7070-484D-4D21-8488-A92E00B70485}" type="presOf" srcId="{3BEC5A84-BED4-4CD7-81BA-8BD03F1184DD}" destId="{842C2584-FD87-4010-A02A-327375CD1415}" srcOrd="0" destOrd="0" presId="urn:microsoft.com/office/officeart/2005/8/layout/chevron2"/>
-    <dgm:cxn modelId="{24199FE1-4555-4F5B-A112-E658D5B9B4EC}" type="presOf" srcId="{58E0BC25-71E3-4742-985A-F4B55AC5C67F}" destId="{FA74C5F8-2249-4148-B63D-0299B10574EE}" srcOrd="0" destOrd="0" presId="urn:microsoft.com/office/officeart/2005/8/layout/chevron2"/>
+    <dgm:cxn modelId="{E9549E4C-9121-46DC-9698-F3EB55F0EB4B}" type="presOf" srcId="{495F2489-1641-4FF6-9AC8-6B3487E5DF58}" destId="{634B80EA-43BB-498E-9897-BDAE3C924935}" srcOrd="0" destOrd="0" presId="urn:microsoft.com/office/officeart/2005/8/layout/chevron2"/>
+    <dgm:cxn modelId="{FFFF0E0C-0363-433C-A5EE-2710D53A0417}" type="presOf" srcId="{58E0BC25-71E3-4742-985A-F4B55AC5C67F}" destId="{FA74C5F8-2249-4148-B63D-0299B10574EE}" srcOrd="0" destOrd="0" presId="urn:microsoft.com/office/officeart/2005/8/layout/chevron2"/>
     <dgm:cxn modelId="{B5428768-A54C-448D-908F-783B45D6B0D8}" srcId="{EA548DB6-747F-4423-9C85-52459A87F0EF}" destId="{B6055879-5F18-49E1-A4F0-01B21DEB0176}" srcOrd="4" destOrd="0" parTransId="{114E39DC-932C-42AF-8DB5-A20CD18F2044}" sibTransId="{64A324A3-7D77-4167-AB62-0960859CA0F4}"/>
-    <dgm:cxn modelId="{AC764F2B-CAAA-4FDA-AD35-4572FA431AF8}" type="presOf" srcId="{4534B45A-1116-4034-9F6D-47312EAF50AC}" destId="{D7FDD6E3-521D-425D-AF32-2680653FE298}" srcOrd="0" destOrd="0" presId="urn:microsoft.com/office/officeart/2005/8/layout/chevron2"/>
-    <dgm:cxn modelId="{EB30DC13-72E3-4F7F-B82D-ADC72DA25896}" type="presOf" srcId="{495F2489-1641-4FF6-9AC8-6B3487E5DF58}" destId="{634B80EA-43BB-498E-9897-BDAE3C924935}" srcOrd="0" destOrd="0" presId="urn:microsoft.com/office/officeart/2005/8/layout/chevron2"/>
-    <dgm:cxn modelId="{AF568E6C-4D7D-482E-9F32-789B18CC0E35}" type="presOf" srcId="{EA548DB6-747F-4423-9C85-52459A87F0EF}" destId="{15F89B4C-984B-4796-A094-3C0D24F3E0F3}" srcOrd="0" destOrd="0" presId="urn:microsoft.com/office/officeart/2005/8/layout/chevron2"/>
+    <dgm:cxn modelId="{39E54046-3CA2-479E-8803-E0870ECB1F25}" type="presOf" srcId="{203B9D1F-FE0B-425F-ABAE-D4E1D4425CF2}" destId="{C46C7663-50E4-40FD-A483-BBE3A4BC1507}" srcOrd="0" destOrd="0" presId="urn:microsoft.com/office/officeart/2005/8/layout/chevron2"/>
     <dgm:cxn modelId="{F685C741-C16E-4A83-A366-3D90D54B3C5A}" srcId="{495F2489-1641-4FF6-9AC8-6B3487E5DF58}" destId="{2132EC3C-0B8D-4DD2-9E7B-BDBAB85E9D8E}" srcOrd="0" destOrd="0" parTransId="{BD653219-7307-4A8D-9B20-69C32146FFB6}" sibTransId="{4F898638-D661-4ABE-B2A1-9A48A83BCA87}"/>
     <dgm:cxn modelId="{D9F51F71-AD4C-40A3-96AA-4A2FEFBBE222}" srcId="{EA548DB6-747F-4423-9C85-52459A87F0EF}" destId="{3F2C6EE3-13A6-4B50-AAB2-1D7CF47FB25A}" srcOrd="8" destOrd="0" parTransId="{23C65F29-043F-4109-9DCD-A3681B4D6D62}" sibTransId="{0B7D3A6C-4E06-4CBA-B268-218C6B17C257}"/>
+    <dgm:cxn modelId="{9FB44393-1B62-49DF-B09B-F8AA99195A7F}" type="presOf" srcId="{3F2C6EE3-13A6-4B50-AAB2-1D7CF47FB25A}" destId="{8AE36B08-B67A-46AC-8569-BD5C89A80D46}" srcOrd="0" destOrd="0" presId="urn:microsoft.com/office/officeart/2005/8/layout/chevron2"/>
+    <dgm:cxn modelId="{2E6F398C-8006-4BDA-9ABD-CBA7433BC5EA}" type="presOf" srcId="{D43CAEDB-BF7A-4534-B981-A93C1FAE8E54}" destId="{B9AFD3A2-DC36-4C37-B973-47F2AC89A063}" srcOrd="0" destOrd="0" presId="urn:microsoft.com/office/officeart/2005/8/layout/chevron2"/>
+    <dgm:cxn modelId="{C5B64141-43E4-4958-BF7A-A1791F8DA819}" type="presOf" srcId="{4534B45A-1116-4034-9F6D-47312EAF50AC}" destId="{D7FDD6E3-521D-425D-AF32-2680653FE298}" srcOrd="0" destOrd="0" presId="urn:microsoft.com/office/officeart/2005/8/layout/chevron2"/>
     <dgm:cxn modelId="{41CD225F-40BC-4EE0-8D47-562F74BF7095}" srcId="{F653DF73-CDF9-4ED3-9B68-2A4819D118DD}" destId="{3275B9B1-6945-4779-BA3F-0BD013985BCA}" srcOrd="0" destOrd="0" parTransId="{80490A42-70F5-4D56-9BBD-460DA911215E}" sibTransId="{DCC63623-24AC-40F8-A24F-AA20B40BE7DD}"/>
     <dgm:cxn modelId="{6E6A720C-96AC-4B1E-AFB1-23E994105B0A}" srcId="{EA548DB6-747F-4423-9C85-52459A87F0EF}" destId="{F653DF73-CDF9-4ED3-9B68-2A4819D118DD}" srcOrd="0" destOrd="0" parTransId="{7F8A3122-A0A2-4B0B-A30D-2AB8C7A1F92D}" sibTransId="{18466E2E-6A12-4604-BC62-97B7968C7082}"/>
-    <dgm:cxn modelId="{0752BE20-337A-4C6E-9C45-2D5E3D8E6DD3}" type="presOf" srcId="{D0AC12E5-C808-4C63-97A8-99B97920424B}" destId="{61910C51-8C89-45D8-AACF-EF1AF38615BC}" srcOrd="0" destOrd="0" presId="urn:microsoft.com/office/officeart/2005/8/layout/chevron2"/>
     <dgm:cxn modelId="{18148EF5-05AC-4E4F-806F-3D4F58EED053}" srcId="{D43CAEDB-BF7A-4534-B981-A93C1FAE8E54}" destId="{4534B45A-1116-4034-9F6D-47312EAF50AC}" srcOrd="0" destOrd="0" parTransId="{8413676C-BA88-4C31-BD5B-C25D9E8618E1}" sibTransId="{38D5372D-C0F8-4075-AEAD-A89FD4663A98}"/>
-    <dgm:cxn modelId="{F4E2B241-9C9A-4741-B0C4-DC9379E577E5}" type="presOf" srcId="{3F2C6EE3-13A6-4B50-AAB2-1D7CF47FB25A}" destId="{8AE36B08-B67A-46AC-8569-BD5C89A80D46}" srcOrd="0" destOrd="0" presId="urn:microsoft.com/office/officeart/2005/8/layout/chevron2"/>
-    <dgm:cxn modelId="{D059CE6C-8456-4C59-BAC6-7B5933BD474A}" type="presOf" srcId="{2132EC3C-0B8D-4DD2-9E7B-BDBAB85E9D8E}" destId="{EEABDC37-FA5F-4EF5-BA36-CCBF07DF5538}" srcOrd="0" destOrd="0" presId="urn:microsoft.com/office/officeart/2005/8/layout/chevron2"/>
+    <dgm:cxn modelId="{9D3AADD3-62F3-4245-9736-227F9B24EA53}" type="presOf" srcId="{3BEC5A84-BED4-4CD7-81BA-8BD03F1184DD}" destId="{842C2584-FD87-4010-A02A-327375CD1415}" srcOrd="0" destOrd="0" presId="urn:microsoft.com/office/officeart/2005/8/layout/chevron2"/>
+    <dgm:cxn modelId="{D66B0E7E-3838-4A6F-8B30-539D0042B684}" type="presOf" srcId="{0BA8D8AA-8887-43D5-9476-FCF17D3EBB9D}" destId="{00C55525-E119-4844-9A08-C3217B99CF56}" srcOrd="0" destOrd="0" presId="urn:microsoft.com/office/officeart/2005/8/layout/chevron2"/>
     <dgm:cxn modelId="{71F83922-742A-4C72-A35A-E4FFDD4AAC13}" srcId="{120ADE97-9DAB-4A6F-A8E8-421A455D0F78}" destId="{3BEC5A84-BED4-4CD7-81BA-8BD03F1184DD}" srcOrd="0" destOrd="0" parTransId="{04FD74D1-DD91-41EA-BC90-BF83CF952EAD}" sibTransId="{D7AF2E24-788B-46E7-B0ED-70CB0550EF67}"/>
+    <dgm:cxn modelId="{C1A55FC9-5C83-4F51-9541-44C3D498BFC8}" type="presOf" srcId="{9247D414-2003-4905-BAC7-FA7F5E43EEC8}" destId="{4DB94300-8730-4EE0-87D0-A2F7914F267E}" srcOrd="0" destOrd="0" presId="urn:microsoft.com/office/officeart/2005/8/layout/chevron2"/>
     <dgm:cxn modelId="{393169F1-7DFA-4962-BA45-1B6ACCD35E74}" srcId="{0BA8D8AA-8887-43D5-9476-FCF17D3EBB9D}" destId="{A983548C-D463-4D8A-BA81-7338E8A4C7F2}" srcOrd="0" destOrd="0" parTransId="{8BE13156-5C39-4A3E-AF7C-0B6B189ACF6F}" sibTransId="{15DE9D6A-CE7C-4AAF-9808-30A5F0367B2F}"/>
-    <dgm:cxn modelId="{C67D7397-8F07-4095-82F9-578C2C55E027}" type="presOf" srcId="{203B9D1F-FE0B-425F-ABAE-D4E1D4425CF2}" destId="{C46C7663-50E4-40FD-A483-BBE3A4BC1507}" srcOrd="0" destOrd="0" presId="urn:microsoft.com/office/officeart/2005/8/layout/chevron2"/>
-    <dgm:cxn modelId="{20C38898-F9DC-4BA1-B96A-0CA648E15BC7}" type="presOf" srcId="{120ADE97-9DAB-4A6F-A8E8-421A455D0F78}" destId="{9C52EEE9-D53E-4A20-9389-51357F965296}" srcOrd="0" destOrd="0" presId="urn:microsoft.com/office/officeart/2005/8/layout/chevron2"/>
     <dgm:cxn modelId="{77787EDC-22CA-4601-94E0-95B2CE1D3979}" srcId="{A3A5BB85-A22A-41FF-BC11-6E7F88518ED8}" destId="{FA524A64-F599-4927-9EC6-AA782CBEC205}" srcOrd="0" destOrd="0" parTransId="{8EE9097E-F6B7-4123-B86C-07FD289D315B}" sibTransId="{10DBCC03-07FE-4AAD-A62B-FF1864C567B7}"/>
-    <dgm:cxn modelId="{F967DE14-0865-4125-9E56-1861517463DA}" type="presOf" srcId="{A3A5BB85-A22A-41FF-BC11-6E7F88518ED8}" destId="{4DC8B6DD-BB7A-4FEC-AF32-81D27E1B0335}" srcOrd="0" destOrd="0" presId="urn:microsoft.com/office/officeart/2005/8/layout/chevron2"/>
+    <dgm:cxn modelId="{531668E4-0542-4888-8906-2AB364C12A78}" type="presOf" srcId="{D0AC12E5-C808-4C63-97A8-99B97920424B}" destId="{61910C51-8C89-45D8-AACF-EF1AF38615BC}" srcOrd="0" destOrd="0" presId="urn:microsoft.com/office/officeart/2005/8/layout/chevron2"/>
+    <dgm:cxn modelId="{52E7EFD7-3979-4CF9-8A69-8D357B1C42E4}" type="presOf" srcId="{F653DF73-CDF9-4ED3-9B68-2A4819D118DD}" destId="{9D67F5B5-6A7C-4F81-B746-6C6423E7F105}" srcOrd="0" destOrd="0" presId="urn:microsoft.com/office/officeart/2005/8/layout/chevron2"/>
+    <dgm:cxn modelId="{A9F509B7-ABAC-44BE-84F9-01507771617A}" type="presOf" srcId="{039C1F9D-C436-4ED0-A15E-A80B29C804A0}" destId="{7BF0F498-BBE8-4D32-B525-A3A894EF45DD}" srcOrd="0" destOrd="0" presId="urn:microsoft.com/office/officeart/2005/8/layout/chevron2"/>
     <dgm:cxn modelId="{3BA9ADA9-6C3B-4DE1-9B76-EE5EEA25BB4E}" srcId="{D0AC12E5-C808-4C63-97A8-99B97920424B}" destId="{039C1F9D-C436-4ED0-A15E-A80B29C804A0}" srcOrd="0" destOrd="0" parTransId="{8C8597C0-7746-4F98-A9C1-E729037786AE}" sibTransId="{D65FF5C6-6976-46F2-BDFE-ECBEDEA17004}"/>
+    <dgm:cxn modelId="{97048471-C2B7-4FB8-8B95-2CD13BFC6248}" type="presOf" srcId="{FA524A64-F599-4927-9EC6-AA782CBEC205}" destId="{01E87952-0489-45BE-A74C-7F9BF1C03F10}" srcOrd="0" destOrd="0" presId="urn:microsoft.com/office/officeart/2005/8/layout/chevron2"/>
+    <dgm:cxn modelId="{0EDC947A-32BE-4481-A6E1-281228E80311}" type="presOf" srcId="{2132EC3C-0B8D-4DD2-9E7B-BDBAB85E9D8E}" destId="{EEABDC37-FA5F-4EF5-BA36-CCBF07DF5538}" srcOrd="0" destOrd="0" presId="urn:microsoft.com/office/officeart/2005/8/layout/chevron2"/>
     <dgm:cxn modelId="{D31C0902-1597-4EB2-B28F-4B7475FD1676}" srcId="{EA548DB6-747F-4423-9C85-52459A87F0EF}" destId="{9247D414-2003-4905-BAC7-FA7F5E43EEC8}" srcOrd="5" destOrd="0" parTransId="{7966475D-D041-4E2E-AA3D-CF31F92933EC}" sibTransId="{92614730-BDE1-49C1-B989-65FD8F7A9D17}"/>
-    <dgm:cxn modelId="{6661C7B9-785C-4A15-A343-E2BD90446A41}" type="presOf" srcId="{F653DF73-CDF9-4ED3-9B68-2A4819D118DD}" destId="{9D67F5B5-6A7C-4F81-B746-6C6423E7F105}" srcOrd="0" destOrd="0" presId="urn:microsoft.com/office/officeart/2005/8/layout/chevron2"/>
-    <dgm:cxn modelId="{B1D5E4E8-9E6A-4F43-8B0C-6CF060D1C455}" type="presOf" srcId="{0BA8D8AA-8887-43D5-9476-FCF17D3EBB9D}" destId="{00C55525-E119-4844-9A08-C3217B99CF56}" srcOrd="0" destOrd="0" presId="urn:microsoft.com/office/officeart/2005/8/layout/chevron2"/>
+    <dgm:cxn modelId="{21A2816B-1035-45E0-9FDC-AE48A7B01CEB}" type="presOf" srcId="{B6055879-5F18-49E1-A4F0-01B21DEB0176}" destId="{D3B12AF1-313B-4FE9-BA00-8C2D4632DA9A}" srcOrd="0" destOrd="0" presId="urn:microsoft.com/office/officeart/2005/8/layout/chevron2"/>
+    <dgm:cxn modelId="{0AF5D00C-FC71-42CD-B27B-8549F4610648}" type="presOf" srcId="{120ADE97-9DAB-4A6F-A8E8-421A455D0F78}" destId="{9C52EEE9-D53E-4A20-9389-51357F965296}" srcOrd="0" destOrd="0" presId="urn:microsoft.com/office/officeart/2005/8/layout/chevron2"/>
+    <dgm:cxn modelId="{D508A8A5-E385-44FA-96C1-511C53CEA36F}" type="presOf" srcId="{A3A5BB85-A22A-41FF-BC11-6E7F88518ED8}" destId="{4DC8B6DD-BB7A-4FEC-AF32-81D27E1B0335}" srcOrd="0" destOrd="0" presId="urn:microsoft.com/office/officeart/2005/8/layout/chevron2"/>
+    <dgm:cxn modelId="{9C1B2A81-8D72-49E7-BB66-0148F2F810D5}" type="presOf" srcId="{6D316338-25D0-4122-8F5E-DE551F27FADD}" destId="{ECD4E5DB-1F6D-4E8F-AE49-52C4458C0B2A}" srcOrd="0" destOrd="0" presId="urn:microsoft.com/office/officeart/2005/8/layout/chevron2"/>
     <dgm:cxn modelId="{DDB00F49-4531-4249-977E-8380AA952C2C}" srcId="{EA548DB6-747F-4423-9C85-52459A87F0EF}" destId="{D0AC12E5-C808-4C63-97A8-99B97920424B}" srcOrd="9" destOrd="0" parTransId="{D75D06C2-7667-4A9B-AB20-EA13A6C3BBD6}" sibTransId="{A29D6C13-5344-4BB8-BFA4-86E6A44DD0F8}"/>
     <dgm:cxn modelId="{F9BD824D-66DE-4AB0-A720-522457843129}" srcId="{EA548DB6-747F-4423-9C85-52459A87F0EF}" destId="{495F2489-1641-4FF6-9AC8-6B3487E5DF58}" srcOrd="6" destOrd="0" parTransId="{6A7FB941-47C8-4CAD-B553-54A11A8D6C90}" sibTransId="{D6DD125C-C73A-4420-83C1-BC8BA6573B05}"/>
-    <dgm:cxn modelId="{5474DE7C-FB75-493C-8BB6-F5DB33215F8D}" type="presParOf" srcId="{15F89B4C-984B-4796-A094-3C0D24F3E0F3}" destId="{8EFA4AB0-425B-4C7C-BACB-53E2F54306B8}" srcOrd="0" destOrd="0" presId="urn:microsoft.com/office/officeart/2005/8/layout/chevron2"/>
-    <dgm:cxn modelId="{D6E737CF-73F7-4F33-BDC1-A48EF9FEB986}" type="presParOf" srcId="{8EFA4AB0-425B-4C7C-BACB-53E2F54306B8}" destId="{9D67F5B5-6A7C-4F81-B746-6C6423E7F105}" srcOrd="0" destOrd="0" presId="urn:microsoft.com/office/officeart/2005/8/layout/chevron2"/>
-    <dgm:cxn modelId="{114DA335-6D54-4D2C-9B61-738F74A67F04}" type="presParOf" srcId="{8EFA4AB0-425B-4C7C-BACB-53E2F54306B8}" destId="{B4A8FB59-0F46-4EB9-97DA-172884AA59E1}" srcOrd="1" destOrd="0" presId="urn:microsoft.com/office/officeart/2005/8/layout/chevron2"/>
-    <dgm:cxn modelId="{D335420B-5D4B-4344-8DA1-A10AD75BB61E}" type="presParOf" srcId="{15F89B4C-984B-4796-A094-3C0D24F3E0F3}" destId="{518688D2-8072-488A-987D-57CB85D425F8}" srcOrd="1" destOrd="0" presId="urn:microsoft.com/office/officeart/2005/8/layout/chevron2"/>
-    <dgm:cxn modelId="{FCF504DC-2523-43C1-8190-D7AC5D18E662}" type="presParOf" srcId="{15F89B4C-984B-4796-A094-3C0D24F3E0F3}" destId="{3BB682F1-E3CE-4E6D-85C1-2BBD9C04370B}" srcOrd="2" destOrd="0" presId="urn:microsoft.com/office/officeart/2005/8/layout/chevron2"/>
-    <dgm:cxn modelId="{ED952A71-4164-4D5C-A7BD-A38870B95E1A}" type="presParOf" srcId="{3BB682F1-E3CE-4E6D-85C1-2BBD9C04370B}" destId="{4DC8B6DD-BB7A-4FEC-AF32-81D27E1B0335}" srcOrd="0" destOrd="0" presId="urn:microsoft.com/office/officeart/2005/8/layout/chevron2"/>
-    <dgm:cxn modelId="{E5F8FEC5-F4D7-43BE-9E78-46C65F1BE441}" type="presParOf" srcId="{3BB682F1-E3CE-4E6D-85C1-2BBD9C04370B}" destId="{01E87952-0489-45BE-A74C-7F9BF1C03F10}" srcOrd="1" destOrd="0" presId="urn:microsoft.com/office/officeart/2005/8/layout/chevron2"/>
-    <dgm:cxn modelId="{A2DD30DC-E73F-4AE7-A45C-3C6035E81EA5}" type="presParOf" srcId="{15F89B4C-984B-4796-A094-3C0D24F3E0F3}" destId="{AC9FEAC7-52C4-4997-A010-07F06AB41979}" srcOrd="3" destOrd="0" presId="urn:microsoft.com/office/officeart/2005/8/layout/chevron2"/>
-    <dgm:cxn modelId="{A4772500-2922-4256-AA47-BEAE6F81A3F3}" type="presParOf" srcId="{15F89B4C-984B-4796-A094-3C0D24F3E0F3}" destId="{E2305742-09BF-4DA6-806A-3C2B4EE4A267}" srcOrd="4" destOrd="0" presId="urn:microsoft.com/office/officeart/2005/8/layout/chevron2"/>
-    <dgm:cxn modelId="{7DB68E5B-3F9F-475C-92F7-D3B9488D30C6}" type="presParOf" srcId="{E2305742-09BF-4DA6-806A-3C2B4EE4A267}" destId="{00C55525-E119-4844-9A08-C3217B99CF56}" srcOrd="0" destOrd="0" presId="urn:microsoft.com/office/officeart/2005/8/layout/chevron2"/>
-    <dgm:cxn modelId="{D1C9CCD5-40D5-4914-A57E-43659B672D95}" type="presParOf" srcId="{E2305742-09BF-4DA6-806A-3C2B4EE4A267}" destId="{CDBF27F6-1F7B-4C8B-B0CA-F41A6CC024B2}" srcOrd="1" destOrd="0" presId="urn:microsoft.com/office/officeart/2005/8/layout/chevron2"/>
-    <dgm:cxn modelId="{AE97620B-4F10-412E-AF11-B560E918A1DE}" type="presParOf" srcId="{15F89B4C-984B-4796-A094-3C0D24F3E0F3}" destId="{02D7F10B-8CFD-4EFA-8413-91569EDDB515}" srcOrd="5" destOrd="0" presId="urn:microsoft.com/office/officeart/2005/8/layout/chevron2"/>
-    <dgm:cxn modelId="{A072D100-14D8-48DD-B93B-0D8ADF465B40}" type="presParOf" srcId="{15F89B4C-984B-4796-A094-3C0D24F3E0F3}" destId="{9B3ED61E-CAFF-49AB-9950-E48E24FC2A73}" srcOrd="6" destOrd="0" presId="urn:microsoft.com/office/officeart/2005/8/layout/chevron2"/>
-    <dgm:cxn modelId="{E8C99752-8EC8-4663-B0FF-9BD33070D8A5}" type="presParOf" srcId="{9B3ED61E-CAFF-49AB-9950-E48E24FC2A73}" destId="{B9AFD3A2-DC36-4C37-B973-47F2AC89A063}" srcOrd="0" destOrd="0" presId="urn:microsoft.com/office/officeart/2005/8/layout/chevron2"/>
-    <dgm:cxn modelId="{3FA9C964-2A79-4D8F-B872-DC1F851B958F}" type="presParOf" srcId="{9B3ED61E-CAFF-49AB-9950-E48E24FC2A73}" destId="{D7FDD6E3-521D-425D-AF32-2680653FE298}" srcOrd="1" destOrd="0" presId="urn:microsoft.com/office/officeart/2005/8/layout/chevron2"/>
-    <dgm:cxn modelId="{A4C56B2C-17F6-40AE-995C-CDC5A0D82056}" type="presParOf" srcId="{15F89B4C-984B-4796-A094-3C0D24F3E0F3}" destId="{8C37EBB1-95ED-4D0E-A20E-E07B8353CE8D}" srcOrd="7" destOrd="0" presId="urn:microsoft.com/office/officeart/2005/8/layout/chevron2"/>
-    <dgm:cxn modelId="{EF5BD3FC-690A-4F46-9161-D8675F9006A8}" type="presParOf" srcId="{15F89B4C-984B-4796-A094-3C0D24F3E0F3}" destId="{CDCEB319-990F-4FF0-AE08-A40C620C8B2D}" srcOrd="8" destOrd="0" presId="urn:microsoft.com/office/officeart/2005/8/layout/chevron2"/>
-    <dgm:cxn modelId="{1531FAC2-D299-4CE5-A544-A959E58DEEE7}" type="presParOf" srcId="{CDCEB319-990F-4FF0-AE08-A40C620C8B2D}" destId="{D3B12AF1-313B-4FE9-BA00-8C2D4632DA9A}" srcOrd="0" destOrd="0" presId="urn:microsoft.com/office/officeart/2005/8/layout/chevron2"/>
-    <dgm:cxn modelId="{D3F73EBF-5156-41F1-B56E-EBAE65FE2BC9}" type="presParOf" srcId="{CDCEB319-990F-4FF0-AE08-A40C620C8B2D}" destId="{ECD4E5DB-1F6D-4E8F-AE49-52C4458C0B2A}" srcOrd="1" destOrd="0" presId="urn:microsoft.com/office/officeart/2005/8/layout/chevron2"/>
-    <dgm:cxn modelId="{67D2F2B7-F399-49A3-B3DD-B65ACECB650C}" type="presParOf" srcId="{15F89B4C-984B-4796-A094-3C0D24F3E0F3}" destId="{2118DC2F-5719-4EA6-8D78-BBE38A15FCB9}" srcOrd="9" destOrd="0" presId="urn:microsoft.com/office/officeart/2005/8/layout/chevron2"/>
-    <dgm:cxn modelId="{63CA646F-BD96-4DA6-8DAF-086889499A46}" type="presParOf" srcId="{15F89B4C-984B-4796-A094-3C0D24F3E0F3}" destId="{268F2456-B6FE-4F7B-9B7D-13ACE1024C27}" srcOrd="10" destOrd="0" presId="urn:microsoft.com/office/officeart/2005/8/layout/chevron2"/>
-    <dgm:cxn modelId="{9C05C375-AC9A-4275-8F64-D24B723D2E5A}" type="presParOf" srcId="{268F2456-B6FE-4F7B-9B7D-13ACE1024C27}" destId="{4DB94300-8730-4EE0-87D0-A2F7914F267E}" srcOrd="0" destOrd="0" presId="urn:microsoft.com/office/officeart/2005/8/layout/chevron2"/>
-    <dgm:cxn modelId="{268ED7BE-7CDB-45DF-B9D6-763027005B20}" type="presParOf" srcId="{268F2456-B6FE-4F7B-9B7D-13ACE1024C27}" destId="{FA74C5F8-2249-4148-B63D-0299B10574EE}" srcOrd="1" destOrd="0" presId="urn:microsoft.com/office/officeart/2005/8/layout/chevron2"/>
-    <dgm:cxn modelId="{86A43A37-B51E-4262-B46E-5E692C4B90D4}" type="presParOf" srcId="{15F89B4C-984B-4796-A094-3C0D24F3E0F3}" destId="{838278E5-FE4A-4477-BDEB-CFFCD4440219}" srcOrd="11" destOrd="0" presId="urn:microsoft.com/office/officeart/2005/8/layout/chevron2"/>
-    <dgm:cxn modelId="{6755029F-7AFF-404E-8D23-56FBC8F8315F}" type="presParOf" srcId="{15F89B4C-984B-4796-A094-3C0D24F3E0F3}" destId="{0D2E16E2-3756-4D18-8A14-7E3B260788F3}" srcOrd="12" destOrd="0" presId="urn:microsoft.com/office/officeart/2005/8/layout/chevron2"/>
-    <dgm:cxn modelId="{01F2A819-EC44-4A61-9CAC-6E2817EC4D77}" type="presParOf" srcId="{0D2E16E2-3756-4D18-8A14-7E3B260788F3}" destId="{634B80EA-43BB-498E-9897-BDAE3C924935}" srcOrd="0" destOrd="0" presId="urn:microsoft.com/office/officeart/2005/8/layout/chevron2"/>
-    <dgm:cxn modelId="{ECD4FAD0-7382-4ABD-BF26-A2949B94F187}" type="presParOf" srcId="{0D2E16E2-3756-4D18-8A14-7E3B260788F3}" destId="{EEABDC37-FA5F-4EF5-BA36-CCBF07DF5538}" srcOrd="1" destOrd="0" presId="urn:microsoft.com/office/officeart/2005/8/layout/chevron2"/>
-    <dgm:cxn modelId="{29A5530E-3FE1-48C5-953B-CE2B0FB0573E}" type="presParOf" srcId="{15F89B4C-984B-4796-A094-3C0D24F3E0F3}" destId="{2787567D-460C-4F4B-B85D-6D7EA4D5A201}" srcOrd="13" destOrd="0" presId="urn:microsoft.com/office/officeart/2005/8/layout/chevron2"/>
-    <dgm:cxn modelId="{4614574C-E459-4F1C-96A3-5F829A9966D9}" type="presParOf" srcId="{15F89B4C-984B-4796-A094-3C0D24F3E0F3}" destId="{46B8D50B-1CB2-4C55-AF50-E2211C889770}" srcOrd="14" destOrd="0" presId="urn:microsoft.com/office/officeart/2005/8/layout/chevron2"/>
-    <dgm:cxn modelId="{3D2EB92E-CAE0-4F1D-B16B-0113C23F77FA}" type="presParOf" srcId="{46B8D50B-1CB2-4C55-AF50-E2211C889770}" destId="{9C52EEE9-D53E-4A20-9389-51357F965296}" srcOrd="0" destOrd="0" presId="urn:microsoft.com/office/officeart/2005/8/layout/chevron2"/>
-    <dgm:cxn modelId="{9B1E36E9-2C87-47E5-88DE-6358CEBB8DEA}" type="presParOf" srcId="{46B8D50B-1CB2-4C55-AF50-E2211C889770}" destId="{842C2584-FD87-4010-A02A-327375CD1415}" srcOrd="1" destOrd="0" presId="urn:microsoft.com/office/officeart/2005/8/layout/chevron2"/>
-    <dgm:cxn modelId="{A5D81DCF-5BB4-40C2-97D0-DE5AA25CB0AC}" type="presParOf" srcId="{15F89B4C-984B-4796-A094-3C0D24F3E0F3}" destId="{33DBA5BD-7703-4622-B870-CEE31091D5E3}" srcOrd="15" destOrd="0" presId="urn:microsoft.com/office/officeart/2005/8/layout/chevron2"/>
-    <dgm:cxn modelId="{45B11489-8437-49B3-B414-9D4106D797FC}" type="presParOf" srcId="{15F89B4C-984B-4796-A094-3C0D24F3E0F3}" destId="{05302471-3E79-4067-8E88-7F46DE889418}" srcOrd="16" destOrd="0" presId="urn:microsoft.com/office/officeart/2005/8/layout/chevron2"/>
-    <dgm:cxn modelId="{FD76E2DD-D175-4BD2-B845-5F3C18959397}" type="presParOf" srcId="{05302471-3E79-4067-8E88-7F46DE889418}" destId="{8AE36B08-B67A-46AC-8569-BD5C89A80D46}" srcOrd="0" destOrd="0" presId="urn:microsoft.com/office/officeart/2005/8/layout/chevron2"/>
-    <dgm:cxn modelId="{D3DC3D9F-006B-482C-809B-E299868590CC}" type="presParOf" srcId="{05302471-3E79-4067-8E88-7F46DE889418}" destId="{C46C7663-50E4-40FD-A483-BBE3A4BC1507}" srcOrd="1" destOrd="0" presId="urn:microsoft.com/office/officeart/2005/8/layout/chevron2"/>
-    <dgm:cxn modelId="{97AE0CC1-5FF4-42DF-9C4C-32E02BFD4C80}" type="presParOf" srcId="{15F89B4C-984B-4796-A094-3C0D24F3E0F3}" destId="{A2E20A2E-D3CA-4DB1-8D3E-2412C0431F19}" srcOrd="17" destOrd="0" presId="urn:microsoft.com/office/officeart/2005/8/layout/chevron2"/>
-    <dgm:cxn modelId="{459C8494-481F-471E-868E-150CCD910F46}" type="presParOf" srcId="{15F89B4C-984B-4796-A094-3C0D24F3E0F3}" destId="{BF350E92-FF38-4F79-B4F8-E7AB09E54B79}" srcOrd="18" destOrd="0" presId="urn:microsoft.com/office/officeart/2005/8/layout/chevron2"/>
-    <dgm:cxn modelId="{EE63985C-0541-4ED2-AE81-6196922B6E98}" type="presParOf" srcId="{BF350E92-FF38-4F79-B4F8-E7AB09E54B79}" destId="{61910C51-8C89-45D8-AACF-EF1AF38615BC}" srcOrd="0" destOrd="0" presId="urn:microsoft.com/office/officeart/2005/8/layout/chevron2"/>
-    <dgm:cxn modelId="{E9C5662A-487A-4305-8AF6-2362DEE8AAFD}" type="presParOf" srcId="{BF350E92-FF38-4F79-B4F8-E7AB09E54B79}" destId="{7BF0F498-BBE8-4D32-B525-A3A894EF45DD}" srcOrd="1" destOrd="0" presId="urn:microsoft.com/office/officeart/2005/8/layout/chevron2"/>
+    <dgm:cxn modelId="{6B2A37E8-FE7E-4AFF-B1B5-7373A898C902}" type="presParOf" srcId="{15F89B4C-984B-4796-A094-3C0D24F3E0F3}" destId="{8EFA4AB0-425B-4C7C-BACB-53E2F54306B8}" srcOrd="0" destOrd="0" presId="urn:microsoft.com/office/officeart/2005/8/layout/chevron2"/>
+    <dgm:cxn modelId="{B31F2761-6837-4971-AD5A-1A9B41F4ED0C}" type="presParOf" srcId="{8EFA4AB0-425B-4C7C-BACB-53E2F54306B8}" destId="{9D67F5B5-6A7C-4F81-B746-6C6423E7F105}" srcOrd="0" destOrd="0" presId="urn:microsoft.com/office/officeart/2005/8/layout/chevron2"/>
+    <dgm:cxn modelId="{2BF886E0-9764-4A77-A9EB-356ABB75D012}" type="presParOf" srcId="{8EFA4AB0-425B-4C7C-BACB-53E2F54306B8}" destId="{B4A8FB59-0F46-4EB9-97DA-172884AA59E1}" srcOrd="1" destOrd="0" presId="urn:microsoft.com/office/officeart/2005/8/layout/chevron2"/>
+    <dgm:cxn modelId="{8AAD9F4D-424D-4686-9094-01F8C0A1FEA2}" type="presParOf" srcId="{15F89B4C-984B-4796-A094-3C0D24F3E0F3}" destId="{518688D2-8072-488A-987D-57CB85D425F8}" srcOrd="1" destOrd="0" presId="urn:microsoft.com/office/officeart/2005/8/layout/chevron2"/>
+    <dgm:cxn modelId="{82D8EFDD-ECFA-4DA7-A1FD-F15AA0242BC2}" type="presParOf" srcId="{15F89B4C-984B-4796-A094-3C0D24F3E0F3}" destId="{3BB682F1-E3CE-4E6D-85C1-2BBD9C04370B}" srcOrd="2" destOrd="0" presId="urn:microsoft.com/office/officeart/2005/8/layout/chevron2"/>
+    <dgm:cxn modelId="{42F37E50-F386-4666-9016-CF40463E22F9}" type="presParOf" srcId="{3BB682F1-E3CE-4E6D-85C1-2BBD9C04370B}" destId="{4DC8B6DD-BB7A-4FEC-AF32-81D27E1B0335}" srcOrd="0" destOrd="0" presId="urn:microsoft.com/office/officeart/2005/8/layout/chevron2"/>
+    <dgm:cxn modelId="{A211CDE3-FB2E-4728-967B-D5E3CD31FC73}" type="presParOf" srcId="{3BB682F1-E3CE-4E6D-85C1-2BBD9C04370B}" destId="{01E87952-0489-45BE-A74C-7F9BF1C03F10}" srcOrd="1" destOrd="0" presId="urn:microsoft.com/office/officeart/2005/8/layout/chevron2"/>
+    <dgm:cxn modelId="{446A84E5-897F-4EAF-B456-5A5742183F04}" type="presParOf" srcId="{15F89B4C-984B-4796-A094-3C0D24F3E0F3}" destId="{AC9FEAC7-52C4-4997-A010-07F06AB41979}" srcOrd="3" destOrd="0" presId="urn:microsoft.com/office/officeart/2005/8/layout/chevron2"/>
+    <dgm:cxn modelId="{9E87D7E9-BACA-4230-B92A-CC9E8681FF9C}" type="presParOf" srcId="{15F89B4C-984B-4796-A094-3C0D24F3E0F3}" destId="{E2305742-09BF-4DA6-806A-3C2B4EE4A267}" srcOrd="4" destOrd="0" presId="urn:microsoft.com/office/officeart/2005/8/layout/chevron2"/>
+    <dgm:cxn modelId="{9C83200E-3B7B-45CF-A259-D5229536DB56}" type="presParOf" srcId="{E2305742-09BF-4DA6-806A-3C2B4EE4A267}" destId="{00C55525-E119-4844-9A08-C3217B99CF56}" srcOrd="0" destOrd="0" presId="urn:microsoft.com/office/officeart/2005/8/layout/chevron2"/>
+    <dgm:cxn modelId="{CAC8FB95-5B6B-4FB7-BFDC-522DD5AC0FAD}" type="presParOf" srcId="{E2305742-09BF-4DA6-806A-3C2B4EE4A267}" destId="{CDBF27F6-1F7B-4C8B-B0CA-F41A6CC024B2}" srcOrd="1" destOrd="0" presId="urn:microsoft.com/office/officeart/2005/8/layout/chevron2"/>
+    <dgm:cxn modelId="{12208398-2E92-40C9-8EBC-79A9BD3D0850}" type="presParOf" srcId="{15F89B4C-984B-4796-A094-3C0D24F3E0F3}" destId="{02D7F10B-8CFD-4EFA-8413-91569EDDB515}" srcOrd="5" destOrd="0" presId="urn:microsoft.com/office/officeart/2005/8/layout/chevron2"/>
+    <dgm:cxn modelId="{3573D4BE-F987-47FD-923C-36A5F785B00B}" type="presParOf" srcId="{15F89B4C-984B-4796-A094-3C0D24F3E0F3}" destId="{9B3ED61E-CAFF-49AB-9950-E48E24FC2A73}" srcOrd="6" destOrd="0" presId="urn:microsoft.com/office/officeart/2005/8/layout/chevron2"/>
+    <dgm:cxn modelId="{DFABE27C-F2C7-4E14-B341-867A91455011}" type="presParOf" srcId="{9B3ED61E-CAFF-49AB-9950-E48E24FC2A73}" destId="{B9AFD3A2-DC36-4C37-B973-47F2AC89A063}" srcOrd="0" destOrd="0" presId="urn:microsoft.com/office/officeart/2005/8/layout/chevron2"/>
+    <dgm:cxn modelId="{5625E15D-1CBD-498E-9C1D-2EB76BA45560}" type="presParOf" srcId="{9B3ED61E-CAFF-49AB-9950-E48E24FC2A73}" destId="{D7FDD6E3-521D-425D-AF32-2680653FE298}" srcOrd="1" destOrd="0" presId="urn:microsoft.com/office/officeart/2005/8/layout/chevron2"/>
+    <dgm:cxn modelId="{90512E32-71B2-40E5-A152-A025A5A72714}" type="presParOf" srcId="{15F89B4C-984B-4796-A094-3C0D24F3E0F3}" destId="{8C37EBB1-95ED-4D0E-A20E-E07B8353CE8D}" srcOrd="7" destOrd="0" presId="urn:microsoft.com/office/officeart/2005/8/layout/chevron2"/>
+    <dgm:cxn modelId="{691DB215-64E6-4078-B7A0-EE04240DB160}" type="presParOf" srcId="{15F89B4C-984B-4796-A094-3C0D24F3E0F3}" destId="{CDCEB319-990F-4FF0-AE08-A40C620C8B2D}" srcOrd="8" destOrd="0" presId="urn:microsoft.com/office/officeart/2005/8/layout/chevron2"/>
+    <dgm:cxn modelId="{4A914944-DAFC-477E-B841-751C4B5E8558}" type="presParOf" srcId="{CDCEB319-990F-4FF0-AE08-A40C620C8B2D}" destId="{D3B12AF1-313B-4FE9-BA00-8C2D4632DA9A}" srcOrd="0" destOrd="0" presId="urn:microsoft.com/office/officeart/2005/8/layout/chevron2"/>
+    <dgm:cxn modelId="{A5E89FD9-B122-4F64-956D-4259969E297B}" type="presParOf" srcId="{CDCEB319-990F-4FF0-AE08-A40C620C8B2D}" destId="{ECD4E5DB-1F6D-4E8F-AE49-52C4458C0B2A}" srcOrd="1" destOrd="0" presId="urn:microsoft.com/office/officeart/2005/8/layout/chevron2"/>
+    <dgm:cxn modelId="{483386A5-88D1-4454-98B7-67244807EA32}" type="presParOf" srcId="{15F89B4C-984B-4796-A094-3C0D24F3E0F3}" destId="{2118DC2F-5719-4EA6-8D78-BBE38A15FCB9}" srcOrd="9" destOrd="0" presId="urn:microsoft.com/office/officeart/2005/8/layout/chevron2"/>
+    <dgm:cxn modelId="{776C8111-CE99-4267-AA44-811AF9BD476C}" type="presParOf" srcId="{15F89B4C-984B-4796-A094-3C0D24F3E0F3}" destId="{268F2456-B6FE-4F7B-9B7D-13ACE1024C27}" srcOrd="10" destOrd="0" presId="urn:microsoft.com/office/officeart/2005/8/layout/chevron2"/>
+    <dgm:cxn modelId="{46749397-A1BC-4DAE-AC68-ECA58DF45E23}" type="presParOf" srcId="{268F2456-B6FE-4F7B-9B7D-13ACE1024C27}" destId="{4DB94300-8730-4EE0-87D0-A2F7914F267E}" srcOrd="0" destOrd="0" presId="urn:microsoft.com/office/officeart/2005/8/layout/chevron2"/>
+    <dgm:cxn modelId="{AE103AA9-4307-4DF7-9BE2-951AFC91CA48}" type="presParOf" srcId="{268F2456-B6FE-4F7B-9B7D-13ACE1024C27}" destId="{FA74C5F8-2249-4148-B63D-0299B10574EE}" srcOrd="1" destOrd="0" presId="urn:microsoft.com/office/officeart/2005/8/layout/chevron2"/>
+    <dgm:cxn modelId="{A59F252F-6B86-47AD-A3E2-DC3453D47E57}" type="presParOf" srcId="{15F89B4C-984B-4796-A094-3C0D24F3E0F3}" destId="{838278E5-FE4A-4477-BDEB-CFFCD4440219}" srcOrd="11" destOrd="0" presId="urn:microsoft.com/office/officeart/2005/8/layout/chevron2"/>
+    <dgm:cxn modelId="{65220D26-BBE3-450E-8866-41B46936020D}" type="presParOf" srcId="{15F89B4C-984B-4796-A094-3C0D24F3E0F3}" destId="{0D2E16E2-3756-4D18-8A14-7E3B260788F3}" srcOrd="12" destOrd="0" presId="urn:microsoft.com/office/officeart/2005/8/layout/chevron2"/>
+    <dgm:cxn modelId="{2F32EB94-2066-4D65-8625-1D55E0E90FC8}" type="presParOf" srcId="{0D2E16E2-3756-4D18-8A14-7E3B260788F3}" destId="{634B80EA-43BB-498E-9897-BDAE3C924935}" srcOrd="0" destOrd="0" presId="urn:microsoft.com/office/officeart/2005/8/layout/chevron2"/>
+    <dgm:cxn modelId="{D2550280-D20A-406D-AED5-0B38887F6C44}" type="presParOf" srcId="{0D2E16E2-3756-4D18-8A14-7E3B260788F3}" destId="{EEABDC37-FA5F-4EF5-BA36-CCBF07DF5538}" srcOrd="1" destOrd="0" presId="urn:microsoft.com/office/officeart/2005/8/layout/chevron2"/>
+    <dgm:cxn modelId="{CBA5A23C-70D2-43D5-9C33-A951F1492782}" type="presParOf" srcId="{15F89B4C-984B-4796-A094-3C0D24F3E0F3}" destId="{2787567D-460C-4F4B-B85D-6D7EA4D5A201}" srcOrd="13" destOrd="0" presId="urn:microsoft.com/office/officeart/2005/8/layout/chevron2"/>
+    <dgm:cxn modelId="{D8239A76-ED8C-4503-84FC-FE7FE0F7BBB7}" type="presParOf" srcId="{15F89B4C-984B-4796-A094-3C0D24F3E0F3}" destId="{46B8D50B-1CB2-4C55-AF50-E2211C889770}" srcOrd="14" destOrd="0" presId="urn:microsoft.com/office/officeart/2005/8/layout/chevron2"/>
+    <dgm:cxn modelId="{6C0331C2-67A6-4FBB-858B-1DC210137392}" type="presParOf" srcId="{46B8D50B-1CB2-4C55-AF50-E2211C889770}" destId="{9C52EEE9-D53E-4A20-9389-51357F965296}" srcOrd="0" destOrd="0" presId="urn:microsoft.com/office/officeart/2005/8/layout/chevron2"/>
+    <dgm:cxn modelId="{DA927B7A-6C50-4180-9EBE-494D6FE3CB35}" type="presParOf" srcId="{46B8D50B-1CB2-4C55-AF50-E2211C889770}" destId="{842C2584-FD87-4010-A02A-327375CD1415}" srcOrd="1" destOrd="0" presId="urn:microsoft.com/office/officeart/2005/8/layout/chevron2"/>
+    <dgm:cxn modelId="{876A36A6-D134-4951-80C6-83CD96C692AC}" type="presParOf" srcId="{15F89B4C-984B-4796-A094-3C0D24F3E0F3}" destId="{33DBA5BD-7703-4622-B870-CEE31091D5E3}" srcOrd="15" destOrd="0" presId="urn:microsoft.com/office/officeart/2005/8/layout/chevron2"/>
+    <dgm:cxn modelId="{E7BCB145-B8C9-41CA-910C-324CC44F727B}" type="presParOf" srcId="{15F89B4C-984B-4796-A094-3C0D24F3E0F3}" destId="{05302471-3E79-4067-8E88-7F46DE889418}" srcOrd="16" destOrd="0" presId="urn:microsoft.com/office/officeart/2005/8/layout/chevron2"/>
+    <dgm:cxn modelId="{FD54438A-C011-4592-A522-CBF32E19E268}" type="presParOf" srcId="{05302471-3E79-4067-8E88-7F46DE889418}" destId="{8AE36B08-B67A-46AC-8569-BD5C89A80D46}" srcOrd="0" destOrd="0" presId="urn:microsoft.com/office/officeart/2005/8/layout/chevron2"/>
+    <dgm:cxn modelId="{D7EA5F4E-3473-49F0-89B6-1A0B56318A85}" type="presParOf" srcId="{05302471-3E79-4067-8E88-7F46DE889418}" destId="{C46C7663-50E4-40FD-A483-BBE3A4BC1507}" srcOrd="1" destOrd="0" presId="urn:microsoft.com/office/officeart/2005/8/layout/chevron2"/>
+    <dgm:cxn modelId="{B5D68EBB-162C-48FA-9CCE-80F1D2D04CE4}" type="presParOf" srcId="{15F89B4C-984B-4796-A094-3C0D24F3E0F3}" destId="{A2E20A2E-D3CA-4DB1-8D3E-2412C0431F19}" srcOrd="17" destOrd="0" presId="urn:microsoft.com/office/officeart/2005/8/layout/chevron2"/>
+    <dgm:cxn modelId="{35F4D22E-3AB1-4AE9-96A1-1F3E4BB89108}" type="presParOf" srcId="{15F89B4C-984B-4796-A094-3C0D24F3E0F3}" destId="{BF350E92-FF38-4F79-B4F8-E7AB09E54B79}" srcOrd="18" destOrd="0" presId="urn:microsoft.com/office/officeart/2005/8/layout/chevron2"/>
+    <dgm:cxn modelId="{C602C055-6C0C-4146-8E0C-E7442F9BFBEA}" type="presParOf" srcId="{BF350E92-FF38-4F79-B4F8-E7AB09E54B79}" destId="{61910C51-8C89-45D8-AACF-EF1AF38615BC}" srcOrd="0" destOrd="0" presId="urn:microsoft.com/office/officeart/2005/8/layout/chevron2"/>
+    <dgm:cxn modelId="{4EFDF38E-FAF0-4087-906C-798BAF7FC7AD}" type="presParOf" srcId="{BF350E92-FF38-4F79-B4F8-E7AB09E54B79}" destId="{7BF0F498-BBE8-4D32-B525-A3A894EF45DD}" srcOrd="1" destOrd="0" presId="urn:microsoft.com/office/officeart/2005/8/layout/chevron2"/>
   </dgm:cxnLst>
   <dgm:bg/>
   <dgm:whole/>
   <dgm:extLst>
     <a:ext uri="http://schemas.microsoft.com/office/drawing/2008/diagram">
-      <dsp:dataModelExt xmlns:dsp="http://schemas.microsoft.com/office/drawing/2008/diagram" relId="rId40" minVer="http://schemas.openxmlformats.org/drawingml/2006/diagram"/>
+      <dsp:dataModelExt xmlns:dsp="http://schemas.microsoft.com/office/drawing/2008/diagram" relId="rId43" minVer="http://schemas.openxmlformats.org/drawingml/2006/diagram"/>
     </a:ext>
   </dgm:extLst>
 </dgm:dataModel>
@@ -18598,7 +18904,7 @@
 </file>
 
 <file path=customXml/itemProps2.xml><?xml version="1.0" encoding="utf-8"?>
-<ds:datastoreItem xmlns:ds="http://schemas.openxmlformats.org/officeDocument/2006/customXml" ds:itemID="{EBF3C209-AA0D-4350-B457-E2ACD4B75F62}">
+<ds:datastoreItem xmlns:ds="http://schemas.openxmlformats.org/officeDocument/2006/customXml" ds:itemID="{8EDBE21F-7CC7-45E2-8B2C-6CE95B2C9EBB}">
   <ds:schemaRefs>
     <ds:schemaRef ds:uri="http://schemas.openxmlformats.org/officeDocument/2006/bibliography"/>
   </ds:schemaRefs>

</xml_diff>

<commit_message>
one small change to the report
</commit_message>
<xml_diff>
--- a/CZ4034 Assignment Report.docx
+++ b/CZ4034 Assignment Report.docx
@@ -295,13 +295,8 @@
                 <w:vAlign w:val="center"/>
               </w:tcPr>
               <w:p>
-                <w:proofErr w:type="spellStart"/>
                 <w:r>
-                  <w:t>Soh</w:t>
-                </w:r>
-                <w:proofErr w:type="spellEnd"/>
-                <w:r>
-                  <w:t xml:space="preserve"> Teck Seng</w:t>
+                  <w:t>Soh Teck Seng</w:t>
                 </w:r>
               </w:p>
             </w:tc>
@@ -329,15 +324,7 @@
               </w:tcPr>
               <w:p>
                 <w:r>
-                  <w:t xml:space="preserve">Tan Boon </w:t>
-                </w:r>
-                <w:proofErr w:type="spellStart"/>
-                <w:r>
-                  <w:t>Keat</w:t>
-                </w:r>
-                <w:proofErr w:type="spellEnd"/>
-                <w:r>
-                  <w:t>, Winston</w:t>
+                  <w:t>Tan Boon Keat, Winston</w:t>
                 </w:r>
               </w:p>
             </w:tc>
@@ -683,13 +670,8 @@
             <w:vAlign w:val="center"/>
           </w:tcPr>
           <w:p>
-            <w:proofErr w:type="spellStart"/>
-            <w:r>
-              <w:t>Soh</w:t>
-            </w:r>
-            <w:proofErr w:type="spellEnd"/>
-            <w:r>
-              <w:t xml:space="preserve"> Teck Seng</w:t>
+            <w:r>
+              <w:t>Soh Teck Seng</w:t>
             </w:r>
           </w:p>
         </w:tc>
@@ -716,15 +698,7 @@
           </w:tcPr>
           <w:p>
             <w:r>
-              <w:t xml:space="preserve">Tan Boon </w:t>
-            </w:r>
-            <w:proofErr w:type="spellStart"/>
-            <w:r>
-              <w:t>Keat</w:t>
-            </w:r>
-            <w:proofErr w:type="spellEnd"/>
-            <w:r>
-              <w:t>, Winston</w:t>
+              <w:t>Tan Boon Keat, Winston</w:t>
             </w:r>
           </w:p>
         </w:tc>
@@ -849,15 +823,7 @@
         <w:spacing w:line="240" w:lineRule="auto"/>
       </w:pPr>
       <w:r>
-        <w:t xml:space="preserve">The recent years have been tumultuous for the European Union. Various happenings and events are occurring throughout the European Union including the Eurozone debt crisis, political tensions, </w:t>
-      </w:r>
-      <w:proofErr w:type="spellStart"/>
-      <w:r>
-        <w:t>fightings</w:t>
-      </w:r>
-      <w:proofErr w:type="spellEnd"/>
-      <w:r>
-        <w:t xml:space="preserve"> and war, etc.</w:t>
+        <w:t>The recent years have been tumultuous for the European Union. Various happenings and events are occurring throughout the European Union including the Eurozone debt crisis, political tensions, fightings and war, etc.</w:t>
       </w:r>
       <w:r>
         <w:t xml:space="preserve"> With the region being a hotbed of news and uncertainty, our group has decided to focus on the European Union as our area of interest. Hence, we have decided on the keywords “</w:t>
@@ -1381,26 +1347,10 @@
         <w:jc w:val="left"/>
       </w:pPr>
       <w:r>
-        <w:t xml:space="preserve">Firstly, </w:t>
-      </w:r>
-      <w:proofErr w:type="gramStart"/>
-      <w:r>
-        <w:t>an</w:t>
-      </w:r>
-      <w:proofErr w:type="gramEnd"/>
-      <w:r>
-        <w:t xml:space="preserve"> user will search for tweets by entering the search query and this will send a command to the web server. The web server will determine the type of command and process it accordingly. </w:t>
-      </w:r>
-      <w:r>
-        <w:t xml:space="preserve">There are several different types of commands such as retrieving normal tweets, retrieving image, chronological, </w:t>
-      </w:r>
-      <w:proofErr w:type="gramStart"/>
-      <w:r>
-        <w:t>geolocation</w:t>
-      </w:r>
-      <w:proofErr w:type="gramEnd"/>
-      <w:r>
-        <w:t xml:space="preserve">. </w:t>
+        <w:t xml:space="preserve">Firstly, an user will search for tweets by entering the search query and this will send a command to the web server. The web server will determine the type of command and process it accordingly. </w:t>
+      </w:r>
+      <w:r>
+        <w:t xml:space="preserve">There are several different types of commands such as retrieving normal tweets, retrieving image, chronological, geolocation. </w:t>
       </w:r>
       <w:r>
         <w:t>Based on the type of command, the search component in the web server will use the appropriate search handler and to look into the corresponding index and retrieve the results based on the attributes defined.</w:t>
@@ -1409,39 +1359,13 @@
         <w:t xml:space="preserve"> </w:t>
       </w:r>
       <w:r>
-        <w:t xml:space="preserve">For example, if it’s the normal search command, the </w:t>
-      </w:r>
-      <w:proofErr w:type="spellStart"/>
-      <w:r>
-        <w:t>searchHandler</w:t>
-      </w:r>
-      <w:proofErr w:type="spellEnd"/>
-      <w:r>
-        <w:t xml:space="preserve"> for /select will be used and the content index will be looked into. The result retrieved will contain the attributes user profile picture and name, creation date of the tweet, category, content and </w:t>
-      </w:r>
-      <w:proofErr w:type="spellStart"/>
-      <w:proofErr w:type="gramStart"/>
-      <w:r>
-        <w:t>url</w:t>
-      </w:r>
-      <w:proofErr w:type="spellEnd"/>
-      <w:proofErr w:type="gramEnd"/>
-      <w:r>
-        <w:t xml:space="preserve"> links of the tweet. </w:t>
+        <w:t xml:space="preserve">For example, if it’s the normal search command, the searchHandler for /select will be used and the content index will be looked into. The result retrieved will contain the attributes user profile picture and name, creation date of the tweet, category, content and url links of the tweet. </w:t>
       </w:r>
       <w:r>
         <w:t>If its image retrieval, an additional image attribute will be retrieved form the</w:t>
       </w:r>
       <w:r>
-        <w:t xml:space="preserve"> </w:t>
-      </w:r>
-      <w:proofErr w:type="spellStart"/>
-      <w:r>
-        <w:t>Solr</w:t>
-      </w:r>
-      <w:proofErr w:type="spellEnd"/>
-      <w:r>
-        <w:t xml:space="preserve"> server indexed documents. The results will be sent back to the user displayed in a JSP webpage. </w:t>
+        <w:t xml:space="preserve"> Solr server indexed documents. The results will be sent back to the user displayed in a JSP webpage. </w:t>
       </w:r>
     </w:p>
     <w:p>
@@ -1454,15 +1378,7 @@
         <w:jc w:val="left"/>
       </w:pPr>
       <w:r>
-        <w:t xml:space="preserve">Initially the crawler, classification and index components were standalone programs however we have integrated them into the web server so that the user or administrator is able to crawl for new tweets from Twitter using Twitter4j, classify them and index them into the </w:t>
-      </w:r>
-      <w:proofErr w:type="spellStart"/>
-      <w:r>
-        <w:t>Solr</w:t>
-      </w:r>
-      <w:proofErr w:type="spellEnd"/>
-      <w:r>
-        <w:t xml:space="preserve"> server by just clicking on a</w:t>
+        <w:t>Initially the crawler, classification and index components were standalone programs however we have integrated them into the web server so that the user or administrator is able to crawl for new tweets from Twitter using Twitter4j, classify them and index them into the Solr server by just clicking on a</w:t>
       </w:r>
       <w:r>
         <w:t>n</w:t>
@@ -1527,15 +1443,7 @@
         <w:t>source</w:t>
       </w:r>
       <w:r>
-        <w:t xml:space="preserve">, keywords, API, library) and stored them (e.g. whether a record corresponds to a file or a line, </w:t>
-      </w:r>
-      <w:proofErr w:type="gramStart"/>
-      <w:r>
-        <w:t>meta</w:t>
-      </w:r>
-      <w:proofErr w:type="gramEnd"/>
-      <w:r>
-        <w:t xml:space="preserve"> information like</w:t>
+        <w:t>, keywords, API, library) and stored them (e.g. whether a record corresponds to a file or a line, meta information like</w:t>
       </w:r>
       <w:r>
         <w:t xml:space="preserve"> publication date, author name,</w:t>
@@ -1554,15 +1462,7 @@
         </w:rPr>
       </w:pPr>
       <w:r>
-        <w:t xml:space="preserve">A program, </w:t>
-      </w:r>
-      <w:proofErr w:type="spellStart"/>
-      <w:r>
-        <w:t>CrawlTwitter</w:t>
-      </w:r>
-      <w:proofErr w:type="spellEnd"/>
-      <w:r>
-        <w:t xml:space="preserve">, was written and uses </w:t>
+        <w:t xml:space="preserve">A program, CrawlTwitter, was written and uses </w:t>
       </w:r>
       <w:r>
         <w:t>Twitter4j to crawl Twitter for tweets with th</w:t>
@@ -1584,25 +1484,7 @@
           <w:color w:val="000000"/>
           <w:lang w:eastAsia="zh-CN"/>
         </w:rPr>
-        <w:t xml:space="preserve"> in corpus.txt in </w:t>
-      </w:r>
-      <w:proofErr w:type="spellStart"/>
-      <w:r>
-        <w:rPr>
-          <w:rFonts w:eastAsia="Times New Roman" w:cs="Arial"/>
-          <w:color w:val="000000"/>
-          <w:lang w:eastAsia="zh-CN"/>
-        </w:rPr>
-        <w:t>json</w:t>
-      </w:r>
-      <w:proofErr w:type="spellEnd"/>
-      <w:r>
-        <w:rPr>
-          <w:rFonts w:eastAsia="Times New Roman" w:cs="Arial"/>
-          <w:color w:val="000000"/>
-          <w:lang w:eastAsia="zh-CN"/>
-        </w:rPr>
-        <w:t xml:space="preserve"> format.</w:t>
+        <w:t xml:space="preserve"> in corpus.txt in json format.</w:t>
       </w:r>
     </w:p>
     <w:p>
@@ -1636,61 +1518,7 @@
           <w:color w:val="000000"/>
           <w:lang w:eastAsia="zh-CN"/>
         </w:rPr>
-        <w:t xml:space="preserve"> Each record is </w:t>
-      </w:r>
-      <w:proofErr w:type="gramStart"/>
-      <w:r>
-        <w:rPr>
-          <w:rFonts w:eastAsia="Times New Roman" w:cs="Arial"/>
-          <w:color w:val="000000"/>
-          <w:lang w:eastAsia="zh-CN"/>
-        </w:rPr>
-        <w:t>an</w:t>
-      </w:r>
-      <w:proofErr w:type="gramEnd"/>
-      <w:r>
-        <w:rPr>
-          <w:rFonts w:eastAsia="Times New Roman" w:cs="Arial"/>
-          <w:color w:val="000000"/>
-          <w:lang w:eastAsia="zh-CN"/>
-        </w:rPr>
-        <w:t xml:space="preserve"> </w:t>
-      </w:r>
-      <w:proofErr w:type="spellStart"/>
-      <w:r>
-        <w:rPr>
-          <w:rFonts w:eastAsia="Times New Roman" w:cs="Arial"/>
-          <w:color w:val="000000"/>
-          <w:lang w:eastAsia="zh-CN"/>
-        </w:rPr>
-        <w:t>JSONArray</w:t>
-      </w:r>
-      <w:proofErr w:type="spellEnd"/>
-      <w:r>
-        <w:rPr>
-          <w:rFonts w:eastAsia="Times New Roman" w:cs="Arial"/>
-          <w:color w:val="000000"/>
-          <w:lang w:eastAsia="zh-CN"/>
-        </w:rPr>
-        <w:t xml:space="preserve"> entry in the </w:t>
-      </w:r>
-      <w:proofErr w:type="spellStart"/>
-      <w:r>
-        <w:rPr>
-          <w:rFonts w:eastAsia="Times New Roman" w:cs="Arial"/>
-          <w:color w:val="000000"/>
-          <w:lang w:eastAsia="zh-CN"/>
-        </w:rPr>
-        <w:t>JSONArray</w:t>
-      </w:r>
-      <w:proofErr w:type="spellEnd"/>
-      <w:r>
-        <w:rPr>
-          <w:rFonts w:eastAsia="Times New Roman" w:cs="Arial"/>
-          <w:color w:val="000000"/>
-          <w:lang w:eastAsia="zh-CN"/>
-        </w:rPr>
-        <w:t xml:space="preserve"> called Documents. </w:t>
+        <w:t xml:space="preserve"> Each record is an JSONArray entry in the JSONArray called Documents. </w:t>
       </w:r>
     </w:p>
     <w:p>
@@ -1928,23 +1756,7 @@
         <w:t xml:space="preserve">such as the content of the tweet to find out about the happenings related to European Union. </w:t>
       </w:r>
       <w:r>
-        <w:t xml:space="preserve">So for example, </w:t>
-      </w:r>
-      <w:proofErr w:type="gramStart"/>
-      <w:r>
-        <w:t>an</w:t>
-      </w:r>
-      <w:proofErr w:type="gramEnd"/>
-      <w:r>
-        <w:t xml:space="preserve"> user might query for “</w:t>
-      </w:r>
-      <w:proofErr w:type="spellStart"/>
-      <w:r>
-        <w:t>obama</w:t>
-      </w:r>
-      <w:proofErr w:type="spellEnd"/>
-      <w:r>
-        <w:t>” to retrieve tweets which report on the Obama administration and what they are currently working on.</w:t>
+        <w:t>So for example, an user might query for “obama” to retrieve tweets which report on the Obama administration and what they are currently working on.</w:t>
       </w:r>
     </w:p>
     <w:p>
@@ -1960,15 +1772,7 @@
         <w:t xml:space="preserve">Besides just the content of the tweets, users might also be interested in the creation date of the tweet as they wish to look at the latest happenings. Users might also be interested in knowing who the user who posted the tweet. For example, user A </w:t>
       </w:r>
       <w:r>
-        <w:t>searches for “</w:t>
-      </w:r>
-      <w:proofErr w:type="spellStart"/>
-      <w:r>
-        <w:t>yemen</w:t>
-      </w:r>
-      <w:proofErr w:type="spellEnd"/>
-      <w:r>
-        <w:t xml:space="preserve"> war” and finds tweets related to that. User A </w:t>
+        <w:t xml:space="preserve">searches for “yemen war” and finds tweets related to that. User A </w:t>
       </w:r>
       <w:r>
         <w:t>might want to follow user B because</w:t>
@@ -1995,44 +1799,20 @@
         <w:t xml:space="preserve">Users might also be interested in finding out more information regarding the tweet by accessing the URL links posted in the tweet. </w:t>
       </w:r>
       <w:r>
-        <w:t>For example, the user might query for “</w:t>
-      </w:r>
-      <w:proofErr w:type="spellStart"/>
-      <w:r>
-        <w:t>putin</w:t>
-      </w:r>
-      <w:proofErr w:type="spellEnd"/>
-      <w:r>
-        <w:t>” and find tweets with URL links to websites that contain more information regarding “</w:t>
-      </w:r>
-      <w:proofErr w:type="spellStart"/>
-      <w:r>
-        <w:t>putin</w:t>
-      </w:r>
-      <w:proofErr w:type="spellEnd"/>
-      <w:r>
-        <w:t xml:space="preserve">”. </w:t>
-      </w:r>
-    </w:p>
-    <w:p>
-      <w:pPr>
-        <w:spacing w:line="240" w:lineRule="auto"/>
-      </w:pPr>
-    </w:p>
-    <w:p>
-      <w:pPr>
-        <w:spacing w:line="240" w:lineRule="auto"/>
-      </w:pPr>
-      <w:r>
-        <w:t xml:space="preserve">Last but not least, users would also want to search for images posted in the tweet. For example, </w:t>
-      </w:r>
-      <w:proofErr w:type="gramStart"/>
-      <w:r>
-        <w:t>an</w:t>
-      </w:r>
-      <w:proofErr w:type="gramEnd"/>
-      <w:r>
-        <w:t xml:space="preserve"> user might like to know how Obama looks like so the user can search for </w:t>
+        <w:t xml:space="preserve">For example, the user might query for “putin” and find tweets with URL links to websites that contain more information regarding “putin”. </w:t>
+      </w:r>
+    </w:p>
+    <w:p>
+      <w:pPr>
+        <w:spacing w:line="240" w:lineRule="auto"/>
+      </w:pPr>
+    </w:p>
+    <w:p>
+      <w:pPr>
+        <w:spacing w:line="240" w:lineRule="auto"/>
+      </w:pPr>
+      <w:r>
+        <w:t xml:space="preserve">Last but not least, users would also want to search for images posted in the tweet. For example, an user might like to know how Obama looks like so the user can search for </w:t>
       </w:r>
       <w:r>
         <w:t>“</w:t>
@@ -2061,23 +1841,7 @@
         <w:t xml:space="preserve">Hashtags are used to link the tweets to a particular keyword. Therefore, users might be interested to find out tweets regarding a particular hashtag. </w:t>
       </w:r>
       <w:r>
-        <w:t xml:space="preserve">For example, </w:t>
-      </w:r>
-      <w:proofErr w:type="gramStart"/>
-      <w:r>
-        <w:t>an</w:t>
-      </w:r>
-      <w:proofErr w:type="gramEnd"/>
-      <w:r>
-        <w:t xml:space="preserve"> user wishes to find out what are the kind of tweets that are linked to hashtag #</w:t>
-      </w:r>
-      <w:proofErr w:type="spellStart"/>
-      <w:r>
-        <w:t>obama</w:t>
-      </w:r>
-      <w:proofErr w:type="spellEnd"/>
-      <w:r>
-        <w:t xml:space="preserve">. </w:t>
+        <w:t xml:space="preserve">For example, an user wishes to find out what are the kind of tweets that are linked to hashtag #obama. </w:t>
       </w:r>
     </w:p>
     <w:p>
@@ -2096,15 +1860,7 @@
         <w:t>o interested in finding out tweets that are happening within their country</w:t>
       </w:r>
       <w:r>
-        <w:t xml:space="preserve">. For example, </w:t>
-      </w:r>
-      <w:proofErr w:type="gramStart"/>
-      <w:r>
-        <w:t>an</w:t>
-      </w:r>
-      <w:proofErr w:type="gramEnd"/>
-      <w:r>
-        <w:t xml:space="preserve"> user wishes to </w:t>
+        <w:t xml:space="preserve">. For example, an user wishes to </w:t>
       </w:r>
       <w:r>
         <w:t>search “debt” and find out</w:t>
@@ -2266,13 +2022,8 @@
             <w:tcW w:w="2310" w:type="dxa"/>
           </w:tcPr>
           <w:p>
-            <w:proofErr w:type="spellStart"/>
-            <w:r>
-              <w:t>european</w:t>
-            </w:r>
-            <w:proofErr w:type="spellEnd"/>
-            <w:r>
-              <w:t>: 13,834</w:t>
+            <w:r>
+              <w:t>european: 13,834</w:t>
             </w:r>
           </w:p>
         </w:tc>
@@ -2316,13 +2067,8 @@
             <w:tcW w:w="2310" w:type="dxa"/>
           </w:tcPr>
           <w:p>
-            <w:proofErr w:type="spellStart"/>
-            <w:r>
-              <w:t>rt</w:t>
-            </w:r>
-            <w:proofErr w:type="spellEnd"/>
-            <w:r>
-              <w:t xml:space="preserve">: 4,129 </w:t>
+            <w:r>
+              <w:t xml:space="preserve">rt: 4,129 </w:t>
             </w:r>
           </w:p>
         </w:tc>
@@ -2334,13 +2080,8 @@
             <w:pPr>
               <w:jc w:val="left"/>
             </w:pPr>
-            <w:proofErr w:type="spellStart"/>
-            <w:r>
-              <w:t>eu</w:t>
-            </w:r>
-            <w:proofErr w:type="spellEnd"/>
-            <w:r>
-              <w:t xml:space="preserve">: 4,085 </w:t>
+            <w:r>
+              <w:t xml:space="preserve">eu: 4,085 </w:t>
             </w:r>
           </w:p>
         </w:tc>
@@ -2415,36 +2156,20 @@
         <w:t>a</w:t>
       </w:r>
       <w:r>
-        <w:t xml:space="preserve"> user might want to query for “</w:t>
-      </w:r>
-      <w:proofErr w:type="spellStart"/>
-      <w:r>
-        <w:t>eurasian</w:t>
-      </w:r>
-      <w:proofErr w:type="spellEnd"/>
-      <w:r>
-        <w:t xml:space="preserve"> union”.  </w:t>
-      </w:r>
-    </w:p>
-    <w:p>
-      <w:pPr>
-        <w:spacing w:line="240" w:lineRule="auto"/>
-      </w:pPr>
-    </w:p>
-    <w:p>
-      <w:pPr>
-        <w:spacing w:line="240" w:lineRule="auto"/>
-      </w:pPr>
-      <w:r>
-        <w:t xml:space="preserve">The list of stop words are in the “stopwords.txt” located in the </w:t>
-      </w:r>
-      <w:proofErr w:type="spellStart"/>
-      <w:r>
-        <w:t>solr</w:t>
-      </w:r>
-      <w:proofErr w:type="spellEnd"/>
-      <w:r>
-        <w:t xml:space="preserve"> server. This list contains the common stop words used for the English Language. </w:t>
+        <w:t xml:space="preserve"> user might want to query for “eurasian union”.  </w:t>
+      </w:r>
+    </w:p>
+    <w:p>
+      <w:pPr>
+        <w:spacing w:line="240" w:lineRule="auto"/>
+      </w:pPr>
+    </w:p>
+    <w:p>
+      <w:pPr>
+        <w:spacing w:line="240" w:lineRule="auto"/>
+      </w:pPr>
+      <w:r>
+        <w:t xml:space="preserve">The list of stop words are in the “stopwords.txt” located in the solr server. This list contains the common stop words used for the English Language. </w:t>
       </w:r>
     </w:p>
     <w:p>
@@ -2596,7 +2321,7 @@
           <v:shape id="_x0000_i1025" type="#_x0000_t75" style="width:426pt;height:182.25pt" o:ole="">
             <v:imagedata r:id="rId12" o:title=""/>
           </v:shape>
-          <o:OLEObject Type="Embed" ProgID="Unknown" ShapeID="_x0000_i1025" DrawAspect="Content" ObjectID="_1490368447" r:id="rId13"/>
+          <o:OLEObject Type="Embed" ProgID="Unknown" ShapeID="_x0000_i1025" DrawAspect="Content" ObjectID="_1490368897" r:id="rId13"/>
         </w:object>
       </w:r>
     </w:p>
@@ -2677,13 +2402,8 @@
         <w:t>To crawl for new twe</w:t>
       </w:r>
       <w:r>
-        <w:t xml:space="preserve">ets and index them into the </w:t>
-      </w:r>
-      <w:proofErr w:type="spellStart"/>
-      <w:r>
-        <w:t>Solr</w:t>
-      </w:r>
-      <w:proofErr w:type="spellEnd"/>
+        <w:t>ets and index them into the Solr</w:t>
+      </w:r>
       <w:r>
         <w:t xml:space="preserve"> server, user can click on the Index button beside the Search Query textbox.</w:t>
       </w:r>
@@ -2828,21 +2548,8 @@
       <w:r>
         <w:t xml:space="preserve">The server will connect to </w:t>
       </w:r>
-      <w:proofErr w:type="gramStart"/>
-      <w:r>
-        <w:t>Twitter</w:t>
-      </w:r>
-      <w:proofErr w:type="gramEnd"/>
-      <w:r>
-        <w:t xml:space="preserve"> via Twitter4j API to collect new tweets. The tweets will be processed and updated into the </w:t>
-      </w:r>
-      <w:proofErr w:type="spellStart"/>
-      <w:r>
-        <w:t>Solr</w:t>
-      </w:r>
-      <w:proofErr w:type="spellEnd"/>
-      <w:r>
-        <w:t xml:space="preserve"> server. </w:t>
+      <w:r>
+        <w:t xml:space="preserve">Twitter via Twitter4j API to collect new tweets. The tweets will be processed and updated into the Solr server. </w:t>
       </w:r>
       <w:r>
         <w:t xml:space="preserve">Once the crawling and indexing of </w:t>
@@ -2890,21 +2597,11 @@
         <w:t>Refer to the text documents for the respective query results in “</w:t>
       </w:r>
       <w:r>
-        <w:t>Question 1</w:t>
-      </w:r>
-      <w:proofErr w:type="gramStart"/>
-      <w:r>
-        <w:t>,2,3,4,5</w:t>
-      </w:r>
-      <w:proofErr w:type="gramEnd"/>
-      <w:r>
-        <w:t xml:space="preserve"> </w:t>
-      </w:r>
-      <w:proofErr w:type="spellStart"/>
-      <w:r>
-        <w:t>DataSet</w:t>
-      </w:r>
-      <w:proofErr w:type="spellEnd"/>
+        <w:t>Question 1,2</w:t>
+      </w:r>
+      <w:r>
+        <w:t>,4,5 DataSet</w:t>
+      </w:r>
       <w:r>
         <w:t>/</w:t>
       </w:r>
@@ -2940,7 +2637,7 @@
           <v:shape id="_x0000_i1026" type="#_x0000_t75" style="width:450.75pt;height:123pt" o:ole="">
             <v:imagedata r:id="rId17" o:title=""/>
           </v:shape>
-          <o:OLEObject Type="Embed" ProgID="Unknown" ShapeID="_x0000_i1026" DrawAspect="Content" ObjectID="_1490368448" r:id="rId18"/>
+          <o:OLEObject Type="Embed" ProgID="Unknown" ShapeID="_x0000_i1026" DrawAspect="Content" ObjectID="_1490368898" r:id="rId18"/>
         </w:object>
       </w:r>
     </w:p>
@@ -2996,7 +2693,7 @@
           <v:shape id="_x0000_i1027" type="#_x0000_t75" style="width:450.75pt;height:138.75pt" o:ole="">
             <v:imagedata r:id="rId19" o:title=""/>
           </v:shape>
-          <o:OLEObject Type="Embed" ProgID="Unknown" ShapeID="_x0000_i1027" DrawAspect="Content" ObjectID="_1490368449" r:id="rId20"/>
+          <o:OLEObject Type="Embed" ProgID="Unknown" ShapeID="_x0000_i1027" DrawAspect="Content" ObjectID="_1490368899" r:id="rId20"/>
         </w:object>
       </w:r>
     </w:p>
@@ -3010,10 +2707,7 @@
         <w:ind w:firstLine="360"/>
       </w:pPr>
       <w:r>
-        <w:t xml:space="preserve">Number of </w:t>
-      </w:r>
-      <w:r>
-        <w:t>results found: 69</w:t>
+        <w:t>Number of results found: 69</w:t>
       </w:r>
     </w:p>
     <w:p>
@@ -3046,6 +2740,7 @@
         <w:spacing w:line="240" w:lineRule="auto"/>
       </w:pPr>
     </w:p>
+    <w:bookmarkStart w:id="0" w:name="_GoBack"/>
     <w:p>
       <w:pPr>
         <w:spacing w:line="240" w:lineRule="auto"/>
@@ -3055,9 +2750,10 @@
           <v:shape id="_x0000_i1028" type="#_x0000_t75" style="width:450.75pt;height:138.75pt" o:ole="">
             <v:imagedata r:id="rId21" o:title=""/>
           </v:shape>
-          <o:OLEObject Type="Embed" ProgID="Unknown" ShapeID="_x0000_i1028" DrawAspect="Content" ObjectID="_1490368450" r:id="rId22"/>
+          <o:OLEObject Type="Embed" ProgID="Unknown" ShapeID="_x0000_i1028" DrawAspect="Content" ObjectID="_1490368900" r:id="rId22"/>
         </w:object>
       </w:r>
+      <w:bookmarkEnd w:id="0"/>
     </w:p>
     <w:p>
       <w:pPr>
@@ -3069,10 +2765,7 @@
         <w:ind w:firstLine="360"/>
       </w:pPr>
       <w:r>
-        <w:t xml:space="preserve">Number of </w:t>
-      </w:r>
-      <w:r>
-        <w:t>results found: 392</w:t>
+        <w:t>Number of results found: 392</w:t>
       </w:r>
     </w:p>
     <w:p>
@@ -3121,7 +2814,7 @@
           <v:shape id="_x0000_i1029" type="#_x0000_t75" style="width:450.75pt;height:138.75pt" o:ole="">
             <v:imagedata r:id="rId23" o:title=""/>
           </v:shape>
-          <o:OLEObject Type="Embed" ProgID="Unknown" ShapeID="_x0000_i1029" DrawAspect="Content" ObjectID="_1490368451" r:id="rId24"/>
+          <o:OLEObject Type="Embed" ProgID="Unknown" ShapeID="_x0000_i1029" DrawAspect="Content" ObjectID="_1490368901" r:id="rId24"/>
         </w:object>
       </w:r>
     </w:p>
@@ -3135,10 +2828,7 @@
         <w:ind w:firstLine="360"/>
       </w:pPr>
       <w:r>
-        <w:t xml:space="preserve">Number of </w:t>
-      </w:r>
-      <w:r>
-        <w:t>results found: 4</w:t>
+        <w:t>Number of results found: 4</w:t>
       </w:r>
     </w:p>
     <w:p>
@@ -3243,10 +2933,7 @@
         <w:ind w:firstLine="360"/>
       </w:pPr>
       <w:r>
-        <w:t xml:space="preserve">Number of </w:t>
-      </w:r>
-      <w:r>
-        <w:t>results found: 595</w:t>
+        <w:t>Number of results found: 595</w:t>
       </w:r>
     </w:p>
     <w:p>
@@ -3501,15 +3188,7 @@
         <w:ind w:left="360"/>
       </w:pPr>
       <w:r>
-        <w:t xml:space="preserve">The user has to key in the search term in the Search Query textbox and select Image option under the </w:t>
-      </w:r>
-      <w:proofErr w:type="spellStart"/>
-      <w:r>
-        <w:t>dropbox</w:t>
-      </w:r>
-      <w:proofErr w:type="spellEnd"/>
-      <w:r>
-        <w:t xml:space="preserve"> for Type. </w:t>
+        <w:t xml:space="preserve">The user has to key in the search term in the Search Query textbox and select Image option under the dropbox for Type. </w:t>
       </w:r>
       <w:r>
         <w:t xml:space="preserve">The web will then return retrieved results to the user and display the tweet along with the image. </w:t>
@@ -3708,15 +3387,7 @@
         <w:t xml:space="preserve">To implement this enhancement, besides just indexing the contents of tweets, the hashtags of the tweets are collected and indexed as well. </w:t>
       </w:r>
       <w:r>
-        <w:t>Only tweets with images posted will be retrieved. Therefore, an additional field “</w:t>
-      </w:r>
-      <w:proofErr w:type="spellStart"/>
-      <w:r>
-        <w:t>hasImage</w:t>
-      </w:r>
-      <w:proofErr w:type="spellEnd"/>
-      <w:r>
-        <w:t xml:space="preserve">” was introduced in the schema to determine if the tweet has an image associated with it. </w:t>
+        <w:t xml:space="preserve">Only tweets with images posted will be retrieved. Therefore, an additional field “hasImage” was introduced in the schema to determine if the tweet has an image associated with it. </w:t>
       </w:r>
     </w:p>
     <w:p>
@@ -3864,15 +3535,7 @@
         <w:t xml:space="preserve">Therefore, tweets with images that contains the query term in their hashtags will have a higher ranking than tweets that do not contain the query terms in their hashtags. </w:t>
       </w:r>
       <w:r>
-        <w:t>For example, a search for “</w:t>
-      </w:r>
-      <w:proofErr w:type="spellStart"/>
-      <w:r>
-        <w:t>mqm</w:t>
-      </w:r>
-      <w:proofErr w:type="spellEnd"/>
-      <w:r>
-        <w:t>” will result in:</w:t>
+        <w:t>For example, a search for “mqm” will result in:</w:t>
       </w:r>
     </w:p>
     <w:p>
@@ -3938,15 +3601,7 @@
     </w:p>
     <w:p>
       <w:r>
-        <w:t>As shown in the figure above, the tweet with #MQM is ranked higher than the tweet without #MQM but has the term “</w:t>
-      </w:r>
-      <w:proofErr w:type="spellStart"/>
-      <w:r>
-        <w:t>mqm</w:t>
-      </w:r>
-      <w:proofErr w:type="spellEnd"/>
-      <w:r>
-        <w:t xml:space="preserve">” in the content. </w:t>
+        <w:t xml:space="preserve">As shown in the figure above, the tweet with #MQM is ranked higher than the tweet without #MQM but has the term “mqm” in the content. </w:t>
       </w:r>
     </w:p>
     <w:p>
@@ -4012,7 +3667,7 @@
           <v:shape id="_x0000_i1030" type="#_x0000_t75" style="width:451.5pt;height:489pt" o:ole="">
             <v:imagedata r:id="rId32" o:title=""/>
           </v:shape>
-          <o:OLEObject Type="Embed" ProgID="Unknown" ShapeID="_x0000_i1030" DrawAspect="Content" ObjectID="_1490368452" r:id="rId33"/>
+          <o:OLEObject Type="Embed" ProgID="Unknown" ShapeID="_x0000_i1030" DrawAspect="Content" ObjectID="_1490368902" r:id="rId33"/>
         </w:object>
       </w:r>
     </w:p>
@@ -4118,7 +3773,7 @@
           <v:shape id="_x0000_i1031" type="#_x0000_t75" style="width:451.5pt;height:526.5pt" o:ole="">
             <v:imagedata r:id="rId34" o:title=""/>
           </v:shape>
-          <o:OLEObject Type="Embed" ProgID="Unknown" ShapeID="_x0000_i1031" DrawAspect="Content" ObjectID="_1490368453" r:id="rId35"/>
+          <o:OLEObject Type="Embed" ProgID="Unknown" ShapeID="_x0000_i1031" DrawAspect="Content" ObjectID="_1490368903" r:id="rId35"/>
         </w:object>
       </w:r>
       <w:r>
@@ -4166,15 +3821,7 @@
         <w:jc w:val="left"/>
       </w:pPr>
       <w:r>
-        <w:t>Most of the time, users are more interested in things happening near them rather than in a location far away. For example, if a user from Singapore were to query “NTU”, the user would most likely be looking for “</w:t>
-      </w:r>
-      <w:proofErr w:type="spellStart"/>
-      <w:r>
-        <w:t>Nanyang</w:t>
-      </w:r>
-      <w:proofErr w:type="spellEnd"/>
-      <w:r>
-        <w:t xml:space="preserve"> Technological University” rather than “National Taiwan University”. The search engine grants the ability to filter results based on the country of origin, allowing users to find tweets that will likely be more relevant to them. </w:t>
+        <w:t xml:space="preserve">Most of the time, users are more interested in things happening near them rather than in a location far away. For example, if a user from Singapore were to query “NTU”, the user would most likely be looking for “Nanyang Technological University” rather than “National Taiwan University”. The search engine grants the ability to filter results based on the country of origin, allowing users to find tweets that will likely be more relevant to them. </w:t>
       </w:r>
     </w:p>
     <w:p>
@@ -4191,7 +3838,7 @@
           <v:shape id="_x0000_i1032" type="#_x0000_t75" style="width:451.5pt;height:489pt" o:ole="">
             <v:imagedata r:id="rId36" o:title=""/>
           </v:shape>
-          <o:OLEObject Type="Embed" ProgID="Unknown" ShapeID="_x0000_i1032" DrawAspect="Content" ObjectID="_1490368454" r:id="rId37"/>
+          <o:OLEObject Type="Embed" ProgID="Unknown" ShapeID="_x0000_i1032" DrawAspect="Content" ObjectID="_1490368904" r:id="rId37"/>
         </w:object>
       </w:r>
     </w:p>
@@ -4523,57 +4170,33 @@
       </w:r>
       <w:r>
         <w:tab/>
-        <w:t xml:space="preserve">Discuss whether you had to </w:t>
-      </w:r>
-      <w:proofErr w:type="spellStart"/>
-      <w:r>
-        <w:t>preprocess</w:t>
-      </w:r>
-      <w:proofErr w:type="spellEnd"/>
-      <w:r>
-        <w:t xml:space="preserve"> data and why</w:t>
-      </w:r>
-    </w:p>
-    <w:p>
-      <w:pPr>
-        <w:spacing w:line="240" w:lineRule="auto"/>
-      </w:pPr>
-    </w:p>
-    <w:p>
-      <w:pPr>
-        <w:spacing w:line="240" w:lineRule="auto"/>
-      </w:pPr>
-      <w:r>
-        <w:t xml:space="preserve">The original unprocessed data is first presented as JSON format. To facilitate processing and classification in later stages, the data will be converted to CSV format. In order to prevent complications and conflicts during the processing of data in CSV format, the content of the data first needs to be </w:t>
-      </w:r>
-      <w:proofErr w:type="spellStart"/>
-      <w:r>
-        <w:t>preprocessed</w:t>
-      </w:r>
-      <w:proofErr w:type="spellEnd"/>
-      <w:r>
-        <w:t xml:space="preserve"> to remove comma (i.e. “,”).</w:t>
-      </w:r>
-    </w:p>
-    <w:p>
-      <w:pPr>
-        <w:spacing w:line="240" w:lineRule="auto"/>
-      </w:pPr>
-    </w:p>
-    <w:p>
-      <w:pPr>
-        <w:spacing w:line="240" w:lineRule="auto"/>
-      </w:pPr>
-      <w:r>
-        <w:t xml:space="preserve">There are several steps involved with the </w:t>
-      </w:r>
-      <w:proofErr w:type="spellStart"/>
-      <w:r>
-        <w:t>preprocessing</w:t>
-      </w:r>
-      <w:proofErr w:type="spellEnd"/>
-      <w:r>
-        <w:t xml:space="preserve"> of the content of the data.</w:t>
+        <w:t>Discuss whether you had to preprocess data and why</w:t>
+      </w:r>
+    </w:p>
+    <w:p>
+      <w:pPr>
+        <w:spacing w:line="240" w:lineRule="auto"/>
+      </w:pPr>
+    </w:p>
+    <w:p>
+      <w:pPr>
+        <w:spacing w:line="240" w:lineRule="auto"/>
+      </w:pPr>
+      <w:r>
+        <w:t>The original unprocessed data is first presented as JSON format. To facilitate processing and classification in later stages, the data will be converted to CSV format. In order to prevent complications and conflicts during the processing of data in CSV format, the content of the data first needs to be preprocessed to remove comma (i.e. “,”).</w:t>
+      </w:r>
+    </w:p>
+    <w:p>
+      <w:pPr>
+        <w:spacing w:line="240" w:lineRule="auto"/>
+      </w:pPr>
+    </w:p>
+    <w:p>
+      <w:pPr>
+        <w:spacing w:line="240" w:lineRule="auto"/>
+      </w:pPr>
+      <w:r>
+        <w:t>There are several steps involved with the preprocessing of the content of the data.</w:t>
       </w:r>
     </w:p>
     <w:p>
@@ -4827,15 +4450,7 @@
         <w:spacing w:line="240" w:lineRule="auto"/>
       </w:pPr>
       <w:r>
-        <w:t>Tweet user tags, for example “@</w:t>
-      </w:r>
-      <w:proofErr w:type="spellStart"/>
-      <w:r>
-        <w:t>ExampleUser</w:t>
-      </w:r>
-      <w:proofErr w:type="spellEnd"/>
-      <w:r>
-        <w:t>”, will be removed as they are not considered proper text content and do not provide meaningful significance to processing and classification.</w:t>
+        <w:t>Tweet user tags, for example “@ExampleUser”, will be removed as they are not considered proper text content and do not provide meaningful significance to processing and classification.</w:t>
       </w:r>
     </w:p>
     <w:p>
@@ -4970,15 +4585,7 @@
       </w:r>
       <w:r>
         <w:tab/>
-        <w:t xml:space="preserve">Build an evaluation dataset by manually </w:t>
-      </w:r>
-      <w:proofErr w:type="spellStart"/>
-      <w:r>
-        <w:t>labeling</w:t>
-      </w:r>
-      <w:proofErr w:type="spellEnd"/>
-      <w:r>
-        <w:t xml:space="preserve"> 10% of the collected data (at least 1,000 records) with an inter-annotator agreement of at least 80%</w:t>
+        <w:t>Build an evaluation dataset by manually labeling 10% of the collected data (at least 1,000 records) with an inter-annotator agreement of at least 80%</w:t>
       </w:r>
     </w:p>
     <w:p/>
@@ -4987,15 +4594,7 @@
         <w:t>An evaluation dataset</w:t>
       </w:r>
       <w:r>
-        <w:t xml:space="preserve"> (</w:t>
-      </w:r>
-      <w:proofErr w:type="spellStart"/>
-      <w:r>
-        <w:t>TestingSet.arff</w:t>
-      </w:r>
-      <w:proofErr w:type="spellEnd"/>
-      <w:r>
-        <w:t>)</w:t>
+        <w:t xml:space="preserve"> (TestingSet.arff)</w:t>
       </w:r>
       <w:r>
         <w:t xml:space="preserve"> which comprises 1025 records was manually labelled by two </w:t>
@@ -5013,16 +4612,11 @@
         <w:t xml:space="preserve">, the Cohen’s </w:t>
       </w:r>
       <w:r>
-        <w:t>Kappa formula was used</w:t>
-      </w:r>
-      <w:proofErr w:type="gramStart"/>
-      <w:r>
-        <w:t xml:space="preserve">: </w:t>
+        <w:t xml:space="preserve">Kappa formula was used: </w:t>
       </w:r>
       <w:r>
         <w:t xml:space="preserve"> </w:t>
       </w:r>
-      <w:proofErr w:type="gramEnd"/>
       <m:oMath>
         <m:f>
           <m:fPr>
@@ -5193,15 +4787,7 @@
         <w:t>. The training set</w:t>
       </w:r>
       <w:r>
-        <w:t xml:space="preserve"> (</w:t>
-      </w:r>
-      <w:proofErr w:type="spellStart"/>
-      <w:r>
-        <w:t>TraingSet.arff</w:t>
-      </w:r>
-      <w:proofErr w:type="spellEnd"/>
-      <w:r>
-        <w:t>)</w:t>
+        <w:t xml:space="preserve"> (TraingSet.arff)</w:t>
       </w:r>
       <w:r>
         <w:t xml:space="preserve"> used to train the classifiers consisted of </w:t>
@@ -7175,15 +6761,7 @@
         <w:spacing w:line="240" w:lineRule="auto"/>
       </w:pPr>
       <w:r>
-        <w:t xml:space="preserve">The classifiers with the top two results were selected to be used with Boosting. The implementation of boosting was </w:t>
-      </w:r>
-      <w:proofErr w:type="spellStart"/>
-      <w:r>
-        <w:t>Adaboost</w:t>
-      </w:r>
-      <w:proofErr w:type="spellEnd"/>
-      <w:r>
-        <w:t xml:space="preserve"> which is available in Weka. </w:t>
+        <w:t xml:space="preserve">The classifiers with the top two results were selected to be used with Boosting. The implementation of boosting was Adaboost which is available in Weka. </w:t>
       </w:r>
       <w:r>
         <w:t xml:space="preserve">The table below shows the results after evaluating the classifiers with boosting on the evaluation set. </w:t>
@@ -8350,8 +7928,6 @@
       <w:r>
         <w:t xml:space="preserve">Therefore, SVM with boosting was selected as the classifier for the classification of the tweets. </w:t>
       </w:r>
-      <w:bookmarkStart w:id="0" w:name="_GoBack"/>
-      <w:bookmarkEnd w:id="0"/>
     </w:p>
     <w:sectPr>
       <w:headerReference w:type="default" r:id="rId48"/>
@@ -8421,7 +7997,7 @@
           <w:rPr>
             <w:noProof/>
           </w:rPr>
-          <w:t>24</w:t>
+          <w:t>9</w:t>
         </w:r>
         <w:r>
           <w:rPr>
@@ -11845,11 +11421,11 @@
           <c:showBubbleSize val="0"/>
         </c:dLbls>
         <c:smooth val="0"/>
-        <c:axId val="661551328"/>
-        <c:axId val="661551888"/>
+        <c:axId val="658747760"/>
+        <c:axId val="658735440"/>
       </c:lineChart>
       <c:catAx>
-        <c:axId val="661551328"/>
+        <c:axId val="658747760"/>
         <c:scaling>
           <c:orientation val="minMax"/>
         </c:scaling>
@@ -11889,7 +11465,7 @@
             <a:endParaRPr lang="en-US"/>
           </a:p>
         </c:txPr>
-        <c:crossAx val="661551888"/>
+        <c:crossAx val="658735440"/>
         <c:crosses val="autoZero"/>
         <c:auto val="1"/>
         <c:lblAlgn val="ctr"/>
@@ -11897,7 +11473,7 @@
         <c:noMultiLvlLbl val="0"/>
       </c:catAx>
       <c:valAx>
-        <c:axId val="661551888"/>
+        <c:axId val="658735440"/>
         <c:scaling>
           <c:orientation val="minMax"/>
         </c:scaling>
@@ -11945,7 +11521,7 @@
             <a:endParaRPr lang="en-US"/>
           </a:p>
         </c:txPr>
-        <c:crossAx val="661551328"/>
+        <c:crossAx val="658747760"/>
         <c:crosses val="autoZero"/>
         <c:crossBetween val="between"/>
       </c:valAx>
@@ -13907,85 +13483,85 @@
   </dgm:ptLst>
   <dgm:cxnLst>
     <dgm:cxn modelId="{F2A98A7F-6B0B-4ABB-8C5B-9D7647698CA4}" srcId="{EA548DB6-747F-4423-9C85-52459A87F0EF}" destId="{0BA8D8AA-8887-43D5-9476-FCF17D3EBB9D}" srcOrd="2" destOrd="0" parTransId="{68047A9B-A76D-460A-8BFB-8218D0019683}" sibTransId="{5F96A382-F7E3-402E-AC40-920396C09AF9}"/>
-    <dgm:cxn modelId="{9B18A5CC-2564-49FF-B9FA-04739BB7C80C}" type="presOf" srcId="{495F2489-1641-4FF6-9AC8-6B3487E5DF58}" destId="{634B80EA-43BB-498E-9897-BDAE3C924935}" srcOrd="0" destOrd="0" presId="urn:microsoft.com/office/officeart/2005/8/layout/chevron2"/>
+    <dgm:cxn modelId="{FFF27CCC-58D0-4ABD-8DF0-27473D9B3723}" type="presOf" srcId="{F653DF73-CDF9-4ED3-9B68-2A4819D118DD}" destId="{9D67F5B5-6A7C-4F81-B746-6C6423E7F105}" srcOrd="0" destOrd="0" presId="urn:microsoft.com/office/officeart/2005/8/layout/chevron2"/>
+    <dgm:cxn modelId="{D2695CA9-8923-4309-AC86-FE5A7FCCFE1E}" type="presOf" srcId="{D0AC12E5-C808-4C63-97A8-99B97920424B}" destId="{61910C51-8C89-45D8-AACF-EF1AF38615BC}" srcOrd="0" destOrd="0" presId="urn:microsoft.com/office/officeart/2005/8/layout/chevron2"/>
     <dgm:cxn modelId="{547FAFE4-BF30-4E77-8E12-35DD46C76E1F}" srcId="{9247D414-2003-4905-BAC7-FA7F5E43EEC8}" destId="{58E0BC25-71E3-4742-985A-F4B55AC5C67F}" srcOrd="0" destOrd="0" parTransId="{7D147E26-2538-4244-9C20-E71154EC4E2F}" sibTransId="{9CCCAD87-276A-45E8-9A83-1E19BCE972D4}"/>
+    <dgm:cxn modelId="{38E1A92B-753A-411E-8246-582128700C08}" type="presOf" srcId="{A3A5BB85-A22A-41FF-BC11-6E7F88518ED8}" destId="{4DC8B6DD-BB7A-4FEC-AF32-81D27E1B0335}" srcOrd="0" destOrd="0" presId="urn:microsoft.com/office/officeart/2005/8/layout/chevron2"/>
     <dgm:cxn modelId="{C7CCA4C4-E5FE-4D6C-ABBF-12D3E3202620}" srcId="{EA548DB6-747F-4423-9C85-52459A87F0EF}" destId="{120ADE97-9DAB-4A6F-A8E8-421A455D0F78}" srcOrd="7" destOrd="0" parTransId="{60F90779-B416-49DC-8FDB-4EDFA70C2F23}" sibTransId="{B5AF01F1-A09B-4645-A040-85D506351C1C}"/>
     <dgm:cxn modelId="{BFA2DD7E-988B-4EC1-8196-ECACD9E37AC2}" srcId="{B6055879-5F18-49E1-A4F0-01B21DEB0176}" destId="{6D316338-25D0-4122-8F5E-DE551F27FADD}" srcOrd="0" destOrd="0" parTransId="{7AF40890-9D2A-4CC9-8670-5CBE52DB87AE}" sibTransId="{FCF56918-981B-4370-87FC-F1AE18D56817}"/>
     <dgm:cxn modelId="{CF5040E0-3622-427F-8CB1-B8D42DECAA8D}" srcId="{EA548DB6-747F-4423-9C85-52459A87F0EF}" destId="{D43CAEDB-BF7A-4534-B981-A93C1FAE8E54}" srcOrd="3" destOrd="0" parTransId="{6B2AC933-06CB-4BBF-AE16-ABA18E403B43}" sibTransId="{28654EC9-293A-485F-B700-F435FEC96B11}"/>
-    <dgm:cxn modelId="{6FD7B78A-903A-4C63-AE5B-D20BCFD86770}" type="presOf" srcId="{6D316338-25D0-4122-8F5E-DE551F27FADD}" destId="{ECD4E5DB-1F6D-4E8F-AE49-52C4458C0B2A}" srcOrd="0" destOrd="0" presId="urn:microsoft.com/office/officeart/2005/8/layout/chevron2"/>
-    <dgm:cxn modelId="{B65AEB9B-3B68-475B-B91B-B63EF5D519F6}" type="presOf" srcId="{A983548C-D463-4D8A-BA81-7338E8A4C7F2}" destId="{CDBF27F6-1F7B-4C8B-B0CA-F41A6CC024B2}" srcOrd="0" destOrd="0" presId="urn:microsoft.com/office/officeart/2005/8/layout/chevron2"/>
-    <dgm:cxn modelId="{FE5BE3A2-2AAC-44F9-8BEE-1198F334F362}" type="presOf" srcId="{3275B9B1-6945-4779-BA3F-0BD013985BCA}" destId="{B4A8FB59-0F46-4EB9-97DA-172884AA59E1}" srcOrd="0" destOrd="0" presId="urn:microsoft.com/office/officeart/2005/8/layout/chevron2"/>
+    <dgm:cxn modelId="{F5ADB30F-5E00-4A63-87F2-B5E52DE0F9CD}" type="presOf" srcId="{495F2489-1641-4FF6-9AC8-6B3487E5DF58}" destId="{634B80EA-43BB-498E-9897-BDAE3C924935}" srcOrd="0" destOrd="0" presId="urn:microsoft.com/office/officeart/2005/8/layout/chevron2"/>
+    <dgm:cxn modelId="{214A6572-5E48-4030-BD2E-9621A53318D6}" type="presOf" srcId="{3F2C6EE3-13A6-4B50-AAB2-1D7CF47FB25A}" destId="{8AE36B08-B67A-46AC-8569-BD5C89A80D46}" srcOrd="0" destOrd="0" presId="urn:microsoft.com/office/officeart/2005/8/layout/chevron2"/>
+    <dgm:cxn modelId="{9A2D043A-D73B-4A1B-967A-9A9FBA0F1E1A}" type="presOf" srcId="{FA524A64-F599-4927-9EC6-AA782CBEC205}" destId="{01E87952-0489-45BE-A74C-7F9BF1C03F10}" srcOrd="0" destOrd="0" presId="urn:microsoft.com/office/officeart/2005/8/layout/chevron2"/>
     <dgm:cxn modelId="{D4FC6644-D553-4001-A820-3ED481B7EA91}" srcId="{EA548DB6-747F-4423-9C85-52459A87F0EF}" destId="{A3A5BB85-A22A-41FF-BC11-6E7F88518ED8}" srcOrd="1" destOrd="0" parTransId="{DA70F3EB-3E60-403A-9B43-25D80C0D760C}" sibTransId="{124E7D5E-555B-4D6C-B93F-2FA91CA9224D}"/>
-    <dgm:cxn modelId="{52EC5BEC-498C-4EAC-BEBB-998300EB4E9F}" type="presOf" srcId="{58E0BC25-71E3-4742-985A-F4B55AC5C67F}" destId="{FA74C5F8-2249-4148-B63D-0299B10574EE}" srcOrd="0" destOrd="0" presId="urn:microsoft.com/office/officeart/2005/8/layout/chevron2"/>
     <dgm:cxn modelId="{A2D74C97-B727-47E1-8F8C-6F2ECF7B6E26}" srcId="{3F2C6EE3-13A6-4B50-AAB2-1D7CF47FB25A}" destId="{203B9D1F-FE0B-425F-ABAE-D4E1D4425CF2}" srcOrd="0" destOrd="0" parTransId="{617B1E6B-AA06-4E43-BFF7-AA0C7B7AD490}" sibTransId="{5B2E52D2-09A9-4AF2-900B-682BAF6AAC16}"/>
-    <dgm:cxn modelId="{5CED9ACD-1393-4ABB-BBA0-C281394C24AC}" type="presOf" srcId="{FA524A64-F599-4927-9EC6-AA782CBEC205}" destId="{01E87952-0489-45BE-A74C-7F9BF1C03F10}" srcOrd="0" destOrd="0" presId="urn:microsoft.com/office/officeart/2005/8/layout/chevron2"/>
-    <dgm:cxn modelId="{C2E7ED2A-FB31-46C9-B1A8-0CAAA1C3EB03}" type="presOf" srcId="{9247D414-2003-4905-BAC7-FA7F5E43EEC8}" destId="{4DB94300-8730-4EE0-87D0-A2F7914F267E}" srcOrd="0" destOrd="0" presId="urn:microsoft.com/office/officeart/2005/8/layout/chevron2"/>
-    <dgm:cxn modelId="{BB7BA498-5FB7-492D-ADD6-FE3EB8487BE0}" type="presOf" srcId="{3F2C6EE3-13A6-4B50-AAB2-1D7CF47FB25A}" destId="{8AE36B08-B67A-46AC-8569-BD5C89A80D46}" srcOrd="0" destOrd="0" presId="urn:microsoft.com/office/officeart/2005/8/layout/chevron2"/>
+    <dgm:cxn modelId="{CFF853E4-0F6E-48C7-88F8-10963278B4A4}" type="presOf" srcId="{6D316338-25D0-4122-8F5E-DE551F27FADD}" destId="{ECD4E5DB-1F6D-4E8F-AE49-52C4458C0B2A}" srcOrd="0" destOrd="0" presId="urn:microsoft.com/office/officeart/2005/8/layout/chevron2"/>
+    <dgm:cxn modelId="{5F85BC5D-2DA7-48CC-912B-AD7845EACA05}" type="presOf" srcId="{039C1F9D-C436-4ED0-A15E-A80B29C804A0}" destId="{7BF0F498-BBE8-4D32-B525-A3A894EF45DD}" srcOrd="0" destOrd="0" presId="urn:microsoft.com/office/officeart/2005/8/layout/chevron2"/>
+    <dgm:cxn modelId="{E97B5531-B747-4DF1-A429-9A613A48E9EF}" type="presOf" srcId="{58E0BC25-71E3-4742-985A-F4B55AC5C67F}" destId="{FA74C5F8-2249-4148-B63D-0299B10574EE}" srcOrd="0" destOrd="0" presId="urn:microsoft.com/office/officeart/2005/8/layout/chevron2"/>
+    <dgm:cxn modelId="{6ACD918A-939A-497C-9139-31A4AB60D260}" type="presOf" srcId="{A983548C-D463-4D8A-BA81-7338E8A4C7F2}" destId="{CDBF27F6-1F7B-4C8B-B0CA-F41A6CC024B2}" srcOrd="0" destOrd="0" presId="urn:microsoft.com/office/officeart/2005/8/layout/chevron2"/>
     <dgm:cxn modelId="{B5428768-A54C-448D-908F-783B45D6B0D8}" srcId="{EA548DB6-747F-4423-9C85-52459A87F0EF}" destId="{B6055879-5F18-49E1-A4F0-01B21DEB0176}" srcOrd="4" destOrd="0" parTransId="{114E39DC-932C-42AF-8DB5-A20CD18F2044}" sibTransId="{64A324A3-7D77-4167-AB62-0960859CA0F4}"/>
-    <dgm:cxn modelId="{4133C89F-CCDB-42E0-902C-8D666FE52BBF}" type="presOf" srcId="{EA548DB6-747F-4423-9C85-52459A87F0EF}" destId="{15F89B4C-984B-4796-A094-3C0D24F3E0F3}" srcOrd="0" destOrd="0" presId="urn:microsoft.com/office/officeart/2005/8/layout/chevron2"/>
+    <dgm:cxn modelId="{25CBF1D8-6292-4EC5-94F9-48FE89845D90}" type="presOf" srcId="{B6055879-5F18-49E1-A4F0-01B21DEB0176}" destId="{D3B12AF1-313B-4FE9-BA00-8C2D4632DA9A}" srcOrd="0" destOrd="0" presId="urn:microsoft.com/office/officeart/2005/8/layout/chevron2"/>
+    <dgm:cxn modelId="{54927508-598B-4A6D-AA72-A1129D00DF7B}" type="presOf" srcId="{203B9D1F-FE0B-425F-ABAE-D4E1D4425CF2}" destId="{C46C7663-50E4-40FD-A483-BBE3A4BC1507}" srcOrd="0" destOrd="0" presId="urn:microsoft.com/office/officeart/2005/8/layout/chevron2"/>
     <dgm:cxn modelId="{F685C741-C16E-4A83-A366-3D90D54B3C5A}" srcId="{495F2489-1641-4FF6-9AC8-6B3487E5DF58}" destId="{2132EC3C-0B8D-4DD2-9E7B-BDBAB85E9D8E}" srcOrd="0" destOrd="0" parTransId="{BD653219-7307-4A8D-9B20-69C32146FFB6}" sibTransId="{4F898638-D661-4ABE-B2A1-9A48A83BCA87}"/>
+    <dgm:cxn modelId="{7FCC9AB7-09D7-492D-A322-9EA9B7A84383}" type="presOf" srcId="{3275B9B1-6945-4779-BA3F-0BD013985BCA}" destId="{B4A8FB59-0F46-4EB9-97DA-172884AA59E1}" srcOrd="0" destOrd="0" presId="urn:microsoft.com/office/officeart/2005/8/layout/chevron2"/>
     <dgm:cxn modelId="{D9F51F71-AD4C-40A3-96AA-4A2FEFBBE222}" srcId="{EA548DB6-747F-4423-9C85-52459A87F0EF}" destId="{3F2C6EE3-13A6-4B50-AAB2-1D7CF47FB25A}" srcOrd="8" destOrd="0" parTransId="{23C65F29-043F-4109-9DCD-A3681B4D6D62}" sibTransId="{0B7D3A6C-4E06-4CBA-B268-218C6B17C257}"/>
     <dgm:cxn modelId="{41CD225F-40BC-4EE0-8D47-562F74BF7095}" srcId="{F653DF73-CDF9-4ED3-9B68-2A4819D118DD}" destId="{3275B9B1-6945-4779-BA3F-0BD013985BCA}" srcOrd="0" destOrd="0" parTransId="{80490A42-70F5-4D56-9BBD-460DA911215E}" sibTransId="{DCC63623-24AC-40F8-A24F-AA20B40BE7DD}"/>
     <dgm:cxn modelId="{6E6A720C-96AC-4B1E-AFB1-23E994105B0A}" srcId="{EA548DB6-747F-4423-9C85-52459A87F0EF}" destId="{F653DF73-CDF9-4ED3-9B68-2A4819D118DD}" srcOrd="0" destOrd="0" parTransId="{7F8A3122-A0A2-4B0B-A30D-2AB8C7A1F92D}" sibTransId="{18466E2E-6A12-4604-BC62-97B7968C7082}"/>
     <dgm:cxn modelId="{18148EF5-05AC-4E4F-806F-3D4F58EED053}" srcId="{D43CAEDB-BF7A-4534-B981-A93C1FAE8E54}" destId="{4534B45A-1116-4034-9F6D-47312EAF50AC}" srcOrd="0" destOrd="0" parTransId="{8413676C-BA88-4C31-BD5B-C25D9E8618E1}" sibTransId="{38D5372D-C0F8-4075-AEAD-A89FD4663A98}"/>
-    <dgm:cxn modelId="{B6D97458-C3EB-4AD7-A3EA-A3CBC2EAB498}" type="presOf" srcId="{B6055879-5F18-49E1-A4F0-01B21DEB0176}" destId="{D3B12AF1-313B-4FE9-BA00-8C2D4632DA9A}" srcOrd="0" destOrd="0" presId="urn:microsoft.com/office/officeart/2005/8/layout/chevron2"/>
+    <dgm:cxn modelId="{E5931DB0-A60A-4865-9944-119C9B77D54E}" type="presOf" srcId="{120ADE97-9DAB-4A6F-A8E8-421A455D0F78}" destId="{9C52EEE9-D53E-4A20-9389-51357F965296}" srcOrd="0" destOrd="0" presId="urn:microsoft.com/office/officeart/2005/8/layout/chevron2"/>
+    <dgm:cxn modelId="{33133A48-1129-42D8-AB42-E50B0D08C256}" type="presOf" srcId="{D43CAEDB-BF7A-4534-B981-A93C1FAE8E54}" destId="{B9AFD3A2-DC36-4C37-B973-47F2AC89A063}" srcOrd="0" destOrd="0" presId="urn:microsoft.com/office/officeart/2005/8/layout/chevron2"/>
     <dgm:cxn modelId="{71F83922-742A-4C72-A35A-E4FFDD4AAC13}" srcId="{120ADE97-9DAB-4A6F-A8E8-421A455D0F78}" destId="{3BEC5A84-BED4-4CD7-81BA-8BD03F1184DD}" srcOrd="0" destOrd="0" parTransId="{04FD74D1-DD91-41EA-BC90-BF83CF952EAD}" sibTransId="{D7AF2E24-788B-46E7-B0ED-70CB0550EF67}"/>
-    <dgm:cxn modelId="{B5607CCF-D6B2-435C-9BFD-D74D4F630DCE}" type="presOf" srcId="{D43CAEDB-BF7A-4534-B981-A93C1FAE8E54}" destId="{B9AFD3A2-DC36-4C37-B973-47F2AC89A063}" srcOrd="0" destOrd="0" presId="urn:microsoft.com/office/officeart/2005/8/layout/chevron2"/>
-    <dgm:cxn modelId="{928416C9-1DEA-4000-AC83-E741717508DC}" type="presOf" srcId="{A3A5BB85-A22A-41FF-BC11-6E7F88518ED8}" destId="{4DC8B6DD-BB7A-4FEC-AF32-81D27E1B0335}" srcOrd="0" destOrd="0" presId="urn:microsoft.com/office/officeart/2005/8/layout/chevron2"/>
     <dgm:cxn modelId="{393169F1-7DFA-4962-BA45-1B6ACCD35E74}" srcId="{0BA8D8AA-8887-43D5-9476-FCF17D3EBB9D}" destId="{A983548C-D463-4D8A-BA81-7338E8A4C7F2}" srcOrd="0" destOrd="0" parTransId="{8BE13156-5C39-4A3E-AF7C-0B6B189ACF6F}" sibTransId="{15DE9D6A-CE7C-4AAF-9808-30A5F0367B2F}"/>
+    <dgm:cxn modelId="{2077AE30-343C-45A5-BC74-A6FA7423C657}" type="presOf" srcId="{2132EC3C-0B8D-4DD2-9E7B-BDBAB85E9D8E}" destId="{EEABDC37-FA5F-4EF5-BA36-CCBF07DF5538}" srcOrd="0" destOrd="0" presId="urn:microsoft.com/office/officeart/2005/8/layout/chevron2"/>
     <dgm:cxn modelId="{77787EDC-22CA-4601-94E0-95B2CE1D3979}" srcId="{A3A5BB85-A22A-41FF-BC11-6E7F88518ED8}" destId="{FA524A64-F599-4927-9EC6-AA782CBEC205}" srcOrd="0" destOrd="0" parTransId="{8EE9097E-F6B7-4123-B86C-07FD289D315B}" sibTransId="{10DBCC03-07FE-4AAD-A62B-FF1864C567B7}"/>
-    <dgm:cxn modelId="{7880D114-4DE1-492C-98DA-2AB686D4C843}" type="presOf" srcId="{203B9D1F-FE0B-425F-ABAE-D4E1D4425CF2}" destId="{C46C7663-50E4-40FD-A483-BBE3A4BC1507}" srcOrd="0" destOrd="0" presId="urn:microsoft.com/office/officeart/2005/8/layout/chevron2"/>
-    <dgm:cxn modelId="{473931B1-4EDB-4D40-897E-F276B4540FEC}" type="presOf" srcId="{2132EC3C-0B8D-4DD2-9E7B-BDBAB85E9D8E}" destId="{EEABDC37-FA5F-4EF5-BA36-CCBF07DF5538}" srcOrd="0" destOrd="0" presId="urn:microsoft.com/office/officeart/2005/8/layout/chevron2"/>
-    <dgm:cxn modelId="{F3AC82F3-E170-44FE-AC03-36DE75713E34}" type="presOf" srcId="{0BA8D8AA-8887-43D5-9476-FCF17D3EBB9D}" destId="{00C55525-E119-4844-9A08-C3217B99CF56}" srcOrd="0" destOrd="0" presId="urn:microsoft.com/office/officeart/2005/8/layout/chevron2"/>
-    <dgm:cxn modelId="{1949ACAB-2744-433D-AD5C-0F031B8C378A}" type="presOf" srcId="{039C1F9D-C436-4ED0-A15E-A80B29C804A0}" destId="{7BF0F498-BBE8-4D32-B525-A3A894EF45DD}" srcOrd="0" destOrd="0" presId="urn:microsoft.com/office/officeart/2005/8/layout/chevron2"/>
-    <dgm:cxn modelId="{748A46AF-608A-485F-B2F7-55D0EA2F9CF8}" type="presOf" srcId="{4534B45A-1116-4034-9F6D-47312EAF50AC}" destId="{D7FDD6E3-521D-425D-AF32-2680653FE298}" srcOrd="0" destOrd="0" presId="urn:microsoft.com/office/officeart/2005/8/layout/chevron2"/>
+    <dgm:cxn modelId="{0E050DA0-81B0-4D57-ABB4-970BAC9B4B24}" type="presOf" srcId="{3BEC5A84-BED4-4CD7-81BA-8BD03F1184DD}" destId="{842C2584-FD87-4010-A02A-327375CD1415}" srcOrd="0" destOrd="0" presId="urn:microsoft.com/office/officeart/2005/8/layout/chevron2"/>
+    <dgm:cxn modelId="{3935A55C-421F-450C-888E-9789D5A754E9}" type="presOf" srcId="{EA548DB6-747F-4423-9C85-52459A87F0EF}" destId="{15F89B4C-984B-4796-A094-3C0D24F3E0F3}" srcOrd="0" destOrd="0" presId="urn:microsoft.com/office/officeart/2005/8/layout/chevron2"/>
+    <dgm:cxn modelId="{3AFBF41B-CBA0-4910-BDF0-7326D5AF1AF9}" type="presOf" srcId="{4534B45A-1116-4034-9F6D-47312EAF50AC}" destId="{D7FDD6E3-521D-425D-AF32-2680653FE298}" srcOrd="0" destOrd="0" presId="urn:microsoft.com/office/officeart/2005/8/layout/chevron2"/>
     <dgm:cxn modelId="{3BA9ADA9-6C3B-4DE1-9B76-EE5EEA25BB4E}" srcId="{D0AC12E5-C808-4C63-97A8-99B97920424B}" destId="{039C1F9D-C436-4ED0-A15E-A80B29C804A0}" srcOrd="0" destOrd="0" parTransId="{8C8597C0-7746-4F98-A9C1-E729037786AE}" sibTransId="{D65FF5C6-6976-46F2-BDFE-ECBEDEA17004}"/>
-    <dgm:cxn modelId="{82527C61-E6E7-4822-8C30-B1B2E9D78495}" type="presOf" srcId="{F653DF73-CDF9-4ED3-9B68-2A4819D118DD}" destId="{9D67F5B5-6A7C-4F81-B746-6C6423E7F105}" srcOrd="0" destOrd="0" presId="urn:microsoft.com/office/officeart/2005/8/layout/chevron2"/>
-    <dgm:cxn modelId="{CF1C8425-D565-47DF-A2FC-25D6FD972FCF}" type="presOf" srcId="{3BEC5A84-BED4-4CD7-81BA-8BD03F1184DD}" destId="{842C2584-FD87-4010-A02A-327375CD1415}" srcOrd="0" destOrd="0" presId="urn:microsoft.com/office/officeart/2005/8/layout/chevron2"/>
-    <dgm:cxn modelId="{B53A62C3-837C-4278-A32D-B6D816DFDC32}" type="presOf" srcId="{D0AC12E5-C808-4C63-97A8-99B97920424B}" destId="{61910C51-8C89-45D8-AACF-EF1AF38615BC}" srcOrd="0" destOrd="0" presId="urn:microsoft.com/office/officeart/2005/8/layout/chevron2"/>
     <dgm:cxn modelId="{D31C0902-1597-4EB2-B28F-4B7475FD1676}" srcId="{EA548DB6-747F-4423-9C85-52459A87F0EF}" destId="{9247D414-2003-4905-BAC7-FA7F5E43EEC8}" srcOrd="5" destOrd="0" parTransId="{7966475D-D041-4E2E-AA3D-CF31F92933EC}" sibTransId="{92614730-BDE1-49C1-B989-65FD8F7A9D17}"/>
+    <dgm:cxn modelId="{1A4E374F-D86D-4D93-A9F5-CCEF49FC13D0}" type="presOf" srcId="{9247D414-2003-4905-BAC7-FA7F5E43EEC8}" destId="{4DB94300-8730-4EE0-87D0-A2F7914F267E}" srcOrd="0" destOrd="0" presId="urn:microsoft.com/office/officeart/2005/8/layout/chevron2"/>
     <dgm:cxn modelId="{DDB00F49-4531-4249-977E-8380AA952C2C}" srcId="{EA548DB6-747F-4423-9C85-52459A87F0EF}" destId="{D0AC12E5-C808-4C63-97A8-99B97920424B}" srcOrd="9" destOrd="0" parTransId="{D75D06C2-7667-4A9B-AB20-EA13A6C3BBD6}" sibTransId="{A29D6C13-5344-4BB8-BFA4-86E6A44DD0F8}"/>
-    <dgm:cxn modelId="{4A567E8C-34BE-475C-958E-89C780B18954}" type="presOf" srcId="{120ADE97-9DAB-4A6F-A8E8-421A455D0F78}" destId="{9C52EEE9-D53E-4A20-9389-51357F965296}" srcOrd="0" destOrd="0" presId="urn:microsoft.com/office/officeart/2005/8/layout/chevron2"/>
     <dgm:cxn modelId="{F9BD824D-66DE-4AB0-A720-522457843129}" srcId="{EA548DB6-747F-4423-9C85-52459A87F0EF}" destId="{495F2489-1641-4FF6-9AC8-6B3487E5DF58}" srcOrd="6" destOrd="0" parTransId="{6A7FB941-47C8-4CAD-B553-54A11A8D6C90}" sibTransId="{D6DD125C-C73A-4420-83C1-BC8BA6573B05}"/>
-    <dgm:cxn modelId="{E455BDB8-E392-470B-9B17-9503FF370002}" type="presParOf" srcId="{15F89B4C-984B-4796-A094-3C0D24F3E0F3}" destId="{8EFA4AB0-425B-4C7C-BACB-53E2F54306B8}" srcOrd="0" destOrd="0" presId="urn:microsoft.com/office/officeart/2005/8/layout/chevron2"/>
-    <dgm:cxn modelId="{FFE61C1C-E457-434E-917C-417E8C4A3253}" type="presParOf" srcId="{8EFA4AB0-425B-4C7C-BACB-53E2F54306B8}" destId="{9D67F5B5-6A7C-4F81-B746-6C6423E7F105}" srcOrd="0" destOrd="0" presId="urn:microsoft.com/office/officeart/2005/8/layout/chevron2"/>
-    <dgm:cxn modelId="{9DF40DFF-0DDB-41E7-8F09-29DCA60FD7FA}" type="presParOf" srcId="{8EFA4AB0-425B-4C7C-BACB-53E2F54306B8}" destId="{B4A8FB59-0F46-4EB9-97DA-172884AA59E1}" srcOrd="1" destOrd="0" presId="urn:microsoft.com/office/officeart/2005/8/layout/chevron2"/>
-    <dgm:cxn modelId="{7D26B52E-D872-4FDA-85E4-13AA796E8FD4}" type="presParOf" srcId="{15F89B4C-984B-4796-A094-3C0D24F3E0F3}" destId="{518688D2-8072-488A-987D-57CB85D425F8}" srcOrd="1" destOrd="0" presId="urn:microsoft.com/office/officeart/2005/8/layout/chevron2"/>
-    <dgm:cxn modelId="{2B8577BD-C9D2-4ED2-A1C3-008CF9E90903}" type="presParOf" srcId="{15F89B4C-984B-4796-A094-3C0D24F3E0F3}" destId="{3BB682F1-E3CE-4E6D-85C1-2BBD9C04370B}" srcOrd="2" destOrd="0" presId="urn:microsoft.com/office/officeart/2005/8/layout/chevron2"/>
-    <dgm:cxn modelId="{99CBE827-45F5-42CE-8986-8ADB4D18CB0C}" type="presParOf" srcId="{3BB682F1-E3CE-4E6D-85C1-2BBD9C04370B}" destId="{4DC8B6DD-BB7A-4FEC-AF32-81D27E1B0335}" srcOrd="0" destOrd="0" presId="urn:microsoft.com/office/officeart/2005/8/layout/chevron2"/>
-    <dgm:cxn modelId="{27F9D3E7-1785-4AF7-9A69-06D9FD97A7EC}" type="presParOf" srcId="{3BB682F1-E3CE-4E6D-85C1-2BBD9C04370B}" destId="{01E87952-0489-45BE-A74C-7F9BF1C03F10}" srcOrd="1" destOrd="0" presId="urn:microsoft.com/office/officeart/2005/8/layout/chevron2"/>
-    <dgm:cxn modelId="{A4252CB3-DBB1-497B-B681-FFB32368B641}" type="presParOf" srcId="{15F89B4C-984B-4796-A094-3C0D24F3E0F3}" destId="{AC9FEAC7-52C4-4997-A010-07F06AB41979}" srcOrd="3" destOrd="0" presId="urn:microsoft.com/office/officeart/2005/8/layout/chevron2"/>
-    <dgm:cxn modelId="{410FEC38-4D02-4804-8B24-729D2AE6F708}" type="presParOf" srcId="{15F89B4C-984B-4796-A094-3C0D24F3E0F3}" destId="{E2305742-09BF-4DA6-806A-3C2B4EE4A267}" srcOrd="4" destOrd="0" presId="urn:microsoft.com/office/officeart/2005/8/layout/chevron2"/>
-    <dgm:cxn modelId="{5F31F9D5-A5FE-4CF8-8355-8FA623B49448}" type="presParOf" srcId="{E2305742-09BF-4DA6-806A-3C2B4EE4A267}" destId="{00C55525-E119-4844-9A08-C3217B99CF56}" srcOrd="0" destOrd="0" presId="urn:microsoft.com/office/officeart/2005/8/layout/chevron2"/>
-    <dgm:cxn modelId="{07D6C166-630B-4742-9EEB-D9BEE43FEFD3}" type="presParOf" srcId="{E2305742-09BF-4DA6-806A-3C2B4EE4A267}" destId="{CDBF27F6-1F7B-4C8B-B0CA-F41A6CC024B2}" srcOrd="1" destOrd="0" presId="urn:microsoft.com/office/officeart/2005/8/layout/chevron2"/>
-    <dgm:cxn modelId="{626C712C-ABD5-46BC-B568-7831601E3CE4}" type="presParOf" srcId="{15F89B4C-984B-4796-A094-3C0D24F3E0F3}" destId="{02D7F10B-8CFD-4EFA-8413-91569EDDB515}" srcOrd="5" destOrd="0" presId="urn:microsoft.com/office/officeart/2005/8/layout/chevron2"/>
-    <dgm:cxn modelId="{41349EDA-AE30-4B3E-8921-F22D81D65D98}" type="presParOf" srcId="{15F89B4C-984B-4796-A094-3C0D24F3E0F3}" destId="{9B3ED61E-CAFF-49AB-9950-E48E24FC2A73}" srcOrd="6" destOrd="0" presId="urn:microsoft.com/office/officeart/2005/8/layout/chevron2"/>
-    <dgm:cxn modelId="{29932B01-E8DF-4B5A-B1EF-5C7E607B08FD}" type="presParOf" srcId="{9B3ED61E-CAFF-49AB-9950-E48E24FC2A73}" destId="{B9AFD3A2-DC36-4C37-B973-47F2AC89A063}" srcOrd="0" destOrd="0" presId="urn:microsoft.com/office/officeart/2005/8/layout/chevron2"/>
-    <dgm:cxn modelId="{A5F0B792-C615-4E17-BFB8-951ED8EED48C}" type="presParOf" srcId="{9B3ED61E-CAFF-49AB-9950-E48E24FC2A73}" destId="{D7FDD6E3-521D-425D-AF32-2680653FE298}" srcOrd="1" destOrd="0" presId="urn:microsoft.com/office/officeart/2005/8/layout/chevron2"/>
-    <dgm:cxn modelId="{79163C79-3482-4375-90A7-301EF8AC6259}" type="presParOf" srcId="{15F89B4C-984B-4796-A094-3C0D24F3E0F3}" destId="{8C37EBB1-95ED-4D0E-A20E-E07B8353CE8D}" srcOrd="7" destOrd="0" presId="urn:microsoft.com/office/officeart/2005/8/layout/chevron2"/>
-    <dgm:cxn modelId="{0EDD2EB8-033E-413A-85F9-BB6048792878}" type="presParOf" srcId="{15F89B4C-984B-4796-A094-3C0D24F3E0F3}" destId="{CDCEB319-990F-4FF0-AE08-A40C620C8B2D}" srcOrd="8" destOrd="0" presId="urn:microsoft.com/office/officeart/2005/8/layout/chevron2"/>
-    <dgm:cxn modelId="{8AA6153A-6D12-41C7-9729-42F8145C4EFB}" type="presParOf" srcId="{CDCEB319-990F-4FF0-AE08-A40C620C8B2D}" destId="{D3B12AF1-313B-4FE9-BA00-8C2D4632DA9A}" srcOrd="0" destOrd="0" presId="urn:microsoft.com/office/officeart/2005/8/layout/chevron2"/>
-    <dgm:cxn modelId="{909C1BD4-F4FD-44AD-BC60-1723B5C36B15}" type="presParOf" srcId="{CDCEB319-990F-4FF0-AE08-A40C620C8B2D}" destId="{ECD4E5DB-1F6D-4E8F-AE49-52C4458C0B2A}" srcOrd="1" destOrd="0" presId="urn:microsoft.com/office/officeart/2005/8/layout/chevron2"/>
-    <dgm:cxn modelId="{662731E1-7C21-4DB5-A09F-3D7CA938F7C5}" type="presParOf" srcId="{15F89B4C-984B-4796-A094-3C0D24F3E0F3}" destId="{2118DC2F-5719-4EA6-8D78-BBE38A15FCB9}" srcOrd="9" destOrd="0" presId="urn:microsoft.com/office/officeart/2005/8/layout/chevron2"/>
-    <dgm:cxn modelId="{4CC3350C-72FE-4F90-8BDA-354B3D0B0AA9}" type="presParOf" srcId="{15F89B4C-984B-4796-A094-3C0D24F3E0F3}" destId="{268F2456-B6FE-4F7B-9B7D-13ACE1024C27}" srcOrd="10" destOrd="0" presId="urn:microsoft.com/office/officeart/2005/8/layout/chevron2"/>
-    <dgm:cxn modelId="{6F86CBB3-5D8D-4788-B274-FFF061D29761}" type="presParOf" srcId="{268F2456-B6FE-4F7B-9B7D-13ACE1024C27}" destId="{4DB94300-8730-4EE0-87D0-A2F7914F267E}" srcOrd="0" destOrd="0" presId="urn:microsoft.com/office/officeart/2005/8/layout/chevron2"/>
-    <dgm:cxn modelId="{FDF50FD6-550F-48A2-B2D6-8974CE8A1E15}" type="presParOf" srcId="{268F2456-B6FE-4F7B-9B7D-13ACE1024C27}" destId="{FA74C5F8-2249-4148-B63D-0299B10574EE}" srcOrd="1" destOrd="0" presId="urn:microsoft.com/office/officeart/2005/8/layout/chevron2"/>
-    <dgm:cxn modelId="{272E1340-0288-46BD-87F7-E1FF5AE8306C}" type="presParOf" srcId="{15F89B4C-984B-4796-A094-3C0D24F3E0F3}" destId="{838278E5-FE4A-4477-BDEB-CFFCD4440219}" srcOrd="11" destOrd="0" presId="urn:microsoft.com/office/officeart/2005/8/layout/chevron2"/>
-    <dgm:cxn modelId="{110F0F6B-F648-4E97-A212-7C8F58670016}" type="presParOf" srcId="{15F89B4C-984B-4796-A094-3C0D24F3E0F3}" destId="{0D2E16E2-3756-4D18-8A14-7E3B260788F3}" srcOrd="12" destOrd="0" presId="urn:microsoft.com/office/officeart/2005/8/layout/chevron2"/>
-    <dgm:cxn modelId="{08C09D1A-A90D-4A95-8537-17B69F385E8A}" type="presParOf" srcId="{0D2E16E2-3756-4D18-8A14-7E3B260788F3}" destId="{634B80EA-43BB-498E-9897-BDAE3C924935}" srcOrd="0" destOrd="0" presId="urn:microsoft.com/office/officeart/2005/8/layout/chevron2"/>
-    <dgm:cxn modelId="{65F9AC03-C2C8-45F7-8CAE-C29C5FDC67DA}" type="presParOf" srcId="{0D2E16E2-3756-4D18-8A14-7E3B260788F3}" destId="{EEABDC37-FA5F-4EF5-BA36-CCBF07DF5538}" srcOrd="1" destOrd="0" presId="urn:microsoft.com/office/officeart/2005/8/layout/chevron2"/>
-    <dgm:cxn modelId="{6E5CF69D-7409-4D0B-A169-071B65AB425D}" type="presParOf" srcId="{15F89B4C-984B-4796-A094-3C0D24F3E0F3}" destId="{2787567D-460C-4F4B-B85D-6D7EA4D5A201}" srcOrd="13" destOrd="0" presId="urn:microsoft.com/office/officeart/2005/8/layout/chevron2"/>
-    <dgm:cxn modelId="{9AA63CD9-23D6-450A-87FC-B1462A3ABC27}" type="presParOf" srcId="{15F89B4C-984B-4796-A094-3C0D24F3E0F3}" destId="{46B8D50B-1CB2-4C55-AF50-E2211C889770}" srcOrd="14" destOrd="0" presId="urn:microsoft.com/office/officeart/2005/8/layout/chevron2"/>
-    <dgm:cxn modelId="{8CF9FE90-4A2F-4398-9D06-B35A4104C7BE}" type="presParOf" srcId="{46B8D50B-1CB2-4C55-AF50-E2211C889770}" destId="{9C52EEE9-D53E-4A20-9389-51357F965296}" srcOrd="0" destOrd="0" presId="urn:microsoft.com/office/officeart/2005/8/layout/chevron2"/>
-    <dgm:cxn modelId="{8AB8A305-E434-479B-88C1-BF47C5004A7B}" type="presParOf" srcId="{46B8D50B-1CB2-4C55-AF50-E2211C889770}" destId="{842C2584-FD87-4010-A02A-327375CD1415}" srcOrd="1" destOrd="0" presId="urn:microsoft.com/office/officeart/2005/8/layout/chevron2"/>
-    <dgm:cxn modelId="{076BECF2-51C5-4A5C-9CA0-7D9E7CBB94F1}" type="presParOf" srcId="{15F89B4C-984B-4796-A094-3C0D24F3E0F3}" destId="{33DBA5BD-7703-4622-B870-CEE31091D5E3}" srcOrd="15" destOrd="0" presId="urn:microsoft.com/office/officeart/2005/8/layout/chevron2"/>
-    <dgm:cxn modelId="{8ED18ED1-4124-461D-BF25-A4003182EB8D}" type="presParOf" srcId="{15F89B4C-984B-4796-A094-3C0D24F3E0F3}" destId="{05302471-3E79-4067-8E88-7F46DE889418}" srcOrd="16" destOrd="0" presId="urn:microsoft.com/office/officeart/2005/8/layout/chevron2"/>
-    <dgm:cxn modelId="{12B93E18-B1B5-4629-BBA5-82C4B9D0BE67}" type="presParOf" srcId="{05302471-3E79-4067-8E88-7F46DE889418}" destId="{8AE36B08-B67A-46AC-8569-BD5C89A80D46}" srcOrd="0" destOrd="0" presId="urn:microsoft.com/office/officeart/2005/8/layout/chevron2"/>
-    <dgm:cxn modelId="{4108678A-9EB0-4540-8C39-0AA43D111B61}" type="presParOf" srcId="{05302471-3E79-4067-8E88-7F46DE889418}" destId="{C46C7663-50E4-40FD-A483-BBE3A4BC1507}" srcOrd="1" destOrd="0" presId="urn:microsoft.com/office/officeart/2005/8/layout/chevron2"/>
-    <dgm:cxn modelId="{5B46549E-EB0D-44A4-A0D2-534C775DAE61}" type="presParOf" srcId="{15F89B4C-984B-4796-A094-3C0D24F3E0F3}" destId="{A2E20A2E-D3CA-4DB1-8D3E-2412C0431F19}" srcOrd="17" destOrd="0" presId="urn:microsoft.com/office/officeart/2005/8/layout/chevron2"/>
-    <dgm:cxn modelId="{FA54BCAD-2F89-4252-B1B1-68658D2034E3}" type="presParOf" srcId="{15F89B4C-984B-4796-A094-3C0D24F3E0F3}" destId="{BF350E92-FF38-4F79-B4F8-E7AB09E54B79}" srcOrd="18" destOrd="0" presId="urn:microsoft.com/office/officeart/2005/8/layout/chevron2"/>
-    <dgm:cxn modelId="{0420F419-1F0A-4521-9FAE-12C257EDE1D1}" type="presParOf" srcId="{BF350E92-FF38-4F79-B4F8-E7AB09E54B79}" destId="{61910C51-8C89-45D8-AACF-EF1AF38615BC}" srcOrd="0" destOrd="0" presId="urn:microsoft.com/office/officeart/2005/8/layout/chevron2"/>
-    <dgm:cxn modelId="{84C7284D-5D02-48D8-A84D-D6BCED1C71D0}" type="presParOf" srcId="{BF350E92-FF38-4F79-B4F8-E7AB09E54B79}" destId="{7BF0F498-BBE8-4D32-B525-A3A894EF45DD}" srcOrd="1" destOrd="0" presId="urn:microsoft.com/office/officeart/2005/8/layout/chevron2"/>
+    <dgm:cxn modelId="{70226DAE-3A54-473D-B571-D2630689AEF5}" type="presOf" srcId="{0BA8D8AA-8887-43D5-9476-FCF17D3EBB9D}" destId="{00C55525-E119-4844-9A08-C3217B99CF56}" srcOrd="0" destOrd="0" presId="urn:microsoft.com/office/officeart/2005/8/layout/chevron2"/>
+    <dgm:cxn modelId="{8018BFDE-DD02-4294-AFCC-0309D20E7561}" type="presParOf" srcId="{15F89B4C-984B-4796-A094-3C0D24F3E0F3}" destId="{8EFA4AB0-425B-4C7C-BACB-53E2F54306B8}" srcOrd="0" destOrd="0" presId="urn:microsoft.com/office/officeart/2005/8/layout/chevron2"/>
+    <dgm:cxn modelId="{3CF94DFD-1C6D-4907-8411-E9485F369518}" type="presParOf" srcId="{8EFA4AB0-425B-4C7C-BACB-53E2F54306B8}" destId="{9D67F5B5-6A7C-4F81-B746-6C6423E7F105}" srcOrd="0" destOrd="0" presId="urn:microsoft.com/office/officeart/2005/8/layout/chevron2"/>
+    <dgm:cxn modelId="{74300BCE-4E67-466E-9927-B601D711C97D}" type="presParOf" srcId="{8EFA4AB0-425B-4C7C-BACB-53E2F54306B8}" destId="{B4A8FB59-0F46-4EB9-97DA-172884AA59E1}" srcOrd="1" destOrd="0" presId="urn:microsoft.com/office/officeart/2005/8/layout/chevron2"/>
+    <dgm:cxn modelId="{D4F807DB-DF3D-4040-A87F-A93484B47A84}" type="presParOf" srcId="{15F89B4C-984B-4796-A094-3C0D24F3E0F3}" destId="{518688D2-8072-488A-987D-57CB85D425F8}" srcOrd="1" destOrd="0" presId="urn:microsoft.com/office/officeart/2005/8/layout/chevron2"/>
+    <dgm:cxn modelId="{AF5E2945-22EE-4BE6-B01F-AB243AD1B07A}" type="presParOf" srcId="{15F89B4C-984B-4796-A094-3C0D24F3E0F3}" destId="{3BB682F1-E3CE-4E6D-85C1-2BBD9C04370B}" srcOrd="2" destOrd="0" presId="urn:microsoft.com/office/officeart/2005/8/layout/chevron2"/>
+    <dgm:cxn modelId="{69F281B9-C392-4743-AB62-A78DDCA7CDB5}" type="presParOf" srcId="{3BB682F1-E3CE-4E6D-85C1-2BBD9C04370B}" destId="{4DC8B6DD-BB7A-4FEC-AF32-81D27E1B0335}" srcOrd="0" destOrd="0" presId="urn:microsoft.com/office/officeart/2005/8/layout/chevron2"/>
+    <dgm:cxn modelId="{361C0020-88C3-4129-83D8-4A7DCE1C4E5C}" type="presParOf" srcId="{3BB682F1-E3CE-4E6D-85C1-2BBD9C04370B}" destId="{01E87952-0489-45BE-A74C-7F9BF1C03F10}" srcOrd="1" destOrd="0" presId="urn:microsoft.com/office/officeart/2005/8/layout/chevron2"/>
+    <dgm:cxn modelId="{DF1E081F-C413-45FD-9836-480A8EEB6316}" type="presParOf" srcId="{15F89B4C-984B-4796-A094-3C0D24F3E0F3}" destId="{AC9FEAC7-52C4-4997-A010-07F06AB41979}" srcOrd="3" destOrd="0" presId="urn:microsoft.com/office/officeart/2005/8/layout/chevron2"/>
+    <dgm:cxn modelId="{7EBF600A-219A-4831-90BA-1A889AD0BBEC}" type="presParOf" srcId="{15F89B4C-984B-4796-A094-3C0D24F3E0F3}" destId="{E2305742-09BF-4DA6-806A-3C2B4EE4A267}" srcOrd="4" destOrd="0" presId="urn:microsoft.com/office/officeart/2005/8/layout/chevron2"/>
+    <dgm:cxn modelId="{B12DDECD-83E3-420E-9C21-41F16411DC0D}" type="presParOf" srcId="{E2305742-09BF-4DA6-806A-3C2B4EE4A267}" destId="{00C55525-E119-4844-9A08-C3217B99CF56}" srcOrd="0" destOrd="0" presId="urn:microsoft.com/office/officeart/2005/8/layout/chevron2"/>
+    <dgm:cxn modelId="{78F5B616-53A3-464A-AE2E-4634BB73409A}" type="presParOf" srcId="{E2305742-09BF-4DA6-806A-3C2B4EE4A267}" destId="{CDBF27F6-1F7B-4C8B-B0CA-F41A6CC024B2}" srcOrd="1" destOrd="0" presId="urn:microsoft.com/office/officeart/2005/8/layout/chevron2"/>
+    <dgm:cxn modelId="{0069AC6C-F1CD-418A-97ED-0DDEF1EF2D42}" type="presParOf" srcId="{15F89B4C-984B-4796-A094-3C0D24F3E0F3}" destId="{02D7F10B-8CFD-4EFA-8413-91569EDDB515}" srcOrd="5" destOrd="0" presId="urn:microsoft.com/office/officeart/2005/8/layout/chevron2"/>
+    <dgm:cxn modelId="{9C4C6FBC-CCEE-4486-B314-4F4A80C699E6}" type="presParOf" srcId="{15F89B4C-984B-4796-A094-3C0D24F3E0F3}" destId="{9B3ED61E-CAFF-49AB-9950-E48E24FC2A73}" srcOrd="6" destOrd="0" presId="urn:microsoft.com/office/officeart/2005/8/layout/chevron2"/>
+    <dgm:cxn modelId="{70825F63-AE0B-439D-AACA-4041015456D2}" type="presParOf" srcId="{9B3ED61E-CAFF-49AB-9950-E48E24FC2A73}" destId="{B9AFD3A2-DC36-4C37-B973-47F2AC89A063}" srcOrd="0" destOrd="0" presId="urn:microsoft.com/office/officeart/2005/8/layout/chevron2"/>
+    <dgm:cxn modelId="{7A70B1B6-E23C-4917-8B5B-8A2F013D4E5E}" type="presParOf" srcId="{9B3ED61E-CAFF-49AB-9950-E48E24FC2A73}" destId="{D7FDD6E3-521D-425D-AF32-2680653FE298}" srcOrd="1" destOrd="0" presId="urn:microsoft.com/office/officeart/2005/8/layout/chevron2"/>
+    <dgm:cxn modelId="{F2ADDB1F-F263-452F-ABA1-1B8AB3FCA195}" type="presParOf" srcId="{15F89B4C-984B-4796-A094-3C0D24F3E0F3}" destId="{8C37EBB1-95ED-4D0E-A20E-E07B8353CE8D}" srcOrd="7" destOrd="0" presId="urn:microsoft.com/office/officeart/2005/8/layout/chevron2"/>
+    <dgm:cxn modelId="{9EB2920D-0988-47AB-9DA0-C89959FB6F5F}" type="presParOf" srcId="{15F89B4C-984B-4796-A094-3C0D24F3E0F3}" destId="{CDCEB319-990F-4FF0-AE08-A40C620C8B2D}" srcOrd="8" destOrd="0" presId="urn:microsoft.com/office/officeart/2005/8/layout/chevron2"/>
+    <dgm:cxn modelId="{4D6E3CA7-5841-4FF5-BB4C-14C831B29CF0}" type="presParOf" srcId="{CDCEB319-990F-4FF0-AE08-A40C620C8B2D}" destId="{D3B12AF1-313B-4FE9-BA00-8C2D4632DA9A}" srcOrd="0" destOrd="0" presId="urn:microsoft.com/office/officeart/2005/8/layout/chevron2"/>
+    <dgm:cxn modelId="{CF594059-8D0B-4CD0-B31A-D066B40B08DA}" type="presParOf" srcId="{CDCEB319-990F-4FF0-AE08-A40C620C8B2D}" destId="{ECD4E5DB-1F6D-4E8F-AE49-52C4458C0B2A}" srcOrd="1" destOrd="0" presId="urn:microsoft.com/office/officeart/2005/8/layout/chevron2"/>
+    <dgm:cxn modelId="{DC8603AB-E6E4-452F-942C-5B2B335611CC}" type="presParOf" srcId="{15F89B4C-984B-4796-A094-3C0D24F3E0F3}" destId="{2118DC2F-5719-4EA6-8D78-BBE38A15FCB9}" srcOrd="9" destOrd="0" presId="urn:microsoft.com/office/officeart/2005/8/layout/chevron2"/>
+    <dgm:cxn modelId="{3A0361A0-F793-4872-9312-78134A2EC645}" type="presParOf" srcId="{15F89B4C-984B-4796-A094-3C0D24F3E0F3}" destId="{268F2456-B6FE-4F7B-9B7D-13ACE1024C27}" srcOrd="10" destOrd="0" presId="urn:microsoft.com/office/officeart/2005/8/layout/chevron2"/>
+    <dgm:cxn modelId="{60BA40AC-93B3-4689-89ED-A953528C0610}" type="presParOf" srcId="{268F2456-B6FE-4F7B-9B7D-13ACE1024C27}" destId="{4DB94300-8730-4EE0-87D0-A2F7914F267E}" srcOrd="0" destOrd="0" presId="urn:microsoft.com/office/officeart/2005/8/layout/chevron2"/>
+    <dgm:cxn modelId="{22C675B3-CAEB-4AEC-972C-8789DC4D5D2A}" type="presParOf" srcId="{268F2456-B6FE-4F7B-9B7D-13ACE1024C27}" destId="{FA74C5F8-2249-4148-B63D-0299B10574EE}" srcOrd="1" destOrd="0" presId="urn:microsoft.com/office/officeart/2005/8/layout/chevron2"/>
+    <dgm:cxn modelId="{297847BB-B4C0-4D22-B311-5CBBC64D3E6E}" type="presParOf" srcId="{15F89B4C-984B-4796-A094-3C0D24F3E0F3}" destId="{838278E5-FE4A-4477-BDEB-CFFCD4440219}" srcOrd="11" destOrd="0" presId="urn:microsoft.com/office/officeart/2005/8/layout/chevron2"/>
+    <dgm:cxn modelId="{D1E63F0A-18AB-4A8C-90B1-5C39EA8F41F2}" type="presParOf" srcId="{15F89B4C-984B-4796-A094-3C0D24F3E0F3}" destId="{0D2E16E2-3756-4D18-8A14-7E3B260788F3}" srcOrd="12" destOrd="0" presId="urn:microsoft.com/office/officeart/2005/8/layout/chevron2"/>
+    <dgm:cxn modelId="{0D3465FF-B4C3-44BB-A868-56E3D9085B74}" type="presParOf" srcId="{0D2E16E2-3756-4D18-8A14-7E3B260788F3}" destId="{634B80EA-43BB-498E-9897-BDAE3C924935}" srcOrd="0" destOrd="0" presId="urn:microsoft.com/office/officeart/2005/8/layout/chevron2"/>
+    <dgm:cxn modelId="{CDF3E150-7A7F-4D81-867B-4643F7E3C714}" type="presParOf" srcId="{0D2E16E2-3756-4D18-8A14-7E3B260788F3}" destId="{EEABDC37-FA5F-4EF5-BA36-CCBF07DF5538}" srcOrd="1" destOrd="0" presId="urn:microsoft.com/office/officeart/2005/8/layout/chevron2"/>
+    <dgm:cxn modelId="{DD325364-2F14-4973-BC8C-08273CFB752F}" type="presParOf" srcId="{15F89B4C-984B-4796-A094-3C0D24F3E0F3}" destId="{2787567D-460C-4F4B-B85D-6D7EA4D5A201}" srcOrd="13" destOrd="0" presId="urn:microsoft.com/office/officeart/2005/8/layout/chevron2"/>
+    <dgm:cxn modelId="{4BA946FE-57D5-47E7-8C09-7CAA6983D0DB}" type="presParOf" srcId="{15F89B4C-984B-4796-A094-3C0D24F3E0F3}" destId="{46B8D50B-1CB2-4C55-AF50-E2211C889770}" srcOrd="14" destOrd="0" presId="urn:microsoft.com/office/officeart/2005/8/layout/chevron2"/>
+    <dgm:cxn modelId="{B064502B-4648-40FC-B4F1-820960ECBF31}" type="presParOf" srcId="{46B8D50B-1CB2-4C55-AF50-E2211C889770}" destId="{9C52EEE9-D53E-4A20-9389-51357F965296}" srcOrd="0" destOrd="0" presId="urn:microsoft.com/office/officeart/2005/8/layout/chevron2"/>
+    <dgm:cxn modelId="{BCDAD71C-14AA-49AD-A328-7D73777201C0}" type="presParOf" srcId="{46B8D50B-1CB2-4C55-AF50-E2211C889770}" destId="{842C2584-FD87-4010-A02A-327375CD1415}" srcOrd="1" destOrd="0" presId="urn:microsoft.com/office/officeart/2005/8/layout/chevron2"/>
+    <dgm:cxn modelId="{BF8E0B52-C7E7-4CE1-AA41-345AA7EE0BD0}" type="presParOf" srcId="{15F89B4C-984B-4796-A094-3C0D24F3E0F3}" destId="{33DBA5BD-7703-4622-B870-CEE31091D5E3}" srcOrd="15" destOrd="0" presId="urn:microsoft.com/office/officeart/2005/8/layout/chevron2"/>
+    <dgm:cxn modelId="{923C5DEB-41AE-4FB2-8F67-1696712EB954}" type="presParOf" srcId="{15F89B4C-984B-4796-A094-3C0D24F3E0F3}" destId="{05302471-3E79-4067-8E88-7F46DE889418}" srcOrd="16" destOrd="0" presId="urn:microsoft.com/office/officeart/2005/8/layout/chevron2"/>
+    <dgm:cxn modelId="{8A8DA8DF-B68D-44C0-A4B7-3E874461F1E6}" type="presParOf" srcId="{05302471-3E79-4067-8E88-7F46DE889418}" destId="{8AE36B08-B67A-46AC-8569-BD5C89A80D46}" srcOrd="0" destOrd="0" presId="urn:microsoft.com/office/officeart/2005/8/layout/chevron2"/>
+    <dgm:cxn modelId="{813D2692-5DDE-4854-87CF-35908FC0A71F}" type="presParOf" srcId="{05302471-3E79-4067-8E88-7F46DE889418}" destId="{C46C7663-50E4-40FD-A483-BBE3A4BC1507}" srcOrd="1" destOrd="0" presId="urn:microsoft.com/office/officeart/2005/8/layout/chevron2"/>
+    <dgm:cxn modelId="{4E3D28DD-109E-4C32-91D8-C71B9AA3A684}" type="presParOf" srcId="{15F89B4C-984B-4796-A094-3C0D24F3E0F3}" destId="{A2E20A2E-D3CA-4DB1-8D3E-2412C0431F19}" srcOrd="17" destOrd="0" presId="urn:microsoft.com/office/officeart/2005/8/layout/chevron2"/>
+    <dgm:cxn modelId="{5605F3E0-ABDD-40E2-8016-3AA5898781FA}" type="presParOf" srcId="{15F89B4C-984B-4796-A094-3C0D24F3E0F3}" destId="{BF350E92-FF38-4F79-B4F8-E7AB09E54B79}" srcOrd="18" destOrd="0" presId="urn:microsoft.com/office/officeart/2005/8/layout/chevron2"/>
+    <dgm:cxn modelId="{6C827F34-48CF-4CD1-922C-C63E684909A7}" type="presParOf" srcId="{BF350E92-FF38-4F79-B4F8-E7AB09E54B79}" destId="{61910C51-8C89-45D8-AACF-EF1AF38615BC}" srcOrd="0" destOrd="0" presId="urn:microsoft.com/office/officeart/2005/8/layout/chevron2"/>
+    <dgm:cxn modelId="{4E58BF4A-BDAE-4A94-BC9A-244AF306D6AC}" type="presParOf" srcId="{BF350E92-FF38-4F79-B4F8-E7AB09E54B79}" destId="{7BF0F498-BBE8-4D32-B525-A3A894EF45DD}" srcOrd="1" destOrd="0" presId="urn:microsoft.com/office/officeart/2005/8/layout/chevron2"/>
   </dgm:cxnLst>
   <dgm:bg/>
   <dgm:whole/>
@@ -17124,7 +16700,7 @@
 </file>
 
 <file path=customXml/itemProps2.xml><?xml version="1.0" encoding="utf-8"?>
-<ds:datastoreItem xmlns:ds="http://schemas.openxmlformats.org/officeDocument/2006/customXml" ds:itemID="{436E545F-93A6-475B-B3ED-45B035E97F07}">
+<ds:datastoreItem xmlns:ds="http://schemas.openxmlformats.org/officeDocument/2006/customXml" ds:itemID="{51C1858E-50C6-4CC8-AC9F-BB75C35BAB7D}">
   <ds:schemaRefs>
     <ds:schemaRef ds:uri="http://schemas.openxmlformats.org/officeDocument/2006/bibliography"/>
   </ds:schemaRefs>

</xml_diff>

<commit_message>
deleted extra spacing before question 2 report
</commit_message>
<xml_diff>
--- a/CZ4034 Assignment Report.docx
+++ b/CZ4034 Assignment Report.docx
@@ -1,6 +1,6 @@
 
 <file path=word/document.xml><?xml version="1.0" encoding="utf-8"?>
-<w:document xmlns:wpc="http://schemas.microsoft.com/office/word/2010/wordprocessingCanvas" xmlns:mc="http://schemas.openxmlformats.org/markup-compatibility/2006" xmlns:o="urn:schemas-microsoft-com:office:office" xmlns:r="http://schemas.openxmlformats.org/officeDocument/2006/relationships" xmlns:m="http://schemas.openxmlformats.org/officeDocument/2006/math" xmlns:v="urn:schemas-microsoft-com:vml" xmlns:wp14="http://schemas.microsoft.com/office/word/2010/wordprocessingDrawing" xmlns:wp="http://schemas.openxmlformats.org/drawingml/2006/wordprocessingDrawing" xmlns:w10="urn:schemas-microsoft-com:office:word" xmlns:w="http://schemas.openxmlformats.org/wordprocessingml/2006/main" xmlns:w14="http://schemas.microsoft.com/office/word/2010/wordml" xmlns:wpg="http://schemas.microsoft.com/office/word/2010/wordprocessingGroup" xmlns:wpi="http://schemas.microsoft.com/office/word/2010/wordprocessingInk" xmlns:wne="http://schemas.microsoft.com/office/word/2006/wordml" xmlns:wps="http://schemas.microsoft.com/office/word/2010/wordprocessingShape" mc:Ignorable="w14 wp14">
+<w:document xmlns:wpc="http://schemas.microsoft.com/office/word/2010/wordprocessingCanvas" xmlns:mc="http://schemas.openxmlformats.org/markup-compatibility/2006" xmlns:o="urn:schemas-microsoft-com:office:office" xmlns:r="http://schemas.openxmlformats.org/officeDocument/2006/relationships" xmlns:m="http://schemas.openxmlformats.org/officeDocument/2006/math" xmlns:v="urn:schemas-microsoft-com:vml" xmlns:wp14="http://schemas.microsoft.com/office/word/2010/wordprocessingDrawing" xmlns:wp="http://schemas.openxmlformats.org/drawingml/2006/wordprocessingDrawing" xmlns:w10="urn:schemas-microsoft-com:office:word" xmlns:w="http://schemas.openxmlformats.org/wordprocessingml/2006/main" xmlns:w14="http://schemas.microsoft.com/office/word/2010/wordml" xmlns:w15="http://schemas.microsoft.com/office/word/2012/wordml" xmlns:wpg="http://schemas.microsoft.com/office/word/2010/wordprocessingGroup" xmlns:wpi="http://schemas.microsoft.com/office/word/2010/wordprocessingInk" xmlns:wne="http://schemas.microsoft.com/office/word/2006/wordml" xmlns:wps="http://schemas.microsoft.com/office/word/2010/wordprocessingShape" mc:Ignorable="w14 w15 wp14">
   <w:body>
     <w:sdt>
       <w:sdtPr>
@@ -295,8 +295,13 @@
                 <w:vAlign w:val="center"/>
               </w:tcPr>
               <w:p>
+                <w:proofErr w:type="spellStart"/>
                 <w:r>
-                  <w:t>Soh Teck Seng</w:t>
+                  <w:t>Soh</w:t>
+                </w:r>
+                <w:proofErr w:type="spellEnd"/>
+                <w:r>
+                  <w:t xml:space="preserve"> Teck Seng</w:t>
                 </w:r>
               </w:p>
             </w:tc>
@@ -324,7 +329,15 @@
               </w:tcPr>
               <w:p>
                 <w:r>
-                  <w:t>Tan Boon Keat, Winston</w:t>
+                  <w:t xml:space="preserve">Tan Boon </w:t>
+                </w:r>
+                <w:proofErr w:type="spellStart"/>
+                <w:r>
+                  <w:t>Keat</w:t>
+                </w:r>
+                <w:proofErr w:type="spellEnd"/>
+                <w:r>
+                  <w:t>, Winston</w:t>
                 </w:r>
               </w:p>
             </w:tc>
@@ -670,8 +683,13 @@
             <w:vAlign w:val="center"/>
           </w:tcPr>
           <w:p>
-            <w:r>
-              <w:t>Soh Teck Seng</w:t>
+            <w:proofErr w:type="spellStart"/>
+            <w:r>
+              <w:t>Soh</w:t>
+            </w:r>
+            <w:proofErr w:type="spellEnd"/>
+            <w:r>
+              <w:t xml:space="preserve"> Teck Seng</w:t>
             </w:r>
           </w:p>
         </w:tc>
@@ -698,7 +716,15 @@
           </w:tcPr>
           <w:p>
             <w:r>
-              <w:t>Tan Boon Keat, Winston</w:t>
+              <w:t xml:space="preserve">Tan Boon </w:t>
+            </w:r>
+            <w:proofErr w:type="spellStart"/>
+            <w:r>
+              <w:t>Keat</w:t>
+            </w:r>
+            <w:proofErr w:type="spellEnd"/>
+            <w:r>
+              <w:t>, Winston</w:t>
             </w:r>
           </w:p>
         </w:tc>
@@ -823,7 +849,15 @@
         <w:spacing w:line="240" w:lineRule="auto"/>
       </w:pPr>
       <w:r>
-        <w:t>The recent years have been tumultuous for the European Union. Various happenings and events are occurring throughout the European Union including the Eurozone debt crisis, political tensions, fightings and war, etc.</w:t>
+        <w:t xml:space="preserve">The recent years have been tumultuous for the European Union. Various happenings and events are occurring throughout the European Union including the Eurozone debt crisis, political tensions, </w:t>
+      </w:r>
+      <w:proofErr w:type="spellStart"/>
+      <w:r>
+        <w:t>fightings</w:t>
+      </w:r>
+      <w:proofErr w:type="spellEnd"/>
+      <w:r>
+        <w:t xml:space="preserve"> and war, etc.</w:t>
       </w:r>
       <w:r>
         <w:t xml:space="preserve"> With the region being a hotbed of news and uncertainty, our group has decided to focus on the European Union as our area of interest. Hence, we have decided on the keywords “</w:t>
@@ -1288,7 +1322,7 @@
       <w:r>
         <w:rPr>
           <w:noProof/>
-          <w:lang w:eastAsia="zh-CN"/>
+          <w:lang w:eastAsia="en-SG"/>
         </w:rPr>
         <w:drawing>
           <wp:inline distT="0" distB="0" distL="0" distR="0">
@@ -1308,7 +1342,7 @@
                     </pic:cNvPicPr>
                   </pic:nvPicPr>
                   <pic:blipFill>
-                    <a:blip r:embed="rId10" cstate="print">
+                    <a:blip r:embed="rId9" cstate="print">
                       <a:extLst>
                         <a:ext uri="{28A0092B-C50C-407E-A947-70E740481C1C}">
                           <a14:useLocalDpi xmlns:a14="http://schemas.microsoft.com/office/drawing/2010/main" val="0"/>
@@ -1360,7 +1394,15 @@
         <w:jc w:val="left"/>
       </w:pPr>
       <w:r>
-        <w:t xml:space="preserve">There are several different types of commands such as retrieving normal tweets, retrieving image, chronological, geolocation. </w:t>
+        <w:t xml:space="preserve">There are several different types of commands such as retrieving normal tweets, retrieving image, chronological, </w:t>
+      </w:r>
+      <w:proofErr w:type="gramStart"/>
+      <w:r>
+        <w:t>geolocation</w:t>
+      </w:r>
+      <w:proofErr w:type="gramEnd"/>
+      <w:r>
+        <w:t xml:space="preserve">. </w:t>
       </w:r>
       <w:r>
         <w:t>Based on the type of command, the search component in the web server will use the appropriate search handler and to look into the corresponding index and retrieve the results based on the attributes defined.</w:t>
@@ -1376,13 +1418,39 @@
         <w:jc w:val="left"/>
       </w:pPr>
       <w:r>
-        <w:t xml:space="preserve">For example, if it’s the normal search command, the searchHandler for /select will be used and the content index will be looked into. The result retrieved will contain the attributes user profile picture and name, creation date of the tweet, category, content and url links of the tweet. </w:t>
+        <w:t xml:space="preserve">For example, if it’s the normal search command, the </w:t>
+      </w:r>
+      <w:proofErr w:type="spellStart"/>
+      <w:r>
+        <w:t>searchHandler</w:t>
+      </w:r>
+      <w:proofErr w:type="spellEnd"/>
+      <w:r>
+        <w:t xml:space="preserve"> for /select will be used and the content index will be looked into. The result retrieved will contain the attributes user profile picture and name, creation date of the tweet, category, content and </w:t>
+      </w:r>
+      <w:proofErr w:type="spellStart"/>
+      <w:proofErr w:type="gramStart"/>
+      <w:r>
+        <w:t>url</w:t>
+      </w:r>
+      <w:proofErr w:type="spellEnd"/>
+      <w:proofErr w:type="gramEnd"/>
+      <w:r>
+        <w:t xml:space="preserve"> links of the tweet. </w:t>
       </w:r>
       <w:r>
         <w:t>If its image retrieval, an additional image attribute will be retrieved form the</w:t>
       </w:r>
       <w:r>
-        <w:t xml:space="preserve"> Solr server indexed documents. The results will be sent back to the user displayed in a JSP webpage. </w:t>
+        <w:t xml:space="preserve"> </w:t>
+      </w:r>
+      <w:proofErr w:type="spellStart"/>
+      <w:r>
+        <w:t>Solr</w:t>
+      </w:r>
+      <w:proofErr w:type="spellEnd"/>
+      <w:r>
+        <w:t xml:space="preserve"> server indexed documents. The results will be sent back to the user displayed in a JSP webpage. </w:t>
       </w:r>
     </w:p>
     <w:p>
@@ -1395,7 +1463,15 @@
         <w:jc w:val="left"/>
       </w:pPr>
       <w:r>
-        <w:t>Initially the crawler, classification and index components were standalone programs however we have integrated them into the web server so that the user or administrator is able to crawl for new tweets from Twitter using Twitter4j, classify them and index them into the Solr server by just clicking on a</w:t>
+        <w:t xml:space="preserve">Initially the crawler, classification and index components were standalone programs however we have integrated them into the web server so that the user or administrator is able to crawl for new tweets from Twitter using Twitter4j, classify them and index them into the </w:t>
+      </w:r>
+      <w:proofErr w:type="spellStart"/>
+      <w:r>
+        <w:t>Solr</w:t>
+      </w:r>
+      <w:proofErr w:type="spellEnd"/>
+      <w:r>
+        <w:t xml:space="preserve"> server by just clicking on a</w:t>
       </w:r>
       <w:r>
         <w:t>n</w:t>
@@ -1460,7 +1536,15 @@
         <w:t>source</w:t>
       </w:r>
       <w:r>
-        <w:t>, keywords, API, library) and stored them (e.g. whether a record corresponds to a file or a line, meta information like</w:t>
+        <w:t xml:space="preserve">, keywords, API, library) and stored them (e.g. whether a record corresponds to a file or a line, </w:t>
+      </w:r>
+      <w:proofErr w:type="gramStart"/>
+      <w:r>
+        <w:t>meta</w:t>
+      </w:r>
+      <w:proofErr w:type="gramEnd"/>
+      <w:r>
+        <w:t xml:space="preserve"> information like</w:t>
       </w:r>
       <w:r>
         <w:t xml:space="preserve"> publication date, author name,</w:t>
@@ -1479,7 +1563,15 @@
         </w:rPr>
       </w:pPr>
       <w:r>
-        <w:t xml:space="preserve">A program, CrawlTwitter, was written and uses </w:t>
+        <w:t xml:space="preserve">A program, </w:t>
+      </w:r>
+      <w:proofErr w:type="spellStart"/>
+      <w:r>
+        <w:t>CrawlTwitter</w:t>
+      </w:r>
+      <w:proofErr w:type="spellEnd"/>
+      <w:r>
+        <w:t xml:space="preserve">, was written and uses </w:t>
       </w:r>
       <w:r>
         <w:t>Twitter4j to crawl Twitter for tweets with th</w:t>
@@ -1559,31 +1651,67 @@
           <w:color w:val="000000"/>
           <w:lang w:eastAsia="zh-CN"/>
         </w:rPr>
-        <w:t xml:space="preserve"> JSONArray entry in </w:t>
-      </w:r>
+        <w:t xml:space="preserve"> </w:t>
+      </w:r>
+      <w:proofErr w:type="spellStart"/>
       <w:r>
         <w:rPr>
           <w:rFonts w:eastAsia="Times New Roman" w:cs="Arial"/>
           <w:color w:val="000000"/>
           <w:lang w:eastAsia="zh-CN"/>
         </w:rPr>
-        <w:t>the JSONArray called Documents.</w:t>
-      </w:r>
-    </w:p>
-    <w:p>
-      <w:pPr>
+        <w:t>JSONArray</w:t>
+      </w:r>
+      <w:proofErr w:type="spellEnd"/>
+      <w:r>
         <w:rPr>
           <w:rFonts w:eastAsia="Times New Roman" w:cs="Arial"/>
           <w:color w:val="000000"/>
           <w:lang w:eastAsia="zh-CN"/>
         </w:rPr>
+        <w:t xml:space="preserve"> entry in </w:t>
+      </w:r>
+      <w:r>
+        <w:rPr>
+          <w:rFonts w:eastAsia="Times New Roman" w:cs="Arial"/>
+          <w:color w:val="000000"/>
+          <w:lang w:eastAsia="zh-CN"/>
+        </w:rPr>
+        <w:t xml:space="preserve">the </w:t>
+      </w:r>
+      <w:proofErr w:type="spellStart"/>
+      <w:r>
+        <w:rPr>
+          <w:rFonts w:eastAsia="Times New Roman" w:cs="Arial"/>
+          <w:color w:val="000000"/>
+          <w:lang w:eastAsia="zh-CN"/>
+        </w:rPr>
+        <w:t>JSONArray</w:t>
+      </w:r>
+      <w:proofErr w:type="spellEnd"/>
+      <w:r>
+        <w:rPr>
+          <w:rFonts w:eastAsia="Times New Roman" w:cs="Arial"/>
+          <w:color w:val="000000"/>
+          <w:lang w:eastAsia="zh-CN"/>
+        </w:rPr>
+        <w:t xml:space="preserve"> called Documents.</w:t>
+      </w:r>
+    </w:p>
+    <w:p>
+      <w:pPr>
+        <w:rPr>
+          <w:rFonts w:eastAsia="Times New Roman" w:cs="Arial"/>
+          <w:color w:val="000000"/>
+          <w:lang w:eastAsia="zh-CN"/>
+        </w:rPr>
       </w:pPr>
     </w:p>
     <w:p>
       <w:r>
         <w:rPr>
           <w:noProof/>
-          <w:lang w:eastAsia="zh-CN"/>
+          <w:lang w:eastAsia="en-SG"/>
         </w:rPr>
         <w:drawing>
           <wp:inline distT="0" distB="0" distL="0" distR="0">
@@ -1603,7 +1731,7 @@
                     </pic:cNvPicPr>
                   </pic:nvPicPr>
                   <pic:blipFill>
-                    <a:blip r:embed="rId11" cstate="print">
+                    <a:blip r:embed="rId10" cstate="print">
                       <a:extLst>
                         <a:ext uri="{28A0092B-C50C-407E-A947-70E740481C1C}">
                           <a14:useLocalDpi xmlns:a14="http://schemas.microsoft.com/office/drawing/2010/main" val="0"/>
@@ -1845,7 +1973,15 @@
         <w:t>So for example, a</w:t>
       </w:r>
       <w:r>
-        <w:t xml:space="preserve"> user might query for “obama” to retrieve tweets which report on the Obama administration and what they are currently working on.</w:t>
+        <w:t xml:space="preserve"> user might query for “</w:t>
+      </w:r>
+      <w:proofErr w:type="spellStart"/>
+      <w:r>
+        <w:t>obama</w:t>
+      </w:r>
+      <w:proofErr w:type="spellEnd"/>
+      <w:r>
+        <w:t>” to retrieve tweets which report on the Obama administration and what they are currently working on.</w:t>
       </w:r>
     </w:p>
     <w:p>
@@ -1861,7 +1997,15 @@
         <w:t xml:space="preserve">Besides just the content of the tweets, users might also be interested in the creation date of the tweet as they wish to look at the latest happenings. Users might also be interested in knowing who the user who posted the tweet. For example, user A </w:t>
       </w:r>
       <w:r>
-        <w:t xml:space="preserve">searches for “yemen war” and finds tweets related to that. User A </w:t>
+        <w:t>searches for “</w:t>
+      </w:r>
+      <w:proofErr w:type="spellStart"/>
+      <w:r>
+        <w:t>yemen</w:t>
+      </w:r>
+      <w:proofErr w:type="spellEnd"/>
+      <w:r>
+        <w:t xml:space="preserve"> war” and finds tweets related to that. User A </w:t>
       </w:r>
       <w:r>
         <w:t>might want to follow user B because</w:t>
@@ -1888,7 +2032,23 @@
         <w:t xml:space="preserve">Users might also be interested in finding out more information regarding the tweet by accessing the URL links posted in the tweet. </w:t>
       </w:r>
       <w:r>
-        <w:t xml:space="preserve">For example, the user might query for “putin” and find tweets with URL links to websites that contain more information regarding “putin”. </w:t>
+        <w:t>For example, the user might query for “</w:t>
+      </w:r>
+      <w:proofErr w:type="spellStart"/>
+      <w:r>
+        <w:t>putin</w:t>
+      </w:r>
+      <w:proofErr w:type="spellEnd"/>
+      <w:r>
+        <w:t>” and find tweets with URL links to websites that contain more information regarding “</w:t>
+      </w:r>
+      <w:proofErr w:type="spellStart"/>
+      <w:r>
+        <w:t>putin</w:t>
+      </w:r>
+      <w:proofErr w:type="spellEnd"/>
+      <w:r>
+        <w:t xml:space="preserve">”. </w:t>
       </w:r>
     </w:p>
     <w:p>
@@ -1936,7 +2096,23 @@
         <w:t xml:space="preserve">Hashtags are used to link the tweets to a particular keyword. Therefore, users might be interested to find out tweets regarding a particular hashtag. </w:t>
       </w:r>
       <w:r>
-        <w:t xml:space="preserve">For example, an user wishes to find out what are the kind of tweets that are linked to hashtag #obama. </w:t>
+        <w:t xml:space="preserve">For example, </w:t>
+      </w:r>
+      <w:proofErr w:type="gramStart"/>
+      <w:r>
+        <w:t>an</w:t>
+      </w:r>
+      <w:proofErr w:type="gramEnd"/>
+      <w:r>
+        <w:t xml:space="preserve"> user wishes to find out what are the kind of tweets that are linked to hashtag #</w:t>
+      </w:r>
+      <w:proofErr w:type="spellStart"/>
+      <w:r>
+        <w:t>obama</w:t>
+      </w:r>
+      <w:proofErr w:type="spellEnd"/>
+      <w:r>
+        <w:t xml:space="preserve">. </w:t>
       </w:r>
     </w:p>
     <w:p>
@@ -2096,7 +2272,13 @@
     <w:p/>
     <w:p>
       <w:r>
-        <w:t xml:space="preserve">The table below represents some of the most common words and the number of it found in the corpus. </w:t>
+        <w:t xml:space="preserve">The </w:t>
+      </w:r>
+      <w:r>
+        <w:t>figure</w:t>
+      </w:r>
+      <w:r>
+        <w:t xml:space="preserve"> below represents some of the most common words and the number of it found in the corpus. </w:t>
       </w:r>
     </w:p>
     <w:p/>
@@ -2107,7 +2289,7 @@
       <w:r>
         <w:rPr>
           <w:noProof/>
-          <w:lang w:eastAsia="zh-CN"/>
+          <w:lang w:eastAsia="en-SG"/>
         </w:rPr>
         <w:drawing>
           <wp:inline distT="0" distB="0" distL="0" distR="0">
@@ -2127,7 +2309,7 @@
                     </pic:cNvPicPr>
                   </pic:nvPicPr>
                   <pic:blipFill>
-                    <a:blip r:embed="rId12">
+                    <a:blip r:embed="rId11">
                       <a:extLst>
                         <a:ext uri="{28A0092B-C50C-407E-A947-70E740481C1C}">
                           <a14:useLocalDpi xmlns:a14="http://schemas.microsoft.com/office/drawing/2010/main" val="0"/>
@@ -2163,8 +2345,6 @@
       <w:pPr>
         <w:jc w:val="center"/>
       </w:pPr>
-      <w:bookmarkStart w:id="0" w:name="_GoBack"/>
-      <w:bookmarkEnd w:id="0"/>
     </w:p>
     <w:p>
       <w:r>
@@ -2177,7 +2357,15 @@
         <w:t>a</w:t>
       </w:r>
       <w:r>
-        <w:t xml:space="preserve"> user might want to query for “eurasian union”.  </w:t>
+        <w:t xml:space="preserve"> user might want to query for “</w:t>
+      </w:r>
+      <w:proofErr w:type="spellStart"/>
+      <w:r>
+        <w:t>eurasian</w:t>
+      </w:r>
+      <w:proofErr w:type="spellEnd"/>
+      <w:r>
+        <w:t xml:space="preserve"> union”.  </w:t>
       </w:r>
     </w:p>
     <w:p>
@@ -2196,31 +2384,19 @@
         <w:t xml:space="preserve"> in the </w:t>
       </w:r>
       <w:r>
-        <w:t>“stopwords.txt” located in the S</w:t>
-      </w:r>
-      <w:r>
-        <w:t xml:space="preserve">olr server. This list contains the common stop words used for the English Language. </w:t>
-      </w:r>
-    </w:p>
-    <w:p>
-      <w:pPr>
-        <w:spacing w:line="240" w:lineRule="auto"/>
-      </w:pPr>
-    </w:p>
-    <w:p>
-      <w:pPr>
-        <w:spacing w:line="240" w:lineRule="auto"/>
-      </w:pPr>
-    </w:p>
-    <w:p>
-      <w:pPr>
-        <w:spacing w:line="240" w:lineRule="auto"/>
-      </w:pPr>
-    </w:p>
-    <w:p>
-      <w:pPr>
-        <w:spacing w:line="240" w:lineRule="auto"/>
-      </w:pPr>
+        <w:t xml:space="preserve">“stopwords.txt” located in the </w:t>
+      </w:r>
+      <w:proofErr w:type="spellStart"/>
+      <w:r>
+        <w:t>S</w:t>
+      </w:r>
+      <w:r>
+        <w:t>olr</w:t>
+      </w:r>
+      <w:proofErr w:type="spellEnd"/>
+      <w:r>
+        <w:t xml:space="preserve"> server. This list contains the common stop words used for the English Language. </w:t>
+      </w:r>
     </w:p>
     <w:p>
       <w:pPr>
@@ -2232,6 +2408,7 @@
         <w:pStyle w:val="Heading1"/>
       </w:pPr>
       <w:r>
+        <w:lastRenderedPageBreak/>
         <w:t>2</w:t>
       </w:r>
       <w:r>
@@ -2273,7 +2450,7 @@
       <w:r>
         <w:rPr>
           <w:noProof/>
-          <w:lang w:eastAsia="zh-CN"/>
+          <w:lang w:eastAsia="en-SG"/>
         </w:rPr>
         <w:drawing>
           <wp:inline distT="0" distB="0" distL="0" distR="0">
@@ -2293,7 +2470,7 @@
                     </pic:cNvPicPr>
                   </pic:nvPicPr>
                   <pic:blipFill>
-                    <a:blip r:embed="rId13" cstate="print"/>
+                    <a:blip r:embed="rId12" cstate="print"/>
                     <a:srcRect/>
                     <a:stretch>
                       <a:fillRect/>
@@ -2348,9 +2525,9 @@
             <o:lock v:ext="edit" aspectratio="t"/>
           </v:shapetype>
           <v:shape id="_x0000_i1025" type="#_x0000_t75" style="width:426pt;height:182.25pt" o:ole="">
-            <v:imagedata r:id="rId14" o:title=""/>
+            <v:imagedata r:id="rId13" o:title=""/>
           </v:shape>
-          <o:OLEObject Type="Embed" ProgID="Unknown" ShapeID="_x0000_i1025" DrawAspect="Content" ObjectID="_1490376880" r:id="rId15"/>
+          <o:OLEObject Type="Embed" ProgID="Unknown" ShapeID="_x0000_i1025" DrawAspect="Content" ObjectID="_1490377456" r:id="rId14"/>
         </w:object>
       </w:r>
     </w:p>
@@ -2361,9 +2538,8 @@
       <w:r>
         <w:rPr>
           <w:noProof/>
-          <w:lang w:eastAsia="zh-CN"/>
+          <w:lang w:eastAsia="en-SG"/>
         </w:rPr>
-        <w:lastRenderedPageBreak/>
         <w:drawing>
           <wp:inline distT="0" distB="0" distL="0" distR="0">
             <wp:extent cx="5638800" cy="4062563"/>
@@ -2382,7 +2558,7 @@
                     </pic:cNvPicPr>
                   </pic:nvPicPr>
                   <pic:blipFill>
-                    <a:blip r:embed="rId16" cstate="print"/>
+                    <a:blip r:embed="rId15" cstate="print"/>
                     <a:srcRect/>
                     <a:stretch>
                       <a:fillRect/>
@@ -2416,6 +2592,7 @@
         <w:pStyle w:val="Heading3"/>
       </w:pPr>
       <w:r>
+        <w:lastRenderedPageBreak/>
         <w:t>Q2.2</w:t>
       </w:r>
       <w:r>
@@ -2431,8 +2608,13 @@
         <w:t>To crawl for new twe</w:t>
       </w:r>
       <w:r>
-        <w:t>ets and index them into the Solr</w:t>
-      </w:r>
+        <w:t xml:space="preserve">ets and index them into the </w:t>
+      </w:r>
+      <w:proofErr w:type="spellStart"/>
+      <w:r>
+        <w:t>Solr</w:t>
+      </w:r>
+      <w:proofErr w:type="spellEnd"/>
       <w:r>
         <w:t xml:space="preserve"> server, user can click on the Index button beside the Search Query textbox.</w:t>
       </w:r>
@@ -2444,7 +2626,7 @@
       <w:r>
         <w:rPr>
           <w:noProof/>
-          <w:lang w:eastAsia="zh-CN"/>
+          <w:lang w:eastAsia="en-SG"/>
         </w:rPr>
         <w:drawing>
           <wp:inline distT="0" distB="0" distL="0" distR="0">
@@ -2464,7 +2646,7 @@
                     </pic:cNvPicPr>
                   </pic:nvPicPr>
                   <pic:blipFill>
-                    <a:blip r:embed="rId17" cstate="print">
+                    <a:blip r:embed="rId16" cstate="print">
                       <a:extLst>
                         <a:ext uri="{28A0092B-C50C-407E-A947-70E740481C1C}">
                           <a14:useLocalDpi xmlns:a14="http://schemas.microsoft.com/office/drawing/2010/main" val="0"/>
@@ -2518,7 +2700,7 @@
       <w:r>
         <w:rPr>
           <w:noProof/>
-          <w:lang w:eastAsia="zh-CN"/>
+          <w:lang w:eastAsia="en-SG"/>
         </w:rPr>
         <w:drawing>
           <wp:inline distT="0" distB="0" distL="0" distR="0">
@@ -2538,7 +2720,7 @@
                     </pic:cNvPicPr>
                   </pic:nvPicPr>
                   <pic:blipFill>
-                    <a:blip r:embed="rId18" cstate="print">
+                    <a:blip r:embed="rId17" cstate="print">
                       <a:extLst>
                         <a:ext uri="{28A0092B-C50C-407E-A947-70E740481C1C}">
                           <a14:useLocalDpi xmlns:a14="http://schemas.microsoft.com/office/drawing/2010/main" val="0"/>
@@ -2577,8 +2759,21 @@
       <w:r>
         <w:t xml:space="preserve">The server will connect to </w:t>
       </w:r>
-      <w:r>
-        <w:t xml:space="preserve">Twitter via Twitter4j API to collect new tweets. The tweets will be processed and updated into the Solr server. </w:t>
+      <w:proofErr w:type="gramStart"/>
+      <w:r>
+        <w:t>Twitter</w:t>
+      </w:r>
+      <w:proofErr w:type="gramEnd"/>
+      <w:r>
+        <w:t xml:space="preserve"> via Twitter4j API to collect new tweets. The tweets will be processed and updated into the </w:t>
+      </w:r>
+      <w:proofErr w:type="spellStart"/>
+      <w:r>
+        <w:t>Solr</w:t>
+      </w:r>
+      <w:proofErr w:type="spellEnd"/>
+      <w:r>
+        <w:t xml:space="preserve"> server. </w:t>
       </w:r>
       <w:r>
         <w:t xml:space="preserve">Once the crawling and indexing of </w:t>
@@ -2634,8 +2829,13 @@
         <w:t>Question 1,2</w:t>
       </w:r>
       <w:r>
-        <w:t>,4,5 DataSet</w:t>
-      </w:r>
+        <w:t xml:space="preserve">,4,5 </w:t>
+      </w:r>
+      <w:proofErr w:type="spellStart"/>
+      <w:r>
+        <w:t>DataSet</w:t>
+      </w:r>
+      <w:proofErr w:type="spellEnd"/>
       <w:r>
         <w:t>/</w:t>
       </w:r>
@@ -2653,7 +2853,6 @@
         <w:spacing w:line="240" w:lineRule="auto"/>
       </w:pPr>
       <w:r>
-        <w:lastRenderedPageBreak/>
         <w:t>Search for Tweets that contain the word "war"</w:t>
       </w:r>
     </w:p>
@@ -2670,9 +2869,9 @@
       <w:r>
         <w:object w:dxaOrig="11886" w:dyaOrig="3243">
           <v:shape id="_x0000_i1026" type="#_x0000_t75" style="width:450.75pt;height:123pt" o:ole="">
-            <v:imagedata r:id="rId19" o:title=""/>
+            <v:imagedata r:id="rId18" o:title=""/>
           </v:shape>
-          <o:OLEObject Type="Embed" ProgID="Unknown" ShapeID="_x0000_i1026" DrawAspect="Content" ObjectID="_1490376881" r:id="rId20"/>
+          <o:OLEObject Type="Embed" ProgID="Unknown" ShapeID="_x0000_i1026" DrawAspect="Content" ObjectID="_1490377457" r:id="rId19"/>
         </w:object>
       </w:r>
     </w:p>
@@ -2715,6 +2914,7 @@
         </w:numPr>
       </w:pPr>
       <w:r>
+        <w:lastRenderedPageBreak/>
         <w:t>Search for Tweets by Authors who's usernames begin with "news"</w:t>
       </w:r>
     </w:p>
@@ -2725,9 +2925,9 @@
       <w:r>
         <w:object w:dxaOrig="14047" w:dyaOrig="4323">
           <v:shape id="_x0000_i1027" type="#_x0000_t75" style="width:450.75pt;height:138.75pt" o:ole="">
-            <v:imagedata r:id="rId21" o:title=""/>
+            <v:imagedata r:id="rId20" o:title=""/>
           </v:shape>
-          <o:OLEObject Type="Embed" ProgID="Unknown" ShapeID="_x0000_i1027" DrawAspect="Content" ObjectID="_1490376882" r:id="rId22"/>
+          <o:OLEObject Type="Embed" ProgID="Unknown" ShapeID="_x0000_i1027" DrawAspect="Content" ObjectID="_1490377458" r:id="rId21"/>
         </w:object>
       </w:r>
     </w:p>
@@ -2781,9 +2981,9 @@
       <w:r>
         <w:object w:dxaOrig="14047" w:dyaOrig="4323">
           <v:shape id="_x0000_i1028" type="#_x0000_t75" style="width:450.75pt;height:138.75pt" o:ole="">
-            <v:imagedata r:id="rId23" o:title=""/>
+            <v:imagedata r:id="rId22" o:title=""/>
           </v:shape>
-          <o:OLEObject Type="Embed" ProgID="Unknown" ShapeID="_x0000_i1028" DrawAspect="Content" ObjectID="_1490376883" r:id="rId24"/>
+          <o:OLEObject Type="Embed" ProgID="Unknown" ShapeID="_x0000_i1028" DrawAspect="Content" ObjectID="_1490377459" r:id="rId23"/>
         </w:object>
       </w:r>
     </w:p>
@@ -2829,7 +3029,6 @@
         </w:numPr>
       </w:pPr>
       <w:r>
-        <w:lastRenderedPageBreak/>
         <w:t>Search for tweets that contain both the terms “US” and “Obama”</w:t>
       </w:r>
     </w:p>
@@ -2845,9 +3044,9 @@
       <w:r>
         <w:object w:dxaOrig="14047" w:dyaOrig="4323">
           <v:shape id="_x0000_i1029" type="#_x0000_t75" style="width:450.75pt;height:138.75pt" o:ole="">
-            <v:imagedata r:id="rId25" o:title=""/>
+            <v:imagedata r:id="rId24" o:title=""/>
           </v:shape>
-          <o:OLEObject Type="Embed" ProgID="Unknown" ShapeID="_x0000_i1029" DrawAspect="Content" ObjectID="_1490376884" r:id="rId26"/>
+          <o:OLEObject Type="Embed" ProgID="Unknown" ShapeID="_x0000_i1029" DrawAspect="Content" ObjectID="_1490377460" r:id="rId25"/>
         </w:object>
       </w:r>
     </w:p>
@@ -2904,7 +3103,7 @@
       <w:r>
         <w:rPr>
           <w:noProof/>
-          <w:lang w:eastAsia="zh-CN"/>
+          <w:lang w:eastAsia="en-SG"/>
         </w:rPr>
         <w:drawing>
           <wp:inline distT="0" distB="0" distL="0" distR="0">
@@ -2924,7 +3123,7 @@
                     </pic:cNvPicPr>
                   </pic:nvPicPr>
                   <pic:blipFill>
-                    <a:blip r:embed="rId27" cstate="print">
+                    <a:blip r:embed="rId26" cstate="print">
                       <a:extLst>
                         <a:ext uri="{28A0092B-C50C-407E-A947-70E740481C1C}">
                           <a14:useLocalDpi xmlns:a14="http://schemas.microsoft.com/office/drawing/2010/main" val="0"/>
@@ -3102,6 +3301,7 @@
         <w:pStyle w:val="Heading2"/>
       </w:pPr>
       <w:r>
+        <w:lastRenderedPageBreak/>
         <w:t xml:space="preserve">Question 3: Explore some innovations for enhancing the indexing and ranking. Explain why they are important to solve specific problems, illustrated </w:t>
       </w:r>
       <w:r>
@@ -3169,7 +3369,7 @@
       <w:r>
         <w:rPr>
           <w:noProof/>
-          <w:lang w:eastAsia="zh-CN"/>
+          <w:lang w:eastAsia="en-SG"/>
         </w:rPr>
         <w:drawing>
           <wp:inline distT="0" distB="0" distL="0" distR="0">
@@ -3189,7 +3389,7 @@
                     </pic:cNvPicPr>
                   </pic:nvPicPr>
                   <pic:blipFill>
-                    <a:blip r:embed="rId28" cstate="print">
+                    <a:blip r:embed="rId27" cstate="print">
                       <a:extLst>
                         <a:ext uri="{28A0092B-C50C-407E-A947-70E740481C1C}">
                           <a14:useLocalDpi xmlns:a14="http://schemas.microsoft.com/office/drawing/2010/main" val="0"/>
@@ -3334,6 +3534,7 @@
         </w:numPr>
       </w:pPr>
       <w:r>
+        <w:lastRenderedPageBreak/>
         <w:t xml:space="preserve">When users wish to find a certain photo related to the word they are searching for. For example, a user wishes to find out how </w:t>
       </w:r>
       <w:r>
@@ -3355,7 +3556,7 @@
       <w:r>
         <w:rPr>
           <w:noProof/>
-          <w:lang w:eastAsia="zh-CN"/>
+          <w:lang w:eastAsia="en-SG"/>
         </w:rPr>
         <w:drawing>
           <wp:inline distT="0" distB="0" distL="0" distR="0">
@@ -3375,7 +3576,7 @@
                     </pic:cNvPicPr>
                   </pic:nvPicPr>
                   <pic:blipFill>
-                    <a:blip r:embed="rId29" cstate="print">
+                    <a:blip r:embed="rId28" cstate="print">
                       <a:extLst>
                         <a:ext uri="{28A0092B-C50C-407E-A947-70E740481C1C}">
                           <a14:useLocalDpi xmlns:a14="http://schemas.microsoft.com/office/drawing/2010/main" val="0"/>
@@ -3454,9 +3655,8 @@
       <w:r>
         <w:rPr>
           <w:noProof/>
-          <w:lang w:eastAsia="zh-CN"/>
+          <w:lang w:eastAsia="en-SG"/>
         </w:rPr>
-        <w:lastRenderedPageBreak/>
         <w:drawing>
           <wp:inline distT="0" distB="0" distL="0" distR="0">
             <wp:extent cx="5734050" cy="3629025"/>
@@ -3475,7 +3675,7 @@
                     </pic:cNvPicPr>
                   </pic:nvPicPr>
                   <pic:blipFill>
-                    <a:blip r:embed="rId30" cstate="print">
+                    <a:blip r:embed="rId29" cstate="print">
                       <a:extLst>
                         <a:ext uri="{28A0092B-C50C-407E-A947-70E740481C1C}">
                           <a14:useLocalDpi xmlns:a14="http://schemas.microsoft.com/office/drawing/2010/main" val="0"/>
@@ -3509,10 +3709,19 @@
     </w:p>
     <w:p>
       <w:r>
+        <w:lastRenderedPageBreak/>
         <w:t xml:space="preserve">To implement this enhancement, besides just indexing the contents of tweets, the hashtags of the tweets are collected and indexed as well. </w:t>
       </w:r>
       <w:r>
-        <w:t xml:space="preserve">Only tweets with images posted will be retrieved. Therefore, an additional field “hasImage” was introduced in the schema to determine if the tweet has an image associated with it. </w:t>
+        <w:t>Only tweets with images posted will be retrieved. Therefore, an additional field “</w:t>
+      </w:r>
+      <w:proofErr w:type="spellStart"/>
+      <w:r>
+        <w:t>hasImage</w:t>
+      </w:r>
+      <w:proofErr w:type="spellEnd"/>
+      <w:r>
+        <w:t xml:space="preserve">” was introduced in the schema to determine if the tweet has an image associated with it. </w:t>
       </w:r>
     </w:p>
     <w:p>
@@ -3522,7 +3731,7 @@
       <w:r>
         <w:rPr>
           <w:noProof/>
-          <w:lang w:eastAsia="zh-CN"/>
+          <w:lang w:eastAsia="en-SG"/>
         </w:rPr>
         <w:drawing>
           <wp:inline distT="0" distB="0" distL="0" distR="0">
@@ -3542,7 +3751,7 @@
                     </pic:cNvPicPr>
                   </pic:nvPicPr>
                   <pic:blipFill>
-                    <a:blip r:embed="rId31" cstate="print">
+                    <a:blip r:embed="rId30" cstate="print">
                       <a:extLst>
                         <a:ext uri="{28A0092B-C50C-407E-A947-70E740481C1C}">
                           <a14:useLocalDpi xmlns:a14="http://schemas.microsoft.com/office/drawing/2010/main" val="0"/>
@@ -3602,7 +3811,7 @@
       <w:r>
         <w:rPr>
           <w:noProof/>
-          <w:lang w:eastAsia="zh-CN"/>
+          <w:lang w:eastAsia="en-SG"/>
         </w:rPr>
         <w:drawing>
           <wp:inline distT="0" distB="0" distL="0" distR="0">
@@ -3622,7 +3831,7 @@
                     </pic:cNvPicPr>
                   </pic:nvPicPr>
                   <pic:blipFill>
-                    <a:blip r:embed="rId32" cstate="print">
+                    <a:blip r:embed="rId31" cstate="print">
                       <a:extLst>
                         <a:ext uri="{28A0092B-C50C-407E-A947-70E740481C1C}">
                           <a14:useLocalDpi xmlns:a14="http://schemas.microsoft.com/office/drawing/2010/main" val="0"/>
@@ -3660,16 +3869,23 @@
         <w:t xml:space="preserve">Therefore, tweets with images that contains the query term in their hashtags will have a higher ranking than tweets that do not contain the query terms in their hashtags. </w:t>
       </w:r>
       <w:r>
-        <w:t>For example, a search for “mqm” will result in:</w:t>
+        <w:t>For example, a search for “</w:t>
+      </w:r>
+      <w:proofErr w:type="spellStart"/>
+      <w:r>
+        <w:t>mqm</w:t>
+      </w:r>
+      <w:proofErr w:type="spellEnd"/>
+      <w:r>
+        <w:t>” will result in:</w:t>
       </w:r>
     </w:p>
     <w:p>
       <w:r>
         <w:rPr>
           <w:noProof/>
-          <w:lang w:eastAsia="zh-CN"/>
+          <w:lang w:eastAsia="en-SG"/>
         </w:rPr>
-        <w:lastRenderedPageBreak/>
         <w:drawing>
           <wp:inline distT="0" distB="0" distL="0" distR="0">
             <wp:extent cx="5730432" cy="3695700"/>
@@ -3688,7 +3904,7 @@
                     </pic:cNvPicPr>
                   </pic:nvPicPr>
                   <pic:blipFill>
-                    <a:blip r:embed="rId33" cstate="print">
+                    <a:blip r:embed="rId32" cstate="print">
                       <a:extLst>
                         <a:ext uri="{28A0092B-C50C-407E-A947-70E740481C1C}">
                           <a14:useLocalDpi xmlns:a14="http://schemas.microsoft.com/office/drawing/2010/main" val="0"/>
@@ -3723,7 +3939,15 @@
     <w:p/>
     <w:p>
       <w:r>
-        <w:t xml:space="preserve">As shown in the figure above, the tweet with #MQM is ranked higher than the tweet without #MQM but has the term “mqm” in the content. </w:t>
+        <w:t>As shown in the figure above, the tweet with #MQM is ranked higher than the tweet without #MQM but has the term “</w:t>
+      </w:r>
+      <w:proofErr w:type="spellStart"/>
+      <w:r>
+        <w:t>mqm</w:t>
+      </w:r>
+      <w:proofErr w:type="spellEnd"/>
+      <w:r>
+        <w:t xml:space="preserve">” in the content. </w:t>
       </w:r>
     </w:p>
     <w:p>
@@ -3735,6 +3959,7 @@
         </w:numPr>
       </w:pPr>
       <w:r>
+        <w:lastRenderedPageBreak/>
         <w:t>Sort by latest</w:t>
       </w:r>
     </w:p>
@@ -3786,9 +4011,9 @@
       <w:r>
         <w:object w:dxaOrig="12966" w:dyaOrig="14051">
           <v:shape id="_x0000_i1030" type="#_x0000_t75" style="width:451.5pt;height:489pt" o:ole="">
-            <v:imagedata r:id="rId34" o:title=""/>
+            <v:imagedata r:id="rId33" o:title=""/>
           </v:shape>
-          <o:OLEObject Type="Embed" ProgID="Unknown" ShapeID="_x0000_i1030" DrawAspect="Content" ObjectID="_1490376885" r:id="rId35"/>
+          <o:OLEObject Type="Embed" ProgID="Unknown" ShapeID="_x0000_i1030" DrawAspect="Content" ObjectID="_1490377461" r:id="rId34"/>
         </w:object>
       </w:r>
     </w:p>
@@ -3903,9 +4128,9 @@
       <w:r>
         <w:object w:dxaOrig="12966" w:dyaOrig="15132">
           <v:shape id="_x0000_i1031" type="#_x0000_t75" style="width:451.5pt;height:526.5pt" o:ole="">
-            <v:imagedata r:id="rId36" o:title=""/>
+            <v:imagedata r:id="rId35" o:title=""/>
           </v:shape>
-          <o:OLEObject Type="Embed" ProgID="Unknown" ShapeID="_x0000_i1031" DrawAspect="Content" ObjectID="_1490376886" r:id="rId37"/>
+          <o:OLEObject Type="Embed" ProgID="Unknown" ShapeID="_x0000_i1031" DrawAspect="Content" ObjectID="_1490377462" r:id="rId36"/>
         </w:object>
       </w:r>
       <w:r>
@@ -3943,7 +4168,15 @@
         <w:jc w:val="left"/>
       </w:pPr>
       <w:r>
-        <w:t xml:space="preserve">Most of the time, users are more interested in things happening near them rather than in a location far away. For example, if a user from Singapore were to query “NTU”, the user would most likely be looking for “Nanyang Technological University” rather than “National Taiwan University”. The search engine grants the ability to filter results based on the country of origin, allowing users to find tweets that will likely be more relevant to them. </w:t>
+        <w:t>Most of the time, users are more interested in things happening near them rather than in a location far away. For example, if a user from Singapore were to query “NTU”, the user would most likely be looking for “</w:t>
+      </w:r>
+      <w:proofErr w:type="spellStart"/>
+      <w:r>
+        <w:t>Nanyang</w:t>
+      </w:r>
+      <w:proofErr w:type="spellEnd"/>
+      <w:r>
+        <w:t xml:space="preserve"> Technological University” rather than “National Taiwan University”. The search engine grants the ability to filter results based on the country of origin, allowing users to find tweets that will likely be more relevant to them. </w:t>
       </w:r>
     </w:p>
     <w:p>
@@ -3965,9 +4198,9 @@
       <w:r>
         <w:object w:dxaOrig="12966" w:dyaOrig="14051">
           <v:shape id="_x0000_i1032" type="#_x0000_t75" style="width:451.5pt;height:489pt" o:ole="">
-            <v:imagedata r:id="rId38" o:title=""/>
+            <v:imagedata r:id="rId37" o:title=""/>
           </v:shape>
-          <o:OLEObject Type="Embed" ProgID="Unknown" ShapeID="_x0000_i1032" DrawAspect="Content" ObjectID="_1490376887" r:id="rId39"/>
+          <o:OLEObject Type="Embed" ProgID="Unknown" ShapeID="_x0000_i1032" DrawAspect="Content" ObjectID="_1490377463" r:id="rId38"/>
         </w:object>
       </w:r>
     </w:p>
@@ -4299,33 +4532,57 @@
       </w:r>
       <w:r>
         <w:tab/>
-        <w:t>Discuss whether you had to preprocess data and why</w:t>
-      </w:r>
-    </w:p>
-    <w:p>
-      <w:pPr>
-        <w:spacing w:line="240" w:lineRule="auto"/>
-      </w:pPr>
-    </w:p>
-    <w:p>
-      <w:pPr>
-        <w:spacing w:line="240" w:lineRule="auto"/>
-      </w:pPr>
-      <w:r>
-        <w:t>The original unprocessed data is first presented as JSON format. To facilitate processing and classification in later stages, the data will be converted to CSV format. In order to prevent complications and conflicts during the processing of data in CSV format, the content of the data first needs to be preprocessed to remove comma (i.e. “,”).</w:t>
-      </w:r>
-    </w:p>
-    <w:p>
-      <w:pPr>
-        <w:spacing w:line="240" w:lineRule="auto"/>
-      </w:pPr>
-    </w:p>
-    <w:p>
-      <w:pPr>
-        <w:spacing w:line="240" w:lineRule="auto"/>
-      </w:pPr>
-      <w:r>
-        <w:t>There are several steps involved with the preprocessing of the content of the data.</w:t>
+        <w:t xml:space="preserve">Discuss whether you had to </w:t>
+      </w:r>
+      <w:proofErr w:type="spellStart"/>
+      <w:r>
+        <w:t>preprocess</w:t>
+      </w:r>
+      <w:proofErr w:type="spellEnd"/>
+      <w:r>
+        <w:t xml:space="preserve"> data and why</w:t>
+      </w:r>
+    </w:p>
+    <w:p>
+      <w:pPr>
+        <w:spacing w:line="240" w:lineRule="auto"/>
+      </w:pPr>
+    </w:p>
+    <w:p>
+      <w:pPr>
+        <w:spacing w:line="240" w:lineRule="auto"/>
+      </w:pPr>
+      <w:r>
+        <w:t xml:space="preserve">The original unprocessed data is first presented as JSON format. To facilitate processing and classification in later stages, the data will be converted to CSV format. In order to prevent complications and conflicts during the processing of data in CSV format, the content of the data first needs to be </w:t>
+      </w:r>
+      <w:proofErr w:type="spellStart"/>
+      <w:r>
+        <w:t>preprocessed</w:t>
+      </w:r>
+      <w:proofErr w:type="spellEnd"/>
+      <w:r>
+        <w:t xml:space="preserve"> to remove comma (i.e. “,”).</w:t>
+      </w:r>
+    </w:p>
+    <w:p>
+      <w:pPr>
+        <w:spacing w:line="240" w:lineRule="auto"/>
+      </w:pPr>
+    </w:p>
+    <w:p>
+      <w:pPr>
+        <w:spacing w:line="240" w:lineRule="auto"/>
+      </w:pPr>
+      <w:r>
+        <w:t xml:space="preserve">There are several steps involved with the </w:t>
+      </w:r>
+      <w:proofErr w:type="spellStart"/>
+      <w:r>
+        <w:t>preprocessing</w:t>
+      </w:r>
+      <w:proofErr w:type="spellEnd"/>
+      <w:r>
+        <w:t xml:space="preserve"> of the content of the data.</w:t>
       </w:r>
     </w:p>
     <w:p>
@@ -4579,7 +4836,15 @@
         <w:spacing w:line="240" w:lineRule="auto"/>
       </w:pPr>
       <w:r>
-        <w:t>Tweet user tags, for example “@ExampleUser”, will be removed as they are not considered proper text content and do not provide meaningful significance to processing and classification.</w:t>
+        <w:t>Tweet user tags, for example “@</w:t>
+      </w:r>
+      <w:proofErr w:type="spellStart"/>
+      <w:r>
+        <w:t>ExampleUser</w:t>
+      </w:r>
+      <w:proofErr w:type="spellEnd"/>
+      <w:r>
+        <w:t>”, will be removed as they are not considered proper text content and do not provide meaningful significance to processing and classification.</w:t>
       </w:r>
     </w:p>
     <w:p>
@@ -4686,7 +4951,7 @@
       <w:r>
         <w:rPr>
           <w:noProof/>
-          <w:lang w:eastAsia="zh-CN"/>
+          <w:lang w:eastAsia="en-SG"/>
         </w:rPr>
         <w:drawing>
           <wp:inline distT="0" distB="0" distL="0" distR="0">
@@ -4696,7 +4961,7 @@
             <wp:cNvGraphicFramePr/>
             <a:graphic xmlns:a="http://schemas.openxmlformats.org/drawingml/2006/main">
               <a:graphicData uri="http://schemas.openxmlformats.org/drawingml/2006/diagram">
-                <dgm:relIds xmlns:dgm="http://schemas.openxmlformats.org/drawingml/2006/diagram" xmlns:r="http://schemas.openxmlformats.org/officeDocument/2006/relationships" r:dm="rId40" r:lo="rId41" r:qs="rId42" r:cs="rId43"/>
+                <dgm:relIds xmlns:dgm="http://schemas.openxmlformats.org/drawingml/2006/diagram" xmlns:r="http://schemas.openxmlformats.org/officeDocument/2006/relationships" r:dm="rId39" r:lo="rId40" r:qs="rId41" r:cs="rId42"/>
               </a:graphicData>
             </a:graphic>
           </wp:inline>
@@ -4713,7 +4978,15 @@
       </w:r>
       <w:r>
         <w:tab/>
-        <w:t>Build an evaluation dataset by manually labeling 10% of the collected data (at least 1,000 records) with an inter-annotator agreement of at least 80%</w:t>
+        <w:t xml:space="preserve">Build an evaluation dataset by manually </w:t>
+      </w:r>
+      <w:proofErr w:type="spellStart"/>
+      <w:r>
+        <w:t>labeling</w:t>
+      </w:r>
+      <w:proofErr w:type="spellEnd"/>
+      <w:r>
+        <w:t xml:space="preserve"> 10% of the collected data (at least 1,000 records) with an inter-annotator agreement of at least 80%</w:t>
       </w:r>
     </w:p>
     <w:p/>
@@ -4722,7 +4995,15 @@
         <w:t>An evaluation dataset</w:t>
       </w:r>
       <w:r>
-        <w:t xml:space="preserve"> (TestingSet.arff)</w:t>
+        <w:t xml:space="preserve"> (</w:t>
+      </w:r>
+      <w:proofErr w:type="spellStart"/>
+      <w:r>
+        <w:t>TestingSet.arff</w:t>
+      </w:r>
+      <w:proofErr w:type="spellEnd"/>
+      <w:r>
+        <w:t>)</w:t>
       </w:r>
       <w:r>
         <w:t xml:space="preserve"> which comprises 1025 records was manually labelled by two </w:t>
@@ -4740,11 +5021,16 @@
         <w:t xml:space="preserve">, the Cohen’s </w:t>
       </w:r>
       <w:r>
-        <w:t xml:space="preserve">Kappa formula was used: </w:t>
+        <w:t>Kappa formula was used</w:t>
+      </w:r>
+      <w:proofErr w:type="gramStart"/>
+      <w:r>
+        <w:t xml:space="preserve">: </w:t>
       </w:r>
       <w:r>
         <w:t xml:space="preserve"> </w:t>
       </w:r>
+      <w:proofErr w:type="gramEnd"/>
       <m:oMath>
         <m:f>
           <m:fPr>
@@ -4830,7 +5116,7 @@
       <w:r>
         <w:rPr>
           <w:noProof/>
-          <w:lang w:eastAsia="zh-CN"/>
+          <w:lang w:eastAsia="en-SG"/>
         </w:rPr>
         <w:drawing>
           <wp:inline distT="0" distB="0" distL="0" distR="0">
@@ -4850,7 +5136,7 @@
                     </pic:cNvPicPr>
                   </pic:nvPicPr>
                   <pic:blipFill>
-                    <a:blip r:embed="rId45" cstate="print">
+                    <a:blip r:embed="rId44" cstate="print">
                       <a:extLst>
                         <a:ext uri="{28A0092B-C50C-407E-A947-70E740481C1C}">
                           <a14:useLocalDpi xmlns:a14="http://schemas.microsoft.com/office/drawing/2010/main" val="0"/>
@@ -4919,7 +5205,15 @@
         <w:t>The training set</w:t>
       </w:r>
       <w:r>
-        <w:t xml:space="preserve"> (TraingSet.arff)</w:t>
+        <w:t xml:space="preserve"> (</w:t>
+      </w:r>
+      <w:proofErr w:type="spellStart"/>
+      <w:r>
+        <w:t>TraingSet.arff</w:t>
+      </w:r>
+      <w:proofErr w:type="spellEnd"/>
+      <w:r>
+        <w:t>)</w:t>
       </w:r>
       <w:r>
         <w:t xml:space="preserve"> used to train the classifiers consisted of </w:t>
@@ -6452,7 +6746,7 @@
       <w:r>
         <w:rPr>
           <w:noProof/>
-          <w:lang w:eastAsia="zh-CN"/>
+          <w:lang w:eastAsia="en-SG"/>
         </w:rPr>
         <w:lastRenderedPageBreak/>
         <w:drawing>
@@ -6463,7 +6757,7 @@
             <wp:cNvGraphicFramePr/>
             <a:graphic xmlns:a="http://schemas.openxmlformats.org/drawingml/2006/main">
               <a:graphicData uri="http://schemas.openxmlformats.org/drawingml/2006/chart">
-                <c:chart xmlns:c="http://schemas.openxmlformats.org/drawingml/2006/chart" xmlns:r="http://schemas.openxmlformats.org/officeDocument/2006/relationships" r:id="rId46"/>
+                <c:chart xmlns:c="http://schemas.openxmlformats.org/drawingml/2006/chart" xmlns:r="http://schemas.openxmlformats.org/officeDocument/2006/relationships" r:id="rId45"/>
               </a:graphicData>
             </a:graphic>
           </wp:inline>
@@ -6664,7 +6958,7 @@
       <w:r>
         <w:rPr>
           <w:noProof/>
-          <w:lang w:eastAsia="zh-CN"/>
+          <w:lang w:eastAsia="en-SG"/>
         </w:rPr>
         <w:drawing>
           <wp:inline distT="0" distB="0" distL="0" distR="0">
@@ -6684,7 +6978,7 @@
                     </pic:cNvPicPr>
                   </pic:nvPicPr>
                   <pic:blipFill>
-                    <a:blip r:embed="rId47" cstate="print">
+                    <a:blip r:embed="rId46" cstate="print">
                       <a:extLst>
                         <a:ext uri="{28A0092B-C50C-407E-A947-70E740481C1C}">
                           <a14:useLocalDpi xmlns:a14="http://schemas.microsoft.com/office/drawing/2010/main" val="0"/>
@@ -6819,7 +7113,7 @@
       <w:r>
         <w:rPr>
           <w:noProof/>
-          <w:lang w:eastAsia="zh-CN"/>
+          <w:lang w:eastAsia="en-SG"/>
         </w:rPr>
         <w:drawing>
           <wp:inline distT="0" distB="0" distL="0" distR="0">
@@ -6839,7 +7133,7 @@
                     </pic:cNvPicPr>
                   </pic:nvPicPr>
                   <pic:blipFill>
-                    <a:blip r:embed="rId48" cstate="print">
+                    <a:blip r:embed="rId47" cstate="print">
                       <a:extLst>
                         <a:ext uri="{28A0092B-C50C-407E-A947-70E740481C1C}">
                           <a14:useLocalDpi xmlns:a14="http://schemas.microsoft.com/office/drawing/2010/main" val="0"/>
@@ -6879,7 +7173,7 @@
       <w:r>
         <w:rPr>
           <w:noProof/>
-          <w:lang w:eastAsia="zh-CN"/>
+          <w:lang w:eastAsia="en-SG"/>
         </w:rPr>
         <w:drawing>
           <wp:inline distT="0" distB="0" distL="0" distR="0">
@@ -6899,7 +7193,7 @@
                     </pic:cNvPicPr>
                   </pic:nvPicPr>
                   <pic:blipFill>
-                    <a:blip r:embed="rId49" cstate="print">
+                    <a:blip r:embed="rId48" cstate="print">
                       <a:extLst>
                         <a:ext uri="{28A0092B-C50C-407E-A947-70E740481C1C}">
                           <a14:useLocalDpi xmlns:a14="http://schemas.microsoft.com/office/drawing/2010/main" val="0"/>
@@ -6941,7 +7235,15 @@
         <w:spacing w:line="240" w:lineRule="auto"/>
       </w:pPr>
       <w:r>
-        <w:t xml:space="preserve">The classifiers with the top two results were selected to be used with Boosting. The implementation of boosting was Adaboost which is available in Weka. </w:t>
+        <w:t xml:space="preserve">The classifiers with the top two results were selected to be used with Boosting. The implementation of boosting was </w:t>
+      </w:r>
+      <w:proofErr w:type="spellStart"/>
+      <w:r>
+        <w:t>Adaboost</w:t>
+      </w:r>
+      <w:proofErr w:type="spellEnd"/>
+      <w:r>
+        <w:t xml:space="preserve"> which is available in Weka. </w:t>
       </w:r>
       <w:r>
         <w:t xml:space="preserve">The table below shows the results after evaluating the classifiers with boosting on the evaluation set. </w:t>
@@ -8120,10 +8422,12 @@
       <w:r>
         <w:t xml:space="preserve">Therefore, SVM with boosting was selected as the classifier for the classification of the tweets. </w:t>
       </w:r>
+      <w:bookmarkStart w:id="0" w:name="_GoBack"/>
+      <w:bookmarkEnd w:id="0"/>
     </w:p>
     <w:sectPr>
-      <w:headerReference w:type="default" r:id="rId50"/>
-      <w:footerReference w:type="default" r:id="rId51"/>
+      <w:headerReference w:type="default" r:id="rId49"/>
+      <w:footerReference w:type="default" r:id="rId50"/>
       <w:pgSz w:w="11906" w:h="16838"/>
       <w:pgMar w:top="1440" w:right="1440" w:bottom="1440" w:left="1440" w:header="708" w:footer="708" w:gutter="0"/>
       <w:cols w:space="708"/>
@@ -8135,7 +8439,7 @@
 </file>
 
 <file path=word/endnotes.xml><?xml version="1.0" encoding="utf-8"?>
-<w:endnotes xmlns:wpc="http://schemas.microsoft.com/office/word/2010/wordprocessingCanvas" xmlns:mc="http://schemas.openxmlformats.org/markup-compatibility/2006" xmlns:o="urn:schemas-microsoft-com:office:office" xmlns:r="http://schemas.openxmlformats.org/officeDocument/2006/relationships" xmlns:m="http://schemas.openxmlformats.org/officeDocument/2006/math" xmlns:v="urn:schemas-microsoft-com:vml" xmlns:wp14="http://schemas.microsoft.com/office/word/2010/wordprocessingDrawing" xmlns:wp="http://schemas.openxmlformats.org/drawingml/2006/wordprocessingDrawing" xmlns:w10="urn:schemas-microsoft-com:office:word" xmlns:w="http://schemas.openxmlformats.org/wordprocessingml/2006/main" xmlns:w14="http://schemas.microsoft.com/office/word/2010/wordml" xmlns:wpg="http://schemas.microsoft.com/office/word/2010/wordprocessingGroup" xmlns:wpi="http://schemas.microsoft.com/office/word/2010/wordprocessingInk" xmlns:wne="http://schemas.microsoft.com/office/word/2006/wordml" xmlns:wps="http://schemas.microsoft.com/office/word/2010/wordprocessingShape" mc:Ignorable="w14 wp14">
+<w:endnotes xmlns:wpc="http://schemas.microsoft.com/office/word/2010/wordprocessingCanvas" xmlns:mc="http://schemas.openxmlformats.org/markup-compatibility/2006" xmlns:o="urn:schemas-microsoft-com:office:office" xmlns:r="http://schemas.openxmlformats.org/officeDocument/2006/relationships" xmlns:m="http://schemas.openxmlformats.org/officeDocument/2006/math" xmlns:v="urn:schemas-microsoft-com:vml" xmlns:wp14="http://schemas.microsoft.com/office/word/2010/wordprocessingDrawing" xmlns:wp="http://schemas.openxmlformats.org/drawingml/2006/wordprocessingDrawing" xmlns:w10="urn:schemas-microsoft-com:office:word" xmlns:w="http://schemas.openxmlformats.org/wordprocessingml/2006/main" xmlns:w14="http://schemas.microsoft.com/office/word/2010/wordml" xmlns:w15="http://schemas.microsoft.com/office/word/2012/wordml" xmlns:wpg="http://schemas.microsoft.com/office/word/2010/wordprocessingGroup" xmlns:wpi="http://schemas.microsoft.com/office/word/2010/wordprocessingInk" xmlns:wne="http://schemas.microsoft.com/office/word/2006/wordml" xmlns:wps="http://schemas.microsoft.com/office/word/2010/wordprocessingShape" mc:Ignorable="w14 w15 wp14">
   <w:endnote w:type="separator" w:id="-1">
     <w:p>
       <w:pPr>
@@ -8160,7 +8464,7 @@
 </file>
 
 <file path=word/footer1.xml><?xml version="1.0" encoding="utf-8"?>
-<w:ftr xmlns:wpc="http://schemas.microsoft.com/office/word/2010/wordprocessingCanvas" xmlns:mc="http://schemas.openxmlformats.org/markup-compatibility/2006" xmlns:o="urn:schemas-microsoft-com:office:office" xmlns:r="http://schemas.openxmlformats.org/officeDocument/2006/relationships" xmlns:m="http://schemas.openxmlformats.org/officeDocument/2006/math" xmlns:v="urn:schemas-microsoft-com:vml" xmlns:wp14="http://schemas.microsoft.com/office/word/2010/wordprocessingDrawing" xmlns:wp="http://schemas.openxmlformats.org/drawingml/2006/wordprocessingDrawing" xmlns:w10="urn:schemas-microsoft-com:office:word" xmlns:w="http://schemas.openxmlformats.org/wordprocessingml/2006/main" xmlns:w14="http://schemas.microsoft.com/office/word/2010/wordml" xmlns:wpg="http://schemas.microsoft.com/office/word/2010/wordprocessingGroup" xmlns:wpi="http://schemas.microsoft.com/office/word/2010/wordprocessingInk" xmlns:wne="http://schemas.microsoft.com/office/word/2006/wordml" xmlns:wps="http://schemas.microsoft.com/office/word/2010/wordprocessingShape" mc:Ignorable="w14 wp14">
+<w:ftr xmlns:wpc="http://schemas.microsoft.com/office/word/2010/wordprocessingCanvas" xmlns:mc="http://schemas.openxmlformats.org/markup-compatibility/2006" xmlns:o="urn:schemas-microsoft-com:office:office" xmlns:r="http://schemas.openxmlformats.org/officeDocument/2006/relationships" xmlns:m="http://schemas.openxmlformats.org/officeDocument/2006/math" xmlns:v="urn:schemas-microsoft-com:vml" xmlns:wp14="http://schemas.microsoft.com/office/word/2010/wordprocessingDrawing" xmlns:wp="http://schemas.openxmlformats.org/drawingml/2006/wordprocessingDrawing" xmlns:w10="urn:schemas-microsoft-com:office:word" xmlns:w="http://schemas.openxmlformats.org/wordprocessingml/2006/main" xmlns:w14="http://schemas.microsoft.com/office/word/2010/wordml" xmlns:w15="http://schemas.microsoft.com/office/word/2012/wordml" xmlns:wpg="http://schemas.microsoft.com/office/word/2010/wordprocessingGroup" xmlns:wpi="http://schemas.microsoft.com/office/word/2010/wordprocessingInk" xmlns:wne="http://schemas.microsoft.com/office/word/2006/wordml" xmlns:wps="http://schemas.microsoft.com/office/word/2010/wordprocessingShape" mc:Ignorable="w14 w15 wp14">
   <w:sdt>
     <w:sdtPr>
       <w:id w:val="2898294"/>
@@ -8189,7 +8493,7 @@
           <w:rPr>
             <w:noProof/>
           </w:rPr>
-          <w:t>7</w:t>
+          <w:t>24</w:t>
         </w:r>
         <w:r>
           <w:rPr>
@@ -8209,7 +8513,7 @@
 </file>
 
 <file path=word/footnotes.xml><?xml version="1.0" encoding="utf-8"?>
-<w:footnotes xmlns:wpc="http://schemas.microsoft.com/office/word/2010/wordprocessingCanvas" xmlns:mc="http://schemas.openxmlformats.org/markup-compatibility/2006" xmlns:o="urn:schemas-microsoft-com:office:office" xmlns:r="http://schemas.openxmlformats.org/officeDocument/2006/relationships" xmlns:m="http://schemas.openxmlformats.org/officeDocument/2006/math" xmlns:v="urn:schemas-microsoft-com:vml" xmlns:wp14="http://schemas.microsoft.com/office/word/2010/wordprocessingDrawing" xmlns:wp="http://schemas.openxmlformats.org/drawingml/2006/wordprocessingDrawing" xmlns:w10="urn:schemas-microsoft-com:office:word" xmlns:w="http://schemas.openxmlformats.org/wordprocessingml/2006/main" xmlns:w14="http://schemas.microsoft.com/office/word/2010/wordml" xmlns:wpg="http://schemas.microsoft.com/office/word/2010/wordprocessingGroup" xmlns:wpi="http://schemas.microsoft.com/office/word/2010/wordprocessingInk" xmlns:wne="http://schemas.microsoft.com/office/word/2006/wordml" xmlns:wps="http://schemas.microsoft.com/office/word/2010/wordprocessingShape" mc:Ignorable="w14 wp14">
+<w:footnotes xmlns:wpc="http://schemas.microsoft.com/office/word/2010/wordprocessingCanvas" xmlns:mc="http://schemas.openxmlformats.org/markup-compatibility/2006" xmlns:o="urn:schemas-microsoft-com:office:office" xmlns:r="http://schemas.openxmlformats.org/officeDocument/2006/relationships" xmlns:m="http://schemas.openxmlformats.org/officeDocument/2006/math" xmlns:v="urn:schemas-microsoft-com:vml" xmlns:wp14="http://schemas.microsoft.com/office/word/2010/wordprocessingDrawing" xmlns:wp="http://schemas.openxmlformats.org/drawingml/2006/wordprocessingDrawing" xmlns:w10="urn:schemas-microsoft-com:office:word" xmlns:w="http://schemas.openxmlformats.org/wordprocessingml/2006/main" xmlns:w14="http://schemas.microsoft.com/office/word/2010/wordml" xmlns:w15="http://schemas.microsoft.com/office/word/2012/wordml" xmlns:wpg="http://schemas.microsoft.com/office/word/2010/wordprocessingGroup" xmlns:wpi="http://schemas.microsoft.com/office/word/2010/wordprocessingInk" xmlns:wne="http://schemas.microsoft.com/office/word/2006/wordml" xmlns:wps="http://schemas.microsoft.com/office/word/2010/wordprocessingShape" mc:Ignorable="w14 w15 wp14">
   <w:footnote w:type="separator" w:id="-1">
     <w:p>
       <w:pPr>
@@ -8286,7 +8590,7 @@
 </file>
 
 <file path=word/header1.xml><?xml version="1.0" encoding="utf-8"?>
-<w:hdr xmlns:wpc="http://schemas.microsoft.com/office/word/2010/wordprocessingCanvas" xmlns:mc="http://schemas.openxmlformats.org/markup-compatibility/2006" xmlns:o="urn:schemas-microsoft-com:office:office" xmlns:r="http://schemas.openxmlformats.org/officeDocument/2006/relationships" xmlns:m="http://schemas.openxmlformats.org/officeDocument/2006/math" xmlns:v="urn:schemas-microsoft-com:vml" xmlns:wp14="http://schemas.microsoft.com/office/word/2010/wordprocessingDrawing" xmlns:wp="http://schemas.openxmlformats.org/drawingml/2006/wordprocessingDrawing" xmlns:w10="urn:schemas-microsoft-com:office:word" xmlns:w="http://schemas.openxmlformats.org/wordprocessingml/2006/main" xmlns:w14="http://schemas.microsoft.com/office/word/2010/wordml" xmlns:wpg="http://schemas.microsoft.com/office/word/2010/wordprocessingGroup" xmlns:wpi="http://schemas.microsoft.com/office/word/2010/wordprocessingInk" xmlns:wne="http://schemas.microsoft.com/office/word/2006/wordml" xmlns:wps="http://schemas.microsoft.com/office/word/2010/wordprocessingShape" mc:Ignorable="w14 wp14">
+<w:hdr xmlns:wpc="http://schemas.microsoft.com/office/word/2010/wordprocessingCanvas" xmlns:mc="http://schemas.openxmlformats.org/markup-compatibility/2006" xmlns:o="urn:schemas-microsoft-com:office:office" xmlns:r="http://schemas.openxmlformats.org/officeDocument/2006/relationships" xmlns:m="http://schemas.openxmlformats.org/officeDocument/2006/math" xmlns:v="urn:schemas-microsoft-com:vml" xmlns:wp14="http://schemas.microsoft.com/office/word/2010/wordprocessingDrawing" xmlns:wp="http://schemas.openxmlformats.org/drawingml/2006/wordprocessingDrawing" xmlns:w10="urn:schemas-microsoft-com:office:word" xmlns:w="http://schemas.openxmlformats.org/wordprocessingml/2006/main" xmlns:w14="http://schemas.microsoft.com/office/word/2010/wordml" xmlns:w15="http://schemas.microsoft.com/office/word/2012/wordml" xmlns:wpg="http://schemas.microsoft.com/office/word/2010/wordprocessingGroup" xmlns:wpi="http://schemas.microsoft.com/office/word/2010/wordprocessingInk" xmlns:wne="http://schemas.microsoft.com/office/word/2006/wordml" xmlns:wps="http://schemas.microsoft.com/office/word/2010/wordprocessingShape" mc:Ignorable="w14 w15 wp14">
   <w:p>
     <w:pPr>
       <w:pStyle w:val="Header"/>
@@ -8311,7 +8615,7 @@
 </file>
 
 <file path=word/numbering.xml><?xml version="1.0" encoding="utf-8"?>
-<w:numbering xmlns:wpc="http://schemas.microsoft.com/office/word/2010/wordprocessingCanvas" xmlns:mc="http://schemas.openxmlformats.org/markup-compatibility/2006" xmlns:o="urn:schemas-microsoft-com:office:office" xmlns:r="http://schemas.openxmlformats.org/officeDocument/2006/relationships" xmlns:m="http://schemas.openxmlformats.org/officeDocument/2006/math" xmlns:v="urn:schemas-microsoft-com:vml" xmlns:wp14="http://schemas.microsoft.com/office/word/2010/wordprocessingDrawing" xmlns:wp="http://schemas.openxmlformats.org/drawingml/2006/wordprocessingDrawing" xmlns:w10="urn:schemas-microsoft-com:office:word" xmlns:w="http://schemas.openxmlformats.org/wordprocessingml/2006/main" xmlns:w14="http://schemas.microsoft.com/office/word/2010/wordml" xmlns:wpg="http://schemas.microsoft.com/office/word/2010/wordprocessingGroup" xmlns:wpi="http://schemas.microsoft.com/office/word/2010/wordprocessingInk" xmlns:wne="http://schemas.microsoft.com/office/word/2006/wordml" xmlns:wps="http://schemas.microsoft.com/office/word/2010/wordprocessingShape" mc:Ignorable="w14 wp14">
+<w:numbering xmlns:wpc="http://schemas.microsoft.com/office/word/2010/wordprocessingCanvas" xmlns:mc="http://schemas.openxmlformats.org/markup-compatibility/2006" xmlns:o="urn:schemas-microsoft-com:office:office" xmlns:r="http://schemas.openxmlformats.org/officeDocument/2006/relationships" xmlns:m="http://schemas.openxmlformats.org/officeDocument/2006/math" xmlns:v="urn:schemas-microsoft-com:vml" xmlns:wp14="http://schemas.microsoft.com/office/word/2010/wordprocessingDrawing" xmlns:wp="http://schemas.openxmlformats.org/drawingml/2006/wordprocessingDrawing" xmlns:w10="urn:schemas-microsoft-com:office:word" xmlns:w="http://schemas.openxmlformats.org/wordprocessingml/2006/main" xmlns:w14="http://schemas.microsoft.com/office/word/2010/wordml" xmlns:w15="http://schemas.microsoft.com/office/word/2012/wordml" xmlns:wpg="http://schemas.microsoft.com/office/word/2010/wordprocessingGroup" xmlns:wpi="http://schemas.microsoft.com/office/word/2010/wordprocessingInk" xmlns:wne="http://schemas.microsoft.com/office/word/2006/wordml" xmlns:wps="http://schemas.microsoft.com/office/word/2010/wordprocessingShape" mc:Ignorable="w14 w15 wp14">
   <w:abstractNum w:abstractNumId="0">
     <w:nsid w:val="FFFFFF89"/>
     <w:multiLevelType w:val="singleLevel"/>
@@ -9942,7 +10246,7 @@
 </file>
 
 <file path=word/styles.xml><?xml version="1.0" encoding="utf-8"?>
-<w:styles xmlns:mc="http://schemas.openxmlformats.org/markup-compatibility/2006" xmlns:r="http://schemas.openxmlformats.org/officeDocument/2006/relationships" xmlns:w="http://schemas.openxmlformats.org/wordprocessingml/2006/main" xmlns:w14="http://schemas.microsoft.com/office/word/2010/wordml" mc:Ignorable="w14">
+<w:styles xmlns:mc="http://schemas.openxmlformats.org/markup-compatibility/2006" xmlns:r="http://schemas.openxmlformats.org/officeDocument/2006/relationships" xmlns:w="http://schemas.openxmlformats.org/wordprocessingml/2006/main" xmlns:w14="http://schemas.microsoft.com/office/word/2010/wordml" xmlns:w15="http://schemas.microsoft.com/office/word/2012/wordml" mc:Ignorable="w14 w15">
   <w:docDefaults>
     <w:rPrDefault>
       <w:rPr>
@@ -9958,144 +10262,378 @@
       </w:pPr>
     </w:pPrDefault>
   </w:docDefaults>
-  <w:latentStyles w:defLockedState="0" w:defUIPriority="99" w:defSemiHidden="1" w:defUnhideWhenUsed="1" w:defQFormat="0" w:count="267">
-    <w:lsdException w:name="Normal" w:semiHidden="0" w:uiPriority="0" w:unhideWhenUsed="0" w:qFormat="1"/>
-    <w:lsdException w:name="heading 1" w:semiHidden="0" w:uiPriority="9" w:unhideWhenUsed="0" w:qFormat="1"/>
-    <w:lsdException w:name="heading 2" w:uiPriority="9" w:qFormat="1"/>
-    <w:lsdException w:name="heading 3" w:uiPriority="9" w:qFormat="1"/>
-    <w:lsdException w:name="heading 4" w:uiPriority="9" w:qFormat="1"/>
-    <w:lsdException w:name="heading 5" w:uiPriority="9" w:qFormat="1"/>
-    <w:lsdException w:name="heading 6" w:uiPriority="9" w:qFormat="1"/>
-    <w:lsdException w:name="heading 7" w:uiPriority="9" w:qFormat="1"/>
-    <w:lsdException w:name="heading 8" w:uiPriority="9" w:qFormat="1"/>
-    <w:lsdException w:name="heading 9" w:uiPriority="9" w:qFormat="1"/>
-    <w:lsdException w:name="toc 1" w:uiPriority="39"/>
-    <w:lsdException w:name="toc 2" w:uiPriority="39"/>
-    <w:lsdException w:name="toc 3" w:uiPriority="39"/>
-    <w:lsdException w:name="toc 4" w:uiPriority="39"/>
-    <w:lsdException w:name="toc 5" w:uiPriority="39"/>
-    <w:lsdException w:name="toc 6" w:uiPriority="39"/>
-    <w:lsdException w:name="toc 7" w:uiPriority="39"/>
-    <w:lsdException w:name="toc 8" w:uiPriority="39"/>
-    <w:lsdException w:name="toc 9" w:uiPriority="39"/>
-    <w:lsdException w:name="caption" w:uiPriority="35" w:qFormat="1"/>
-    <w:lsdException w:name="Title" w:semiHidden="0" w:uiPriority="10" w:unhideWhenUsed="0" w:qFormat="1"/>
-    <w:lsdException w:name="Default Paragraph Font" w:uiPriority="1"/>
-    <w:lsdException w:name="Subtitle" w:semiHidden="0" w:uiPriority="11" w:unhideWhenUsed="0" w:qFormat="1"/>
-    <w:lsdException w:name="Strong" w:semiHidden="0" w:uiPriority="22" w:unhideWhenUsed="0" w:qFormat="1"/>
-    <w:lsdException w:name="Emphasis" w:semiHidden="0" w:uiPriority="20" w:unhideWhenUsed="0" w:qFormat="1"/>
-    <w:lsdException w:name="Table Grid" w:semiHidden="0" w:uiPriority="39" w:unhideWhenUsed="0"/>
-    <w:lsdException w:name="Placeholder Text" w:unhideWhenUsed="0"/>
-    <w:lsdException w:name="No Spacing" w:semiHidden="0" w:uiPriority="1" w:unhideWhenUsed="0" w:qFormat="1"/>
-    <w:lsdException w:name="Light Shading" w:semiHidden="0" w:uiPriority="60" w:unhideWhenUsed="0"/>
-    <w:lsdException w:name="Light List" w:semiHidden="0" w:uiPriority="61" w:unhideWhenUsed="0"/>
-    <w:lsdException w:name="Light Grid" w:semiHidden="0" w:uiPriority="62" w:unhideWhenUsed="0"/>
-    <w:lsdException w:name="Medium Shading 1" w:semiHidden="0" w:uiPriority="63" w:unhideWhenUsed="0"/>
-    <w:lsdException w:name="Medium Shading 2" w:semiHidden="0" w:uiPriority="64" w:unhideWhenUsed="0"/>
-    <w:lsdException w:name="Medium List 1" w:semiHidden="0" w:uiPriority="65" w:unhideWhenUsed="0"/>
-    <w:lsdException w:name="Medium List 2" w:semiHidden="0" w:uiPriority="66" w:unhideWhenUsed="0"/>
-    <w:lsdException w:name="Medium Grid 1" w:semiHidden="0" w:uiPriority="67" w:unhideWhenUsed="0"/>
-    <w:lsdException w:name="Medium Grid 2" w:semiHidden="0" w:uiPriority="68" w:unhideWhenUsed="0"/>
-    <w:lsdException w:name="Medium Grid 3" w:semiHidden="0" w:uiPriority="69" w:unhideWhenUsed="0"/>
-    <w:lsdException w:name="Dark List" w:semiHidden="0" w:uiPriority="70" w:unhideWhenUsed="0"/>
-    <w:lsdException w:name="Colorful Shading" w:semiHidden="0" w:uiPriority="71" w:unhideWhenUsed="0"/>
-    <w:lsdException w:name="Colorful List" w:semiHidden="0" w:uiPriority="72" w:unhideWhenUsed="0"/>
-    <w:lsdException w:name="Colorful Grid" w:semiHidden="0" w:uiPriority="73" w:unhideWhenUsed="0"/>
-    <w:lsdException w:name="Light Shading Accent 1" w:semiHidden="0" w:uiPriority="60" w:unhideWhenUsed="0"/>
-    <w:lsdException w:name="Light List Accent 1" w:semiHidden="0" w:uiPriority="61" w:unhideWhenUsed="0"/>
-    <w:lsdException w:name="Light Grid Accent 1" w:semiHidden="0" w:uiPriority="62" w:unhideWhenUsed="0"/>
-    <w:lsdException w:name="Medium Shading 1 Accent 1" w:semiHidden="0" w:uiPriority="63" w:unhideWhenUsed="0"/>
-    <w:lsdException w:name="Medium Shading 2 Accent 1" w:semiHidden="0" w:uiPriority="64" w:unhideWhenUsed="0"/>
-    <w:lsdException w:name="Medium List 1 Accent 1" w:semiHidden="0" w:uiPriority="65" w:unhideWhenUsed="0"/>
-    <w:lsdException w:name="Revision" w:unhideWhenUsed="0"/>
-    <w:lsdException w:name="List Paragraph" w:semiHidden="0" w:uiPriority="34" w:unhideWhenUsed="0" w:qFormat="1"/>
-    <w:lsdException w:name="Quote" w:semiHidden="0" w:uiPriority="29" w:unhideWhenUsed="0" w:qFormat="1"/>
-    <w:lsdException w:name="Intense Quote" w:semiHidden="0" w:uiPriority="30" w:unhideWhenUsed="0" w:qFormat="1"/>
-    <w:lsdException w:name="Medium List 2 Accent 1" w:semiHidden="0" w:uiPriority="66" w:unhideWhenUsed="0"/>
-    <w:lsdException w:name="Medium Grid 1 Accent 1" w:semiHidden="0" w:uiPriority="67" w:unhideWhenUsed="0"/>
-    <w:lsdException w:name="Medium Grid 2 Accent 1" w:semiHidden="0" w:uiPriority="68" w:unhideWhenUsed="0"/>
-    <w:lsdException w:name="Medium Grid 3 Accent 1" w:semiHidden="0" w:uiPriority="69" w:unhideWhenUsed="0"/>
-    <w:lsdException w:name="Dark List Accent 1" w:semiHidden="0" w:uiPriority="70" w:unhideWhenUsed="0"/>
-    <w:lsdException w:name="Colorful Shading Accent 1" w:semiHidden="0" w:uiPriority="71" w:unhideWhenUsed="0"/>
-    <w:lsdException w:name="Colorful List Accent 1" w:semiHidden="0" w:uiPriority="72" w:unhideWhenUsed="0"/>
-    <w:lsdException w:name="Colorful Grid Accent 1" w:semiHidden="0" w:uiPriority="73" w:unhideWhenUsed="0"/>
-    <w:lsdException w:name="Light Shading Accent 2" w:semiHidden="0" w:uiPriority="60" w:unhideWhenUsed="0"/>
-    <w:lsdException w:name="Light List Accent 2" w:semiHidden="0" w:uiPriority="61" w:unhideWhenUsed="0"/>
-    <w:lsdException w:name="Light Grid Accent 2" w:semiHidden="0" w:uiPriority="62" w:unhideWhenUsed="0"/>
-    <w:lsdException w:name="Medium Shading 1 Accent 2" w:semiHidden="0" w:uiPriority="63" w:unhideWhenUsed="0"/>
-    <w:lsdException w:name="Medium Shading 2 Accent 2" w:semiHidden="0" w:uiPriority="64" w:unhideWhenUsed="0"/>
-    <w:lsdException w:name="Medium List 1 Accent 2" w:semiHidden="0" w:uiPriority="65" w:unhideWhenUsed="0"/>
-    <w:lsdException w:name="Medium List 2 Accent 2" w:semiHidden="0" w:uiPriority="66" w:unhideWhenUsed="0"/>
-    <w:lsdException w:name="Medium Grid 1 Accent 2" w:semiHidden="0" w:uiPriority="67" w:unhideWhenUsed="0"/>
-    <w:lsdException w:name="Medium Grid 2 Accent 2" w:semiHidden="0" w:uiPriority="68" w:unhideWhenUsed="0"/>
-    <w:lsdException w:name="Medium Grid 3 Accent 2" w:semiHidden="0" w:uiPriority="69" w:unhideWhenUsed="0"/>
-    <w:lsdException w:name="Dark List Accent 2" w:semiHidden="0" w:uiPriority="70" w:unhideWhenUsed="0"/>
-    <w:lsdException w:name="Colorful Shading Accent 2" w:semiHidden="0" w:uiPriority="71" w:unhideWhenUsed="0"/>
-    <w:lsdException w:name="Colorful List Accent 2" w:semiHidden="0" w:uiPriority="72" w:unhideWhenUsed="0"/>
-    <w:lsdException w:name="Colorful Grid Accent 2" w:semiHidden="0" w:uiPriority="73" w:unhideWhenUsed="0"/>
-    <w:lsdException w:name="Light Shading Accent 3" w:semiHidden="0" w:uiPriority="60" w:unhideWhenUsed="0"/>
-    <w:lsdException w:name="Light List Accent 3" w:semiHidden="0" w:uiPriority="61" w:unhideWhenUsed="0"/>
-    <w:lsdException w:name="Light Grid Accent 3" w:semiHidden="0" w:uiPriority="62" w:unhideWhenUsed="0"/>
-    <w:lsdException w:name="Medium Shading 1 Accent 3" w:semiHidden="0" w:uiPriority="63" w:unhideWhenUsed="0"/>
-    <w:lsdException w:name="Medium Shading 2 Accent 3" w:semiHidden="0" w:uiPriority="64" w:unhideWhenUsed="0"/>
-    <w:lsdException w:name="Medium List 1 Accent 3" w:semiHidden="0" w:uiPriority="65" w:unhideWhenUsed="0"/>
-    <w:lsdException w:name="Medium List 2 Accent 3" w:semiHidden="0" w:uiPriority="66" w:unhideWhenUsed="0"/>
-    <w:lsdException w:name="Medium Grid 1 Accent 3" w:semiHidden="0" w:uiPriority="67" w:unhideWhenUsed="0"/>
-    <w:lsdException w:name="Medium Grid 2 Accent 3" w:semiHidden="0" w:uiPriority="68" w:unhideWhenUsed="0"/>
-    <w:lsdException w:name="Medium Grid 3 Accent 3" w:semiHidden="0" w:uiPriority="69" w:unhideWhenUsed="0"/>
-    <w:lsdException w:name="Dark List Accent 3" w:semiHidden="0" w:uiPriority="70" w:unhideWhenUsed="0"/>
-    <w:lsdException w:name="Colorful Shading Accent 3" w:semiHidden="0" w:uiPriority="71" w:unhideWhenUsed="0"/>
-    <w:lsdException w:name="Colorful List Accent 3" w:semiHidden="0" w:uiPriority="72" w:unhideWhenUsed="0"/>
-    <w:lsdException w:name="Colorful Grid Accent 3" w:semiHidden="0" w:uiPriority="73" w:unhideWhenUsed="0"/>
-    <w:lsdException w:name="Light Shading Accent 4" w:semiHidden="0" w:uiPriority="60" w:unhideWhenUsed="0"/>
-    <w:lsdException w:name="Light List Accent 4" w:semiHidden="0" w:uiPriority="61" w:unhideWhenUsed="0"/>
-    <w:lsdException w:name="Light Grid Accent 4" w:semiHidden="0" w:uiPriority="62" w:unhideWhenUsed="0"/>
-    <w:lsdException w:name="Medium Shading 1 Accent 4" w:semiHidden="0" w:uiPriority="63" w:unhideWhenUsed="0"/>
-    <w:lsdException w:name="Medium Shading 2 Accent 4" w:semiHidden="0" w:uiPriority="64" w:unhideWhenUsed="0"/>
-    <w:lsdException w:name="Medium List 1 Accent 4" w:semiHidden="0" w:uiPriority="65" w:unhideWhenUsed="0"/>
-    <w:lsdException w:name="Medium List 2 Accent 4" w:semiHidden="0" w:uiPriority="66" w:unhideWhenUsed="0"/>
-    <w:lsdException w:name="Medium Grid 1 Accent 4" w:semiHidden="0" w:uiPriority="67" w:unhideWhenUsed="0"/>
-    <w:lsdException w:name="Medium Grid 2 Accent 4" w:semiHidden="0" w:uiPriority="68" w:unhideWhenUsed="0"/>
-    <w:lsdException w:name="Medium Grid 3 Accent 4" w:semiHidden="0" w:uiPriority="69" w:unhideWhenUsed="0"/>
-    <w:lsdException w:name="Dark List Accent 4" w:semiHidden="0" w:uiPriority="70" w:unhideWhenUsed="0"/>
-    <w:lsdException w:name="Colorful Shading Accent 4" w:semiHidden="0" w:uiPriority="71" w:unhideWhenUsed="0"/>
-    <w:lsdException w:name="Colorful List Accent 4" w:semiHidden="0" w:uiPriority="72" w:unhideWhenUsed="0"/>
-    <w:lsdException w:name="Colorful Grid Accent 4" w:semiHidden="0" w:uiPriority="73" w:unhideWhenUsed="0"/>
-    <w:lsdException w:name="Light Shading Accent 5" w:semiHidden="0" w:uiPriority="60" w:unhideWhenUsed="0"/>
-    <w:lsdException w:name="Light List Accent 5" w:semiHidden="0" w:uiPriority="61" w:unhideWhenUsed="0"/>
-    <w:lsdException w:name="Light Grid Accent 5" w:semiHidden="0" w:uiPriority="62" w:unhideWhenUsed="0"/>
-    <w:lsdException w:name="Medium Shading 1 Accent 5" w:semiHidden="0" w:uiPriority="63" w:unhideWhenUsed="0"/>
-    <w:lsdException w:name="Medium Shading 2 Accent 5" w:semiHidden="0" w:uiPriority="64" w:unhideWhenUsed="0"/>
-    <w:lsdException w:name="Medium List 1 Accent 5" w:semiHidden="0" w:uiPriority="65" w:unhideWhenUsed="0"/>
-    <w:lsdException w:name="Medium List 2 Accent 5" w:semiHidden="0" w:uiPriority="66" w:unhideWhenUsed="0"/>
-    <w:lsdException w:name="Medium Grid 1 Accent 5" w:semiHidden="0" w:uiPriority="67" w:unhideWhenUsed="0"/>
-    <w:lsdException w:name="Medium Grid 2 Accent 5" w:semiHidden="0" w:uiPriority="68" w:unhideWhenUsed="0"/>
-    <w:lsdException w:name="Medium Grid 3 Accent 5" w:semiHidden="0" w:uiPriority="69" w:unhideWhenUsed="0"/>
-    <w:lsdException w:name="Dark List Accent 5" w:semiHidden="0" w:uiPriority="70" w:unhideWhenUsed="0"/>
-    <w:lsdException w:name="Colorful Shading Accent 5" w:semiHidden="0" w:uiPriority="71" w:unhideWhenUsed="0"/>
-    <w:lsdException w:name="Colorful List Accent 5" w:semiHidden="0" w:uiPriority="72" w:unhideWhenUsed="0"/>
-    <w:lsdException w:name="Colorful Grid Accent 5" w:semiHidden="0" w:uiPriority="73" w:unhideWhenUsed="0"/>
-    <w:lsdException w:name="Light Shading Accent 6" w:semiHidden="0" w:uiPriority="60" w:unhideWhenUsed="0"/>
-    <w:lsdException w:name="Light List Accent 6" w:semiHidden="0" w:uiPriority="61" w:unhideWhenUsed="0"/>
-    <w:lsdException w:name="Light Grid Accent 6" w:semiHidden="0" w:uiPriority="62" w:unhideWhenUsed="0"/>
-    <w:lsdException w:name="Medium Shading 1 Accent 6" w:semiHidden="0" w:uiPriority="63" w:unhideWhenUsed="0"/>
-    <w:lsdException w:name="Medium Shading 2 Accent 6" w:semiHidden="0" w:uiPriority="64" w:unhideWhenUsed="0"/>
-    <w:lsdException w:name="Medium List 1 Accent 6" w:semiHidden="0" w:uiPriority="65" w:unhideWhenUsed="0"/>
-    <w:lsdException w:name="Medium List 2 Accent 6" w:semiHidden="0" w:uiPriority="66" w:unhideWhenUsed="0"/>
-    <w:lsdException w:name="Medium Grid 1 Accent 6" w:semiHidden="0" w:uiPriority="67" w:unhideWhenUsed="0"/>
-    <w:lsdException w:name="Medium Grid 2 Accent 6" w:semiHidden="0" w:uiPriority="68" w:unhideWhenUsed="0"/>
-    <w:lsdException w:name="Medium Grid 3 Accent 6" w:semiHidden="0" w:uiPriority="69" w:unhideWhenUsed="0"/>
-    <w:lsdException w:name="Dark List Accent 6" w:semiHidden="0" w:uiPriority="70" w:unhideWhenUsed="0"/>
-    <w:lsdException w:name="Colorful Shading Accent 6" w:semiHidden="0" w:uiPriority="71" w:unhideWhenUsed="0"/>
-    <w:lsdException w:name="Colorful List Accent 6" w:semiHidden="0" w:uiPriority="72" w:unhideWhenUsed="0"/>
-    <w:lsdException w:name="Colorful Grid Accent 6" w:semiHidden="0" w:uiPriority="73" w:unhideWhenUsed="0"/>
-    <w:lsdException w:name="Subtle Emphasis" w:semiHidden="0" w:uiPriority="19" w:unhideWhenUsed="0" w:qFormat="1"/>
-    <w:lsdException w:name="Intense Emphasis" w:semiHidden="0" w:uiPriority="21" w:unhideWhenUsed="0" w:qFormat="1"/>
-    <w:lsdException w:name="Subtle Reference" w:semiHidden="0" w:uiPriority="31" w:unhideWhenUsed="0" w:qFormat="1"/>
-    <w:lsdException w:name="Intense Reference" w:semiHidden="0" w:uiPriority="32" w:unhideWhenUsed="0" w:qFormat="1"/>
-    <w:lsdException w:name="Book Title" w:semiHidden="0" w:uiPriority="33" w:unhideWhenUsed="0" w:qFormat="1"/>
-    <w:lsdException w:name="Bibliography" w:uiPriority="37"/>
-    <w:lsdException w:name="TOC Heading" w:uiPriority="39" w:qFormat="1"/>
+  <w:latentStyles w:defLockedState="0" w:defUIPriority="99" w:defSemiHidden="0" w:defUnhideWhenUsed="0" w:defQFormat="0" w:count="371">
+    <w:lsdException w:name="Normal" w:uiPriority="0" w:qFormat="1"/>
+    <w:lsdException w:name="heading 1" w:uiPriority="9" w:qFormat="1"/>
+    <w:lsdException w:name="heading 2" w:semiHidden="1" w:uiPriority="9" w:unhideWhenUsed="1" w:qFormat="1"/>
+    <w:lsdException w:name="heading 3" w:semiHidden="1" w:uiPriority="9" w:unhideWhenUsed="1" w:qFormat="1"/>
+    <w:lsdException w:name="heading 4" w:semiHidden="1" w:uiPriority="9" w:unhideWhenUsed="1" w:qFormat="1"/>
+    <w:lsdException w:name="heading 5" w:semiHidden="1" w:uiPriority="9" w:unhideWhenUsed="1" w:qFormat="1"/>
+    <w:lsdException w:name="heading 6" w:semiHidden="1" w:uiPriority="9" w:unhideWhenUsed="1" w:qFormat="1"/>
+    <w:lsdException w:name="heading 7" w:semiHidden="1" w:uiPriority="9" w:unhideWhenUsed="1" w:qFormat="1"/>
+    <w:lsdException w:name="heading 8" w:semiHidden="1" w:uiPriority="9" w:unhideWhenUsed="1" w:qFormat="1"/>
+    <w:lsdException w:name="heading 9" w:semiHidden="1" w:uiPriority="9" w:unhideWhenUsed="1" w:qFormat="1"/>
+    <w:lsdException w:name="index 1" w:semiHidden="1" w:unhideWhenUsed="1"/>
+    <w:lsdException w:name="index 2" w:semiHidden="1" w:unhideWhenUsed="1"/>
+    <w:lsdException w:name="index 3" w:semiHidden="1" w:unhideWhenUsed="1"/>
+    <w:lsdException w:name="index 4" w:semiHidden="1" w:unhideWhenUsed="1"/>
+    <w:lsdException w:name="index 5" w:semiHidden="1" w:unhideWhenUsed="1"/>
+    <w:lsdException w:name="index 6" w:semiHidden="1" w:unhideWhenUsed="1"/>
+    <w:lsdException w:name="index 7" w:semiHidden="1" w:unhideWhenUsed="1"/>
+    <w:lsdException w:name="index 8" w:semiHidden="1" w:unhideWhenUsed="1"/>
+    <w:lsdException w:name="index 9" w:semiHidden="1" w:unhideWhenUsed="1"/>
+    <w:lsdException w:name="toc 1" w:semiHidden="1" w:uiPriority="39" w:unhideWhenUsed="1"/>
+    <w:lsdException w:name="toc 2" w:semiHidden="1" w:uiPriority="39" w:unhideWhenUsed="1"/>
+    <w:lsdException w:name="toc 3" w:semiHidden="1" w:uiPriority="39" w:unhideWhenUsed="1"/>
+    <w:lsdException w:name="toc 4" w:semiHidden="1" w:uiPriority="39" w:unhideWhenUsed="1"/>
+    <w:lsdException w:name="toc 5" w:semiHidden="1" w:uiPriority="39" w:unhideWhenUsed="1"/>
+    <w:lsdException w:name="toc 6" w:semiHidden="1" w:uiPriority="39" w:unhideWhenUsed="1"/>
+    <w:lsdException w:name="toc 7" w:semiHidden="1" w:uiPriority="39" w:unhideWhenUsed="1"/>
+    <w:lsdException w:name="toc 8" w:semiHidden="1" w:uiPriority="39" w:unhideWhenUsed="1"/>
+    <w:lsdException w:name="toc 9" w:semiHidden="1" w:uiPriority="39" w:unhideWhenUsed="1"/>
+    <w:lsdException w:name="Normal Indent" w:semiHidden="1" w:unhideWhenUsed="1"/>
+    <w:lsdException w:name="footnote text" w:semiHidden="1" w:unhideWhenUsed="1"/>
+    <w:lsdException w:name="annotation text" w:semiHidden="1" w:unhideWhenUsed="1"/>
+    <w:lsdException w:name="header" w:semiHidden="1" w:unhideWhenUsed="1"/>
+    <w:lsdException w:name="footer" w:semiHidden="1" w:unhideWhenUsed="1"/>
+    <w:lsdException w:name="index heading" w:semiHidden="1" w:unhideWhenUsed="1"/>
+    <w:lsdException w:name="caption" w:semiHidden="1" w:uiPriority="35" w:unhideWhenUsed="1" w:qFormat="1"/>
+    <w:lsdException w:name="table of figures" w:semiHidden="1" w:unhideWhenUsed="1"/>
+    <w:lsdException w:name="envelope address" w:semiHidden="1" w:unhideWhenUsed="1"/>
+    <w:lsdException w:name="envelope return" w:semiHidden="1" w:unhideWhenUsed="1"/>
+    <w:lsdException w:name="footnote reference" w:semiHidden="1" w:unhideWhenUsed="1"/>
+    <w:lsdException w:name="annotation reference" w:semiHidden="1" w:unhideWhenUsed="1"/>
+    <w:lsdException w:name="line number" w:semiHidden="1" w:unhideWhenUsed="1"/>
+    <w:lsdException w:name="page number" w:semiHidden="1" w:unhideWhenUsed="1"/>
+    <w:lsdException w:name="endnote reference" w:semiHidden="1" w:unhideWhenUsed="1"/>
+    <w:lsdException w:name="endnote text" w:semiHidden="1" w:unhideWhenUsed="1"/>
+    <w:lsdException w:name="table of authorities" w:semiHidden="1" w:unhideWhenUsed="1"/>
+    <w:lsdException w:name="macro" w:semiHidden="1" w:unhideWhenUsed="1"/>
+    <w:lsdException w:name="toa heading" w:semiHidden="1" w:unhideWhenUsed="1"/>
+    <w:lsdException w:name="List" w:semiHidden="1" w:unhideWhenUsed="1"/>
+    <w:lsdException w:name="List Bullet" w:semiHidden="1" w:unhideWhenUsed="1"/>
+    <w:lsdException w:name="List Number" w:semiHidden="1" w:unhideWhenUsed="1"/>
+    <w:lsdException w:name="List 2" w:semiHidden="1" w:unhideWhenUsed="1"/>
+    <w:lsdException w:name="List 3" w:semiHidden="1" w:unhideWhenUsed="1"/>
+    <w:lsdException w:name="List 4" w:semiHidden="1" w:unhideWhenUsed="1"/>
+    <w:lsdException w:name="List 5" w:semiHidden="1" w:unhideWhenUsed="1"/>
+    <w:lsdException w:name="List Bullet 2" w:semiHidden="1" w:unhideWhenUsed="1"/>
+    <w:lsdException w:name="List Bullet 3" w:semiHidden="1" w:unhideWhenUsed="1"/>
+    <w:lsdException w:name="List Bullet 4" w:semiHidden="1" w:unhideWhenUsed="1"/>
+    <w:lsdException w:name="List Bullet 5" w:semiHidden="1" w:unhideWhenUsed="1"/>
+    <w:lsdException w:name="List Number 2" w:semiHidden="1" w:unhideWhenUsed="1"/>
+    <w:lsdException w:name="List Number 3" w:semiHidden="1" w:unhideWhenUsed="1"/>
+    <w:lsdException w:name="List Number 4" w:semiHidden="1" w:unhideWhenUsed="1"/>
+    <w:lsdException w:name="List Number 5" w:semiHidden="1" w:unhideWhenUsed="1"/>
+    <w:lsdException w:name="Title" w:uiPriority="10" w:qFormat="1"/>
+    <w:lsdException w:name="Closing" w:semiHidden="1" w:unhideWhenUsed="1"/>
+    <w:lsdException w:name="Signature" w:semiHidden="1" w:unhideWhenUsed="1"/>
+    <w:lsdException w:name="Default Paragraph Font" w:semiHidden="1" w:uiPriority="1" w:unhideWhenUsed="1"/>
+    <w:lsdException w:name="Body Text" w:semiHidden="1" w:unhideWhenUsed="1"/>
+    <w:lsdException w:name="Body Text Indent" w:semiHidden="1" w:unhideWhenUsed="1"/>
+    <w:lsdException w:name="List Continue" w:semiHidden="1" w:unhideWhenUsed="1"/>
+    <w:lsdException w:name="List Continue 2" w:semiHidden="1" w:unhideWhenUsed="1"/>
+    <w:lsdException w:name="List Continue 3" w:semiHidden="1" w:unhideWhenUsed="1"/>
+    <w:lsdException w:name="List Continue 4" w:semiHidden="1" w:unhideWhenUsed="1"/>
+    <w:lsdException w:name="List Continue 5" w:semiHidden="1" w:unhideWhenUsed="1"/>
+    <w:lsdException w:name="Message Header" w:semiHidden="1" w:unhideWhenUsed="1"/>
+    <w:lsdException w:name="Subtitle" w:uiPriority="11" w:qFormat="1"/>
+    <w:lsdException w:name="Salutation" w:semiHidden="1" w:unhideWhenUsed="1"/>
+    <w:lsdException w:name="Date" w:semiHidden="1" w:unhideWhenUsed="1"/>
+    <w:lsdException w:name="Body Text First Indent" w:semiHidden="1" w:unhideWhenUsed="1"/>
+    <w:lsdException w:name="Body Text First Indent 2" w:semiHidden="1" w:unhideWhenUsed="1"/>
+    <w:lsdException w:name="Note Heading" w:semiHidden="1" w:unhideWhenUsed="1"/>
+    <w:lsdException w:name="Body Text 2" w:semiHidden="1" w:unhideWhenUsed="1"/>
+    <w:lsdException w:name="Body Text 3" w:semiHidden="1" w:unhideWhenUsed="1"/>
+    <w:lsdException w:name="Body Text Indent 2" w:semiHidden="1" w:unhideWhenUsed="1"/>
+    <w:lsdException w:name="Body Text Indent 3" w:semiHidden="1" w:unhideWhenUsed="1"/>
+    <w:lsdException w:name="Block Text" w:semiHidden="1" w:unhideWhenUsed="1"/>
+    <w:lsdException w:name="Hyperlink" w:semiHidden="1" w:unhideWhenUsed="1"/>
+    <w:lsdException w:name="FollowedHyperlink" w:semiHidden="1" w:unhideWhenUsed="1"/>
+    <w:lsdException w:name="Strong" w:uiPriority="22" w:qFormat="1"/>
+    <w:lsdException w:name="Emphasis" w:uiPriority="20" w:qFormat="1"/>
+    <w:lsdException w:name="Document Map" w:semiHidden="1" w:unhideWhenUsed="1"/>
+    <w:lsdException w:name="Plain Text" w:semiHidden="1" w:unhideWhenUsed="1"/>
+    <w:lsdException w:name="E-mail Signature" w:semiHidden="1" w:unhideWhenUsed="1"/>
+    <w:lsdException w:name="HTML Top of Form" w:semiHidden="1" w:unhideWhenUsed="1"/>
+    <w:lsdException w:name="HTML Bottom of Form" w:semiHidden="1" w:unhideWhenUsed="1"/>
+    <w:lsdException w:name="Normal (Web)" w:semiHidden="1" w:unhideWhenUsed="1"/>
+    <w:lsdException w:name="HTML Acronym" w:semiHidden="1" w:unhideWhenUsed="1"/>
+    <w:lsdException w:name="HTML Address" w:semiHidden="1" w:unhideWhenUsed="1"/>
+    <w:lsdException w:name="HTML Cite" w:semiHidden="1" w:unhideWhenUsed="1"/>
+    <w:lsdException w:name="HTML Code" w:semiHidden="1" w:unhideWhenUsed="1"/>
+    <w:lsdException w:name="HTML Definition" w:semiHidden="1" w:unhideWhenUsed="1"/>
+    <w:lsdException w:name="HTML Keyboard" w:semiHidden="1" w:unhideWhenUsed="1"/>
+    <w:lsdException w:name="HTML Preformatted" w:semiHidden="1" w:unhideWhenUsed="1"/>
+    <w:lsdException w:name="HTML Sample" w:semiHidden="1" w:unhideWhenUsed="1"/>
+    <w:lsdException w:name="HTML Typewriter" w:semiHidden="1" w:unhideWhenUsed="1"/>
+    <w:lsdException w:name="HTML Variable" w:semiHidden="1" w:unhideWhenUsed="1"/>
+    <w:lsdException w:name="Normal Table" w:semiHidden="1" w:unhideWhenUsed="1"/>
+    <w:lsdException w:name="annotation subject" w:semiHidden="1" w:unhideWhenUsed="1"/>
+    <w:lsdException w:name="No List" w:semiHidden="1" w:unhideWhenUsed="1"/>
+    <w:lsdException w:name="Outline List 1" w:semiHidden="1" w:unhideWhenUsed="1"/>
+    <w:lsdException w:name="Outline List 2" w:semiHidden="1" w:unhideWhenUsed="1"/>
+    <w:lsdException w:name="Outline List 3" w:semiHidden="1" w:unhideWhenUsed="1"/>
+    <w:lsdException w:name="Table Simple 1" w:semiHidden="1" w:unhideWhenUsed="1"/>
+    <w:lsdException w:name="Table Simple 2" w:semiHidden="1" w:unhideWhenUsed="1"/>
+    <w:lsdException w:name="Table Simple 3" w:semiHidden="1" w:unhideWhenUsed="1"/>
+    <w:lsdException w:name="Table Classic 1" w:semiHidden="1" w:unhideWhenUsed="1"/>
+    <w:lsdException w:name="Table Classic 2" w:semiHidden="1" w:unhideWhenUsed="1"/>
+    <w:lsdException w:name="Table Classic 3" w:semiHidden="1" w:unhideWhenUsed="1"/>
+    <w:lsdException w:name="Table Classic 4" w:semiHidden="1" w:unhideWhenUsed="1"/>
+    <w:lsdException w:name="Table Colorful 1" w:semiHidden="1" w:unhideWhenUsed="1"/>
+    <w:lsdException w:name="Table Colorful 2" w:semiHidden="1" w:unhideWhenUsed="1"/>
+    <w:lsdException w:name="Table Colorful 3" w:semiHidden="1" w:unhideWhenUsed="1"/>
+    <w:lsdException w:name="Table Columns 1" w:semiHidden="1" w:unhideWhenUsed="1"/>
+    <w:lsdException w:name="Table Columns 2" w:semiHidden="1" w:unhideWhenUsed="1"/>
+    <w:lsdException w:name="Table Columns 3" w:semiHidden="1" w:unhideWhenUsed="1"/>
+    <w:lsdException w:name="Table Columns 4" w:semiHidden="1" w:unhideWhenUsed="1"/>
+    <w:lsdException w:name="Table Columns 5" w:semiHidden="1" w:unhideWhenUsed="1"/>
+    <w:lsdException w:name="Table Grid 1" w:semiHidden="1" w:unhideWhenUsed="1"/>
+    <w:lsdException w:name="Table Grid 2" w:semiHidden="1" w:unhideWhenUsed="1"/>
+    <w:lsdException w:name="Table Grid 3" w:semiHidden="1" w:unhideWhenUsed="1"/>
+    <w:lsdException w:name="Table Grid 4" w:semiHidden="1" w:unhideWhenUsed="1"/>
+    <w:lsdException w:name="Table Grid 5" w:semiHidden="1" w:unhideWhenUsed="1"/>
+    <w:lsdException w:name="Table Grid 6" w:semiHidden="1" w:unhideWhenUsed="1"/>
+    <w:lsdException w:name="Table Grid 7" w:semiHidden="1" w:unhideWhenUsed="1"/>
+    <w:lsdException w:name="Table Grid 8" w:semiHidden="1" w:unhideWhenUsed="1"/>
+    <w:lsdException w:name="Table List 1" w:semiHidden="1" w:unhideWhenUsed="1"/>
+    <w:lsdException w:name="Table List 2" w:semiHidden="1" w:unhideWhenUsed="1"/>
+    <w:lsdException w:name="Table List 3" w:semiHidden="1" w:unhideWhenUsed="1"/>
+    <w:lsdException w:name="Table List 4" w:semiHidden="1" w:unhideWhenUsed="1"/>
+    <w:lsdException w:name="Table List 5" w:semiHidden="1" w:unhideWhenUsed="1"/>
+    <w:lsdException w:name="Table List 6" w:semiHidden="1" w:unhideWhenUsed="1"/>
+    <w:lsdException w:name="Table List 7" w:semiHidden="1" w:unhideWhenUsed="1"/>
+    <w:lsdException w:name="Table List 8" w:semiHidden="1" w:unhideWhenUsed="1"/>
+    <w:lsdException w:name="Table 3D effects 1" w:semiHidden="1" w:unhideWhenUsed="1"/>
+    <w:lsdException w:name="Table 3D effects 2" w:semiHidden="1" w:unhideWhenUsed="1"/>
+    <w:lsdException w:name="Table 3D effects 3" w:semiHidden="1" w:unhideWhenUsed="1"/>
+    <w:lsdException w:name="Table Contemporary" w:semiHidden="1" w:unhideWhenUsed="1"/>
+    <w:lsdException w:name="Table Elegant" w:semiHidden="1" w:unhideWhenUsed="1"/>
+    <w:lsdException w:name="Table Professional" w:semiHidden="1" w:unhideWhenUsed="1"/>
+    <w:lsdException w:name="Table Subtle 1" w:semiHidden="1" w:unhideWhenUsed="1"/>
+    <w:lsdException w:name="Table Subtle 2" w:semiHidden="1" w:unhideWhenUsed="1"/>
+    <w:lsdException w:name="Table Web 1" w:semiHidden="1" w:unhideWhenUsed="1"/>
+    <w:lsdException w:name="Table Web 2" w:semiHidden="1" w:unhideWhenUsed="1"/>
+    <w:lsdException w:name="Table Web 3" w:semiHidden="1" w:unhideWhenUsed="1"/>
+    <w:lsdException w:name="Balloon Text" w:semiHidden="1" w:unhideWhenUsed="1"/>
+    <w:lsdException w:name="Table Grid" w:uiPriority="39"/>
+    <w:lsdException w:name="Table Theme" w:semiHidden="1" w:unhideWhenUsed="1"/>
+    <w:lsdException w:name="Placeholder Text" w:semiHidden="1"/>
+    <w:lsdException w:name="No Spacing" w:uiPriority="1" w:qFormat="1"/>
+    <w:lsdException w:name="Light Shading" w:uiPriority="60"/>
+    <w:lsdException w:name="Light List" w:uiPriority="61"/>
+    <w:lsdException w:name="Light Grid" w:uiPriority="62"/>
+    <w:lsdException w:name="Medium Shading 1" w:uiPriority="63"/>
+    <w:lsdException w:name="Medium Shading 2" w:uiPriority="64"/>
+    <w:lsdException w:name="Medium List 1" w:uiPriority="65"/>
+    <w:lsdException w:name="Medium List 2" w:uiPriority="66"/>
+    <w:lsdException w:name="Medium Grid 1" w:uiPriority="67"/>
+    <w:lsdException w:name="Medium Grid 2" w:uiPriority="68"/>
+    <w:lsdException w:name="Medium Grid 3" w:uiPriority="69"/>
+    <w:lsdException w:name="Dark List" w:uiPriority="70"/>
+    <w:lsdException w:name="Colorful Shading" w:uiPriority="71"/>
+    <w:lsdException w:name="Colorful List" w:uiPriority="72"/>
+    <w:lsdException w:name="Colorful Grid" w:uiPriority="73"/>
+    <w:lsdException w:name="Light Shading Accent 1" w:uiPriority="60"/>
+    <w:lsdException w:name="Light List Accent 1" w:uiPriority="61"/>
+    <w:lsdException w:name="Light Grid Accent 1" w:uiPriority="62"/>
+    <w:lsdException w:name="Medium Shading 1 Accent 1" w:uiPriority="63"/>
+    <w:lsdException w:name="Medium Shading 2 Accent 1" w:uiPriority="64"/>
+    <w:lsdException w:name="Medium List 1 Accent 1" w:uiPriority="65"/>
+    <w:lsdException w:name="Revision" w:semiHidden="1"/>
+    <w:lsdException w:name="List Paragraph" w:uiPriority="34" w:qFormat="1"/>
+    <w:lsdException w:name="Quote" w:uiPriority="29" w:qFormat="1"/>
+    <w:lsdException w:name="Intense Quote" w:uiPriority="30" w:qFormat="1"/>
+    <w:lsdException w:name="Medium List 2 Accent 1" w:uiPriority="66"/>
+    <w:lsdException w:name="Medium Grid 1 Accent 1" w:uiPriority="67"/>
+    <w:lsdException w:name="Medium Grid 2 Accent 1" w:uiPriority="68"/>
+    <w:lsdException w:name="Medium Grid 3 Accent 1" w:uiPriority="69"/>
+    <w:lsdException w:name="Dark List Accent 1" w:uiPriority="70"/>
+    <w:lsdException w:name="Colorful Shading Accent 1" w:uiPriority="71"/>
+    <w:lsdException w:name="Colorful List Accent 1" w:uiPriority="72"/>
+    <w:lsdException w:name="Colorful Grid Accent 1" w:uiPriority="73"/>
+    <w:lsdException w:name="Light Shading Accent 2" w:uiPriority="60"/>
+    <w:lsdException w:name="Light List Accent 2" w:uiPriority="61"/>
+    <w:lsdException w:name="Light Grid Accent 2" w:uiPriority="62"/>
+    <w:lsdException w:name="Medium Shading 1 Accent 2" w:uiPriority="63"/>
+    <w:lsdException w:name="Medium Shading 2 Accent 2" w:uiPriority="64"/>
+    <w:lsdException w:name="Medium List 1 Accent 2" w:uiPriority="65"/>
+    <w:lsdException w:name="Medium List 2 Accent 2" w:uiPriority="66"/>
+    <w:lsdException w:name="Medium Grid 1 Accent 2" w:uiPriority="67"/>
+    <w:lsdException w:name="Medium Grid 2 Accent 2" w:uiPriority="68"/>
+    <w:lsdException w:name="Medium Grid 3 Accent 2" w:uiPriority="69"/>
+    <w:lsdException w:name="Dark List Accent 2" w:uiPriority="70"/>
+    <w:lsdException w:name="Colorful Shading Accent 2" w:uiPriority="71"/>
+    <w:lsdException w:name="Colorful List Accent 2" w:uiPriority="72"/>
+    <w:lsdException w:name="Colorful Grid Accent 2" w:uiPriority="73"/>
+    <w:lsdException w:name="Light Shading Accent 3" w:uiPriority="60"/>
+    <w:lsdException w:name="Light List Accent 3" w:uiPriority="61"/>
+    <w:lsdException w:name="Light Grid Accent 3" w:uiPriority="62"/>
+    <w:lsdException w:name="Medium Shading 1 Accent 3" w:uiPriority="63"/>
+    <w:lsdException w:name="Medium Shading 2 Accent 3" w:uiPriority="64"/>
+    <w:lsdException w:name="Medium List 1 Accent 3" w:uiPriority="65"/>
+    <w:lsdException w:name="Medium List 2 Accent 3" w:uiPriority="66"/>
+    <w:lsdException w:name="Medium Grid 1 Accent 3" w:uiPriority="67"/>
+    <w:lsdException w:name="Medium Grid 2 Accent 3" w:uiPriority="68"/>
+    <w:lsdException w:name="Medium Grid 3 Accent 3" w:uiPriority="69"/>
+    <w:lsdException w:name="Dark List Accent 3" w:uiPriority="70"/>
+    <w:lsdException w:name="Colorful Shading Accent 3" w:uiPriority="71"/>
+    <w:lsdException w:name="Colorful List Accent 3" w:uiPriority="72"/>
+    <w:lsdException w:name="Colorful Grid Accent 3" w:uiPriority="73"/>
+    <w:lsdException w:name="Light Shading Accent 4" w:uiPriority="60"/>
+    <w:lsdException w:name="Light List Accent 4" w:uiPriority="61"/>
+    <w:lsdException w:name="Light Grid Accent 4" w:uiPriority="62"/>
+    <w:lsdException w:name="Medium Shading 1 Accent 4" w:uiPriority="63"/>
+    <w:lsdException w:name="Medium Shading 2 Accent 4" w:uiPriority="64"/>
+    <w:lsdException w:name="Medium List 1 Accent 4" w:uiPriority="65"/>
+    <w:lsdException w:name="Medium List 2 Accent 4" w:uiPriority="66"/>
+    <w:lsdException w:name="Medium Grid 1 Accent 4" w:uiPriority="67"/>
+    <w:lsdException w:name="Medium Grid 2 Accent 4" w:uiPriority="68"/>
+    <w:lsdException w:name="Medium Grid 3 Accent 4" w:uiPriority="69"/>
+    <w:lsdException w:name="Dark List Accent 4" w:uiPriority="70"/>
+    <w:lsdException w:name="Colorful Shading Accent 4" w:uiPriority="71"/>
+    <w:lsdException w:name="Colorful List Accent 4" w:uiPriority="72"/>
+    <w:lsdException w:name="Colorful Grid Accent 4" w:uiPriority="73"/>
+    <w:lsdException w:name="Light Shading Accent 5" w:uiPriority="60"/>
+    <w:lsdException w:name="Light List Accent 5" w:uiPriority="61"/>
+    <w:lsdException w:name="Light Grid Accent 5" w:uiPriority="62"/>
+    <w:lsdException w:name="Medium Shading 1 Accent 5" w:uiPriority="63"/>
+    <w:lsdException w:name="Medium Shading 2 Accent 5" w:uiPriority="64"/>
+    <w:lsdException w:name="Medium List 1 Accent 5" w:uiPriority="65"/>
+    <w:lsdException w:name="Medium List 2 Accent 5" w:uiPriority="66"/>
+    <w:lsdException w:name="Medium Grid 1 Accent 5" w:uiPriority="67"/>
+    <w:lsdException w:name="Medium Grid 2 Accent 5" w:uiPriority="68"/>
+    <w:lsdException w:name="Medium Grid 3 Accent 5" w:uiPriority="69"/>
+    <w:lsdException w:name="Dark List Accent 5" w:uiPriority="70"/>
+    <w:lsdException w:name="Colorful Shading Accent 5" w:uiPriority="71"/>
+    <w:lsdException w:name="Colorful List Accent 5" w:uiPriority="72"/>
+    <w:lsdException w:name="Colorful Grid Accent 5" w:uiPriority="73"/>
+    <w:lsdException w:name="Light Shading Accent 6" w:uiPriority="60"/>
+    <w:lsdException w:name="Light List Accent 6" w:uiPriority="61"/>
+    <w:lsdException w:name="Light Grid Accent 6" w:uiPriority="62"/>
+    <w:lsdException w:name="Medium Shading 1 Accent 6" w:uiPriority="63"/>
+    <w:lsdException w:name="Medium Shading 2 Accent 6" w:uiPriority="64"/>
+    <w:lsdException w:name="Medium List 1 Accent 6" w:uiPriority="65"/>
+    <w:lsdException w:name="Medium List 2 Accent 6" w:uiPriority="66"/>
+    <w:lsdException w:name="Medium Grid 1 Accent 6" w:uiPriority="67"/>
+    <w:lsdException w:name="Medium Grid 2 Accent 6" w:uiPriority="68"/>
+    <w:lsdException w:name="Medium Grid 3 Accent 6" w:uiPriority="69"/>
+    <w:lsdException w:name="Dark List Accent 6" w:uiPriority="70"/>
+    <w:lsdException w:name="Colorful Shading Accent 6" w:uiPriority="71"/>
+    <w:lsdException w:name="Colorful List Accent 6" w:uiPriority="72"/>
+    <w:lsdException w:name="Colorful Grid Accent 6" w:uiPriority="73"/>
+    <w:lsdException w:name="Subtle Emphasis" w:uiPriority="19" w:qFormat="1"/>
+    <w:lsdException w:name="Intense Emphasis" w:uiPriority="21" w:qFormat="1"/>
+    <w:lsdException w:name="Subtle Reference" w:uiPriority="31" w:qFormat="1"/>
+    <w:lsdException w:name="Intense Reference" w:uiPriority="32" w:qFormat="1"/>
+    <w:lsdException w:name="Book Title" w:uiPriority="33" w:qFormat="1"/>
+    <w:lsdException w:name="Bibliography" w:semiHidden="1" w:uiPriority="37" w:unhideWhenUsed="1"/>
+    <w:lsdException w:name="TOC Heading" w:semiHidden="1" w:uiPriority="39" w:unhideWhenUsed="1" w:qFormat="1"/>
+    <w:lsdException w:name="Plain Table 1" w:uiPriority="41"/>
+    <w:lsdException w:name="Plain Table 2" w:uiPriority="42"/>
+    <w:lsdException w:name="Plain Table 3" w:uiPriority="43"/>
+    <w:lsdException w:name="Plain Table 4" w:uiPriority="44"/>
+    <w:lsdException w:name="Plain Table 5" w:uiPriority="45"/>
+    <w:lsdException w:name="Grid Table Light" w:uiPriority="40"/>
+    <w:lsdException w:name="Grid Table 1 Light" w:uiPriority="46"/>
+    <w:lsdException w:name="Grid Table 2" w:uiPriority="47"/>
+    <w:lsdException w:name="Grid Table 3" w:uiPriority="48"/>
+    <w:lsdException w:name="Grid Table 4" w:uiPriority="49"/>
+    <w:lsdException w:name="Grid Table 5 Dark" w:uiPriority="50"/>
+    <w:lsdException w:name="Grid Table 6 Colorful" w:uiPriority="51"/>
+    <w:lsdException w:name="Grid Table 7 Colorful" w:uiPriority="52"/>
+    <w:lsdException w:name="Grid Table 1 Light Accent 1" w:uiPriority="46"/>
+    <w:lsdException w:name="Grid Table 2 Accent 1" w:uiPriority="47"/>
+    <w:lsdException w:name="Grid Table 3 Accent 1" w:uiPriority="48"/>
+    <w:lsdException w:name="Grid Table 4 Accent 1" w:uiPriority="49"/>
+    <w:lsdException w:name="Grid Table 5 Dark Accent 1" w:uiPriority="50"/>
+    <w:lsdException w:name="Grid Table 6 Colorful Accent 1" w:uiPriority="51"/>
+    <w:lsdException w:name="Grid Table 7 Colorful Accent 1" w:uiPriority="52"/>
+    <w:lsdException w:name="Grid Table 1 Light Accent 2" w:uiPriority="46"/>
+    <w:lsdException w:name="Grid Table 2 Accent 2" w:uiPriority="47"/>
+    <w:lsdException w:name="Grid Table 3 Accent 2" w:uiPriority="48"/>
+    <w:lsdException w:name="Grid Table 4 Accent 2" w:uiPriority="49"/>
+    <w:lsdException w:name="Grid Table 5 Dark Accent 2" w:uiPriority="50"/>
+    <w:lsdException w:name="Grid Table 6 Colorful Accent 2" w:uiPriority="51"/>
+    <w:lsdException w:name="Grid Table 7 Colorful Accent 2" w:uiPriority="52"/>
+    <w:lsdException w:name="Grid Table 1 Light Accent 3" w:uiPriority="46"/>
+    <w:lsdException w:name="Grid Table 2 Accent 3" w:uiPriority="47"/>
+    <w:lsdException w:name="Grid Table 3 Accent 3" w:uiPriority="48"/>
+    <w:lsdException w:name="Grid Table 4 Accent 3" w:uiPriority="49"/>
+    <w:lsdException w:name="Grid Table 5 Dark Accent 3" w:uiPriority="50"/>
+    <w:lsdException w:name="Grid Table 6 Colorful Accent 3" w:uiPriority="51"/>
+    <w:lsdException w:name="Grid Table 7 Colorful Accent 3" w:uiPriority="52"/>
+    <w:lsdException w:name="Grid Table 1 Light Accent 4" w:uiPriority="46"/>
+    <w:lsdException w:name="Grid Table 2 Accent 4" w:uiPriority="47"/>
+    <w:lsdException w:name="Grid Table 3 Accent 4" w:uiPriority="48"/>
+    <w:lsdException w:name="Grid Table 4 Accent 4" w:uiPriority="49"/>
+    <w:lsdException w:name="Grid Table 5 Dark Accent 4" w:uiPriority="50"/>
+    <w:lsdException w:name="Grid Table 6 Colorful Accent 4" w:uiPriority="51"/>
+    <w:lsdException w:name="Grid Table 7 Colorful Accent 4" w:uiPriority="52"/>
+    <w:lsdException w:name="Grid Table 1 Light Accent 5" w:uiPriority="46"/>
+    <w:lsdException w:name="Grid Table 2 Accent 5" w:uiPriority="47"/>
+    <w:lsdException w:name="Grid Table 3 Accent 5" w:uiPriority="48"/>
+    <w:lsdException w:name="Grid Table 4 Accent 5" w:uiPriority="49"/>
+    <w:lsdException w:name="Grid Table 5 Dark Accent 5" w:uiPriority="50"/>
+    <w:lsdException w:name="Grid Table 6 Colorful Accent 5" w:uiPriority="51"/>
+    <w:lsdException w:name="Grid Table 7 Colorful Accent 5" w:uiPriority="52"/>
+    <w:lsdException w:name="Grid Table 1 Light Accent 6" w:uiPriority="46"/>
+    <w:lsdException w:name="Grid Table 2 Accent 6" w:uiPriority="47"/>
+    <w:lsdException w:name="Grid Table 3 Accent 6" w:uiPriority="48"/>
+    <w:lsdException w:name="Grid Table 4 Accent 6" w:uiPriority="49"/>
+    <w:lsdException w:name="Grid Table 5 Dark Accent 6" w:uiPriority="50"/>
+    <w:lsdException w:name="Grid Table 6 Colorful Accent 6" w:uiPriority="51"/>
+    <w:lsdException w:name="Grid Table 7 Colorful Accent 6" w:uiPriority="52"/>
+    <w:lsdException w:name="List Table 1 Light" w:uiPriority="46"/>
+    <w:lsdException w:name="List Table 2" w:uiPriority="47"/>
+    <w:lsdException w:name="List Table 3" w:uiPriority="48"/>
+    <w:lsdException w:name="List Table 4" w:uiPriority="49"/>
+    <w:lsdException w:name="List Table 5 Dark" w:uiPriority="50"/>
+    <w:lsdException w:name="List Table 6 Colorful" w:uiPriority="51"/>
+    <w:lsdException w:name="List Table 7 Colorful" w:uiPriority="52"/>
+    <w:lsdException w:name="List Table 1 Light Accent 1" w:uiPriority="46"/>
+    <w:lsdException w:name="List Table 2 Accent 1" w:uiPriority="47"/>
+    <w:lsdException w:name="List Table 3 Accent 1" w:uiPriority="48"/>
+    <w:lsdException w:name="List Table 4 Accent 1" w:uiPriority="49"/>
+    <w:lsdException w:name="List Table 5 Dark Accent 1" w:uiPriority="50"/>
+    <w:lsdException w:name="List Table 6 Colorful Accent 1" w:uiPriority="51"/>
+    <w:lsdException w:name="List Table 7 Colorful Accent 1" w:uiPriority="52"/>
+    <w:lsdException w:name="List Table 1 Light Accent 2" w:uiPriority="46"/>
+    <w:lsdException w:name="List Table 2 Accent 2" w:uiPriority="47"/>
+    <w:lsdException w:name="List Table 3 Accent 2" w:uiPriority="48"/>
+    <w:lsdException w:name="List Table 4 Accent 2" w:uiPriority="49"/>
+    <w:lsdException w:name="List Table 5 Dark Accent 2" w:uiPriority="50"/>
+    <w:lsdException w:name="List Table 6 Colorful Accent 2" w:uiPriority="51"/>
+    <w:lsdException w:name="List Table 7 Colorful Accent 2" w:uiPriority="52"/>
+    <w:lsdException w:name="List Table 1 Light Accent 3" w:uiPriority="46"/>
+    <w:lsdException w:name="List Table 2 Accent 3" w:uiPriority="47"/>
+    <w:lsdException w:name="List Table 3 Accent 3" w:uiPriority="48"/>
+    <w:lsdException w:name="List Table 4 Accent 3" w:uiPriority="49"/>
+    <w:lsdException w:name="List Table 5 Dark Accent 3" w:uiPriority="50"/>
+    <w:lsdException w:name="List Table 6 Colorful Accent 3" w:uiPriority="51"/>
+    <w:lsdException w:name="List Table 7 Colorful Accent 3" w:uiPriority="52"/>
+    <w:lsdException w:name="List Table 1 Light Accent 4" w:uiPriority="46"/>
+    <w:lsdException w:name="List Table 2 Accent 4" w:uiPriority="47"/>
+    <w:lsdException w:name="List Table 3 Accent 4" w:uiPriority="48"/>
+    <w:lsdException w:name="List Table 4 Accent 4" w:uiPriority="49"/>
+    <w:lsdException w:name="List Table 5 Dark Accent 4" w:uiPriority="50"/>
+    <w:lsdException w:name="List Table 6 Colorful Accent 4" w:uiPriority="51"/>
+    <w:lsdException w:name="List Table 7 Colorful Accent 4" w:uiPriority="52"/>
+    <w:lsdException w:name="List Table 1 Light Accent 5" w:uiPriority="46"/>
+    <w:lsdException w:name="List Table 2 Accent 5" w:uiPriority="47"/>
+    <w:lsdException w:name="List Table 3 Accent 5" w:uiPriority="48"/>
+    <w:lsdException w:name="List Table 4 Accent 5" w:uiPriority="49"/>
+    <w:lsdException w:name="List Table 5 Dark Accent 5" w:uiPriority="50"/>
+    <w:lsdException w:name="List Table 6 Colorful Accent 5" w:uiPriority="51"/>
+    <w:lsdException w:name="List Table 7 Colorful Accent 5" w:uiPriority="52"/>
+    <w:lsdException w:name="List Table 1 Light Accent 6" w:uiPriority="46"/>
+    <w:lsdException w:name="List Table 2 Accent 6" w:uiPriority="47"/>
+    <w:lsdException w:name="List Table 3 Accent 6" w:uiPriority="48"/>
+    <w:lsdException w:name="List Table 4 Accent 6" w:uiPriority="49"/>
+    <w:lsdException w:name="List Table 5 Dark Accent 6" w:uiPriority="50"/>
+    <w:lsdException w:name="List Table 6 Colorful Accent 6" w:uiPriority="51"/>
+    <w:lsdException w:name="List Table 7 Colorful Accent 6" w:uiPriority="52"/>
   </w:latentStyles>
   <w:style w:type="paragraph" w:default="1" w:styleId="Normal">
     <w:name w:val="Normal"/>
@@ -11242,200 +11780,10 @@
 </w:styles>
 </file>
 
-<file path=word/stylesWithEffects.xml><?xml version="1.0" encoding="utf-8"?>
-<w:styles xmlns:wpc="http://schemas.microsoft.com/office/word/2010/wordprocessingCanvas" xmlns:mc="http://schemas.openxmlformats.org/markup-compatibility/2006" xmlns:o="urn:schemas-microsoft-com:office:office" xmlns:r="http://schemas.openxmlformats.org/officeDocument/2006/relationships" xmlns:m="http://schemas.openxmlformats.org/officeDocument/2006/math" xmlns:v="urn:schemas-microsoft-com:vml" xmlns:wp14="http://schemas.microsoft.com/office/word/2010/wordprocessingDrawing" xmlns:wp="http://schemas.openxmlformats.org/drawingml/2006/wordprocessingDrawing" xmlns:w10="urn:schemas-microsoft-com:office:word" xmlns:w="http://schemas.openxmlformats.org/wordprocessingml/2006/main" xmlns:w14="http://schemas.microsoft.com/office/word/2010/wordml" xmlns:wpg="http://schemas.microsoft.com/office/word/2010/wordprocessingGroup" xmlns:wpi="http://schemas.microsoft.com/office/word/2010/wordprocessingInk" xmlns:wne="http://schemas.microsoft.com/office/word/2006/wordml" xmlns:wps="http://schemas.microsoft.com/office/word/2010/wordprocessingShape" mc:Ignorable="w14 wp14">
-  <w:docDefaults>
-    <w:rPrDefault>
-      <w:rPr>
-        <w:rFonts w:asciiTheme="minorHAnsi" w:eastAsiaTheme="minorEastAsia" w:hAnsiTheme="minorHAnsi" w:cstheme="minorBidi"/>
-        <w:sz w:val="22"/>
-        <w:szCs w:val="22"/>
-        <w:lang w:val="en-SG" w:eastAsia="zh-CN" w:bidi="ar-SA"/>
-      </w:rPr>
-    </w:rPrDefault>
-    <w:pPrDefault>
-      <w:pPr>
-        <w:spacing w:after="200" w:line="276" w:lineRule="auto"/>
-      </w:pPr>
-    </w:pPrDefault>
-  </w:docDefaults>
-  <w:latentStyles w:defLockedState="0" w:defUIPriority="99" w:defSemiHidden="1" w:defUnhideWhenUsed="1" w:defQFormat="0" w:count="267">
-    <w:lsdException w:name="Normal" w:semiHidden="0" w:uiPriority="0" w:unhideWhenUsed="0" w:qFormat="1"/>
-    <w:lsdException w:name="heading 1" w:semiHidden="0" w:uiPriority="9" w:unhideWhenUsed="0" w:qFormat="1"/>
-    <w:lsdException w:name="heading 2" w:uiPriority="9" w:qFormat="1"/>
-    <w:lsdException w:name="heading 3" w:uiPriority="9" w:qFormat="1"/>
-    <w:lsdException w:name="heading 4" w:uiPriority="9" w:qFormat="1"/>
-    <w:lsdException w:name="heading 5" w:uiPriority="9" w:qFormat="1"/>
-    <w:lsdException w:name="heading 6" w:uiPriority="9" w:qFormat="1"/>
-    <w:lsdException w:name="heading 7" w:uiPriority="9" w:qFormat="1"/>
-    <w:lsdException w:name="heading 8" w:uiPriority="9" w:qFormat="1"/>
-    <w:lsdException w:name="heading 9" w:uiPriority="9" w:qFormat="1"/>
-    <w:lsdException w:name="toc 1" w:uiPriority="39"/>
-    <w:lsdException w:name="toc 2" w:uiPriority="39"/>
-    <w:lsdException w:name="toc 3" w:uiPriority="39"/>
-    <w:lsdException w:name="toc 4" w:uiPriority="39"/>
-    <w:lsdException w:name="toc 5" w:uiPriority="39"/>
-    <w:lsdException w:name="toc 6" w:uiPriority="39"/>
-    <w:lsdException w:name="toc 7" w:uiPriority="39"/>
-    <w:lsdException w:name="toc 8" w:uiPriority="39"/>
-    <w:lsdException w:name="toc 9" w:uiPriority="39"/>
-    <w:lsdException w:name="caption" w:uiPriority="35" w:qFormat="1"/>
-    <w:lsdException w:name="Title" w:semiHidden="0" w:uiPriority="10" w:unhideWhenUsed="0" w:qFormat="1"/>
-    <w:lsdException w:name="Default Paragraph Font" w:uiPriority="1"/>
-    <w:lsdException w:name="Subtitle" w:semiHidden="0" w:uiPriority="11" w:unhideWhenUsed="0" w:qFormat="1"/>
-    <w:lsdException w:name="Strong" w:semiHidden="0" w:uiPriority="22" w:unhideWhenUsed="0" w:qFormat="1"/>
-    <w:lsdException w:name="Emphasis" w:semiHidden="0" w:uiPriority="20" w:unhideWhenUsed="0" w:qFormat="1"/>
-    <w:lsdException w:name="Table Grid" w:semiHidden="0" w:uiPriority="59" w:unhideWhenUsed="0"/>
-    <w:lsdException w:name="Placeholder Text" w:unhideWhenUsed="0"/>
-    <w:lsdException w:name="No Spacing" w:semiHidden="0" w:uiPriority="1" w:unhideWhenUsed="0" w:qFormat="1"/>
-    <w:lsdException w:name="Light Shading" w:semiHidden="0" w:uiPriority="60" w:unhideWhenUsed="0"/>
-    <w:lsdException w:name="Light List" w:semiHidden="0" w:uiPriority="61" w:unhideWhenUsed="0"/>
-    <w:lsdException w:name="Light Grid" w:semiHidden="0" w:uiPriority="62" w:unhideWhenUsed="0"/>
-    <w:lsdException w:name="Medium Shading 1" w:semiHidden="0" w:uiPriority="63" w:unhideWhenUsed="0"/>
-    <w:lsdException w:name="Medium Shading 2" w:semiHidden="0" w:uiPriority="64" w:unhideWhenUsed="0"/>
-    <w:lsdException w:name="Medium List 1" w:semiHidden="0" w:uiPriority="65" w:unhideWhenUsed="0"/>
-    <w:lsdException w:name="Medium List 2" w:semiHidden="0" w:uiPriority="66" w:unhideWhenUsed="0"/>
-    <w:lsdException w:name="Medium Grid 1" w:semiHidden="0" w:uiPriority="67" w:unhideWhenUsed="0"/>
-    <w:lsdException w:name="Medium Grid 2" w:semiHidden="0" w:uiPriority="68" w:unhideWhenUsed="0"/>
-    <w:lsdException w:name="Medium Grid 3" w:semiHidden="0" w:uiPriority="69" w:unhideWhenUsed="0"/>
-    <w:lsdException w:name="Dark List" w:semiHidden="0" w:uiPriority="70" w:unhideWhenUsed="0"/>
-    <w:lsdException w:name="Colorful Shading" w:semiHidden="0" w:uiPriority="71" w:unhideWhenUsed="0"/>
-    <w:lsdException w:name="Colorful List" w:semiHidden="0" w:uiPriority="72" w:unhideWhenUsed="0"/>
-    <w:lsdException w:name="Colorful Grid" w:semiHidden="0" w:uiPriority="73" w:unhideWhenUsed="0"/>
-    <w:lsdException w:name="Light Shading Accent 1" w:semiHidden="0" w:uiPriority="60" w:unhideWhenUsed="0"/>
-    <w:lsdException w:name="Light List Accent 1" w:semiHidden="0" w:uiPriority="61" w:unhideWhenUsed="0"/>
-    <w:lsdException w:name="Light Grid Accent 1" w:semiHidden="0" w:uiPriority="62" w:unhideWhenUsed="0"/>
-    <w:lsdException w:name="Medium Shading 1 Accent 1" w:semiHidden="0" w:uiPriority="63" w:unhideWhenUsed="0"/>
-    <w:lsdException w:name="Medium Shading 2 Accent 1" w:semiHidden="0" w:uiPriority="64" w:unhideWhenUsed="0"/>
-    <w:lsdException w:name="Medium List 1 Accent 1" w:semiHidden="0" w:uiPriority="65" w:unhideWhenUsed="0"/>
-    <w:lsdException w:name="Revision" w:unhideWhenUsed="0"/>
-    <w:lsdException w:name="List Paragraph" w:semiHidden="0" w:uiPriority="34" w:unhideWhenUsed="0" w:qFormat="1"/>
-    <w:lsdException w:name="Quote" w:semiHidden="0" w:uiPriority="29" w:unhideWhenUsed="0" w:qFormat="1"/>
-    <w:lsdException w:name="Intense Quote" w:semiHidden="0" w:uiPriority="30" w:unhideWhenUsed="0" w:qFormat="1"/>
-    <w:lsdException w:name="Medium List 2 Accent 1" w:semiHidden="0" w:uiPriority="66" w:unhideWhenUsed="0"/>
-    <w:lsdException w:name="Medium Grid 1 Accent 1" w:semiHidden="0" w:uiPriority="67" w:unhideWhenUsed="0"/>
-    <w:lsdException w:name="Medium Grid 2 Accent 1" w:semiHidden="0" w:uiPriority="68" w:unhideWhenUsed="0"/>
-    <w:lsdException w:name="Medium Grid 3 Accent 1" w:semiHidden="0" w:uiPriority="69" w:unhideWhenUsed="0"/>
-    <w:lsdException w:name="Dark List Accent 1" w:semiHidden="0" w:uiPriority="70" w:unhideWhenUsed="0"/>
-    <w:lsdException w:name="Colorful Shading Accent 1" w:semiHidden="0" w:uiPriority="71" w:unhideWhenUsed="0"/>
-    <w:lsdException w:name="Colorful List Accent 1" w:semiHidden="0" w:uiPriority="72" w:unhideWhenUsed="0"/>
-    <w:lsdException w:name="Colorful Grid Accent 1" w:semiHidden="0" w:uiPriority="73" w:unhideWhenUsed="0"/>
-    <w:lsdException w:name="Light Shading Accent 2" w:semiHidden="0" w:uiPriority="60" w:unhideWhenUsed="0"/>
-    <w:lsdException w:name="Light List Accent 2" w:semiHidden="0" w:uiPriority="61" w:unhideWhenUsed="0"/>
-    <w:lsdException w:name="Light Grid Accent 2" w:semiHidden="0" w:uiPriority="62" w:unhideWhenUsed="0"/>
-    <w:lsdException w:name="Medium Shading 1 Accent 2" w:semiHidden="0" w:uiPriority="63" w:unhideWhenUsed="0"/>
-    <w:lsdException w:name="Medium Shading 2 Accent 2" w:semiHidden="0" w:uiPriority="64" w:unhideWhenUsed="0"/>
-    <w:lsdException w:name="Medium List 1 Accent 2" w:semiHidden="0" w:uiPriority="65" w:unhideWhenUsed="0"/>
-    <w:lsdException w:name="Medium List 2 Accent 2" w:semiHidden="0" w:uiPriority="66" w:unhideWhenUsed="0"/>
-    <w:lsdException w:name="Medium Grid 1 Accent 2" w:semiHidden="0" w:uiPriority="67" w:unhideWhenUsed="0"/>
-    <w:lsdException w:name="Medium Grid 2 Accent 2" w:semiHidden="0" w:uiPriority="68" w:unhideWhenUsed="0"/>
-    <w:lsdException w:name="Medium Grid 3 Accent 2" w:semiHidden="0" w:uiPriority="69" w:unhideWhenUsed="0"/>
-    <w:lsdException w:name="Dark List Accent 2" w:semiHidden="0" w:uiPriority="70" w:unhideWhenUsed="0"/>
-    <w:lsdException w:name="Colorful Shading Accent 2" w:semiHidden="0" w:uiPriority="71" w:unhideWhenUsed="0"/>
-    <w:lsdException w:name="Colorful List Accent 2" w:semiHidden="0" w:uiPriority="72" w:unhideWhenUsed="0"/>
-    <w:lsdException w:name="Colorful Grid Accent 2" w:semiHidden="0" w:uiPriority="73" w:unhideWhenUsed="0"/>
-    <w:lsdException w:name="Light Shading Accent 3" w:semiHidden="0" w:uiPriority="60" w:unhideWhenUsed="0"/>
-    <w:lsdException w:name="Light List Accent 3" w:semiHidden="0" w:uiPriority="61" w:unhideWhenUsed="0"/>
-    <w:lsdException w:name="Light Grid Accent 3" w:semiHidden="0" w:uiPriority="62" w:unhideWhenUsed="0"/>
-    <w:lsdException w:name="Medium Shading 1 Accent 3" w:semiHidden="0" w:uiPriority="63" w:unhideWhenUsed="0"/>
-    <w:lsdException w:name="Medium Shading 2 Accent 3" w:semiHidden="0" w:uiPriority="64" w:unhideWhenUsed="0"/>
-    <w:lsdException w:name="Medium List 1 Accent 3" w:semiHidden="0" w:uiPriority="65" w:unhideWhenUsed="0"/>
-    <w:lsdException w:name="Medium List 2 Accent 3" w:semiHidden="0" w:uiPriority="66" w:unhideWhenUsed="0"/>
-    <w:lsdException w:name="Medium Grid 1 Accent 3" w:semiHidden="0" w:uiPriority="67" w:unhideWhenUsed="0"/>
-    <w:lsdException w:name="Medium Grid 2 Accent 3" w:semiHidden="0" w:uiPriority="68" w:unhideWhenUsed="0"/>
-    <w:lsdException w:name="Medium Grid 3 Accent 3" w:semiHidden="0" w:uiPriority="69" w:unhideWhenUsed="0"/>
-    <w:lsdException w:name="Dark List Accent 3" w:semiHidden="0" w:uiPriority="70" w:unhideWhenUsed="0"/>
-    <w:lsdException w:name="Colorful Shading Accent 3" w:semiHidden="0" w:uiPriority="71" w:unhideWhenUsed="0"/>
-    <w:lsdException w:name="Colorful List Accent 3" w:semiHidden="0" w:uiPriority="72" w:unhideWhenUsed="0"/>
-    <w:lsdException w:name="Colorful Grid Accent 3" w:semiHidden="0" w:uiPriority="73" w:unhideWhenUsed="0"/>
-    <w:lsdException w:name="Light Shading Accent 4" w:semiHidden="0" w:uiPriority="60" w:unhideWhenUsed="0"/>
-    <w:lsdException w:name="Light List Accent 4" w:semiHidden="0" w:uiPriority="61" w:unhideWhenUsed="0"/>
-    <w:lsdException w:name="Light Grid Accent 4" w:semiHidden="0" w:uiPriority="62" w:unhideWhenUsed="0"/>
-    <w:lsdException w:name="Medium Shading 1 Accent 4" w:semiHidden="0" w:uiPriority="63" w:unhideWhenUsed="0"/>
-    <w:lsdException w:name="Medium Shading 2 Accent 4" w:semiHidden="0" w:uiPriority="64" w:unhideWhenUsed="0"/>
-    <w:lsdException w:name="Medium List 1 Accent 4" w:semiHidden="0" w:uiPriority="65" w:unhideWhenUsed="0"/>
-    <w:lsdException w:name="Medium List 2 Accent 4" w:semiHidden="0" w:uiPriority="66" w:unhideWhenUsed="0"/>
-    <w:lsdException w:name="Medium Grid 1 Accent 4" w:semiHidden="0" w:uiPriority="67" w:unhideWhenUsed="0"/>
-    <w:lsdException w:name="Medium Grid 2 Accent 4" w:semiHidden="0" w:uiPriority="68" w:unhideWhenUsed="0"/>
-    <w:lsdException w:name="Medium Grid 3 Accent 4" w:semiHidden="0" w:uiPriority="69" w:unhideWhenUsed="0"/>
-    <w:lsdException w:name="Dark List Accent 4" w:semiHidden="0" w:uiPriority="70" w:unhideWhenUsed="0"/>
-    <w:lsdException w:name="Colorful Shading Accent 4" w:semiHidden="0" w:uiPriority="71" w:unhideWhenUsed="0"/>
-    <w:lsdException w:name="Colorful List Accent 4" w:semiHidden="0" w:uiPriority="72" w:unhideWhenUsed="0"/>
-    <w:lsdException w:name="Colorful Grid Accent 4" w:semiHidden="0" w:uiPriority="73" w:unhideWhenUsed="0"/>
-    <w:lsdException w:name="Light Shading Accent 5" w:semiHidden="0" w:uiPriority="60" w:unhideWhenUsed="0"/>
-    <w:lsdException w:name="Light List Accent 5" w:semiHidden="0" w:uiPriority="61" w:unhideWhenUsed="0"/>
-    <w:lsdException w:name="Light Grid Accent 5" w:semiHidden="0" w:uiPriority="62" w:unhideWhenUsed="0"/>
-    <w:lsdException w:name="Medium Shading 1 Accent 5" w:semiHidden="0" w:uiPriority="63" w:unhideWhenUsed="0"/>
-    <w:lsdException w:name="Medium Shading 2 Accent 5" w:semiHidden="0" w:uiPriority="64" w:unhideWhenUsed="0"/>
-    <w:lsdException w:name="Medium List 1 Accent 5" w:semiHidden="0" w:uiPriority="65" w:unhideWhenUsed="0"/>
-    <w:lsdException w:name="Medium List 2 Accent 5" w:semiHidden="0" w:uiPriority="66" w:unhideWhenUsed="0"/>
-    <w:lsdException w:name="Medium Grid 1 Accent 5" w:semiHidden="0" w:uiPriority="67" w:unhideWhenUsed="0"/>
-    <w:lsdException w:name="Medium Grid 2 Accent 5" w:semiHidden="0" w:uiPriority="68" w:unhideWhenUsed="0"/>
-    <w:lsdException w:name="Medium Grid 3 Accent 5" w:semiHidden="0" w:uiPriority="69" w:unhideWhenUsed="0"/>
-    <w:lsdException w:name="Dark List Accent 5" w:semiHidden="0" w:uiPriority="70" w:unhideWhenUsed="0"/>
-    <w:lsdException w:name="Colorful Shading Accent 5" w:semiHidden="0" w:uiPriority="71" w:unhideWhenUsed="0"/>
-    <w:lsdException w:name="Colorful List Accent 5" w:semiHidden="0" w:uiPriority="72" w:unhideWhenUsed="0"/>
-    <w:lsdException w:name="Colorful Grid Accent 5" w:semiHidden="0" w:uiPriority="73" w:unhideWhenUsed="0"/>
-    <w:lsdException w:name="Light Shading Accent 6" w:semiHidden="0" w:uiPriority="60" w:unhideWhenUsed="0"/>
-    <w:lsdException w:name="Light List Accent 6" w:semiHidden="0" w:uiPriority="61" w:unhideWhenUsed="0"/>
-    <w:lsdException w:name="Light Grid Accent 6" w:semiHidden="0" w:uiPriority="62" w:unhideWhenUsed="0"/>
-    <w:lsdException w:name="Medium Shading 1 Accent 6" w:semiHidden="0" w:uiPriority="63" w:unhideWhenUsed="0"/>
-    <w:lsdException w:name="Medium Shading 2 Accent 6" w:semiHidden="0" w:uiPriority="64" w:unhideWhenUsed="0"/>
-    <w:lsdException w:name="Medium List 1 Accent 6" w:semiHidden="0" w:uiPriority="65" w:unhideWhenUsed="0"/>
-    <w:lsdException w:name="Medium List 2 Accent 6" w:semiHidden="0" w:uiPriority="66" w:unhideWhenUsed="0"/>
-    <w:lsdException w:name="Medium Grid 1 Accent 6" w:semiHidden="0" w:uiPriority="67" w:unhideWhenUsed="0"/>
-    <w:lsdException w:name="Medium Grid 2 Accent 6" w:semiHidden="0" w:uiPriority="68" w:unhideWhenUsed="0"/>
-    <w:lsdException w:name="Medium Grid 3 Accent 6" w:semiHidden="0" w:uiPriority="69" w:unhideWhenUsed="0"/>
-    <w:lsdException w:name="Dark List Accent 6" w:semiHidden="0" w:uiPriority="70" w:unhideWhenUsed="0"/>
-    <w:lsdException w:name="Colorful Shading Accent 6" w:semiHidden="0" w:uiPriority="71" w:unhideWhenUsed="0"/>
-    <w:lsdException w:name="Colorful List Accent 6" w:semiHidden="0" w:uiPriority="72" w:unhideWhenUsed="0"/>
-    <w:lsdException w:name="Colorful Grid Accent 6" w:semiHidden="0" w:uiPriority="73" w:unhideWhenUsed="0"/>
-    <w:lsdException w:name="Subtle Emphasis" w:semiHidden="0" w:uiPriority="19" w:unhideWhenUsed="0" w:qFormat="1"/>
-    <w:lsdException w:name="Intense Emphasis" w:semiHidden="0" w:uiPriority="21" w:unhideWhenUsed="0" w:qFormat="1"/>
-    <w:lsdException w:name="Subtle Reference" w:semiHidden="0" w:uiPriority="31" w:unhideWhenUsed="0" w:qFormat="1"/>
-    <w:lsdException w:name="Intense Reference" w:semiHidden="0" w:uiPriority="32" w:unhideWhenUsed="0" w:qFormat="1"/>
-    <w:lsdException w:name="Book Title" w:semiHidden="0" w:uiPriority="33" w:unhideWhenUsed="0" w:qFormat="1"/>
-    <w:lsdException w:name="Bibliography" w:uiPriority="37"/>
-    <w:lsdException w:name="TOC Heading" w:uiPriority="39" w:qFormat="1"/>
-  </w:latentStyles>
-  <w:style w:type="paragraph" w:default="1" w:styleId="Normal">
-    <w:name w:val="Normal"/>
-    <w:qFormat/>
-  </w:style>
-  <w:style w:type="character" w:default="1" w:styleId="DefaultParagraphFont">
-    <w:name w:val="Default Paragraph Font"/>
-    <w:uiPriority w:val="1"/>
-    <w:semiHidden/>
-    <w:unhideWhenUsed/>
-  </w:style>
-  <w:style w:type="table" w:default="1" w:styleId="TableNormal">
-    <w:name w:val="Normal Table"/>
-    <w:uiPriority w:val="99"/>
-    <w:semiHidden/>
-    <w:unhideWhenUsed/>
-    <w:tblPr>
-      <w:tblInd w:w="0" w:type="dxa"/>
-      <w:tblCellMar>
-        <w:top w:w="0" w:type="dxa"/>
-        <w:left w:w="108" w:type="dxa"/>
-        <w:bottom w:w="0" w:type="dxa"/>
-        <w:right w:w="108" w:type="dxa"/>
-      </w:tblCellMar>
-    </w:tblPr>
-  </w:style>
-  <w:style w:type="numbering" w:default="1" w:styleId="NoList">
-    <w:name w:val="No List"/>
-    <w:uiPriority w:val="99"/>
-    <w:semiHidden/>
-    <w:unhideWhenUsed/>
-  </w:style>
-</w:styles>
-</file>
-
 <file path=word/charts/chart1.xml><?xml version="1.0" encoding="utf-8"?>
 <c:chartSpace xmlns:c="http://schemas.openxmlformats.org/drawingml/2006/chart" xmlns:a="http://schemas.openxmlformats.org/drawingml/2006/main" xmlns:r="http://schemas.openxmlformats.org/officeDocument/2006/relationships">
   <c:date1904 val="0"/>
-  <c:lang val="en-SG"/>
+  <c:lang val="en-US"/>
   <c:roundedCorners val="0"/>
   <mc:AlternateContent xmlns:mc="http://schemas.openxmlformats.org/markup-compatibility/2006">
     <mc:Choice xmlns:c14="http://schemas.microsoft.com/office/drawing/2007/8/2/chart" Requires="c14">
@@ -11568,13 +11916,12 @@
           <c:showPercent val="0"/>
           <c:showBubbleSize val="0"/>
         </c:dLbls>
-        <c:marker val="1"/>
         <c:smooth val="0"/>
-        <c:axId val="38453248"/>
-        <c:axId val="38454784"/>
+        <c:axId val="772808448"/>
+        <c:axId val="772796128"/>
       </c:lineChart>
       <c:catAx>
-        <c:axId val="38453248"/>
+        <c:axId val="772808448"/>
         <c:scaling>
           <c:orientation val="minMax"/>
         </c:scaling>
@@ -11614,7 +11961,7 @@
             <a:endParaRPr lang="en-US"/>
           </a:p>
         </c:txPr>
-        <c:crossAx val="38454784"/>
+        <c:crossAx val="772796128"/>
         <c:crosses val="autoZero"/>
         <c:auto val="1"/>
         <c:lblAlgn val="ctr"/>
@@ -11622,7 +11969,7 @@
         <c:noMultiLvlLbl val="0"/>
       </c:catAx>
       <c:valAx>
-        <c:axId val="38454784"/>
+        <c:axId val="772796128"/>
         <c:scaling>
           <c:orientation val="minMax"/>
         </c:scaling>
@@ -11670,7 +12017,7 @@
             <a:endParaRPr lang="en-US"/>
           </a:p>
         </c:txPr>
-        <c:crossAx val="38453248"/>
+        <c:crossAx val="772808448"/>
         <c:crosses val="autoZero"/>
         <c:crossBetween val="between"/>
       </c:valAx>
@@ -13632,91 +13979,91 @@
   </dgm:ptLst>
   <dgm:cxnLst>
     <dgm:cxn modelId="{F2A98A7F-6B0B-4ABB-8C5B-9D7647698CA4}" srcId="{EA548DB6-747F-4423-9C85-52459A87F0EF}" destId="{0BA8D8AA-8887-43D5-9476-FCF17D3EBB9D}" srcOrd="2" destOrd="0" parTransId="{68047A9B-A76D-460A-8BFB-8218D0019683}" sibTransId="{5F96A382-F7E3-402E-AC40-920396C09AF9}"/>
-    <dgm:cxn modelId="{B74867F9-EC8D-4638-ABA5-13C78D6F34AE}" type="presOf" srcId="{D43CAEDB-BF7A-4534-B981-A93C1FAE8E54}" destId="{B9AFD3A2-DC36-4C37-B973-47F2AC89A063}" srcOrd="0" destOrd="0" presId="urn:microsoft.com/office/officeart/2005/8/layout/chevron2"/>
-    <dgm:cxn modelId="{F682EEF3-2691-4E8D-96EE-1A6A5939D8B7}" type="presOf" srcId="{0BA8D8AA-8887-43D5-9476-FCF17D3EBB9D}" destId="{00C55525-E119-4844-9A08-C3217B99CF56}" srcOrd="0" destOrd="0" presId="urn:microsoft.com/office/officeart/2005/8/layout/chevron2"/>
-    <dgm:cxn modelId="{A229D3B2-968D-4BBB-A74A-5A58071ED633}" type="presOf" srcId="{B6055879-5F18-49E1-A4F0-01B21DEB0176}" destId="{D3B12AF1-313B-4FE9-BA00-8C2D4632DA9A}" srcOrd="0" destOrd="0" presId="urn:microsoft.com/office/officeart/2005/8/layout/chevron2"/>
-    <dgm:cxn modelId="{20F66186-5588-41B0-AEBA-DA5F8CEF9346}" type="presOf" srcId="{58E0BC25-71E3-4742-985A-F4B55AC5C67F}" destId="{FA74C5F8-2249-4148-B63D-0299B10574EE}" srcOrd="0" destOrd="0" presId="urn:microsoft.com/office/officeart/2005/8/layout/chevron2"/>
+    <dgm:cxn modelId="{CFC1D676-1B66-49BA-B047-B10F92E9C676}" type="presOf" srcId="{039C1F9D-C436-4ED0-A15E-A80B29C804A0}" destId="{7BF0F498-BBE8-4D32-B525-A3A894EF45DD}" srcOrd="0" destOrd="0" presId="urn:microsoft.com/office/officeart/2005/8/layout/chevron2"/>
+    <dgm:cxn modelId="{E732650C-0039-4461-88F7-C3570AC15E89}" type="presOf" srcId="{A3A5BB85-A22A-41FF-BC11-6E7F88518ED8}" destId="{4DC8B6DD-BB7A-4FEC-AF32-81D27E1B0335}" srcOrd="0" destOrd="0" presId="urn:microsoft.com/office/officeart/2005/8/layout/chevron2"/>
     <dgm:cxn modelId="{547FAFE4-BF30-4E77-8E12-35DD46C76E1F}" srcId="{9247D414-2003-4905-BAC7-FA7F5E43EEC8}" destId="{58E0BC25-71E3-4742-985A-F4B55AC5C67F}" srcOrd="0" destOrd="0" parTransId="{7D147E26-2538-4244-9C20-E71154EC4E2F}" sibTransId="{9CCCAD87-276A-45E8-9A83-1E19BCE972D4}"/>
-    <dgm:cxn modelId="{8D84778D-274E-4058-A173-9185BC0F0FEC}" type="presOf" srcId="{2132EC3C-0B8D-4DD2-9E7B-BDBAB85E9D8E}" destId="{EEABDC37-FA5F-4EF5-BA36-CCBF07DF5538}" srcOrd="0" destOrd="0" presId="urn:microsoft.com/office/officeart/2005/8/layout/chevron2"/>
+    <dgm:cxn modelId="{A4F282DD-C2A8-40A6-988E-957C6103397F}" type="presOf" srcId="{0BA8D8AA-8887-43D5-9476-FCF17D3EBB9D}" destId="{00C55525-E119-4844-9A08-C3217B99CF56}" srcOrd="0" destOrd="0" presId="urn:microsoft.com/office/officeart/2005/8/layout/chevron2"/>
+    <dgm:cxn modelId="{C27D3483-9ACD-4D7C-8A23-35BA5CDEB0EC}" type="presOf" srcId="{4534B45A-1116-4034-9F6D-47312EAF50AC}" destId="{D7FDD6E3-521D-425D-AF32-2680653FE298}" srcOrd="0" destOrd="0" presId="urn:microsoft.com/office/officeart/2005/8/layout/chevron2"/>
     <dgm:cxn modelId="{C7CCA4C4-E5FE-4D6C-ABBF-12D3E3202620}" srcId="{EA548DB6-747F-4423-9C85-52459A87F0EF}" destId="{120ADE97-9DAB-4A6F-A8E8-421A455D0F78}" srcOrd="7" destOrd="0" parTransId="{60F90779-B416-49DC-8FDB-4EDFA70C2F23}" sibTransId="{B5AF01F1-A09B-4645-A040-85D506351C1C}"/>
-    <dgm:cxn modelId="{9B239C82-B4F3-4B4C-8BD7-19B3DD940D2C}" type="presOf" srcId="{A3A5BB85-A22A-41FF-BC11-6E7F88518ED8}" destId="{4DC8B6DD-BB7A-4FEC-AF32-81D27E1B0335}" srcOrd="0" destOrd="0" presId="urn:microsoft.com/office/officeart/2005/8/layout/chevron2"/>
     <dgm:cxn modelId="{BFA2DD7E-988B-4EC1-8196-ECACD9E37AC2}" srcId="{B6055879-5F18-49E1-A4F0-01B21DEB0176}" destId="{6D316338-25D0-4122-8F5E-DE551F27FADD}" srcOrd="0" destOrd="0" parTransId="{7AF40890-9D2A-4CC9-8670-5CBE52DB87AE}" sibTransId="{FCF56918-981B-4370-87FC-F1AE18D56817}"/>
-    <dgm:cxn modelId="{4C753D10-6880-4C34-BD2F-27050C72D19F}" type="presOf" srcId="{FA524A64-F599-4927-9EC6-AA782CBEC205}" destId="{01E87952-0489-45BE-A74C-7F9BF1C03F10}" srcOrd="0" destOrd="0" presId="urn:microsoft.com/office/officeart/2005/8/layout/chevron2"/>
     <dgm:cxn modelId="{CF5040E0-3622-427F-8CB1-B8D42DECAA8D}" srcId="{EA548DB6-747F-4423-9C85-52459A87F0EF}" destId="{D43CAEDB-BF7A-4534-B981-A93C1FAE8E54}" srcOrd="3" destOrd="0" parTransId="{6B2AC933-06CB-4BBF-AE16-ABA18E403B43}" sibTransId="{28654EC9-293A-485F-B700-F435FEC96B11}"/>
-    <dgm:cxn modelId="{DC3A453D-BA04-4862-ABC5-E6DEC5FF025D}" type="presOf" srcId="{D0AC12E5-C808-4C63-97A8-99B97920424B}" destId="{61910C51-8C89-45D8-AACF-EF1AF38615BC}" srcOrd="0" destOrd="0" presId="urn:microsoft.com/office/officeart/2005/8/layout/chevron2"/>
+    <dgm:cxn modelId="{DD91FA54-3196-4CEE-BD01-135989E43863}" type="presOf" srcId="{EA548DB6-747F-4423-9C85-52459A87F0EF}" destId="{15F89B4C-984B-4796-A094-3C0D24F3E0F3}" srcOrd="0" destOrd="0" presId="urn:microsoft.com/office/officeart/2005/8/layout/chevron2"/>
+    <dgm:cxn modelId="{C2DE663E-D067-4E62-80A1-5AC0089F09A9}" type="presOf" srcId="{6D316338-25D0-4122-8F5E-DE551F27FADD}" destId="{ECD4E5DB-1F6D-4E8F-AE49-52C4458C0B2A}" srcOrd="0" destOrd="0" presId="urn:microsoft.com/office/officeart/2005/8/layout/chevron2"/>
+    <dgm:cxn modelId="{0F5A3757-8F1C-4C85-BAA4-4442213FE85B}" type="presOf" srcId="{D0AC12E5-C808-4C63-97A8-99B97920424B}" destId="{61910C51-8C89-45D8-AACF-EF1AF38615BC}" srcOrd="0" destOrd="0" presId="urn:microsoft.com/office/officeart/2005/8/layout/chevron2"/>
+    <dgm:cxn modelId="{3A56011E-9CAB-43BD-A0DC-72ADB9FDDE36}" type="presOf" srcId="{3275B9B1-6945-4779-BA3F-0BD013985BCA}" destId="{B4A8FB59-0F46-4EB9-97DA-172884AA59E1}" srcOrd="0" destOrd="0" presId="urn:microsoft.com/office/officeart/2005/8/layout/chevron2"/>
     <dgm:cxn modelId="{D4FC6644-D553-4001-A820-3ED481B7EA91}" srcId="{EA548DB6-747F-4423-9C85-52459A87F0EF}" destId="{A3A5BB85-A22A-41FF-BC11-6E7F88518ED8}" srcOrd="1" destOrd="0" parTransId="{DA70F3EB-3E60-403A-9B43-25D80C0D760C}" sibTransId="{124E7D5E-555B-4D6C-B93F-2FA91CA9224D}"/>
+    <dgm:cxn modelId="{324E1682-130D-4550-BE40-C343F9589FB6}" type="presOf" srcId="{D43CAEDB-BF7A-4534-B981-A93C1FAE8E54}" destId="{B9AFD3A2-DC36-4C37-B973-47F2AC89A063}" srcOrd="0" destOrd="0" presId="urn:microsoft.com/office/officeart/2005/8/layout/chevron2"/>
+    <dgm:cxn modelId="{C926A102-F8A2-4491-B3FB-92813D87E384}" type="presOf" srcId="{120ADE97-9DAB-4A6F-A8E8-421A455D0F78}" destId="{9C52EEE9-D53E-4A20-9389-51357F965296}" srcOrd="0" destOrd="0" presId="urn:microsoft.com/office/officeart/2005/8/layout/chevron2"/>
     <dgm:cxn modelId="{A2D74C97-B727-47E1-8F8C-6F2ECF7B6E26}" srcId="{3F2C6EE3-13A6-4B50-AAB2-1D7CF47FB25A}" destId="{203B9D1F-FE0B-425F-ABAE-D4E1D4425CF2}" srcOrd="0" destOrd="0" parTransId="{617B1E6B-AA06-4E43-BFF7-AA0C7B7AD490}" sibTransId="{5B2E52D2-09A9-4AF2-900B-682BAF6AAC16}"/>
-    <dgm:cxn modelId="{052E5EDD-FD35-4776-9850-156F2DE4888E}" type="presOf" srcId="{3F2C6EE3-13A6-4B50-AAB2-1D7CF47FB25A}" destId="{8AE36B08-B67A-46AC-8569-BD5C89A80D46}" srcOrd="0" destOrd="0" presId="urn:microsoft.com/office/officeart/2005/8/layout/chevron2"/>
-    <dgm:cxn modelId="{F098E995-2F0B-4B6C-9F30-A53ED3BF5844}" type="presOf" srcId="{120ADE97-9DAB-4A6F-A8E8-421A455D0F78}" destId="{9C52EEE9-D53E-4A20-9389-51357F965296}" srcOrd="0" destOrd="0" presId="urn:microsoft.com/office/officeart/2005/8/layout/chevron2"/>
-    <dgm:cxn modelId="{40C60C14-3BEA-4F6B-B295-428676514E70}" type="presOf" srcId="{203B9D1F-FE0B-425F-ABAE-D4E1D4425CF2}" destId="{C46C7663-50E4-40FD-A483-BBE3A4BC1507}" srcOrd="0" destOrd="0" presId="urn:microsoft.com/office/officeart/2005/8/layout/chevron2"/>
-    <dgm:cxn modelId="{DE9FB55A-E786-47E5-B535-7B564B5A63EE}" type="presOf" srcId="{3BEC5A84-BED4-4CD7-81BA-8BD03F1184DD}" destId="{842C2584-FD87-4010-A02A-327375CD1415}" srcOrd="0" destOrd="0" presId="urn:microsoft.com/office/officeart/2005/8/layout/chevron2"/>
+    <dgm:cxn modelId="{790D128D-D8D9-42D2-9746-8B155393CEFD}" type="presOf" srcId="{FA524A64-F599-4927-9EC6-AA782CBEC205}" destId="{01E87952-0489-45BE-A74C-7F9BF1C03F10}" srcOrd="0" destOrd="0" presId="urn:microsoft.com/office/officeart/2005/8/layout/chevron2"/>
     <dgm:cxn modelId="{B5428768-A54C-448D-908F-783B45D6B0D8}" srcId="{EA548DB6-747F-4423-9C85-52459A87F0EF}" destId="{B6055879-5F18-49E1-A4F0-01B21DEB0176}" srcOrd="4" destOrd="0" parTransId="{114E39DC-932C-42AF-8DB5-A20CD18F2044}" sibTransId="{64A324A3-7D77-4167-AB62-0960859CA0F4}"/>
     <dgm:cxn modelId="{F685C741-C16E-4A83-A366-3D90D54B3C5A}" srcId="{495F2489-1641-4FF6-9AC8-6B3487E5DF58}" destId="{2132EC3C-0B8D-4DD2-9E7B-BDBAB85E9D8E}" srcOrd="0" destOrd="0" parTransId="{BD653219-7307-4A8D-9B20-69C32146FFB6}" sibTransId="{4F898638-D661-4ABE-B2A1-9A48A83BCA87}"/>
     <dgm:cxn modelId="{D9F51F71-AD4C-40A3-96AA-4A2FEFBBE222}" srcId="{EA548DB6-747F-4423-9C85-52459A87F0EF}" destId="{3F2C6EE3-13A6-4B50-AAB2-1D7CF47FB25A}" srcOrd="8" destOrd="0" parTransId="{23C65F29-043F-4109-9DCD-A3681B4D6D62}" sibTransId="{0B7D3A6C-4E06-4CBA-B268-218C6B17C257}"/>
-    <dgm:cxn modelId="{78389B7A-54FA-47D9-B5D1-D74C7F55266C}" type="presOf" srcId="{A983548C-D463-4D8A-BA81-7338E8A4C7F2}" destId="{CDBF27F6-1F7B-4C8B-B0CA-F41A6CC024B2}" srcOrd="0" destOrd="0" presId="urn:microsoft.com/office/officeart/2005/8/layout/chevron2"/>
     <dgm:cxn modelId="{41CD225F-40BC-4EE0-8D47-562F74BF7095}" srcId="{F653DF73-CDF9-4ED3-9B68-2A4819D118DD}" destId="{3275B9B1-6945-4779-BA3F-0BD013985BCA}" srcOrd="0" destOrd="0" parTransId="{80490A42-70F5-4D56-9BBD-460DA911215E}" sibTransId="{DCC63623-24AC-40F8-A24F-AA20B40BE7DD}"/>
+    <dgm:cxn modelId="{29A69EDB-BDFA-40B9-8AD1-836847FDCD69}" type="presOf" srcId="{203B9D1F-FE0B-425F-ABAE-D4E1D4425CF2}" destId="{C46C7663-50E4-40FD-A483-BBE3A4BC1507}" srcOrd="0" destOrd="0" presId="urn:microsoft.com/office/officeart/2005/8/layout/chevron2"/>
     <dgm:cxn modelId="{6E6A720C-96AC-4B1E-AFB1-23E994105B0A}" srcId="{EA548DB6-747F-4423-9C85-52459A87F0EF}" destId="{F653DF73-CDF9-4ED3-9B68-2A4819D118DD}" srcOrd="0" destOrd="0" parTransId="{7F8A3122-A0A2-4B0B-A30D-2AB8C7A1F92D}" sibTransId="{18466E2E-6A12-4604-BC62-97B7968C7082}"/>
     <dgm:cxn modelId="{18148EF5-05AC-4E4F-806F-3D4F58EED053}" srcId="{D43CAEDB-BF7A-4534-B981-A93C1FAE8E54}" destId="{4534B45A-1116-4034-9F6D-47312EAF50AC}" srcOrd="0" destOrd="0" parTransId="{8413676C-BA88-4C31-BD5B-C25D9E8618E1}" sibTransId="{38D5372D-C0F8-4075-AEAD-A89FD4663A98}"/>
+    <dgm:cxn modelId="{1A54C0BB-3039-4A14-A720-BCCEBFB8A46C}" type="presOf" srcId="{A983548C-D463-4D8A-BA81-7338E8A4C7F2}" destId="{CDBF27F6-1F7B-4C8B-B0CA-F41A6CC024B2}" srcOrd="0" destOrd="0" presId="urn:microsoft.com/office/officeart/2005/8/layout/chevron2"/>
+    <dgm:cxn modelId="{08A99FC2-A3AB-4049-A766-BD07DD5CB3A0}" type="presOf" srcId="{F653DF73-CDF9-4ED3-9B68-2A4819D118DD}" destId="{9D67F5B5-6A7C-4F81-B746-6C6423E7F105}" srcOrd="0" destOrd="0" presId="urn:microsoft.com/office/officeart/2005/8/layout/chevron2"/>
+    <dgm:cxn modelId="{80CDCFE5-5FBB-48D2-9F94-C4B142779BC2}" type="presOf" srcId="{58E0BC25-71E3-4742-985A-F4B55AC5C67F}" destId="{FA74C5F8-2249-4148-B63D-0299B10574EE}" srcOrd="0" destOrd="0" presId="urn:microsoft.com/office/officeart/2005/8/layout/chevron2"/>
     <dgm:cxn modelId="{71F83922-742A-4C72-A35A-E4FFDD4AAC13}" srcId="{120ADE97-9DAB-4A6F-A8E8-421A455D0F78}" destId="{3BEC5A84-BED4-4CD7-81BA-8BD03F1184DD}" srcOrd="0" destOrd="0" parTransId="{04FD74D1-DD91-41EA-BC90-BF83CF952EAD}" sibTransId="{D7AF2E24-788B-46E7-B0ED-70CB0550EF67}"/>
-    <dgm:cxn modelId="{ABF515DF-727A-49D7-B753-6BE81E09F8BF}" type="presOf" srcId="{EA548DB6-747F-4423-9C85-52459A87F0EF}" destId="{15F89B4C-984B-4796-A094-3C0D24F3E0F3}" srcOrd="0" destOrd="0" presId="urn:microsoft.com/office/officeart/2005/8/layout/chevron2"/>
+    <dgm:cxn modelId="{BEAAE506-F185-4B25-87BB-29CDFB5104A5}" type="presOf" srcId="{2132EC3C-0B8D-4DD2-9E7B-BDBAB85E9D8E}" destId="{EEABDC37-FA5F-4EF5-BA36-CCBF07DF5538}" srcOrd="0" destOrd="0" presId="urn:microsoft.com/office/officeart/2005/8/layout/chevron2"/>
+    <dgm:cxn modelId="{43F732A0-5281-404F-8F3E-DBD3A8589064}" type="presOf" srcId="{3F2C6EE3-13A6-4B50-AAB2-1D7CF47FB25A}" destId="{8AE36B08-B67A-46AC-8569-BD5C89A80D46}" srcOrd="0" destOrd="0" presId="urn:microsoft.com/office/officeart/2005/8/layout/chevron2"/>
+    <dgm:cxn modelId="{96E98681-7DD5-438C-A197-AA5C699CC4BE}" type="presOf" srcId="{9247D414-2003-4905-BAC7-FA7F5E43EEC8}" destId="{4DB94300-8730-4EE0-87D0-A2F7914F267E}" srcOrd="0" destOrd="0" presId="urn:microsoft.com/office/officeart/2005/8/layout/chevron2"/>
     <dgm:cxn modelId="{393169F1-7DFA-4962-BA45-1B6ACCD35E74}" srcId="{0BA8D8AA-8887-43D5-9476-FCF17D3EBB9D}" destId="{A983548C-D463-4D8A-BA81-7338E8A4C7F2}" srcOrd="0" destOrd="0" parTransId="{8BE13156-5C39-4A3E-AF7C-0B6B189ACF6F}" sibTransId="{15DE9D6A-CE7C-4AAF-9808-30A5F0367B2F}"/>
+    <dgm:cxn modelId="{B84CE015-485D-4F9E-BD98-21326D8203C2}" type="presOf" srcId="{B6055879-5F18-49E1-A4F0-01B21DEB0176}" destId="{D3B12AF1-313B-4FE9-BA00-8C2D4632DA9A}" srcOrd="0" destOrd="0" presId="urn:microsoft.com/office/officeart/2005/8/layout/chevron2"/>
+    <dgm:cxn modelId="{CF945B69-FFC1-4C7F-A66F-8DF69229DB69}" type="presOf" srcId="{3BEC5A84-BED4-4CD7-81BA-8BD03F1184DD}" destId="{842C2584-FD87-4010-A02A-327375CD1415}" srcOrd="0" destOrd="0" presId="urn:microsoft.com/office/officeart/2005/8/layout/chevron2"/>
     <dgm:cxn modelId="{77787EDC-22CA-4601-94E0-95B2CE1D3979}" srcId="{A3A5BB85-A22A-41FF-BC11-6E7F88518ED8}" destId="{FA524A64-F599-4927-9EC6-AA782CBEC205}" srcOrd="0" destOrd="0" parTransId="{8EE9097E-F6B7-4123-B86C-07FD289D315B}" sibTransId="{10DBCC03-07FE-4AAD-A62B-FF1864C567B7}"/>
-    <dgm:cxn modelId="{18F3F8A0-1495-4493-99FD-6230C2C154C1}" type="presOf" srcId="{F653DF73-CDF9-4ED3-9B68-2A4819D118DD}" destId="{9D67F5B5-6A7C-4F81-B746-6C6423E7F105}" srcOrd="0" destOrd="0" presId="urn:microsoft.com/office/officeart/2005/8/layout/chevron2"/>
-    <dgm:cxn modelId="{7BB87CE5-8614-4FAC-9CBE-ADFA592F75F8}" type="presOf" srcId="{4534B45A-1116-4034-9F6D-47312EAF50AC}" destId="{D7FDD6E3-521D-425D-AF32-2680653FE298}" srcOrd="0" destOrd="0" presId="urn:microsoft.com/office/officeart/2005/8/layout/chevron2"/>
-    <dgm:cxn modelId="{5E5EC6BD-CAC4-4FD5-A26B-3D962E3D3A6E}" type="presOf" srcId="{039C1F9D-C436-4ED0-A15E-A80B29C804A0}" destId="{7BF0F498-BBE8-4D32-B525-A3A894EF45DD}" srcOrd="0" destOrd="0" presId="urn:microsoft.com/office/officeart/2005/8/layout/chevron2"/>
-    <dgm:cxn modelId="{06CB979B-B613-45E1-9067-DB87C57A5F49}" type="presOf" srcId="{6D316338-25D0-4122-8F5E-DE551F27FADD}" destId="{ECD4E5DB-1F6D-4E8F-AE49-52C4458C0B2A}" srcOrd="0" destOrd="0" presId="urn:microsoft.com/office/officeart/2005/8/layout/chevron2"/>
-    <dgm:cxn modelId="{38917316-5B68-4A8E-ABE1-567DA4DA78D7}" type="presOf" srcId="{3275B9B1-6945-4779-BA3F-0BD013985BCA}" destId="{B4A8FB59-0F46-4EB9-97DA-172884AA59E1}" srcOrd="0" destOrd="0" presId="urn:microsoft.com/office/officeart/2005/8/layout/chevron2"/>
-    <dgm:cxn modelId="{27069BDD-5BBD-4C3B-A466-FDC8162747E0}" type="presOf" srcId="{495F2489-1641-4FF6-9AC8-6B3487E5DF58}" destId="{634B80EA-43BB-498E-9897-BDAE3C924935}" srcOrd="0" destOrd="0" presId="urn:microsoft.com/office/officeart/2005/8/layout/chevron2"/>
+    <dgm:cxn modelId="{262F3EDC-BF33-43B4-A75E-909735E3FDBD}" type="presOf" srcId="{495F2489-1641-4FF6-9AC8-6B3487E5DF58}" destId="{634B80EA-43BB-498E-9897-BDAE3C924935}" srcOrd="0" destOrd="0" presId="urn:microsoft.com/office/officeart/2005/8/layout/chevron2"/>
     <dgm:cxn modelId="{3BA9ADA9-6C3B-4DE1-9B76-EE5EEA25BB4E}" srcId="{D0AC12E5-C808-4C63-97A8-99B97920424B}" destId="{039C1F9D-C436-4ED0-A15E-A80B29C804A0}" srcOrd="0" destOrd="0" parTransId="{8C8597C0-7746-4F98-A9C1-E729037786AE}" sibTransId="{D65FF5C6-6976-46F2-BDFE-ECBEDEA17004}"/>
     <dgm:cxn modelId="{D31C0902-1597-4EB2-B28F-4B7475FD1676}" srcId="{EA548DB6-747F-4423-9C85-52459A87F0EF}" destId="{9247D414-2003-4905-BAC7-FA7F5E43EEC8}" srcOrd="5" destOrd="0" parTransId="{7966475D-D041-4E2E-AA3D-CF31F92933EC}" sibTransId="{92614730-BDE1-49C1-B989-65FD8F7A9D17}"/>
-    <dgm:cxn modelId="{5773ACBF-F08D-4DB5-B7D9-2D93EFC0A09E}" type="presOf" srcId="{9247D414-2003-4905-BAC7-FA7F5E43EEC8}" destId="{4DB94300-8730-4EE0-87D0-A2F7914F267E}" srcOrd="0" destOrd="0" presId="urn:microsoft.com/office/officeart/2005/8/layout/chevron2"/>
     <dgm:cxn modelId="{DDB00F49-4531-4249-977E-8380AA952C2C}" srcId="{EA548DB6-747F-4423-9C85-52459A87F0EF}" destId="{D0AC12E5-C808-4C63-97A8-99B97920424B}" srcOrd="9" destOrd="0" parTransId="{D75D06C2-7667-4A9B-AB20-EA13A6C3BBD6}" sibTransId="{A29D6C13-5344-4BB8-BFA4-86E6A44DD0F8}"/>
     <dgm:cxn modelId="{F9BD824D-66DE-4AB0-A720-522457843129}" srcId="{EA548DB6-747F-4423-9C85-52459A87F0EF}" destId="{495F2489-1641-4FF6-9AC8-6B3487E5DF58}" srcOrd="6" destOrd="0" parTransId="{6A7FB941-47C8-4CAD-B553-54A11A8D6C90}" sibTransId="{D6DD125C-C73A-4420-83C1-BC8BA6573B05}"/>
-    <dgm:cxn modelId="{9E4C414E-9A0B-44B7-9EF4-1C3D18424762}" type="presParOf" srcId="{15F89B4C-984B-4796-A094-3C0D24F3E0F3}" destId="{8EFA4AB0-425B-4C7C-BACB-53E2F54306B8}" srcOrd="0" destOrd="0" presId="urn:microsoft.com/office/officeart/2005/8/layout/chevron2"/>
-    <dgm:cxn modelId="{E88A7A24-8CB4-44A4-8369-4454F5EC08F2}" type="presParOf" srcId="{8EFA4AB0-425B-4C7C-BACB-53E2F54306B8}" destId="{9D67F5B5-6A7C-4F81-B746-6C6423E7F105}" srcOrd="0" destOrd="0" presId="urn:microsoft.com/office/officeart/2005/8/layout/chevron2"/>
-    <dgm:cxn modelId="{271BB819-0AC1-49B7-9BC2-FFACE2754774}" type="presParOf" srcId="{8EFA4AB0-425B-4C7C-BACB-53E2F54306B8}" destId="{B4A8FB59-0F46-4EB9-97DA-172884AA59E1}" srcOrd="1" destOrd="0" presId="urn:microsoft.com/office/officeart/2005/8/layout/chevron2"/>
-    <dgm:cxn modelId="{8E1AF094-7F6A-4D5A-B8AE-337BC7C11B7A}" type="presParOf" srcId="{15F89B4C-984B-4796-A094-3C0D24F3E0F3}" destId="{518688D2-8072-488A-987D-57CB85D425F8}" srcOrd="1" destOrd="0" presId="urn:microsoft.com/office/officeart/2005/8/layout/chevron2"/>
-    <dgm:cxn modelId="{FE3988D4-A1CE-4E0C-9D65-4B8E9BB561A6}" type="presParOf" srcId="{15F89B4C-984B-4796-A094-3C0D24F3E0F3}" destId="{3BB682F1-E3CE-4E6D-85C1-2BBD9C04370B}" srcOrd="2" destOrd="0" presId="urn:microsoft.com/office/officeart/2005/8/layout/chevron2"/>
-    <dgm:cxn modelId="{E98B9560-D1DF-4E79-967F-CB810FFCF2AA}" type="presParOf" srcId="{3BB682F1-E3CE-4E6D-85C1-2BBD9C04370B}" destId="{4DC8B6DD-BB7A-4FEC-AF32-81D27E1B0335}" srcOrd="0" destOrd="0" presId="urn:microsoft.com/office/officeart/2005/8/layout/chevron2"/>
-    <dgm:cxn modelId="{C0DFA707-C94E-49F9-9995-BCB653EEA956}" type="presParOf" srcId="{3BB682F1-E3CE-4E6D-85C1-2BBD9C04370B}" destId="{01E87952-0489-45BE-A74C-7F9BF1C03F10}" srcOrd="1" destOrd="0" presId="urn:microsoft.com/office/officeart/2005/8/layout/chevron2"/>
-    <dgm:cxn modelId="{ACE9C0DB-9268-48C4-BF55-FD4FF881B312}" type="presParOf" srcId="{15F89B4C-984B-4796-A094-3C0D24F3E0F3}" destId="{AC9FEAC7-52C4-4997-A010-07F06AB41979}" srcOrd="3" destOrd="0" presId="urn:microsoft.com/office/officeart/2005/8/layout/chevron2"/>
-    <dgm:cxn modelId="{E3685F75-71FB-4DF3-81BE-1DF38B9DD483}" type="presParOf" srcId="{15F89B4C-984B-4796-A094-3C0D24F3E0F3}" destId="{E2305742-09BF-4DA6-806A-3C2B4EE4A267}" srcOrd="4" destOrd="0" presId="urn:microsoft.com/office/officeart/2005/8/layout/chevron2"/>
-    <dgm:cxn modelId="{6D4FAA1E-2584-48A0-8505-5944C2A0FFF3}" type="presParOf" srcId="{E2305742-09BF-4DA6-806A-3C2B4EE4A267}" destId="{00C55525-E119-4844-9A08-C3217B99CF56}" srcOrd="0" destOrd="0" presId="urn:microsoft.com/office/officeart/2005/8/layout/chevron2"/>
-    <dgm:cxn modelId="{CD3D3752-F5E5-415F-A550-0B407F511CFF}" type="presParOf" srcId="{E2305742-09BF-4DA6-806A-3C2B4EE4A267}" destId="{CDBF27F6-1F7B-4C8B-B0CA-F41A6CC024B2}" srcOrd="1" destOrd="0" presId="urn:microsoft.com/office/officeart/2005/8/layout/chevron2"/>
-    <dgm:cxn modelId="{157DEB3C-9EC4-47C4-9124-710036FC0776}" type="presParOf" srcId="{15F89B4C-984B-4796-A094-3C0D24F3E0F3}" destId="{02D7F10B-8CFD-4EFA-8413-91569EDDB515}" srcOrd="5" destOrd="0" presId="urn:microsoft.com/office/officeart/2005/8/layout/chevron2"/>
-    <dgm:cxn modelId="{CABC478C-4615-4F92-BBAD-9860A6EA8F49}" type="presParOf" srcId="{15F89B4C-984B-4796-A094-3C0D24F3E0F3}" destId="{9B3ED61E-CAFF-49AB-9950-E48E24FC2A73}" srcOrd="6" destOrd="0" presId="urn:microsoft.com/office/officeart/2005/8/layout/chevron2"/>
-    <dgm:cxn modelId="{25B52D66-2B54-4BE5-A45A-3473BC386942}" type="presParOf" srcId="{9B3ED61E-CAFF-49AB-9950-E48E24FC2A73}" destId="{B9AFD3A2-DC36-4C37-B973-47F2AC89A063}" srcOrd="0" destOrd="0" presId="urn:microsoft.com/office/officeart/2005/8/layout/chevron2"/>
-    <dgm:cxn modelId="{E19D788E-7169-4887-9997-1F16E815FC62}" type="presParOf" srcId="{9B3ED61E-CAFF-49AB-9950-E48E24FC2A73}" destId="{D7FDD6E3-521D-425D-AF32-2680653FE298}" srcOrd="1" destOrd="0" presId="urn:microsoft.com/office/officeart/2005/8/layout/chevron2"/>
-    <dgm:cxn modelId="{49928914-606F-4FEC-99B6-8C1653C1C774}" type="presParOf" srcId="{15F89B4C-984B-4796-A094-3C0D24F3E0F3}" destId="{8C37EBB1-95ED-4D0E-A20E-E07B8353CE8D}" srcOrd="7" destOrd="0" presId="urn:microsoft.com/office/officeart/2005/8/layout/chevron2"/>
-    <dgm:cxn modelId="{CD051123-9AFE-40AB-AC15-05E2DD00E235}" type="presParOf" srcId="{15F89B4C-984B-4796-A094-3C0D24F3E0F3}" destId="{CDCEB319-990F-4FF0-AE08-A40C620C8B2D}" srcOrd="8" destOrd="0" presId="urn:microsoft.com/office/officeart/2005/8/layout/chevron2"/>
-    <dgm:cxn modelId="{4059D31E-A160-40BA-9FA2-1DA0401D0A96}" type="presParOf" srcId="{CDCEB319-990F-4FF0-AE08-A40C620C8B2D}" destId="{D3B12AF1-313B-4FE9-BA00-8C2D4632DA9A}" srcOrd="0" destOrd="0" presId="urn:microsoft.com/office/officeart/2005/8/layout/chevron2"/>
-    <dgm:cxn modelId="{8820EA8A-A4A9-4B85-90CE-60CE7595B8F8}" type="presParOf" srcId="{CDCEB319-990F-4FF0-AE08-A40C620C8B2D}" destId="{ECD4E5DB-1F6D-4E8F-AE49-52C4458C0B2A}" srcOrd="1" destOrd="0" presId="urn:microsoft.com/office/officeart/2005/8/layout/chevron2"/>
-    <dgm:cxn modelId="{C481E9AE-3E78-46F0-B009-C5E4E6F170A7}" type="presParOf" srcId="{15F89B4C-984B-4796-A094-3C0D24F3E0F3}" destId="{2118DC2F-5719-4EA6-8D78-BBE38A15FCB9}" srcOrd="9" destOrd="0" presId="urn:microsoft.com/office/officeart/2005/8/layout/chevron2"/>
-    <dgm:cxn modelId="{98A3DE10-9A2C-4954-82D2-6ED192AE976A}" type="presParOf" srcId="{15F89B4C-984B-4796-A094-3C0D24F3E0F3}" destId="{268F2456-B6FE-4F7B-9B7D-13ACE1024C27}" srcOrd="10" destOrd="0" presId="urn:microsoft.com/office/officeart/2005/8/layout/chevron2"/>
-    <dgm:cxn modelId="{9434D53B-09AE-4D47-BC74-3A2B02096505}" type="presParOf" srcId="{268F2456-B6FE-4F7B-9B7D-13ACE1024C27}" destId="{4DB94300-8730-4EE0-87D0-A2F7914F267E}" srcOrd="0" destOrd="0" presId="urn:microsoft.com/office/officeart/2005/8/layout/chevron2"/>
-    <dgm:cxn modelId="{21B2623F-32D5-4847-8248-1AC5DBF905EC}" type="presParOf" srcId="{268F2456-B6FE-4F7B-9B7D-13ACE1024C27}" destId="{FA74C5F8-2249-4148-B63D-0299B10574EE}" srcOrd="1" destOrd="0" presId="urn:microsoft.com/office/officeart/2005/8/layout/chevron2"/>
-    <dgm:cxn modelId="{DBECEF3B-7FC0-4084-9CA5-75F98A01F06E}" type="presParOf" srcId="{15F89B4C-984B-4796-A094-3C0D24F3E0F3}" destId="{838278E5-FE4A-4477-BDEB-CFFCD4440219}" srcOrd="11" destOrd="0" presId="urn:microsoft.com/office/officeart/2005/8/layout/chevron2"/>
-    <dgm:cxn modelId="{69A89808-D1E8-4C75-B897-9231291CD43E}" type="presParOf" srcId="{15F89B4C-984B-4796-A094-3C0D24F3E0F3}" destId="{0D2E16E2-3756-4D18-8A14-7E3B260788F3}" srcOrd="12" destOrd="0" presId="urn:microsoft.com/office/officeart/2005/8/layout/chevron2"/>
-    <dgm:cxn modelId="{9A3DD82F-9B3C-45BB-839F-D418A80E2C62}" type="presParOf" srcId="{0D2E16E2-3756-4D18-8A14-7E3B260788F3}" destId="{634B80EA-43BB-498E-9897-BDAE3C924935}" srcOrd="0" destOrd="0" presId="urn:microsoft.com/office/officeart/2005/8/layout/chevron2"/>
-    <dgm:cxn modelId="{77A3977C-1F19-4595-8371-50E5339C5068}" type="presParOf" srcId="{0D2E16E2-3756-4D18-8A14-7E3B260788F3}" destId="{EEABDC37-FA5F-4EF5-BA36-CCBF07DF5538}" srcOrd="1" destOrd="0" presId="urn:microsoft.com/office/officeart/2005/8/layout/chevron2"/>
-    <dgm:cxn modelId="{8BA033FC-94DF-40C6-AAA9-04C156AF1FF3}" type="presParOf" srcId="{15F89B4C-984B-4796-A094-3C0D24F3E0F3}" destId="{2787567D-460C-4F4B-B85D-6D7EA4D5A201}" srcOrd="13" destOrd="0" presId="urn:microsoft.com/office/officeart/2005/8/layout/chevron2"/>
-    <dgm:cxn modelId="{5435AB5D-F435-4530-9532-144C24D4AF80}" type="presParOf" srcId="{15F89B4C-984B-4796-A094-3C0D24F3E0F3}" destId="{46B8D50B-1CB2-4C55-AF50-E2211C889770}" srcOrd="14" destOrd="0" presId="urn:microsoft.com/office/officeart/2005/8/layout/chevron2"/>
-    <dgm:cxn modelId="{8235F8A0-222D-4D3E-8450-650BE2BA5E6A}" type="presParOf" srcId="{46B8D50B-1CB2-4C55-AF50-E2211C889770}" destId="{9C52EEE9-D53E-4A20-9389-51357F965296}" srcOrd="0" destOrd="0" presId="urn:microsoft.com/office/officeart/2005/8/layout/chevron2"/>
-    <dgm:cxn modelId="{8DAE6839-DF28-42BB-AEF3-1FA068E6F702}" type="presParOf" srcId="{46B8D50B-1CB2-4C55-AF50-E2211C889770}" destId="{842C2584-FD87-4010-A02A-327375CD1415}" srcOrd="1" destOrd="0" presId="urn:microsoft.com/office/officeart/2005/8/layout/chevron2"/>
-    <dgm:cxn modelId="{1CDD82C6-4953-49E2-B59D-5DE2450CE227}" type="presParOf" srcId="{15F89B4C-984B-4796-A094-3C0D24F3E0F3}" destId="{33DBA5BD-7703-4622-B870-CEE31091D5E3}" srcOrd="15" destOrd="0" presId="urn:microsoft.com/office/officeart/2005/8/layout/chevron2"/>
-    <dgm:cxn modelId="{118AB2E4-175D-4DBD-8555-5EBDB2C38E95}" type="presParOf" srcId="{15F89B4C-984B-4796-A094-3C0D24F3E0F3}" destId="{05302471-3E79-4067-8E88-7F46DE889418}" srcOrd="16" destOrd="0" presId="urn:microsoft.com/office/officeart/2005/8/layout/chevron2"/>
-    <dgm:cxn modelId="{B5DD8505-A987-4DBB-9098-D49135939643}" type="presParOf" srcId="{05302471-3E79-4067-8E88-7F46DE889418}" destId="{8AE36B08-B67A-46AC-8569-BD5C89A80D46}" srcOrd="0" destOrd="0" presId="urn:microsoft.com/office/officeart/2005/8/layout/chevron2"/>
-    <dgm:cxn modelId="{548440C9-0CF7-4C33-8C81-25FCA2E17E74}" type="presParOf" srcId="{05302471-3E79-4067-8E88-7F46DE889418}" destId="{C46C7663-50E4-40FD-A483-BBE3A4BC1507}" srcOrd="1" destOrd="0" presId="urn:microsoft.com/office/officeart/2005/8/layout/chevron2"/>
-    <dgm:cxn modelId="{8CA68697-DAB2-45B3-A0B2-838E01B5D5A7}" type="presParOf" srcId="{15F89B4C-984B-4796-A094-3C0D24F3E0F3}" destId="{A2E20A2E-D3CA-4DB1-8D3E-2412C0431F19}" srcOrd="17" destOrd="0" presId="urn:microsoft.com/office/officeart/2005/8/layout/chevron2"/>
-    <dgm:cxn modelId="{E24396BE-6249-4088-BAB7-EE7E150242EA}" type="presParOf" srcId="{15F89B4C-984B-4796-A094-3C0D24F3E0F3}" destId="{BF350E92-FF38-4F79-B4F8-E7AB09E54B79}" srcOrd="18" destOrd="0" presId="urn:microsoft.com/office/officeart/2005/8/layout/chevron2"/>
-    <dgm:cxn modelId="{1DC9B7F9-BCAE-439A-9B36-928EDCF7AE27}" type="presParOf" srcId="{BF350E92-FF38-4F79-B4F8-E7AB09E54B79}" destId="{61910C51-8C89-45D8-AACF-EF1AF38615BC}" srcOrd="0" destOrd="0" presId="urn:microsoft.com/office/officeart/2005/8/layout/chevron2"/>
-    <dgm:cxn modelId="{A34ED70E-16C6-49C1-B5B8-480828909D3A}" type="presParOf" srcId="{BF350E92-FF38-4F79-B4F8-E7AB09E54B79}" destId="{7BF0F498-BBE8-4D32-B525-A3A894EF45DD}" srcOrd="1" destOrd="0" presId="urn:microsoft.com/office/officeart/2005/8/layout/chevron2"/>
+    <dgm:cxn modelId="{D54F0FE6-1F5A-4281-9E8C-46D77B33A78B}" type="presParOf" srcId="{15F89B4C-984B-4796-A094-3C0D24F3E0F3}" destId="{8EFA4AB0-425B-4C7C-BACB-53E2F54306B8}" srcOrd="0" destOrd="0" presId="urn:microsoft.com/office/officeart/2005/8/layout/chevron2"/>
+    <dgm:cxn modelId="{E7EFA510-CD09-41A8-A715-DE42DD3E24A8}" type="presParOf" srcId="{8EFA4AB0-425B-4C7C-BACB-53E2F54306B8}" destId="{9D67F5B5-6A7C-4F81-B746-6C6423E7F105}" srcOrd="0" destOrd="0" presId="urn:microsoft.com/office/officeart/2005/8/layout/chevron2"/>
+    <dgm:cxn modelId="{E0A56B3B-2DB5-473A-8576-0FB99146A91A}" type="presParOf" srcId="{8EFA4AB0-425B-4C7C-BACB-53E2F54306B8}" destId="{B4A8FB59-0F46-4EB9-97DA-172884AA59E1}" srcOrd="1" destOrd="0" presId="urn:microsoft.com/office/officeart/2005/8/layout/chevron2"/>
+    <dgm:cxn modelId="{0D7FB187-F839-48F8-A290-E0C80D0337D3}" type="presParOf" srcId="{15F89B4C-984B-4796-A094-3C0D24F3E0F3}" destId="{518688D2-8072-488A-987D-57CB85D425F8}" srcOrd="1" destOrd="0" presId="urn:microsoft.com/office/officeart/2005/8/layout/chevron2"/>
+    <dgm:cxn modelId="{A0890096-9280-4E30-80DE-8CD65872DD89}" type="presParOf" srcId="{15F89B4C-984B-4796-A094-3C0D24F3E0F3}" destId="{3BB682F1-E3CE-4E6D-85C1-2BBD9C04370B}" srcOrd="2" destOrd="0" presId="urn:microsoft.com/office/officeart/2005/8/layout/chevron2"/>
+    <dgm:cxn modelId="{1860ECE6-23A8-44C3-9ACB-DE7E4E9A23B0}" type="presParOf" srcId="{3BB682F1-E3CE-4E6D-85C1-2BBD9C04370B}" destId="{4DC8B6DD-BB7A-4FEC-AF32-81D27E1B0335}" srcOrd="0" destOrd="0" presId="urn:microsoft.com/office/officeart/2005/8/layout/chevron2"/>
+    <dgm:cxn modelId="{ABD352E3-20F8-4400-A98F-5951E2ED2516}" type="presParOf" srcId="{3BB682F1-E3CE-4E6D-85C1-2BBD9C04370B}" destId="{01E87952-0489-45BE-A74C-7F9BF1C03F10}" srcOrd="1" destOrd="0" presId="urn:microsoft.com/office/officeart/2005/8/layout/chevron2"/>
+    <dgm:cxn modelId="{FE7BB1E8-BFE8-4AEA-A5EA-FAF3AE0170FE}" type="presParOf" srcId="{15F89B4C-984B-4796-A094-3C0D24F3E0F3}" destId="{AC9FEAC7-52C4-4997-A010-07F06AB41979}" srcOrd="3" destOrd="0" presId="urn:microsoft.com/office/officeart/2005/8/layout/chevron2"/>
+    <dgm:cxn modelId="{291A6A98-5B3A-45AB-9347-187D551BBBBB}" type="presParOf" srcId="{15F89B4C-984B-4796-A094-3C0D24F3E0F3}" destId="{E2305742-09BF-4DA6-806A-3C2B4EE4A267}" srcOrd="4" destOrd="0" presId="urn:microsoft.com/office/officeart/2005/8/layout/chevron2"/>
+    <dgm:cxn modelId="{3A740F6D-22E2-457C-8F89-E3E430DA2D0E}" type="presParOf" srcId="{E2305742-09BF-4DA6-806A-3C2B4EE4A267}" destId="{00C55525-E119-4844-9A08-C3217B99CF56}" srcOrd="0" destOrd="0" presId="urn:microsoft.com/office/officeart/2005/8/layout/chevron2"/>
+    <dgm:cxn modelId="{B6290152-BFE4-4005-AD26-723EE798560E}" type="presParOf" srcId="{E2305742-09BF-4DA6-806A-3C2B4EE4A267}" destId="{CDBF27F6-1F7B-4C8B-B0CA-F41A6CC024B2}" srcOrd="1" destOrd="0" presId="urn:microsoft.com/office/officeart/2005/8/layout/chevron2"/>
+    <dgm:cxn modelId="{2A749CBC-7D49-49FE-B014-24011E1ACBD8}" type="presParOf" srcId="{15F89B4C-984B-4796-A094-3C0D24F3E0F3}" destId="{02D7F10B-8CFD-4EFA-8413-91569EDDB515}" srcOrd="5" destOrd="0" presId="urn:microsoft.com/office/officeart/2005/8/layout/chevron2"/>
+    <dgm:cxn modelId="{4734D1E9-1D71-403F-8068-01D18A3B551D}" type="presParOf" srcId="{15F89B4C-984B-4796-A094-3C0D24F3E0F3}" destId="{9B3ED61E-CAFF-49AB-9950-E48E24FC2A73}" srcOrd="6" destOrd="0" presId="urn:microsoft.com/office/officeart/2005/8/layout/chevron2"/>
+    <dgm:cxn modelId="{460AD265-53EB-419C-B87A-66DC3EC2760E}" type="presParOf" srcId="{9B3ED61E-CAFF-49AB-9950-E48E24FC2A73}" destId="{B9AFD3A2-DC36-4C37-B973-47F2AC89A063}" srcOrd="0" destOrd="0" presId="urn:microsoft.com/office/officeart/2005/8/layout/chevron2"/>
+    <dgm:cxn modelId="{12629402-75F2-4A96-8053-9EC7B64F4A68}" type="presParOf" srcId="{9B3ED61E-CAFF-49AB-9950-E48E24FC2A73}" destId="{D7FDD6E3-521D-425D-AF32-2680653FE298}" srcOrd="1" destOrd="0" presId="urn:microsoft.com/office/officeart/2005/8/layout/chevron2"/>
+    <dgm:cxn modelId="{3AD91E0D-1684-4E99-9F4C-6299C5E7D0E4}" type="presParOf" srcId="{15F89B4C-984B-4796-A094-3C0D24F3E0F3}" destId="{8C37EBB1-95ED-4D0E-A20E-E07B8353CE8D}" srcOrd="7" destOrd="0" presId="urn:microsoft.com/office/officeart/2005/8/layout/chevron2"/>
+    <dgm:cxn modelId="{B99139D3-7267-4367-A943-7AF21DEC13A9}" type="presParOf" srcId="{15F89B4C-984B-4796-A094-3C0D24F3E0F3}" destId="{CDCEB319-990F-4FF0-AE08-A40C620C8B2D}" srcOrd="8" destOrd="0" presId="urn:microsoft.com/office/officeart/2005/8/layout/chevron2"/>
+    <dgm:cxn modelId="{32780E43-0E52-4781-B4CB-D0352A0B5A1C}" type="presParOf" srcId="{CDCEB319-990F-4FF0-AE08-A40C620C8B2D}" destId="{D3B12AF1-313B-4FE9-BA00-8C2D4632DA9A}" srcOrd="0" destOrd="0" presId="urn:microsoft.com/office/officeart/2005/8/layout/chevron2"/>
+    <dgm:cxn modelId="{DB32D91C-6149-4197-B780-E86E52C111AF}" type="presParOf" srcId="{CDCEB319-990F-4FF0-AE08-A40C620C8B2D}" destId="{ECD4E5DB-1F6D-4E8F-AE49-52C4458C0B2A}" srcOrd="1" destOrd="0" presId="urn:microsoft.com/office/officeart/2005/8/layout/chevron2"/>
+    <dgm:cxn modelId="{AF273C38-F65D-45C1-A6F8-6D8D065DC2B2}" type="presParOf" srcId="{15F89B4C-984B-4796-A094-3C0D24F3E0F3}" destId="{2118DC2F-5719-4EA6-8D78-BBE38A15FCB9}" srcOrd="9" destOrd="0" presId="urn:microsoft.com/office/officeart/2005/8/layout/chevron2"/>
+    <dgm:cxn modelId="{65BFA5FE-E0D6-4705-8372-B31E59018808}" type="presParOf" srcId="{15F89B4C-984B-4796-A094-3C0D24F3E0F3}" destId="{268F2456-B6FE-4F7B-9B7D-13ACE1024C27}" srcOrd="10" destOrd="0" presId="urn:microsoft.com/office/officeart/2005/8/layout/chevron2"/>
+    <dgm:cxn modelId="{109773F1-CD0F-45E3-AB60-B81C023F3883}" type="presParOf" srcId="{268F2456-B6FE-4F7B-9B7D-13ACE1024C27}" destId="{4DB94300-8730-4EE0-87D0-A2F7914F267E}" srcOrd="0" destOrd="0" presId="urn:microsoft.com/office/officeart/2005/8/layout/chevron2"/>
+    <dgm:cxn modelId="{CE8D1452-97A7-4109-BD2D-F0F729B38620}" type="presParOf" srcId="{268F2456-B6FE-4F7B-9B7D-13ACE1024C27}" destId="{FA74C5F8-2249-4148-B63D-0299B10574EE}" srcOrd="1" destOrd="0" presId="urn:microsoft.com/office/officeart/2005/8/layout/chevron2"/>
+    <dgm:cxn modelId="{B67C4B9E-35BD-4F24-8259-7934F0A37BFF}" type="presParOf" srcId="{15F89B4C-984B-4796-A094-3C0D24F3E0F3}" destId="{838278E5-FE4A-4477-BDEB-CFFCD4440219}" srcOrd="11" destOrd="0" presId="urn:microsoft.com/office/officeart/2005/8/layout/chevron2"/>
+    <dgm:cxn modelId="{F1B4441E-7AD2-46D6-B76F-7B5528DFBA41}" type="presParOf" srcId="{15F89B4C-984B-4796-A094-3C0D24F3E0F3}" destId="{0D2E16E2-3756-4D18-8A14-7E3B260788F3}" srcOrd="12" destOrd="0" presId="urn:microsoft.com/office/officeart/2005/8/layout/chevron2"/>
+    <dgm:cxn modelId="{1344B845-6DFE-4025-889B-0AB2C716D70E}" type="presParOf" srcId="{0D2E16E2-3756-4D18-8A14-7E3B260788F3}" destId="{634B80EA-43BB-498E-9897-BDAE3C924935}" srcOrd="0" destOrd="0" presId="urn:microsoft.com/office/officeart/2005/8/layout/chevron2"/>
+    <dgm:cxn modelId="{E6FDC4C0-F7BD-45A6-967E-2E433CC8F27C}" type="presParOf" srcId="{0D2E16E2-3756-4D18-8A14-7E3B260788F3}" destId="{EEABDC37-FA5F-4EF5-BA36-CCBF07DF5538}" srcOrd="1" destOrd="0" presId="urn:microsoft.com/office/officeart/2005/8/layout/chevron2"/>
+    <dgm:cxn modelId="{59CA4E40-BFC9-406C-A8CB-0F443209FFB2}" type="presParOf" srcId="{15F89B4C-984B-4796-A094-3C0D24F3E0F3}" destId="{2787567D-460C-4F4B-B85D-6D7EA4D5A201}" srcOrd="13" destOrd="0" presId="urn:microsoft.com/office/officeart/2005/8/layout/chevron2"/>
+    <dgm:cxn modelId="{BA5AE1A1-6850-468B-BC01-7695A180768A}" type="presParOf" srcId="{15F89B4C-984B-4796-A094-3C0D24F3E0F3}" destId="{46B8D50B-1CB2-4C55-AF50-E2211C889770}" srcOrd="14" destOrd="0" presId="urn:microsoft.com/office/officeart/2005/8/layout/chevron2"/>
+    <dgm:cxn modelId="{B0AA7E2F-7842-49D9-9471-6F737076D3A7}" type="presParOf" srcId="{46B8D50B-1CB2-4C55-AF50-E2211C889770}" destId="{9C52EEE9-D53E-4A20-9389-51357F965296}" srcOrd="0" destOrd="0" presId="urn:microsoft.com/office/officeart/2005/8/layout/chevron2"/>
+    <dgm:cxn modelId="{8A2AD48F-15B8-4902-ADD2-75A1A6C2FEB5}" type="presParOf" srcId="{46B8D50B-1CB2-4C55-AF50-E2211C889770}" destId="{842C2584-FD87-4010-A02A-327375CD1415}" srcOrd="1" destOrd="0" presId="urn:microsoft.com/office/officeart/2005/8/layout/chevron2"/>
+    <dgm:cxn modelId="{3FACD407-9780-4ECE-8ABB-C469EA98DCC1}" type="presParOf" srcId="{15F89B4C-984B-4796-A094-3C0D24F3E0F3}" destId="{33DBA5BD-7703-4622-B870-CEE31091D5E3}" srcOrd="15" destOrd="0" presId="urn:microsoft.com/office/officeart/2005/8/layout/chevron2"/>
+    <dgm:cxn modelId="{0DFB760E-D874-4133-9FDC-3F4D4C680B2B}" type="presParOf" srcId="{15F89B4C-984B-4796-A094-3C0D24F3E0F3}" destId="{05302471-3E79-4067-8E88-7F46DE889418}" srcOrd="16" destOrd="0" presId="urn:microsoft.com/office/officeart/2005/8/layout/chevron2"/>
+    <dgm:cxn modelId="{9D2A8153-3354-4D06-BC7E-7368CEB26889}" type="presParOf" srcId="{05302471-3E79-4067-8E88-7F46DE889418}" destId="{8AE36B08-B67A-46AC-8569-BD5C89A80D46}" srcOrd="0" destOrd="0" presId="urn:microsoft.com/office/officeart/2005/8/layout/chevron2"/>
+    <dgm:cxn modelId="{8505AB81-FBB9-45BF-9FFD-7610F6658ABE}" type="presParOf" srcId="{05302471-3E79-4067-8E88-7F46DE889418}" destId="{C46C7663-50E4-40FD-A483-BBE3A4BC1507}" srcOrd="1" destOrd="0" presId="urn:microsoft.com/office/officeart/2005/8/layout/chevron2"/>
+    <dgm:cxn modelId="{AC5F62AA-8540-45A2-B4CF-DE243581CD29}" type="presParOf" srcId="{15F89B4C-984B-4796-A094-3C0D24F3E0F3}" destId="{A2E20A2E-D3CA-4DB1-8D3E-2412C0431F19}" srcOrd="17" destOrd="0" presId="urn:microsoft.com/office/officeart/2005/8/layout/chevron2"/>
+    <dgm:cxn modelId="{D43575C6-6B5F-4806-AB89-F7DDF978FEE2}" type="presParOf" srcId="{15F89B4C-984B-4796-A094-3C0D24F3E0F3}" destId="{BF350E92-FF38-4F79-B4F8-E7AB09E54B79}" srcOrd="18" destOrd="0" presId="urn:microsoft.com/office/officeart/2005/8/layout/chevron2"/>
+    <dgm:cxn modelId="{35D8E983-C56F-44FB-A6D1-61F9BF23366E}" type="presParOf" srcId="{BF350E92-FF38-4F79-B4F8-E7AB09E54B79}" destId="{61910C51-8C89-45D8-AACF-EF1AF38615BC}" srcOrd="0" destOrd="0" presId="urn:microsoft.com/office/officeart/2005/8/layout/chevron2"/>
+    <dgm:cxn modelId="{5F7CF8FB-A8B9-4981-84DE-706249BEFDA4}" type="presParOf" srcId="{BF350E92-FF38-4F79-B4F8-E7AB09E54B79}" destId="{7BF0F498-BBE8-4D32-B525-A3A894EF45DD}" srcOrd="1" destOrd="0" presId="urn:microsoft.com/office/officeart/2005/8/layout/chevron2"/>
   </dgm:cxnLst>
   <dgm:bg/>
   <dgm:whole/>
   <dgm:extLst>
     <a:ext uri="http://schemas.microsoft.com/office/drawing/2008/diagram">
-      <dsp:dataModelExt xmlns:dsp="http://schemas.microsoft.com/office/drawing/2008/diagram" relId="rId44" minVer="http://schemas.openxmlformats.org/drawingml/2006/diagram"/>
+      <dsp:dataModelExt xmlns:dsp="http://schemas.microsoft.com/office/drawing/2008/diagram" relId="rId43" minVer="http://schemas.openxmlformats.org/drawingml/2006/diagram"/>
     </a:ext>
   </dgm:extLst>
 </dgm:dataModel>
@@ -16819,7 +17166,7 @@
   <a:extraClrSchemeLst/>
   <a:extLst>
     <a:ext uri="{05A4C25C-085E-4340-85A3-A5531E510DB2}">
-      <thm15:themeFamily xmlns="" xmlns:thm15="http://schemas.microsoft.com/office/thememl/2012/main" name="Office Theme" id="{62F939B6-93AF-4DB8-9C6B-D6C7DFDC589F}" vid="{4A3C46E8-61CC-4603-A589-7422A47A8E4A}"/>
+      <thm15:themeFamily xmlns:thm15="http://schemas.microsoft.com/office/thememl/2012/main" name="Office Theme" id="{62F939B6-93AF-4DB8-9C6B-D6C7DFDC589F}" vid="{4A3C46E8-61CC-4603-A589-7422A47A8E4A}"/>
     </a:ext>
   </a:extLst>
 </a:theme>
@@ -16849,7 +17196,7 @@
 </file>
 
 <file path=customXml/itemProps2.xml><?xml version="1.0" encoding="utf-8"?>
-<ds:datastoreItem xmlns:ds="http://schemas.openxmlformats.org/officeDocument/2006/customXml" ds:itemID="{ED3AA785-728E-4D96-96FD-EF573513FC07}">
+<ds:datastoreItem xmlns:ds="http://schemas.openxmlformats.org/officeDocument/2006/customXml" ds:itemID="{52012E23-2E08-45EC-A4D8-DBFA96BBEA2F}">
   <ds:schemaRefs>
     <ds:schemaRef ds:uri="http://schemas.openxmlformats.org/officeDocument/2006/bibliography"/>
   </ds:schemaRefs>

</xml_diff>